<commit_message>
Actualiza documento analisis de datos con preguntas de negocio
</commit_message>
<xml_diff>
--- a/Documentacion/Entregables/Análisis de Datos.docx
+++ b/Documentacion/Entregables/Análisis de Datos.docx
@@ -181,6 +181,173 @@
           <w:bCs/>
           <w:lang w:val="es-CO"/>
         </w:rPr>
+        <w:t>Preguntas de negocio:</w:t>
+      </w:r>
+    </w:p>
+    <w:p>
+      <w:pPr>
+        <w:pStyle w:val="Prrafodelista"/>
+        <w:numPr>
+          <w:ilvl w:val="0"/>
+          <w:numId w:val="2"/>
+        </w:numPr>
+        <w:rPr>
+          <w:rFonts w:ascii="Arial" w:hAnsi="Arial" w:cs="Arial"/>
+          <w:lang w:val="es-CO"/>
+        </w:rPr>
+      </w:pPr>
+      <w:r>
+        <w:rPr>
+          <w:rFonts w:ascii="Arial" w:hAnsi="Arial" w:cs="Arial"/>
+          <w:lang w:val="es-CO"/>
+        </w:rPr>
+        <w:t>¿Existe una relación entre el tipo de miembro y el tiempo de viaje?</w:t>
+      </w:r>
+    </w:p>
+    <w:p>
+      <w:pPr>
+        <w:pStyle w:val="Prrafodelista"/>
+        <w:numPr>
+          <w:ilvl w:val="0"/>
+          <w:numId w:val="2"/>
+        </w:numPr>
+        <w:rPr>
+          <w:rFonts w:ascii="Arial" w:hAnsi="Arial" w:cs="Arial"/>
+          <w:lang w:val="es-CO"/>
+        </w:rPr>
+      </w:pPr>
+      <w:r>
+        <w:rPr>
+          <w:rFonts w:ascii="Arial" w:hAnsi="Arial" w:cs="Arial"/>
+          <w:lang w:val="es-CO"/>
+        </w:rPr>
+        <w:t>¿Existe una relación entre el tipo de miembro y el día de la semana en que se utiliza el servicio?</w:t>
+      </w:r>
+    </w:p>
+    <w:p>
+      <w:pPr>
+        <w:pStyle w:val="Prrafodelista"/>
+        <w:numPr>
+          <w:ilvl w:val="0"/>
+          <w:numId w:val="2"/>
+        </w:numPr>
+        <w:rPr>
+          <w:rFonts w:ascii="Arial" w:hAnsi="Arial" w:cs="Arial"/>
+          <w:lang w:val="es-CO"/>
+        </w:rPr>
+      </w:pPr>
+      <w:r>
+        <w:rPr>
+          <w:rFonts w:ascii="Arial" w:hAnsi="Arial" w:cs="Arial"/>
+          <w:lang w:val="es-CO"/>
+        </w:rPr>
+        <w:t>¿Existe una relación entre el tipo de miembro y la cantidad de viajes?</w:t>
+      </w:r>
+    </w:p>
+    <w:p>
+      <w:pPr>
+        <w:pStyle w:val="Prrafodelista"/>
+        <w:numPr>
+          <w:ilvl w:val="0"/>
+          <w:numId w:val="2"/>
+        </w:numPr>
+        <w:rPr>
+          <w:rFonts w:ascii="Arial" w:hAnsi="Arial" w:cs="Arial"/>
+          <w:lang w:val="es-CO"/>
+        </w:rPr>
+      </w:pPr>
+      <w:r>
+        <w:rPr>
+          <w:rFonts w:ascii="Arial" w:hAnsi="Arial" w:cs="Arial"/>
+          <w:lang w:val="es-CO"/>
+        </w:rPr>
+        <w:t>¿Existe una relación entre el tipo de miembro y el tipo de bicicleta que se usa para el servicio?</w:t>
+      </w:r>
+    </w:p>
+    <w:p>
+      <w:pPr>
+        <w:pStyle w:val="Prrafodelista"/>
+        <w:numPr>
+          <w:ilvl w:val="0"/>
+          <w:numId w:val="2"/>
+        </w:numPr>
+        <w:rPr>
+          <w:rFonts w:ascii="Arial" w:hAnsi="Arial" w:cs="Arial"/>
+          <w:lang w:val="es-CO"/>
+        </w:rPr>
+      </w:pPr>
+      <w:r>
+        <w:rPr>
+          <w:rFonts w:ascii="Arial" w:hAnsi="Arial" w:cs="Arial"/>
+          <w:lang w:val="es-CO"/>
+        </w:rPr>
+        <w:t>¿Existe una relación entre el tipo de miembro y las distancias recorridas en los viajes?</w:t>
+      </w:r>
+    </w:p>
+    <w:p>
+      <w:pPr>
+        <w:pStyle w:val="Prrafodelista"/>
+        <w:numPr>
+          <w:ilvl w:val="0"/>
+          <w:numId w:val="2"/>
+        </w:numPr>
+        <w:rPr>
+          <w:rFonts w:ascii="Arial" w:hAnsi="Arial" w:cs="Arial"/>
+          <w:lang w:val="es-CO"/>
+        </w:rPr>
+      </w:pPr>
+      <w:r>
+        <w:rPr>
+          <w:rFonts w:ascii="Arial" w:hAnsi="Arial" w:cs="Arial"/>
+          <w:lang w:val="es-CO"/>
+        </w:rPr>
+        <w:t>¿Existe una relación entre el tipo de miembro y las estaciones utilizadas?</w:t>
+      </w:r>
+    </w:p>
+    <w:p>
+      <w:pPr>
+        <w:pStyle w:val="Prrafodelista"/>
+        <w:numPr>
+          <w:ilvl w:val="0"/>
+          <w:numId w:val="2"/>
+        </w:numPr>
+        <w:rPr>
+          <w:rFonts w:ascii="Arial" w:hAnsi="Arial" w:cs="Arial"/>
+          <w:lang w:val="es-CO"/>
+        </w:rPr>
+      </w:pPr>
+      <w:r>
+        <w:rPr>
+          <w:rFonts w:ascii="Arial" w:hAnsi="Arial" w:cs="Arial"/>
+          <w:lang w:val="es-CO"/>
+        </w:rPr>
+        <w:t>¿Existe alguna relación entre el tipo de miembro y las rutas utilizadas?</w:t>
+      </w:r>
+    </w:p>
+    <w:p>
+      <w:pPr>
+        <w:rPr>
+          <w:rFonts w:ascii="Arial" w:hAnsi="Arial" w:cs="Arial"/>
+          <w:lang w:val="es-CO"/>
+        </w:rPr>
+      </w:pPr>
+    </w:p>
+    <w:p>
+      <w:pPr>
+        <w:rPr>
+          <w:rFonts w:ascii="Arial" w:hAnsi="Arial" w:cs="Arial"/>
+          <w:b/>
+          <w:bCs/>
+          <w:lang w:val="es-CO"/>
+        </w:rPr>
+      </w:pPr>
+      <w:r>
+        <w:rPr>
+          <w:rFonts w:ascii="Arial" w:hAnsi="Arial" w:cs="Arial"/>
+          <w:b/>
+          <w:bCs/>
+          <w:lang w:val="es-CO"/>
+        </w:rPr>
         <w:t xml:space="preserve">Preguntas </w:t>
       </w:r>
       <w:r>
@@ -345,6 +512,7 @@
           <w:rFonts w:ascii="Arial" w:hAnsi="Arial" w:cs="Arial"/>
           <w:lang w:val="es-CO"/>
         </w:rPr>
+        <w:lastRenderedPageBreak/>
         <w:t>¿Cuál es el tiempo de viaje promedio en todo el dataset de los usuarios miembros y casuales?</w:t>
       </w:r>
     </w:p>
@@ -549,431 +717,431 @@
           <w:rFonts w:ascii="Arial" w:hAnsi="Arial" w:cs="Arial"/>
           <w:lang w:val="es-CO"/>
         </w:rPr>
+        <w:t>¿Qué duración tuvo el viaje menos extenso en tiempo de todo el dataset de usuarios miembros y casuales?</w:t>
+      </w:r>
+    </w:p>
+    <w:p>
+      <w:pPr>
+        <w:pStyle w:val="Prrafodelista"/>
+        <w:numPr>
+          <w:ilvl w:val="0"/>
+          <w:numId w:val="1"/>
+        </w:numPr>
+        <w:rPr>
+          <w:rFonts w:ascii="Arial" w:hAnsi="Arial" w:cs="Arial"/>
+          <w:b/>
+          <w:bCs/>
+          <w:lang w:val="es-CO"/>
+        </w:rPr>
+      </w:pPr>
+      <w:r>
+        <w:rPr>
+          <w:rFonts w:ascii="Arial" w:hAnsi="Arial" w:cs="Arial"/>
+          <w:lang w:val="es-CO"/>
+        </w:rPr>
+        <w:t>¿Cuál es el día de la semana en que más se utiliza el servicio?</w:t>
+      </w:r>
+    </w:p>
+    <w:p>
+      <w:pPr>
+        <w:pStyle w:val="Prrafodelista"/>
+        <w:numPr>
+          <w:ilvl w:val="0"/>
+          <w:numId w:val="1"/>
+        </w:numPr>
+        <w:rPr>
+          <w:rFonts w:ascii="Arial" w:hAnsi="Arial" w:cs="Arial"/>
+          <w:b/>
+          <w:bCs/>
+          <w:lang w:val="es-CO"/>
+        </w:rPr>
+      </w:pPr>
+      <w:r>
+        <w:rPr>
+          <w:rFonts w:ascii="Arial" w:hAnsi="Arial" w:cs="Arial"/>
+          <w:lang w:val="es-CO"/>
+        </w:rPr>
+        <w:t xml:space="preserve">¿Cuál es el día de la semana en qué </w:t>
+      </w:r>
+      <w:r>
+        <w:rPr>
+          <w:rFonts w:ascii="Arial" w:hAnsi="Arial" w:cs="Arial"/>
+          <w:lang w:val="es-CO"/>
+        </w:rPr>
+        <w:t xml:space="preserve">más </w:t>
+      </w:r>
+      <w:r>
+        <w:rPr>
+          <w:rFonts w:ascii="Arial" w:hAnsi="Arial" w:cs="Arial"/>
+          <w:lang w:val="es-CO"/>
+        </w:rPr>
+        <w:t>utilizan el servicio los usuarios miembros y casuales?</w:t>
+      </w:r>
+    </w:p>
+    <w:p>
+      <w:pPr>
+        <w:pStyle w:val="Prrafodelista"/>
+        <w:numPr>
+          <w:ilvl w:val="0"/>
+          <w:numId w:val="1"/>
+        </w:numPr>
+        <w:rPr>
+          <w:rFonts w:ascii="Arial" w:hAnsi="Arial" w:cs="Arial"/>
+          <w:b/>
+          <w:bCs/>
+          <w:lang w:val="es-CO"/>
+        </w:rPr>
+      </w:pPr>
+      <w:r>
+        <w:rPr>
+          <w:rFonts w:ascii="Arial" w:hAnsi="Arial" w:cs="Arial"/>
+          <w:lang w:val="es-CO"/>
+        </w:rPr>
+        <w:t>¿Cuál es el día de la semana en que menos se utiliza el servicio?</w:t>
+      </w:r>
+    </w:p>
+    <w:p>
+      <w:pPr>
+        <w:pStyle w:val="Prrafodelista"/>
+        <w:numPr>
+          <w:ilvl w:val="0"/>
+          <w:numId w:val="1"/>
+        </w:numPr>
+        <w:rPr>
+          <w:rFonts w:ascii="Arial" w:hAnsi="Arial" w:cs="Arial"/>
+          <w:b/>
+          <w:bCs/>
+          <w:lang w:val="es-CO"/>
+        </w:rPr>
+      </w:pPr>
+      <w:r>
+        <w:rPr>
+          <w:rFonts w:ascii="Arial" w:hAnsi="Arial" w:cs="Arial"/>
+          <w:lang w:val="es-CO"/>
+        </w:rPr>
+        <w:t>¿Cuál es el día de la semana en que menos utilizan el servicio los usuarios miembros y casuales?</w:t>
+      </w:r>
+    </w:p>
+    <w:p>
+      <w:pPr>
+        <w:pStyle w:val="Prrafodelista"/>
+        <w:numPr>
+          <w:ilvl w:val="0"/>
+          <w:numId w:val="1"/>
+        </w:numPr>
+        <w:rPr>
+          <w:rFonts w:ascii="Arial" w:hAnsi="Arial" w:cs="Arial"/>
+          <w:b/>
+          <w:bCs/>
+          <w:lang w:val="es-CO"/>
+        </w:rPr>
+      </w:pPr>
+      <w:r>
+        <w:rPr>
+          <w:rFonts w:ascii="Arial" w:hAnsi="Arial" w:cs="Arial"/>
+          <w:lang w:val="es-CO"/>
+        </w:rPr>
+        <w:t>¿Cuál es el tiempo de viaje promedio por día</w:t>
+      </w:r>
+      <w:r>
+        <w:rPr>
+          <w:rFonts w:ascii="Arial" w:hAnsi="Arial" w:cs="Arial"/>
+          <w:lang w:val="es-CO"/>
+        </w:rPr>
+        <w:t>?</w:t>
+      </w:r>
+    </w:p>
+    <w:p>
+      <w:pPr>
+        <w:pStyle w:val="Prrafodelista"/>
+        <w:numPr>
+          <w:ilvl w:val="0"/>
+          <w:numId w:val="1"/>
+        </w:numPr>
+        <w:rPr>
+          <w:rFonts w:ascii="Arial" w:hAnsi="Arial" w:cs="Arial"/>
+          <w:b/>
+          <w:bCs/>
+          <w:lang w:val="es-CO"/>
+        </w:rPr>
+      </w:pPr>
+      <w:r>
+        <w:rPr>
+          <w:rFonts w:ascii="Arial" w:hAnsi="Arial" w:cs="Arial"/>
+          <w:lang w:val="es-CO"/>
+        </w:rPr>
+        <w:t>¿Cuál es el tiempo de viaje promedio por día de usuarios miembros y casuales?</w:t>
+      </w:r>
+    </w:p>
+    <w:p>
+      <w:pPr>
+        <w:pStyle w:val="Prrafodelista"/>
+        <w:numPr>
+          <w:ilvl w:val="0"/>
+          <w:numId w:val="1"/>
+        </w:numPr>
+        <w:rPr>
+          <w:rFonts w:ascii="Arial" w:hAnsi="Arial" w:cs="Arial"/>
+          <w:b/>
+          <w:bCs/>
+          <w:lang w:val="es-CO"/>
+        </w:rPr>
+      </w:pPr>
+      <w:r>
+        <w:rPr>
+          <w:rFonts w:ascii="Arial" w:hAnsi="Arial" w:cs="Arial"/>
+          <w:lang w:val="es-CO"/>
+        </w:rPr>
+        <w:t>¿Cuántos viajes se realizan por día?</w:t>
+      </w:r>
+    </w:p>
+    <w:p>
+      <w:pPr>
+        <w:pStyle w:val="Prrafodelista"/>
+        <w:numPr>
+          <w:ilvl w:val="0"/>
+          <w:numId w:val="1"/>
+        </w:numPr>
+        <w:rPr>
+          <w:rFonts w:ascii="Arial" w:hAnsi="Arial" w:cs="Arial"/>
+          <w:b/>
+          <w:bCs/>
+          <w:lang w:val="es-CO"/>
+        </w:rPr>
+      </w:pPr>
+      <w:r>
+        <w:rPr>
+          <w:rFonts w:ascii="Arial" w:hAnsi="Arial" w:cs="Arial"/>
+          <w:lang w:val="es-CO"/>
+        </w:rPr>
+        <w:t>¿Cuántos viajes realizan por día los usuarios miembros y los casuales?</w:t>
+      </w:r>
+    </w:p>
+    <w:p>
+      <w:pPr>
+        <w:pStyle w:val="Prrafodelista"/>
+        <w:numPr>
+          <w:ilvl w:val="0"/>
+          <w:numId w:val="1"/>
+        </w:numPr>
+        <w:rPr>
+          <w:rFonts w:ascii="Arial" w:hAnsi="Arial" w:cs="Arial"/>
+          <w:b/>
+          <w:bCs/>
+          <w:lang w:val="es-CO"/>
+        </w:rPr>
+      </w:pPr>
+      <w:r>
+        <w:rPr>
+          <w:rFonts w:ascii="Arial" w:hAnsi="Arial" w:cs="Arial"/>
+          <w:lang w:val="es-CO"/>
+        </w:rPr>
+        <w:t>¿Qué tipo de bicicleta es la que más se usa?</w:t>
+      </w:r>
+    </w:p>
+    <w:p>
+      <w:pPr>
+        <w:pStyle w:val="Prrafodelista"/>
+        <w:numPr>
+          <w:ilvl w:val="0"/>
+          <w:numId w:val="1"/>
+        </w:numPr>
+        <w:rPr>
+          <w:rFonts w:ascii="Arial" w:hAnsi="Arial" w:cs="Arial"/>
+          <w:b/>
+          <w:bCs/>
+          <w:lang w:val="es-CO"/>
+        </w:rPr>
+      </w:pPr>
+      <w:r>
+        <w:rPr>
+          <w:rFonts w:ascii="Arial" w:hAnsi="Arial" w:cs="Arial"/>
+          <w:lang w:val="es-CO"/>
+        </w:rPr>
+        <w:t>¿Qué tipo de bicicleta es la que más usan los usuarios miembros y casuales?</w:t>
+      </w:r>
+    </w:p>
+    <w:p>
+      <w:pPr>
+        <w:pStyle w:val="Prrafodelista"/>
+        <w:numPr>
+          <w:ilvl w:val="0"/>
+          <w:numId w:val="1"/>
+        </w:numPr>
+        <w:rPr>
+          <w:rFonts w:ascii="Arial" w:hAnsi="Arial" w:cs="Arial"/>
+          <w:b/>
+          <w:bCs/>
+          <w:lang w:val="es-CO"/>
+        </w:rPr>
+      </w:pPr>
+      <w:r>
+        <w:rPr>
+          <w:rFonts w:ascii="Arial" w:hAnsi="Arial" w:cs="Arial"/>
+          <w:lang w:val="es-CO"/>
+        </w:rPr>
+        <w:t>¿Qué tipo de bicicleta es la que menos se usa?</w:t>
+      </w:r>
+    </w:p>
+    <w:p>
+      <w:pPr>
+        <w:pStyle w:val="Prrafodelista"/>
+        <w:numPr>
+          <w:ilvl w:val="0"/>
+          <w:numId w:val="1"/>
+        </w:numPr>
+        <w:rPr>
+          <w:rFonts w:ascii="Arial" w:hAnsi="Arial" w:cs="Arial"/>
+          <w:b/>
+          <w:bCs/>
+          <w:lang w:val="es-CO"/>
+        </w:rPr>
+      </w:pPr>
+      <w:r>
+        <w:rPr>
+          <w:rFonts w:ascii="Arial" w:hAnsi="Arial" w:cs="Arial"/>
+          <w:lang w:val="es-CO"/>
+        </w:rPr>
+        <w:t>¿Qué tipo de bicicleta es la que menos usan los usuarios miembros y casuales?</w:t>
+      </w:r>
+    </w:p>
+    <w:p>
+      <w:pPr>
+        <w:pStyle w:val="Prrafodelista"/>
+        <w:numPr>
+          <w:ilvl w:val="0"/>
+          <w:numId w:val="1"/>
+        </w:numPr>
+        <w:rPr>
+          <w:rFonts w:ascii="Arial" w:hAnsi="Arial" w:cs="Arial"/>
+          <w:b/>
+          <w:bCs/>
+          <w:lang w:val="es-CO"/>
+        </w:rPr>
+      </w:pPr>
+      <w:r>
+        <w:rPr>
+          <w:rFonts w:ascii="Arial" w:hAnsi="Arial" w:cs="Arial"/>
+          <w:lang w:val="es-CO"/>
+        </w:rPr>
+        <w:t>¿Cuál es la distancia más larga recorrida en un solo viaje en cada mes?</w:t>
+      </w:r>
+    </w:p>
+    <w:p>
+      <w:pPr>
+        <w:pStyle w:val="Prrafodelista"/>
+        <w:numPr>
+          <w:ilvl w:val="0"/>
+          <w:numId w:val="1"/>
+        </w:numPr>
+        <w:rPr>
+          <w:rFonts w:ascii="Arial" w:hAnsi="Arial" w:cs="Arial"/>
+          <w:b/>
+          <w:bCs/>
+          <w:lang w:val="es-CO"/>
+        </w:rPr>
+      </w:pPr>
+      <w:r>
+        <w:rPr>
+          <w:rFonts w:ascii="Arial" w:hAnsi="Arial" w:cs="Arial"/>
+          <w:lang w:val="es-CO"/>
+        </w:rPr>
+        <w:t>¿Cuál es la distancia más larga recorrida en un solo viaje en cada mes de los usuarios miembros y casuales?</w:t>
+      </w:r>
+    </w:p>
+    <w:p>
+      <w:pPr>
+        <w:pStyle w:val="Prrafodelista"/>
+        <w:numPr>
+          <w:ilvl w:val="0"/>
+          <w:numId w:val="1"/>
+        </w:numPr>
+        <w:rPr>
+          <w:rFonts w:ascii="Arial" w:hAnsi="Arial" w:cs="Arial"/>
+          <w:b/>
+          <w:bCs/>
+          <w:lang w:val="es-CO"/>
+        </w:rPr>
+      </w:pPr>
+      <w:r>
+        <w:rPr>
+          <w:rFonts w:ascii="Arial" w:hAnsi="Arial" w:cs="Arial"/>
+          <w:lang w:val="es-CO"/>
+        </w:rPr>
+        <w:t>¿Cuál es la distancia más corta recorrida en un solo viaje en cada mes?</w:t>
+      </w:r>
+    </w:p>
+    <w:p>
+      <w:pPr>
+        <w:pStyle w:val="Prrafodelista"/>
+        <w:numPr>
+          <w:ilvl w:val="0"/>
+          <w:numId w:val="1"/>
+        </w:numPr>
+        <w:rPr>
+          <w:rFonts w:ascii="Arial" w:hAnsi="Arial" w:cs="Arial"/>
+          <w:b/>
+          <w:bCs/>
+          <w:lang w:val="es-CO"/>
+        </w:rPr>
+      </w:pPr>
+      <w:r>
+        <w:rPr>
+          <w:rFonts w:ascii="Arial" w:hAnsi="Arial" w:cs="Arial"/>
+          <w:lang w:val="es-CO"/>
+        </w:rPr>
+        <w:t>¿Cuál es la distancia más corta recorrida en un solo viaje en cada mes de los usuarios miembros y casuales?</w:t>
+      </w:r>
+    </w:p>
+    <w:p>
+      <w:pPr>
+        <w:pStyle w:val="Prrafodelista"/>
+        <w:numPr>
+          <w:ilvl w:val="0"/>
+          <w:numId w:val="1"/>
+        </w:numPr>
+        <w:rPr>
+          <w:rFonts w:ascii="Arial" w:hAnsi="Arial" w:cs="Arial"/>
+          <w:b/>
+          <w:bCs/>
+          <w:lang w:val="es-CO"/>
+        </w:rPr>
+      </w:pPr>
+      <w:r>
+        <w:rPr>
+          <w:rFonts w:ascii="Arial" w:hAnsi="Arial" w:cs="Arial"/>
+          <w:lang w:val="es-CO"/>
+        </w:rPr>
+        <w:t>¿Cuál es la distancia más larga</w:t>
+      </w:r>
+      <w:r>
+        <w:rPr>
+          <w:rFonts w:ascii="Arial" w:hAnsi="Arial" w:cs="Arial"/>
+          <w:lang w:val="es-CO"/>
+        </w:rPr>
+        <w:t xml:space="preserve"> recorrida en un solo viaje en todo el dataset?</w:t>
+      </w:r>
+    </w:p>
+    <w:p>
+      <w:pPr>
+        <w:pStyle w:val="Prrafodelista"/>
+        <w:numPr>
+          <w:ilvl w:val="0"/>
+          <w:numId w:val="1"/>
+        </w:numPr>
+        <w:rPr>
+          <w:rFonts w:ascii="Arial" w:hAnsi="Arial" w:cs="Arial"/>
+          <w:b/>
+          <w:bCs/>
+          <w:lang w:val="es-CO"/>
+        </w:rPr>
+      </w:pPr>
+      <w:r>
+        <w:rPr>
+          <w:rFonts w:ascii="Arial" w:hAnsi="Arial" w:cs="Arial"/>
+          <w:lang w:val="es-CO"/>
+        </w:rPr>
         <w:lastRenderedPageBreak/>
-        <w:t>¿Qué duración tuvo el viaje menos extenso en tiempo de todo el dataset de usuarios miembros y casuales?</w:t>
-      </w:r>
-    </w:p>
-    <w:p>
-      <w:pPr>
-        <w:pStyle w:val="Prrafodelista"/>
-        <w:numPr>
-          <w:ilvl w:val="0"/>
-          <w:numId w:val="1"/>
-        </w:numPr>
-        <w:rPr>
-          <w:rFonts w:ascii="Arial" w:hAnsi="Arial" w:cs="Arial"/>
-          <w:b/>
-          <w:bCs/>
-          <w:lang w:val="es-CO"/>
-        </w:rPr>
-      </w:pPr>
-      <w:r>
-        <w:rPr>
-          <w:rFonts w:ascii="Arial" w:hAnsi="Arial" w:cs="Arial"/>
-          <w:lang w:val="es-CO"/>
-        </w:rPr>
-        <w:t>¿Cuál es el día de la semana en que más se utiliza el servicio?</w:t>
-      </w:r>
-    </w:p>
-    <w:p>
-      <w:pPr>
-        <w:pStyle w:val="Prrafodelista"/>
-        <w:numPr>
-          <w:ilvl w:val="0"/>
-          <w:numId w:val="1"/>
-        </w:numPr>
-        <w:rPr>
-          <w:rFonts w:ascii="Arial" w:hAnsi="Arial" w:cs="Arial"/>
-          <w:b/>
-          <w:bCs/>
-          <w:lang w:val="es-CO"/>
-        </w:rPr>
-      </w:pPr>
-      <w:r>
-        <w:rPr>
-          <w:rFonts w:ascii="Arial" w:hAnsi="Arial" w:cs="Arial"/>
-          <w:lang w:val="es-CO"/>
-        </w:rPr>
-        <w:t xml:space="preserve">¿Cuál es el día de la semana en qué </w:t>
-      </w:r>
-      <w:r>
-        <w:rPr>
-          <w:rFonts w:ascii="Arial" w:hAnsi="Arial" w:cs="Arial"/>
-          <w:lang w:val="es-CO"/>
-        </w:rPr>
-        <w:t xml:space="preserve">más </w:t>
-      </w:r>
-      <w:r>
-        <w:rPr>
-          <w:rFonts w:ascii="Arial" w:hAnsi="Arial" w:cs="Arial"/>
-          <w:lang w:val="es-CO"/>
-        </w:rPr>
-        <w:t>utilizan el servicio los usuarios miembros y casuales?</w:t>
-      </w:r>
-    </w:p>
-    <w:p>
-      <w:pPr>
-        <w:pStyle w:val="Prrafodelista"/>
-        <w:numPr>
-          <w:ilvl w:val="0"/>
-          <w:numId w:val="1"/>
-        </w:numPr>
-        <w:rPr>
-          <w:rFonts w:ascii="Arial" w:hAnsi="Arial" w:cs="Arial"/>
-          <w:b/>
-          <w:bCs/>
-          <w:lang w:val="es-CO"/>
-        </w:rPr>
-      </w:pPr>
-      <w:r>
-        <w:rPr>
-          <w:rFonts w:ascii="Arial" w:hAnsi="Arial" w:cs="Arial"/>
-          <w:lang w:val="es-CO"/>
-        </w:rPr>
-        <w:t>¿Cuál es el día de la semana en que menos se utiliza el servicio?</w:t>
-      </w:r>
-    </w:p>
-    <w:p>
-      <w:pPr>
-        <w:pStyle w:val="Prrafodelista"/>
-        <w:numPr>
-          <w:ilvl w:val="0"/>
-          <w:numId w:val="1"/>
-        </w:numPr>
-        <w:rPr>
-          <w:rFonts w:ascii="Arial" w:hAnsi="Arial" w:cs="Arial"/>
-          <w:b/>
-          <w:bCs/>
-          <w:lang w:val="es-CO"/>
-        </w:rPr>
-      </w:pPr>
-      <w:r>
-        <w:rPr>
-          <w:rFonts w:ascii="Arial" w:hAnsi="Arial" w:cs="Arial"/>
-          <w:lang w:val="es-CO"/>
-        </w:rPr>
-        <w:t>¿Cuál es el día de la semana en que menos utilizan el servicio los usuarios miembros y casuales?</w:t>
-      </w:r>
-    </w:p>
-    <w:p>
-      <w:pPr>
-        <w:pStyle w:val="Prrafodelista"/>
-        <w:numPr>
-          <w:ilvl w:val="0"/>
-          <w:numId w:val="1"/>
-        </w:numPr>
-        <w:rPr>
-          <w:rFonts w:ascii="Arial" w:hAnsi="Arial" w:cs="Arial"/>
-          <w:b/>
-          <w:bCs/>
-          <w:lang w:val="es-CO"/>
-        </w:rPr>
-      </w:pPr>
-      <w:r>
-        <w:rPr>
-          <w:rFonts w:ascii="Arial" w:hAnsi="Arial" w:cs="Arial"/>
-          <w:lang w:val="es-CO"/>
-        </w:rPr>
-        <w:t>¿Cuál es el tiempo de viaje promedio por día</w:t>
-      </w:r>
-      <w:r>
-        <w:rPr>
-          <w:rFonts w:ascii="Arial" w:hAnsi="Arial" w:cs="Arial"/>
-          <w:lang w:val="es-CO"/>
-        </w:rPr>
-        <w:t>?</w:t>
-      </w:r>
-    </w:p>
-    <w:p>
-      <w:pPr>
-        <w:pStyle w:val="Prrafodelista"/>
-        <w:numPr>
-          <w:ilvl w:val="0"/>
-          <w:numId w:val="1"/>
-        </w:numPr>
-        <w:rPr>
-          <w:rFonts w:ascii="Arial" w:hAnsi="Arial" w:cs="Arial"/>
-          <w:b/>
-          <w:bCs/>
-          <w:lang w:val="es-CO"/>
-        </w:rPr>
-      </w:pPr>
-      <w:r>
-        <w:rPr>
-          <w:rFonts w:ascii="Arial" w:hAnsi="Arial" w:cs="Arial"/>
-          <w:lang w:val="es-CO"/>
-        </w:rPr>
-        <w:t>¿Cuál es el tiempo de viaje promedio por día de usuarios miembros y casuales?</w:t>
-      </w:r>
-    </w:p>
-    <w:p>
-      <w:pPr>
-        <w:pStyle w:val="Prrafodelista"/>
-        <w:numPr>
-          <w:ilvl w:val="0"/>
-          <w:numId w:val="1"/>
-        </w:numPr>
-        <w:rPr>
-          <w:rFonts w:ascii="Arial" w:hAnsi="Arial" w:cs="Arial"/>
-          <w:b/>
-          <w:bCs/>
-          <w:lang w:val="es-CO"/>
-        </w:rPr>
-      </w:pPr>
-      <w:r>
-        <w:rPr>
-          <w:rFonts w:ascii="Arial" w:hAnsi="Arial" w:cs="Arial"/>
-          <w:lang w:val="es-CO"/>
-        </w:rPr>
-        <w:t>¿Cuántos viajes se realizan por día?</w:t>
-      </w:r>
-    </w:p>
-    <w:p>
-      <w:pPr>
-        <w:pStyle w:val="Prrafodelista"/>
-        <w:numPr>
-          <w:ilvl w:val="0"/>
-          <w:numId w:val="1"/>
-        </w:numPr>
-        <w:rPr>
-          <w:rFonts w:ascii="Arial" w:hAnsi="Arial" w:cs="Arial"/>
-          <w:b/>
-          <w:bCs/>
-          <w:lang w:val="es-CO"/>
-        </w:rPr>
-      </w:pPr>
-      <w:r>
-        <w:rPr>
-          <w:rFonts w:ascii="Arial" w:hAnsi="Arial" w:cs="Arial"/>
-          <w:lang w:val="es-CO"/>
-        </w:rPr>
-        <w:t>¿Cuántos viajes realizan por día los usuarios miembros y los casuales?</w:t>
-      </w:r>
-    </w:p>
-    <w:p>
-      <w:pPr>
-        <w:pStyle w:val="Prrafodelista"/>
-        <w:numPr>
-          <w:ilvl w:val="0"/>
-          <w:numId w:val="1"/>
-        </w:numPr>
-        <w:rPr>
-          <w:rFonts w:ascii="Arial" w:hAnsi="Arial" w:cs="Arial"/>
-          <w:b/>
-          <w:bCs/>
-          <w:lang w:val="es-CO"/>
-        </w:rPr>
-      </w:pPr>
-      <w:r>
-        <w:rPr>
-          <w:rFonts w:ascii="Arial" w:hAnsi="Arial" w:cs="Arial"/>
-          <w:lang w:val="es-CO"/>
-        </w:rPr>
-        <w:t>¿Qué tipo de bicicleta es la que más se usa?</w:t>
-      </w:r>
-    </w:p>
-    <w:p>
-      <w:pPr>
-        <w:pStyle w:val="Prrafodelista"/>
-        <w:numPr>
-          <w:ilvl w:val="0"/>
-          <w:numId w:val="1"/>
-        </w:numPr>
-        <w:rPr>
-          <w:rFonts w:ascii="Arial" w:hAnsi="Arial" w:cs="Arial"/>
-          <w:b/>
-          <w:bCs/>
-          <w:lang w:val="es-CO"/>
-        </w:rPr>
-      </w:pPr>
-      <w:r>
-        <w:rPr>
-          <w:rFonts w:ascii="Arial" w:hAnsi="Arial" w:cs="Arial"/>
-          <w:lang w:val="es-CO"/>
-        </w:rPr>
-        <w:t>¿Qué tipo de bicicleta es la que más usan los usuarios miembros y casuales?</w:t>
-      </w:r>
-    </w:p>
-    <w:p>
-      <w:pPr>
-        <w:pStyle w:val="Prrafodelista"/>
-        <w:numPr>
-          <w:ilvl w:val="0"/>
-          <w:numId w:val="1"/>
-        </w:numPr>
-        <w:rPr>
-          <w:rFonts w:ascii="Arial" w:hAnsi="Arial" w:cs="Arial"/>
-          <w:b/>
-          <w:bCs/>
-          <w:lang w:val="es-CO"/>
-        </w:rPr>
-      </w:pPr>
-      <w:r>
-        <w:rPr>
-          <w:rFonts w:ascii="Arial" w:hAnsi="Arial" w:cs="Arial"/>
-          <w:lang w:val="es-CO"/>
-        </w:rPr>
-        <w:t>¿Qué tipo de bicicleta es la que menos se usa?</w:t>
-      </w:r>
-    </w:p>
-    <w:p>
-      <w:pPr>
-        <w:pStyle w:val="Prrafodelista"/>
-        <w:numPr>
-          <w:ilvl w:val="0"/>
-          <w:numId w:val="1"/>
-        </w:numPr>
-        <w:rPr>
-          <w:rFonts w:ascii="Arial" w:hAnsi="Arial" w:cs="Arial"/>
-          <w:b/>
-          <w:bCs/>
-          <w:lang w:val="es-CO"/>
-        </w:rPr>
-      </w:pPr>
-      <w:r>
-        <w:rPr>
-          <w:rFonts w:ascii="Arial" w:hAnsi="Arial" w:cs="Arial"/>
-          <w:lang w:val="es-CO"/>
-        </w:rPr>
-        <w:t>¿Qué tipo de bicicleta es la que menos usan los usuarios miembros y casuales?</w:t>
-      </w:r>
-    </w:p>
-    <w:p>
-      <w:pPr>
-        <w:pStyle w:val="Prrafodelista"/>
-        <w:numPr>
-          <w:ilvl w:val="0"/>
-          <w:numId w:val="1"/>
-        </w:numPr>
-        <w:rPr>
-          <w:rFonts w:ascii="Arial" w:hAnsi="Arial" w:cs="Arial"/>
-          <w:b/>
-          <w:bCs/>
-          <w:lang w:val="es-CO"/>
-        </w:rPr>
-      </w:pPr>
-      <w:r>
-        <w:rPr>
-          <w:rFonts w:ascii="Arial" w:hAnsi="Arial" w:cs="Arial"/>
-          <w:lang w:val="es-CO"/>
-        </w:rPr>
-        <w:t>¿Cuál es la distancia más larga recorrida en un solo viaje en cada mes?</w:t>
-      </w:r>
-    </w:p>
-    <w:p>
-      <w:pPr>
-        <w:pStyle w:val="Prrafodelista"/>
-        <w:numPr>
-          <w:ilvl w:val="0"/>
-          <w:numId w:val="1"/>
-        </w:numPr>
-        <w:rPr>
-          <w:rFonts w:ascii="Arial" w:hAnsi="Arial" w:cs="Arial"/>
-          <w:b/>
-          <w:bCs/>
-          <w:lang w:val="es-CO"/>
-        </w:rPr>
-      </w:pPr>
-      <w:r>
-        <w:rPr>
-          <w:rFonts w:ascii="Arial" w:hAnsi="Arial" w:cs="Arial"/>
-          <w:lang w:val="es-CO"/>
-        </w:rPr>
-        <w:t>¿Cuál es la distancia más larga recorrida en un solo viaje en cada mes de los usuarios miembros y casuales?</w:t>
-      </w:r>
-    </w:p>
-    <w:p>
-      <w:pPr>
-        <w:pStyle w:val="Prrafodelista"/>
-        <w:numPr>
-          <w:ilvl w:val="0"/>
-          <w:numId w:val="1"/>
-        </w:numPr>
-        <w:rPr>
-          <w:rFonts w:ascii="Arial" w:hAnsi="Arial" w:cs="Arial"/>
-          <w:b/>
-          <w:bCs/>
-          <w:lang w:val="es-CO"/>
-        </w:rPr>
-      </w:pPr>
-      <w:r>
-        <w:rPr>
-          <w:rFonts w:ascii="Arial" w:hAnsi="Arial" w:cs="Arial"/>
-          <w:lang w:val="es-CO"/>
-        </w:rPr>
-        <w:t>¿Cuál es la distancia más corta recorrida en un solo viaje en cada mes?</w:t>
-      </w:r>
-    </w:p>
-    <w:p>
-      <w:pPr>
-        <w:pStyle w:val="Prrafodelista"/>
-        <w:numPr>
-          <w:ilvl w:val="0"/>
-          <w:numId w:val="1"/>
-        </w:numPr>
-        <w:rPr>
-          <w:rFonts w:ascii="Arial" w:hAnsi="Arial" w:cs="Arial"/>
-          <w:b/>
-          <w:bCs/>
-          <w:lang w:val="es-CO"/>
-        </w:rPr>
-      </w:pPr>
-      <w:r>
-        <w:rPr>
-          <w:rFonts w:ascii="Arial" w:hAnsi="Arial" w:cs="Arial"/>
-          <w:lang w:val="es-CO"/>
-        </w:rPr>
-        <w:t>¿Cuál es la distancia más corta recorrida en un solo viaje en cada mes de los usuarios miembros y casuales?</w:t>
-      </w:r>
-    </w:p>
-    <w:p>
-      <w:pPr>
-        <w:pStyle w:val="Prrafodelista"/>
-        <w:numPr>
-          <w:ilvl w:val="0"/>
-          <w:numId w:val="1"/>
-        </w:numPr>
-        <w:rPr>
-          <w:rFonts w:ascii="Arial" w:hAnsi="Arial" w:cs="Arial"/>
-          <w:b/>
-          <w:bCs/>
-          <w:lang w:val="es-CO"/>
-        </w:rPr>
-      </w:pPr>
-      <w:r>
-        <w:rPr>
-          <w:rFonts w:ascii="Arial" w:hAnsi="Arial" w:cs="Arial"/>
-          <w:lang w:val="es-CO"/>
-        </w:rPr>
-        <w:t>¿Cuál es la distancia más larga</w:t>
-      </w:r>
-      <w:r>
-        <w:rPr>
-          <w:rFonts w:ascii="Arial" w:hAnsi="Arial" w:cs="Arial"/>
-          <w:lang w:val="es-CO"/>
-        </w:rPr>
-        <w:t xml:space="preserve"> recorrida en un solo viaje en todo el dataset?</w:t>
-      </w:r>
-    </w:p>
-    <w:p>
-      <w:pPr>
-        <w:pStyle w:val="Prrafodelista"/>
-        <w:numPr>
-          <w:ilvl w:val="0"/>
-          <w:numId w:val="1"/>
-        </w:numPr>
-        <w:rPr>
-          <w:rFonts w:ascii="Arial" w:hAnsi="Arial" w:cs="Arial"/>
-          <w:b/>
-          <w:bCs/>
-          <w:lang w:val="es-CO"/>
-        </w:rPr>
-      </w:pPr>
-      <w:r>
-        <w:rPr>
-          <w:rFonts w:ascii="Arial" w:hAnsi="Arial" w:cs="Arial"/>
-          <w:lang w:val="es-CO"/>
-        </w:rPr>
         <w:t>¿Cuál es la distancia más larga recorrida en un solo viaje en todo el dataset de los usuarios miembros y casuales?</w:t>
       </w:r>
     </w:p>
@@ -1112,22 +1280,321 @@
     <w:p>
       <w:pPr>
         <w:pStyle w:val="Prrafodelista"/>
-        <w:rPr>
-          <w:rFonts w:ascii="Arial" w:hAnsi="Arial" w:cs="Arial"/>
-          <w:b/>
-          <w:bCs/>
-          <w:lang w:val="es-CO"/>
-        </w:rPr>
-      </w:pPr>
-      <w:r>
-        <w:rPr>
-          <w:rFonts w:ascii="Arial" w:hAnsi="Arial" w:cs="Arial"/>
-          <w:b/>
-          <w:bCs/>
-          <w:lang w:val="es-CO"/>
-        </w:rPr>
-        <w:lastRenderedPageBreak/>
-        <w:t>Preguntas por responder:</w:t>
+        <w:numPr>
+          <w:ilvl w:val="0"/>
+          <w:numId w:val="1"/>
+        </w:numPr>
+        <w:rPr>
+          <w:rFonts w:ascii="Arial" w:hAnsi="Arial" w:cs="Arial"/>
+          <w:b/>
+          <w:bCs/>
+          <w:lang w:val="es-CO"/>
+        </w:rPr>
+      </w:pPr>
+      <w:r>
+        <w:rPr>
+          <w:rFonts w:ascii="Arial" w:hAnsi="Arial" w:cs="Arial"/>
+          <w:lang w:val="es-CO"/>
+        </w:rPr>
+        <w:t>¿Cuál es la estación más utilizada por mes?</w:t>
+      </w:r>
+    </w:p>
+    <w:p>
+      <w:pPr>
+        <w:pStyle w:val="Prrafodelista"/>
+        <w:numPr>
+          <w:ilvl w:val="0"/>
+          <w:numId w:val="1"/>
+        </w:numPr>
+        <w:rPr>
+          <w:rFonts w:ascii="Arial" w:hAnsi="Arial" w:cs="Arial"/>
+          <w:b/>
+          <w:bCs/>
+          <w:lang w:val="es-CO"/>
+        </w:rPr>
+      </w:pPr>
+      <w:r>
+        <w:rPr>
+          <w:rFonts w:ascii="Arial" w:hAnsi="Arial" w:cs="Arial"/>
+          <w:lang w:val="es-CO"/>
+        </w:rPr>
+        <w:t>¿Cuál es la estación más utilizada por mes por los usuarios miembros y casuales?</w:t>
+      </w:r>
+    </w:p>
+    <w:p>
+      <w:pPr>
+        <w:pStyle w:val="Prrafodelista"/>
+        <w:numPr>
+          <w:ilvl w:val="0"/>
+          <w:numId w:val="1"/>
+        </w:numPr>
+        <w:rPr>
+          <w:rFonts w:ascii="Arial" w:hAnsi="Arial" w:cs="Arial"/>
+          <w:b/>
+          <w:bCs/>
+          <w:lang w:val="es-CO"/>
+        </w:rPr>
+      </w:pPr>
+      <w:r>
+        <w:rPr>
+          <w:rFonts w:ascii="Arial" w:hAnsi="Arial" w:cs="Arial"/>
+          <w:lang w:val="es-CO"/>
+        </w:rPr>
+        <w:t>¿Cuál es la estación más utilizada en todo el dataset?</w:t>
+      </w:r>
+    </w:p>
+    <w:p>
+      <w:pPr>
+        <w:pStyle w:val="Prrafodelista"/>
+        <w:numPr>
+          <w:ilvl w:val="0"/>
+          <w:numId w:val="1"/>
+        </w:numPr>
+        <w:rPr>
+          <w:rFonts w:ascii="Arial" w:hAnsi="Arial" w:cs="Arial"/>
+          <w:b/>
+          <w:bCs/>
+          <w:lang w:val="es-CO"/>
+        </w:rPr>
+      </w:pPr>
+      <w:r>
+        <w:rPr>
+          <w:rFonts w:ascii="Arial" w:hAnsi="Arial" w:cs="Arial"/>
+          <w:lang w:val="es-CO"/>
+        </w:rPr>
+        <w:t>¿Cuál es la estación más utilizada en todo el dataset por usuarios miembros y casuales?</w:t>
+      </w:r>
+    </w:p>
+    <w:p>
+      <w:pPr>
+        <w:pStyle w:val="Prrafodelista"/>
+        <w:numPr>
+          <w:ilvl w:val="0"/>
+          <w:numId w:val="1"/>
+        </w:numPr>
+        <w:rPr>
+          <w:rFonts w:ascii="Arial" w:hAnsi="Arial" w:cs="Arial"/>
+          <w:b/>
+          <w:bCs/>
+          <w:lang w:val="es-CO"/>
+        </w:rPr>
+      </w:pPr>
+      <w:r>
+        <w:rPr>
+          <w:rFonts w:ascii="Arial" w:hAnsi="Arial" w:cs="Arial"/>
+          <w:lang w:val="es-CO"/>
+        </w:rPr>
+        <w:t>¿Cuál es la ruta más utilizada por mes?</w:t>
+      </w:r>
+    </w:p>
+    <w:p>
+      <w:pPr>
+        <w:pStyle w:val="Prrafodelista"/>
+        <w:numPr>
+          <w:ilvl w:val="0"/>
+          <w:numId w:val="1"/>
+        </w:numPr>
+        <w:rPr>
+          <w:rFonts w:ascii="Arial" w:hAnsi="Arial" w:cs="Arial"/>
+          <w:b/>
+          <w:bCs/>
+          <w:lang w:val="es-CO"/>
+        </w:rPr>
+      </w:pPr>
+      <w:r>
+        <w:rPr>
+          <w:rFonts w:ascii="Arial" w:hAnsi="Arial" w:cs="Arial"/>
+          <w:lang w:val="es-CO"/>
+        </w:rPr>
+        <w:t>¿Cuál es la ruta más utilizada por mes por los usuarios miembros y casuales?</w:t>
+      </w:r>
+    </w:p>
+    <w:p>
+      <w:pPr>
+        <w:pStyle w:val="Prrafodelista"/>
+        <w:numPr>
+          <w:ilvl w:val="0"/>
+          <w:numId w:val="1"/>
+        </w:numPr>
+        <w:rPr>
+          <w:rFonts w:ascii="Arial" w:hAnsi="Arial" w:cs="Arial"/>
+          <w:b/>
+          <w:bCs/>
+          <w:lang w:val="es-CO"/>
+        </w:rPr>
+      </w:pPr>
+      <w:r>
+        <w:rPr>
+          <w:rFonts w:ascii="Arial" w:hAnsi="Arial" w:cs="Arial"/>
+          <w:lang w:val="es-CO"/>
+        </w:rPr>
+        <w:t>¿Cuál es la ruta más utilizada en todo el dataset?</w:t>
+      </w:r>
+    </w:p>
+    <w:p>
+      <w:pPr>
+        <w:pStyle w:val="Prrafodelista"/>
+        <w:numPr>
+          <w:ilvl w:val="0"/>
+          <w:numId w:val="1"/>
+        </w:numPr>
+        <w:rPr>
+          <w:rFonts w:ascii="Arial" w:hAnsi="Arial" w:cs="Arial"/>
+          <w:b/>
+          <w:bCs/>
+          <w:lang w:val="es-CO"/>
+        </w:rPr>
+      </w:pPr>
+      <w:r>
+        <w:rPr>
+          <w:rFonts w:ascii="Arial" w:hAnsi="Arial" w:cs="Arial"/>
+          <w:lang w:val="es-CO"/>
+        </w:rPr>
+        <w:t>¿Cuál es la ruta más utilizada en todo el dataset por usuarios miembros y casuales?</w:t>
+      </w:r>
+    </w:p>
+    <w:p>
+      <w:pPr>
+        <w:pStyle w:val="Prrafodelista"/>
+        <w:numPr>
+          <w:ilvl w:val="0"/>
+          <w:numId w:val="1"/>
+        </w:numPr>
+        <w:rPr>
+          <w:rFonts w:ascii="Arial" w:hAnsi="Arial" w:cs="Arial"/>
+          <w:b/>
+          <w:bCs/>
+          <w:lang w:val="es-CO"/>
+        </w:rPr>
+      </w:pPr>
+      <w:r>
+        <w:rPr>
+          <w:rFonts w:ascii="Arial" w:hAnsi="Arial" w:cs="Arial"/>
+          <w:lang w:val="es-CO"/>
+        </w:rPr>
+        <w:t xml:space="preserve">¿Cuál es la ruta </w:t>
+      </w:r>
+      <w:r>
+        <w:rPr>
+          <w:rFonts w:ascii="Arial" w:hAnsi="Arial" w:cs="Arial"/>
+          <w:lang w:val="es-CO"/>
+        </w:rPr>
+        <w:t>menos</w:t>
+      </w:r>
+      <w:r>
+        <w:rPr>
+          <w:rFonts w:ascii="Arial" w:hAnsi="Arial" w:cs="Arial"/>
+          <w:lang w:val="es-CO"/>
+        </w:rPr>
+        <w:t xml:space="preserve"> utilizada por mes?</w:t>
+      </w:r>
+    </w:p>
+    <w:p>
+      <w:pPr>
+        <w:pStyle w:val="Prrafodelista"/>
+        <w:numPr>
+          <w:ilvl w:val="0"/>
+          <w:numId w:val="1"/>
+        </w:numPr>
+        <w:rPr>
+          <w:rFonts w:ascii="Arial" w:hAnsi="Arial" w:cs="Arial"/>
+          <w:b/>
+          <w:bCs/>
+          <w:lang w:val="es-CO"/>
+        </w:rPr>
+      </w:pPr>
+      <w:r>
+        <w:rPr>
+          <w:rFonts w:ascii="Arial" w:hAnsi="Arial" w:cs="Arial"/>
+          <w:lang w:val="es-CO"/>
+        </w:rPr>
+        <w:t xml:space="preserve">¿Cuál es la ruta </w:t>
+      </w:r>
+      <w:r>
+        <w:rPr>
+          <w:rFonts w:ascii="Arial" w:hAnsi="Arial" w:cs="Arial"/>
+          <w:lang w:val="es-CO"/>
+        </w:rPr>
+        <w:t>menos</w:t>
+      </w:r>
+      <w:r>
+        <w:rPr>
+          <w:rFonts w:ascii="Arial" w:hAnsi="Arial" w:cs="Arial"/>
+          <w:lang w:val="es-CO"/>
+        </w:rPr>
+        <w:t xml:space="preserve"> utilizada por mes por los usuarios miembros y casuales?</w:t>
+      </w:r>
+    </w:p>
+    <w:p>
+      <w:pPr>
+        <w:pStyle w:val="Prrafodelista"/>
+        <w:numPr>
+          <w:ilvl w:val="0"/>
+          <w:numId w:val="1"/>
+        </w:numPr>
+        <w:rPr>
+          <w:rFonts w:ascii="Arial" w:hAnsi="Arial" w:cs="Arial"/>
+          <w:b/>
+          <w:bCs/>
+          <w:lang w:val="es-CO"/>
+        </w:rPr>
+      </w:pPr>
+      <w:r>
+        <w:rPr>
+          <w:rFonts w:ascii="Arial" w:hAnsi="Arial" w:cs="Arial"/>
+          <w:lang w:val="es-CO"/>
+        </w:rPr>
+        <w:t xml:space="preserve">¿Cuál es la ruta </w:t>
+      </w:r>
+      <w:r>
+        <w:rPr>
+          <w:rFonts w:ascii="Arial" w:hAnsi="Arial" w:cs="Arial"/>
+          <w:lang w:val="es-CO"/>
+        </w:rPr>
+        <w:t>menos</w:t>
+      </w:r>
+      <w:r>
+        <w:rPr>
+          <w:rFonts w:ascii="Arial" w:hAnsi="Arial" w:cs="Arial"/>
+          <w:lang w:val="es-CO"/>
+        </w:rPr>
+        <w:t xml:space="preserve"> utilizada en todo el dataset?</w:t>
+      </w:r>
+    </w:p>
+    <w:p>
+      <w:pPr>
+        <w:pStyle w:val="Prrafodelista"/>
+        <w:numPr>
+          <w:ilvl w:val="0"/>
+          <w:numId w:val="1"/>
+        </w:numPr>
+        <w:rPr>
+          <w:rFonts w:ascii="Arial" w:hAnsi="Arial" w:cs="Arial"/>
+          <w:b/>
+          <w:bCs/>
+          <w:lang w:val="es-CO"/>
+        </w:rPr>
+      </w:pPr>
+      <w:r>
+        <w:rPr>
+          <w:rFonts w:ascii="Arial" w:hAnsi="Arial" w:cs="Arial"/>
+          <w:lang w:val="es-CO"/>
+        </w:rPr>
+        <w:t xml:space="preserve">¿Cuál es la ruta </w:t>
+      </w:r>
+      <w:r>
+        <w:rPr>
+          <w:rFonts w:ascii="Arial" w:hAnsi="Arial" w:cs="Arial"/>
+          <w:lang w:val="es-CO"/>
+        </w:rPr>
+        <w:t>menos</w:t>
+      </w:r>
+      <w:r>
+        <w:rPr>
+          <w:rFonts w:ascii="Arial" w:hAnsi="Arial" w:cs="Arial"/>
+          <w:lang w:val="es-CO"/>
+        </w:rPr>
+        <w:t xml:space="preserve"> utilizada en todo el dataset por usuarios miembros y casuales?</w:t>
       </w:r>
     </w:p>
     <w:sectPr>
@@ -1255,8 +1722,124 @@
       </w:rPr>
     </w:lvl>
   </w:abstractNum>
+  <w:abstractNum w:abstractNumId="1" w15:restartNumberingAfterBreak="0">
+    <w:nsid w:val="4EC06127"/>
+    <w:multiLevelType w:val="hybridMultilevel"/>
+    <w:tmpl w:val="DF5ECD26"/>
+    <w:lvl w:ilvl="0" w:tplc="04090001">
+      <w:start w:val="1"/>
+      <w:numFmt w:val="bullet"/>
+      <w:lvlText w:val=""/>
+      <w:lvlJc w:val="left"/>
+      <w:pPr>
+        <w:ind w:left="720" w:hanging="360"/>
+      </w:pPr>
+      <w:rPr>
+        <w:rFonts w:ascii="Symbol" w:hAnsi="Symbol" w:hint="default"/>
+      </w:rPr>
+    </w:lvl>
+    <w:lvl w:ilvl="1" w:tplc="04090003" w:tentative="1">
+      <w:start w:val="1"/>
+      <w:numFmt w:val="bullet"/>
+      <w:lvlText w:val="o"/>
+      <w:lvlJc w:val="left"/>
+      <w:pPr>
+        <w:ind w:left="1440" w:hanging="360"/>
+      </w:pPr>
+      <w:rPr>
+        <w:rFonts w:ascii="Courier New" w:hAnsi="Courier New" w:cs="Courier New" w:hint="default"/>
+      </w:rPr>
+    </w:lvl>
+    <w:lvl w:ilvl="2" w:tplc="04090005" w:tentative="1">
+      <w:start w:val="1"/>
+      <w:numFmt w:val="bullet"/>
+      <w:lvlText w:val=""/>
+      <w:lvlJc w:val="left"/>
+      <w:pPr>
+        <w:ind w:left="2160" w:hanging="360"/>
+      </w:pPr>
+      <w:rPr>
+        <w:rFonts w:ascii="Wingdings" w:hAnsi="Wingdings" w:hint="default"/>
+      </w:rPr>
+    </w:lvl>
+    <w:lvl w:ilvl="3" w:tplc="04090001" w:tentative="1">
+      <w:start w:val="1"/>
+      <w:numFmt w:val="bullet"/>
+      <w:lvlText w:val=""/>
+      <w:lvlJc w:val="left"/>
+      <w:pPr>
+        <w:ind w:left="2880" w:hanging="360"/>
+      </w:pPr>
+      <w:rPr>
+        <w:rFonts w:ascii="Symbol" w:hAnsi="Symbol" w:hint="default"/>
+      </w:rPr>
+    </w:lvl>
+    <w:lvl w:ilvl="4" w:tplc="04090003" w:tentative="1">
+      <w:start w:val="1"/>
+      <w:numFmt w:val="bullet"/>
+      <w:lvlText w:val="o"/>
+      <w:lvlJc w:val="left"/>
+      <w:pPr>
+        <w:ind w:left="3600" w:hanging="360"/>
+      </w:pPr>
+      <w:rPr>
+        <w:rFonts w:ascii="Courier New" w:hAnsi="Courier New" w:cs="Courier New" w:hint="default"/>
+      </w:rPr>
+    </w:lvl>
+    <w:lvl w:ilvl="5" w:tplc="04090005" w:tentative="1">
+      <w:start w:val="1"/>
+      <w:numFmt w:val="bullet"/>
+      <w:lvlText w:val=""/>
+      <w:lvlJc w:val="left"/>
+      <w:pPr>
+        <w:ind w:left="4320" w:hanging="360"/>
+      </w:pPr>
+      <w:rPr>
+        <w:rFonts w:ascii="Wingdings" w:hAnsi="Wingdings" w:hint="default"/>
+      </w:rPr>
+    </w:lvl>
+    <w:lvl w:ilvl="6" w:tplc="04090001" w:tentative="1">
+      <w:start w:val="1"/>
+      <w:numFmt w:val="bullet"/>
+      <w:lvlText w:val=""/>
+      <w:lvlJc w:val="left"/>
+      <w:pPr>
+        <w:ind w:left="5040" w:hanging="360"/>
+      </w:pPr>
+      <w:rPr>
+        <w:rFonts w:ascii="Symbol" w:hAnsi="Symbol" w:hint="default"/>
+      </w:rPr>
+    </w:lvl>
+    <w:lvl w:ilvl="7" w:tplc="04090003" w:tentative="1">
+      <w:start w:val="1"/>
+      <w:numFmt w:val="bullet"/>
+      <w:lvlText w:val="o"/>
+      <w:lvlJc w:val="left"/>
+      <w:pPr>
+        <w:ind w:left="5760" w:hanging="360"/>
+      </w:pPr>
+      <w:rPr>
+        <w:rFonts w:ascii="Courier New" w:hAnsi="Courier New" w:cs="Courier New" w:hint="default"/>
+      </w:rPr>
+    </w:lvl>
+    <w:lvl w:ilvl="8" w:tplc="04090005" w:tentative="1">
+      <w:start w:val="1"/>
+      <w:numFmt w:val="bullet"/>
+      <w:lvlText w:val=""/>
+      <w:lvlJc w:val="left"/>
+      <w:pPr>
+        <w:ind w:left="6480" w:hanging="360"/>
+      </w:pPr>
+      <w:rPr>
+        <w:rFonts w:ascii="Wingdings" w:hAnsi="Wingdings" w:hint="default"/>
+      </w:rPr>
+    </w:lvl>
+  </w:abstractNum>
   <w:num w:numId="1" w16cid:durableId="729227597">
     <w:abstractNumId w:val="0"/>
+  </w:num>
+  <w:num w:numId="2" w16cid:durableId="928931347">
+    <w:abstractNumId w:val="1"/>
   </w:num>
 </w:numbering>
 </file>

</xml_diff>

<commit_message>
Actualiza doc análisis de datos, análisis descriptivo junio de 2023
</commit_message>
<xml_diff>
--- a/Documentacion/Entregables/Análisis de Datos.docx
+++ b/Documentacion/Entregables/Análisis de Datos.docx
@@ -133,7 +133,23 @@
           <w:rFonts w:ascii="Arial" w:hAnsi="Arial" w:cs="Arial"/>
           <w:lang w:val="es-CO"/>
         </w:rPr>
-        <w:t xml:space="preserve">En este documento se evidenciará el proceso de análisis de datos del proyecto. Se realizará un análisis descriptivo sobre cada archivo csv procesado correspondiente a los meses desde junio de 2023 a mayo de 2024, </w:t>
+        <w:t xml:space="preserve">En este documento se evidenciará el proceso de análisis de datos del proyecto. Se realizará un análisis descriptivo sobre cada archivo </w:t>
+      </w:r>
+      <w:proofErr w:type="spellStart"/>
+      <w:r>
+        <w:rPr>
+          <w:rFonts w:ascii="Arial" w:hAnsi="Arial" w:cs="Arial"/>
+          <w:lang w:val="es-CO"/>
+        </w:rPr>
+        <w:t>csv</w:t>
+      </w:r>
+      <w:proofErr w:type="spellEnd"/>
+      <w:r>
+        <w:rPr>
+          <w:rFonts w:ascii="Arial" w:hAnsi="Arial" w:cs="Arial"/>
+          <w:lang w:val="es-CO"/>
+        </w:rPr>
+        <w:t xml:space="preserve"> procesado correspondiente a los meses desde junio de 2023 a mayo de 2024, </w:t>
       </w:r>
       <w:r>
         <w:rPr>
@@ -147,8 +163,49 @@
           <w:rFonts w:ascii="Arial" w:hAnsi="Arial" w:cs="Arial"/>
           <w:lang w:val="es-CO"/>
         </w:rPr>
-        <w:t>los datos consolidados en la tabla “consolidado_junio2023_mayo2024_raw” del dataset “capstone_project_data” alojado en BigQuery</w:t>
-      </w:r>
+        <w:t xml:space="preserve">los datos consolidados en la tabla “consolidado_junio2023_mayo2024_raw” del </w:t>
+      </w:r>
+      <w:proofErr w:type="spellStart"/>
+      <w:r>
+        <w:rPr>
+          <w:rFonts w:ascii="Arial" w:hAnsi="Arial" w:cs="Arial"/>
+          <w:lang w:val="es-CO"/>
+        </w:rPr>
+        <w:t>dataset</w:t>
+      </w:r>
+      <w:proofErr w:type="spellEnd"/>
+      <w:r>
+        <w:rPr>
+          <w:rFonts w:ascii="Arial" w:hAnsi="Arial" w:cs="Arial"/>
+          <w:lang w:val="es-CO"/>
+        </w:rPr>
+        <w:t xml:space="preserve"> “</w:t>
+      </w:r>
+      <w:proofErr w:type="spellStart"/>
+      <w:r>
+        <w:rPr>
+          <w:rFonts w:ascii="Arial" w:hAnsi="Arial" w:cs="Arial"/>
+          <w:lang w:val="es-CO"/>
+        </w:rPr>
+        <w:t>capstone_project_data</w:t>
+      </w:r>
+      <w:proofErr w:type="spellEnd"/>
+      <w:r>
+        <w:rPr>
+          <w:rFonts w:ascii="Arial" w:hAnsi="Arial" w:cs="Arial"/>
+          <w:lang w:val="es-CO"/>
+        </w:rPr>
+        <w:t xml:space="preserve">” alojado en </w:t>
+      </w:r>
+      <w:proofErr w:type="spellStart"/>
+      <w:r>
+        <w:rPr>
+          <w:rFonts w:ascii="Arial" w:hAnsi="Arial" w:cs="Arial"/>
+          <w:lang w:val="es-CO"/>
+        </w:rPr>
+        <w:t>BigQuery</w:t>
+      </w:r>
+      <w:proofErr w:type="spellEnd"/>
       <w:r>
         <w:rPr>
           <w:rFonts w:ascii="Arial" w:hAnsi="Arial" w:cs="Arial"/>
@@ -410,7 +467,23 @@
           <w:rFonts w:ascii="Arial" w:hAnsi="Arial" w:cs="Arial"/>
           <w:lang w:val="es-CO"/>
         </w:rPr>
-        <w:t>¿Qué tipo de usuario utiliza con más frecuencia el servicio en todo el dataset?</w:t>
+        <w:t xml:space="preserve">¿Qué tipo de usuario utiliza con más frecuencia el servicio en todo el </w:t>
+      </w:r>
+      <w:proofErr w:type="spellStart"/>
+      <w:r>
+        <w:rPr>
+          <w:rFonts w:ascii="Arial" w:hAnsi="Arial" w:cs="Arial"/>
+          <w:lang w:val="es-CO"/>
+        </w:rPr>
+        <w:t>dataset</w:t>
+      </w:r>
+      <w:proofErr w:type="spellEnd"/>
+      <w:r>
+        <w:rPr>
+          <w:rFonts w:ascii="Arial" w:hAnsi="Arial" w:cs="Arial"/>
+          <w:lang w:val="es-CO"/>
+        </w:rPr>
+        <w:t>?</w:t>
       </w:r>
     </w:p>
     <w:p>
@@ -483,8 +556,17 @@
           <w:rFonts w:ascii="Arial" w:hAnsi="Arial" w:cs="Arial"/>
           <w:lang w:val="es-CO"/>
         </w:rPr>
-        <w:t xml:space="preserve"> en todo el dataset</w:t>
-      </w:r>
+        <w:t xml:space="preserve"> en todo el </w:t>
+      </w:r>
+      <w:proofErr w:type="spellStart"/>
+      <w:r>
+        <w:rPr>
+          <w:rFonts w:ascii="Arial" w:hAnsi="Arial" w:cs="Arial"/>
+          <w:lang w:val="es-CO"/>
+        </w:rPr>
+        <w:t>dataset</w:t>
+      </w:r>
+      <w:proofErr w:type="spellEnd"/>
       <w:r>
         <w:rPr>
           <w:rFonts w:ascii="Arial" w:hAnsi="Arial" w:cs="Arial"/>
@@ -513,7 +595,23 @@
           <w:lang w:val="es-CO"/>
         </w:rPr>
         <w:lastRenderedPageBreak/>
-        <w:t>¿Cuál es el tiempo de viaje promedio en todo el dataset de los usuarios miembros y casuales?</w:t>
+        <w:t xml:space="preserve">¿Cuál es el tiempo de viaje promedio en todo el </w:t>
+      </w:r>
+      <w:proofErr w:type="spellStart"/>
+      <w:r>
+        <w:rPr>
+          <w:rFonts w:ascii="Arial" w:hAnsi="Arial" w:cs="Arial"/>
+          <w:lang w:val="es-CO"/>
+        </w:rPr>
+        <w:t>dataset</w:t>
+      </w:r>
+      <w:proofErr w:type="spellEnd"/>
+      <w:r>
+        <w:rPr>
+          <w:rFonts w:ascii="Arial" w:hAnsi="Arial" w:cs="Arial"/>
+          <w:lang w:val="es-CO"/>
+        </w:rPr>
+        <w:t xml:space="preserve"> de los usuarios miembros y casuales?</w:t>
       </w:r>
     </w:p>
     <w:p>
@@ -644,8 +742,17 @@
           <w:rFonts w:ascii="Arial" w:hAnsi="Arial" w:cs="Arial"/>
           <w:lang w:val="es-CO"/>
         </w:rPr>
-        <w:t xml:space="preserve"> de todo el dataset</w:t>
-      </w:r>
+        <w:t xml:space="preserve"> de todo el </w:t>
+      </w:r>
+      <w:proofErr w:type="spellStart"/>
+      <w:r>
+        <w:rPr>
+          <w:rFonts w:ascii="Arial" w:hAnsi="Arial" w:cs="Arial"/>
+          <w:lang w:val="es-CO"/>
+        </w:rPr>
+        <w:t>dataset</w:t>
+      </w:r>
+      <w:proofErr w:type="spellEnd"/>
       <w:r>
         <w:rPr>
           <w:rFonts w:ascii="Arial" w:hAnsi="Arial" w:cs="Arial"/>
@@ -673,51 +780,99 @@
           <w:rFonts w:ascii="Arial" w:hAnsi="Arial" w:cs="Arial"/>
           <w:lang w:val="es-CO"/>
         </w:rPr>
-        <w:t>¿Qué duración tuvo el viaje más extenso en tiempo de todo el dataset de usuarios miembros y casuales?</w:t>
-      </w:r>
-    </w:p>
-    <w:p>
-      <w:pPr>
-        <w:pStyle w:val="Prrafodelista"/>
-        <w:numPr>
-          <w:ilvl w:val="0"/>
-          <w:numId w:val="1"/>
-        </w:numPr>
-        <w:rPr>
-          <w:rFonts w:ascii="Arial" w:hAnsi="Arial" w:cs="Arial"/>
-          <w:b/>
-          <w:bCs/>
-          <w:lang w:val="es-CO"/>
-        </w:rPr>
-      </w:pPr>
-      <w:r>
-        <w:rPr>
-          <w:rFonts w:ascii="Arial" w:hAnsi="Arial" w:cs="Arial"/>
-          <w:lang w:val="es-CO"/>
-        </w:rPr>
-        <w:t>¿Qué duración tuvo el viaje menos extenso en tiempo de todo el dataset?</w:t>
-      </w:r>
-    </w:p>
-    <w:p>
-      <w:pPr>
-        <w:pStyle w:val="Prrafodelista"/>
-        <w:numPr>
-          <w:ilvl w:val="0"/>
-          <w:numId w:val="1"/>
-        </w:numPr>
-        <w:rPr>
-          <w:rFonts w:ascii="Arial" w:hAnsi="Arial" w:cs="Arial"/>
-          <w:b/>
-          <w:bCs/>
-          <w:lang w:val="es-CO"/>
-        </w:rPr>
-      </w:pPr>
-      <w:r>
-        <w:rPr>
-          <w:rFonts w:ascii="Arial" w:hAnsi="Arial" w:cs="Arial"/>
-          <w:lang w:val="es-CO"/>
-        </w:rPr>
-        <w:t>¿Qué duración tuvo el viaje menos extenso en tiempo de todo el dataset de usuarios miembros y casuales?</w:t>
+        <w:t xml:space="preserve">¿Qué duración tuvo el viaje más extenso en tiempo de todo el </w:t>
+      </w:r>
+      <w:proofErr w:type="spellStart"/>
+      <w:r>
+        <w:rPr>
+          <w:rFonts w:ascii="Arial" w:hAnsi="Arial" w:cs="Arial"/>
+          <w:lang w:val="es-CO"/>
+        </w:rPr>
+        <w:t>dataset</w:t>
+      </w:r>
+      <w:proofErr w:type="spellEnd"/>
+      <w:r>
+        <w:rPr>
+          <w:rFonts w:ascii="Arial" w:hAnsi="Arial" w:cs="Arial"/>
+          <w:lang w:val="es-CO"/>
+        </w:rPr>
+        <w:t xml:space="preserve"> de usuarios miembros y casuales?</w:t>
+      </w:r>
+    </w:p>
+    <w:p>
+      <w:pPr>
+        <w:pStyle w:val="Prrafodelista"/>
+        <w:numPr>
+          <w:ilvl w:val="0"/>
+          <w:numId w:val="1"/>
+        </w:numPr>
+        <w:rPr>
+          <w:rFonts w:ascii="Arial" w:hAnsi="Arial" w:cs="Arial"/>
+          <w:b/>
+          <w:bCs/>
+          <w:lang w:val="es-CO"/>
+        </w:rPr>
+      </w:pPr>
+      <w:r>
+        <w:rPr>
+          <w:rFonts w:ascii="Arial" w:hAnsi="Arial" w:cs="Arial"/>
+          <w:lang w:val="es-CO"/>
+        </w:rPr>
+        <w:t xml:space="preserve">¿Qué duración tuvo el viaje menos extenso en tiempo de todo el </w:t>
+      </w:r>
+      <w:proofErr w:type="spellStart"/>
+      <w:r>
+        <w:rPr>
+          <w:rFonts w:ascii="Arial" w:hAnsi="Arial" w:cs="Arial"/>
+          <w:lang w:val="es-CO"/>
+        </w:rPr>
+        <w:t>dataset</w:t>
+      </w:r>
+      <w:proofErr w:type="spellEnd"/>
+      <w:r>
+        <w:rPr>
+          <w:rFonts w:ascii="Arial" w:hAnsi="Arial" w:cs="Arial"/>
+          <w:lang w:val="es-CO"/>
+        </w:rPr>
+        <w:t>?</w:t>
+      </w:r>
+    </w:p>
+    <w:p>
+      <w:pPr>
+        <w:pStyle w:val="Prrafodelista"/>
+        <w:numPr>
+          <w:ilvl w:val="0"/>
+          <w:numId w:val="1"/>
+        </w:numPr>
+        <w:rPr>
+          <w:rFonts w:ascii="Arial" w:hAnsi="Arial" w:cs="Arial"/>
+          <w:b/>
+          <w:bCs/>
+          <w:lang w:val="es-CO"/>
+        </w:rPr>
+      </w:pPr>
+      <w:r>
+        <w:rPr>
+          <w:rFonts w:ascii="Arial" w:hAnsi="Arial" w:cs="Arial"/>
+          <w:lang w:val="es-CO"/>
+        </w:rPr>
+        <w:t xml:space="preserve">¿Qué duración tuvo el viaje menos extenso en tiempo de todo el </w:t>
+      </w:r>
+      <w:proofErr w:type="spellStart"/>
+      <w:r>
+        <w:rPr>
+          <w:rFonts w:ascii="Arial" w:hAnsi="Arial" w:cs="Arial"/>
+          <w:lang w:val="es-CO"/>
+        </w:rPr>
+        <w:t>dataset</w:t>
+      </w:r>
+      <w:proofErr w:type="spellEnd"/>
+      <w:r>
+        <w:rPr>
+          <w:rFonts w:ascii="Arial" w:hAnsi="Arial" w:cs="Arial"/>
+          <w:lang w:val="es-CO"/>
+        </w:rPr>
+        <w:t xml:space="preserve"> de usuarios miembros y casuales?</w:t>
       </w:r>
     </w:p>
     <w:p>
@@ -1119,7 +1274,23 @@
           <w:rFonts w:ascii="Arial" w:hAnsi="Arial" w:cs="Arial"/>
           <w:lang w:val="es-CO"/>
         </w:rPr>
-        <w:t xml:space="preserve"> recorrida en un solo viaje en todo el dataset?</w:t>
+        <w:t xml:space="preserve"> recorrida en un solo viaje en todo el </w:t>
+      </w:r>
+      <w:proofErr w:type="spellStart"/>
+      <w:r>
+        <w:rPr>
+          <w:rFonts w:ascii="Arial" w:hAnsi="Arial" w:cs="Arial"/>
+          <w:lang w:val="es-CO"/>
+        </w:rPr>
+        <w:t>dataset</w:t>
+      </w:r>
+      <w:proofErr w:type="spellEnd"/>
+      <w:r>
+        <w:rPr>
+          <w:rFonts w:ascii="Arial" w:hAnsi="Arial" w:cs="Arial"/>
+          <w:lang w:val="es-CO"/>
+        </w:rPr>
+        <w:t>?</w:t>
       </w:r>
     </w:p>
     <w:p>
@@ -1142,51 +1313,99 @@
           <w:lang w:val="es-CO"/>
         </w:rPr>
         <w:lastRenderedPageBreak/>
-        <w:t>¿Cuál es la distancia más larga recorrida en un solo viaje en todo el dataset de los usuarios miembros y casuales?</w:t>
-      </w:r>
-    </w:p>
-    <w:p>
-      <w:pPr>
-        <w:pStyle w:val="Prrafodelista"/>
-        <w:numPr>
-          <w:ilvl w:val="0"/>
-          <w:numId w:val="1"/>
-        </w:numPr>
-        <w:rPr>
-          <w:rFonts w:ascii="Arial" w:hAnsi="Arial" w:cs="Arial"/>
-          <w:b/>
-          <w:bCs/>
-          <w:lang w:val="es-CO"/>
-        </w:rPr>
-      </w:pPr>
-      <w:r>
-        <w:rPr>
-          <w:rFonts w:ascii="Arial" w:hAnsi="Arial" w:cs="Arial"/>
-          <w:lang w:val="es-CO"/>
-        </w:rPr>
-        <w:t>¿Cuál es la distancia más corta recorrida en un solo viaje en todo el dataset?</w:t>
-      </w:r>
-    </w:p>
-    <w:p>
-      <w:pPr>
-        <w:pStyle w:val="Prrafodelista"/>
-        <w:numPr>
-          <w:ilvl w:val="0"/>
-          <w:numId w:val="1"/>
-        </w:numPr>
-        <w:rPr>
-          <w:rFonts w:ascii="Arial" w:hAnsi="Arial" w:cs="Arial"/>
-          <w:b/>
-          <w:bCs/>
-          <w:lang w:val="es-CO"/>
-        </w:rPr>
-      </w:pPr>
-      <w:r>
-        <w:rPr>
-          <w:rFonts w:ascii="Arial" w:hAnsi="Arial" w:cs="Arial"/>
-          <w:lang w:val="es-CO"/>
-        </w:rPr>
-        <w:t>¿Cuál es la distancia más corta recorrida en un solo viaje en todo el dataset de los usuarios miembros y casuales?</w:t>
+        <w:t xml:space="preserve">¿Cuál es la distancia más larga recorrida en un solo viaje en todo el </w:t>
+      </w:r>
+      <w:proofErr w:type="spellStart"/>
+      <w:r>
+        <w:rPr>
+          <w:rFonts w:ascii="Arial" w:hAnsi="Arial" w:cs="Arial"/>
+          <w:lang w:val="es-CO"/>
+        </w:rPr>
+        <w:t>dataset</w:t>
+      </w:r>
+      <w:proofErr w:type="spellEnd"/>
+      <w:r>
+        <w:rPr>
+          <w:rFonts w:ascii="Arial" w:hAnsi="Arial" w:cs="Arial"/>
+          <w:lang w:val="es-CO"/>
+        </w:rPr>
+        <w:t xml:space="preserve"> de los usuarios miembros y casuales?</w:t>
+      </w:r>
+    </w:p>
+    <w:p>
+      <w:pPr>
+        <w:pStyle w:val="Prrafodelista"/>
+        <w:numPr>
+          <w:ilvl w:val="0"/>
+          <w:numId w:val="1"/>
+        </w:numPr>
+        <w:rPr>
+          <w:rFonts w:ascii="Arial" w:hAnsi="Arial" w:cs="Arial"/>
+          <w:b/>
+          <w:bCs/>
+          <w:lang w:val="es-CO"/>
+        </w:rPr>
+      </w:pPr>
+      <w:r>
+        <w:rPr>
+          <w:rFonts w:ascii="Arial" w:hAnsi="Arial" w:cs="Arial"/>
+          <w:lang w:val="es-CO"/>
+        </w:rPr>
+        <w:t xml:space="preserve">¿Cuál es la distancia más corta recorrida en un solo viaje en todo el </w:t>
+      </w:r>
+      <w:proofErr w:type="spellStart"/>
+      <w:r>
+        <w:rPr>
+          <w:rFonts w:ascii="Arial" w:hAnsi="Arial" w:cs="Arial"/>
+          <w:lang w:val="es-CO"/>
+        </w:rPr>
+        <w:t>dataset</w:t>
+      </w:r>
+      <w:proofErr w:type="spellEnd"/>
+      <w:r>
+        <w:rPr>
+          <w:rFonts w:ascii="Arial" w:hAnsi="Arial" w:cs="Arial"/>
+          <w:lang w:val="es-CO"/>
+        </w:rPr>
+        <w:t>?</w:t>
+      </w:r>
+    </w:p>
+    <w:p>
+      <w:pPr>
+        <w:pStyle w:val="Prrafodelista"/>
+        <w:numPr>
+          <w:ilvl w:val="0"/>
+          <w:numId w:val="1"/>
+        </w:numPr>
+        <w:rPr>
+          <w:rFonts w:ascii="Arial" w:hAnsi="Arial" w:cs="Arial"/>
+          <w:b/>
+          <w:bCs/>
+          <w:lang w:val="es-CO"/>
+        </w:rPr>
+      </w:pPr>
+      <w:r>
+        <w:rPr>
+          <w:rFonts w:ascii="Arial" w:hAnsi="Arial" w:cs="Arial"/>
+          <w:lang w:val="es-CO"/>
+        </w:rPr>
+        <w:t xml:space="preserve">¿Cuál es la distancia más corta recorrida en un solo viaje en todo el </w:t>
+      </w:r>
+      <w:proofErr w:type="spellStart"/>
+      <w:r>
+        <w:rPr>
+          <w:rFonts w:ascii="Arial" w:hAnsi="Arial" w:cs="Arial"/>
+          <w:lang w:val="es-CO"/>
+        </w:rPr>
+        <w:t>dataset</w:t>
+      </w:r>
+      <w:proofErr w:type="spellEnd"/>
+      <w:r>
+        <w:rPr>
+          <w:rFonts w:ascii="Arial" w:hAnsi="Arial" w:cs="Arial"/>
+          <w:lang w:val="es-CO"/>
+        </w:rPr>
+        <w:t xml:space="preserve"> de los usuarios miembros y casuales?</w:t>
       </w:r>
     </w:p>
     <w:p>
@@ -1252,29 +1471,61 @@
           <w:rFonts w:ascii="Arial" w:hAnsi="Arial" w:cs="Arial"/>
           <w:lang w:val="es-CO"/>
         </w:rPr>
-        <w:t>¿Cuál es la distancia promedio recorrida en todo el dataset?</w:t>
-      </w:r>
-    </w:p>
-    <w:p>
-      <w:pPr>
-        <w:pStyle w:val="Prrafodelista"/>
-        <w:numPr>
-          <w:ilvl w:val="0"/>
-          <w:numId w:val="1"/>
-        </w:numPr>
-        <w:rPr>
-          <w:rFonts w:ascii="Arial" w:hAnsi="Arial" w:cs="Arial"/>
-          <w:b/>
-          <w:bCs/>
-          <w:lang w:val="es-CO"/>
-        </w:rPr>
-      </w:pPr>
-      <w:r>
-        <w:rPr>
-          <w:rFonts w:ascii="Arial" w:hAnsi="Arial" w:cs="Arial"/>
-          <w:lang w:val="es-CO"/>
-        </w:rPr>
-        <w:t>¿Cuál es la distancia promedio recorrida en todo el dataset por usuarios miembros y casuales?</w:t>
+        <w:t xml:space="preserve">¿Cuál es la distancia promedio recorrida en todo el </w:t>
+      </w:r>
+      <w:proofErr w:type="spellStart"/>
+      <w:r>
+        <w:rPr>
+          <w:rFonts w:ascii="Arial" w:hAnsi="Arial" w:cs="Arial"/>
+          <w:lang w:val="es-CO"/>
+        </w:rPr>
+        <w:t>dataset</w:t>
+      </w:r>
+      <w:proofErr w:type="spellEnd"/>
+      <w:r>
+        <w:rPr>
+          <w:rFonts w:ascii="Arial" w:hAnsi="Arial" w:cs="Arial"/>
+          <w:lang w:val="es-CO"/>
+        </w:rPr>
+        <w:t>?</w:t>
+      </w:r>
+    </w:p>
+    <w:p>
+      <w:pPr>
+        <w:pStyle w:val="Prrafodelista"/>
+        <w:numPr>
+          <w:ilvl w:val="0"/>
+          <w:numId w:val="1"/>
+        </w:numPr>
+        <w:rPr>
+          <w:rFonts w:ascii="Arial" w:hAnsi="Arial" w:cs="Arial"/>
+          <w:b/>
+          <w:bCs/>
+          <w:lang w:val="es-CO"/>
+        </w:rPr>
+      </w:pPr>
+      <w:r>
+        <w:rPr>
+          <w:rFonts w:ascii="Arial" w:hAnsi="Arial" w:cs="Arial"/>
+          <w:lang w:val="es-CO"/>
+        </w:rPr>
+        <w:t xml:space="preserve">¿Cuál es la distancia promedio recorrida en todo el </w:t>
+      </w:r>
+      <w:proofErr w:type="spellStart"/>
+      <w:r>
+        <w:rPr>
+          <w:rFonts w:ascii="Arial" w:hAnsi="Arial" w:cs="Arial"/>
+          <w:lang w:val="es-CO"/>
+        </w:rPr>
+        <w:t>dataset</w:t>
+      </w:r>
+      <w:proofErr w:type="spellEnd"/>
+      <w:r>
+        <w:rPr>
+          <w:rFonts w:ascii="Arial" w:hAnsi="Arial" w:cs="Arial"/>
+          <w:lang w:val="es-CO"/>
+        </w:rPr>
+        <w:t xml:space="preserve"> por usuarios miembros y casuales?</w:t>
       </w:r>
     </w:p>
     <w:p>
@@ -1340,29 +1591,61 @@
           <w:rFonts w:ascii="Arial" w:hAnsi="Arial" w:cs="Arial"/>
           <w:lang w:val="es-CO"/>
         </w:rPr>
-        <w:t>¿Cuál es la estación más utilizada en todo el dataset?</w:t>
-      </w:r>
-    </w:p>
-    <w:p>
-      <w:pPr>
-        <w:pStyle w:val="Prrafodelista"/>
-        <w:numPr>
-          <w:ilvl w:val="0"/>
-          <w:numId w:val="1"/>
-        </w:numPr>
-        <w:rPr>
-          <w:rFonts w:ascii="Arial" w:hAnsi="Arial" w:cs="Arial"/>
-          <w:b/>
-          <w:bCs/>
-          <w:lang w:val="es-CO"/>
-        </w:rPr>
-      </w:pPr>
-      <w:r>
-        <w:rPr>
-          <w:rFonts w:ascii="Arial" w:hAnsi="Arial" w:cs="Arial"/>
-          <w:lang w:val="es-CO"/>
-        </w:rPr>
-        <w:t>¿Cuál es la estación más utilizada en todo el dataset por usuarios miembros y casuales?</w:t>
+        <w:t xml:space="preserve">¿Cuál es la estación más utilizada en todo el </w:t>
+      </w:r>
+      <w:proofErr w:type="spellStart"/>
+      <w:r>
+        <w:rPr>
+          <w:rFonts w:ascii="Arial" w:hAnsi="Arial" w:cs="Arial"/>
+          <w:lang w:val="es-CO"/>
+        </w:rPr>
+        <w:t>dataset</w:t>
+      </w:r>
+      <w:proofErr w:type="spellEnd"/>
+      <w:r>
+        <w:rPr>
+          <w:rFonts w:ascii="Arial" w:hAnsi="Arial" w:cs="Arial"/>
+          <w:lang w:val="es-CO"/>
+        </w:rPr>
+        <w:t>?</w:t>
+      </w:r>
+    </w:p>
+    <w:p>
+      <w:pPr>
+        <w:pStyle w:val="Prrafodelista"/>
+        <w:numPr>
+          <w:ilvl w:val="0"/>
+          <w:numId w:val="1"/>
+        </w:numPr>
+        <w:rPr>
+          <w:rFonts w:ascii="Arial" w:hAnsi="Arial" w:cs="Arial"/>
+          <w:b/>
+          <w:bCs/>
+          <w:lang w:val="es-CO"/>
+        </w:rPr>
+      </w:pPr>
+      <w:r>
+        <w:rPr>
+          <w:rFonts w:ascii="Arial" w:hAnsi="Arial" w:cs="Arial"/>
+          <w:lang w:val="es-CO"/>
+        </w:rPr>
+        <w:t xml:space="preserve">¿Cuál es la estación más utilizada en todo el </w:t>
+      </w:r>
+      <w:proofErr w:type="spellStart"/>
+      <w:r>
+        <w:rPr>
+          <w:rFonts w:ascii="Arial" w:hAnsi="Arial" w:cs="Arial"/>
+          <w:lang w:val="es-CO"/>
+        </w:rPr>
+        <w:t>dataset</w:t>
+      </w:r>
+      <w:proofErr w:type="spellEnd"/>
+      <w:r>
+        <w:rPr>
+          <w:rFonts w:ascii="Arial" w:hAnsi="Arial" w:cs="Arial"/>
+          <w:lang w:val="es-CO"/>
+        </w:rPr>
+        <w:t xml:space="preserve"> por usuarios miembros y casuales?</w:t>
       </w:r>
     </w:p>
     <w:p>
@@ -1428,174 +1711,303 @@
           <w:rFonts w:ascii="Arial" w:hAnsi="Arial" w:cs="Arial"/>
           <w:lang w:val="es-CO"/>
         </w:rPr>
-        <w:t>¿Cuál es la ruta más utilizada en todo el dataset?</w:t>
-      </w:r>
-    </w:p>
-    <w:p>
-      <w:pPr>
-        <w:pStyle w:val="Prrafodelista"/>
-        <w:numPr>
-          <w:ilvl w:val="0"/>
-          <w:numId w:val="1"/>
-        </w:numPr>
-        <w:rPr>
-          <w:rFonts w:ascii="Arial" w:hAnsi="Arial" w:cs="Arial"/>
-          <w:b/>
-          <w:bCs/>
-          <w:lang w:val="es-CO"/>
-        </w:rPr>
-      </w:pPr>
-      <w:r>
-        <w:rPr>
-          <w:rFonts w:ascii="Arial" w:hAnsi="Arial" w:cs="Arial"/>
-          <w:lang w:val="es-CO"/>
-        </w:rPr>
-        <w:t>¿Cuál es la ruta más utilizada en todo el dataset por usuarios miembros y casuales?</w:t>
-      </w:r>
-    </w:p>
-    <w:p>
-      <w:pPr>
-        <w:pStyle w:val="Prrafodelista"/>
-        <w:numPr>
-          <w:ilvl w:val="0"/>
-          <w:numId w:val="1"/>
-        </w:numPr>
-        <w:rPr>
-          <w:rFonts w:ascii="Arial" w:hAnsi="Arial" w:cs="Arial"/>
-          <w:b/>
-          <w:bCs/>
-          <w:lang w:val="es-CO"/>
-        </w:rPr>
-      </w:pPr>
-      <w:r>
-        <w:rPr>
-          <w:rFonts w:ascii="Arial" w:hAnsi="Arial" w:cs="Arial"/>
-          <w:lang w:val="es-CO"/>
-        </w:rPr>
-        <w:t xml:space="preserve">¿Cuál es la ruta </w:t>
-      </w:r>
-      <w:r>
-        <w:rPr>
-          <w:rFonts w:ascii="Arial" w:hAnsi="Arial" w:cs="Arial"/>
-          <w:lang w:val="es-CO"/>
-        </w:rPr>
-        <w:t>menos</w:t>
-      </w:r>
-      <w:r>
-        <w:rPr>
-          <w:rFonts w:ascii="Arial" w:hAnsi="Arial" w:cs="Arial"/>
-          <w:lang w:val="es-CO"/>
-        </w:rPr>
-        <w:t xml:space="preserve"> utilizada por mes?</w:t>
-      </w:r>
-    </w:p>
-    <w:p>
-      <w:pPr>
-        <w:pStyle w:val="Prrafodelista"/>
-        <w:numPr>
-          <w:ilvl w:val="0"/>
-          <w:numId w:val="1"/>
-        </w:numPr>
-        <w:rPr>
-          <w:rFonts w:ascii="Arial" w:hAnsi="Arial" w:cs="Arial"/>
-          <w:b/>
-          <w:bCs/>
-          <w:lang w:val="es-CO"/>
-        </w:rPr>
-      </w:pPr>
-      <w:r>
-        <w:rPr>
-          <w:rFonts w:ascii="Arial" w:hAnsi="Arial" w:cs="Arial"/>
-          <w:lang w:val="es-CO"/>
-        </w:rPr>
-        <w:t xml:space="preserve">¿Cuál es la ruta </w:t>
-      </w:r>
-      <w:r>
-        <w:rPr>
-          <w:rFonts w:ascii="Arial" w:hAnsi="Arial" w:cs="Arial"/>
-          <w:lang w:val="es-CO"/>
-        </w:rPr>
-        <w:t>menos</w:t>
-      </w:r>
-      <w:r>
-        <w:rPr>
-          <w:rFonts w:ascii="Arial" w:hAnsi="Arial" w:cs="Arial"/>
-          <w:lang w:val="es-CO"/>
-        </w:rPr>
-        <w:t xml:space="preserve"> utilizada por mes por los usuarios miembros y casuales?</w:t>
-      </w:r>
-    </w:p>
-    <w:p>
-      <w:pPr>
-        <w:pStyle w:val="Prrafodelista"/>
-        <w:numPr>
-          <w:ilvl w:val="0"/>
-          <w:numId w:val="1"/>
-        </w:numPr>
-        <w:rPr>
-          <w:rFonts w:ascii="Arial" w:hAnsi="Arial" w:cs="Arial"/>
-          <w:b/>
-          <w:bCs/>
-          <w:lang w:val="es-CO"/>
-        </w:rPr>
-      </w:pPr>
-      <w:r>
-        <w:rPr>
-          <w:rFonts w:ascii="Arial" w:hAnsi="Arial" w:cs="Arial"/>
-          <w:lang w:val="es-CO"/>
-        </w:rPr>
-        <w:t xml:space="preserve">¿Cuál es la ruta </w:t>
-      </w:r>
-      <w:r>
-        <w:rPr>
-          <w:rFonts w:ascii="Arial" w:hAnsi="Arial" w:cs="Arial"/>
-          <w:lang w:val="es-CO"/>
-        </w:rPr>
-        <w:t>menos</w:t>
-      </w:r>
-      <w:r>
-        <w:rPr>
-          <w:rFonts w:ascii="Arial" w:hAnsi="Arial" w:cs="Arial"/>
-          <w:lang w:val="es-CO"/>
-        </w:rPr>
-        <w:t xml:space="preserve"> utilizada en todo el dataset?</w:t>
-      </w:r>
-    </w:p>
-    <w:p>
-      <w:pPr>
-        <w:pStyle w:val="Prrafodelista"/>
-        <w:numPr>
-          <w:ilvl w:val="0"/>
-          <w:numId w:val="1"/>
-        </w:numPr>
-        <w:rPr>
-          <w:rFonts w:ascii="Arial" w:hAnsi="Arial" w:cs="Arial"/>
-          <w:b/>
-          <w:bCs/>
-          <w:lang w:val="es-CO"/>
-        </w:rPr>
-      </w:pPr>
-      <w:r>
-        <w:rPr>
-          <w:rFonts w:ascii="Arial" w:hAnsi="Arial" w:cs="Arial"/>
-          <w:lang w:val="es-CO"/>
-        </w:rPr>
-        <w:t xml:space="preserve">¿Cuál es la ruta </w:t>
-      </w:r>
-      <w:r>
-        <w:rPr>
-          <w:rFonts w:ascii="Arial" w:hAnsi="Arial" w:cs="Arial"/>
-          <w:lang w:val="es-CO"/>
-        </w:rPr>
-        <w:t>menos</w:t>
-      </w:r>
-      <w:r>
-        <w:rPr>
-          <w:rFonts w:ascii="Arial" w:hAnsi="Arial" w:cs="Arial"/>
-          <w:lang w:val="es-CO"/>
-        </w:rPr>
-        <w:t xml:space="preserve"> utilizada en todo el dataset por usuarios miembros y casuales?</w:t>
-      </w:r>
+        <w:t xml:space="preserve">¿Cuál es la ruta más utilizada en todo el </w:t>
+      </w:r>
+      <w:proofErr w:type="spellStart"/>
+      <w:r>
+        <w:rPr>
+          <w:rFonts w:ascii="Arial" w:hAnsi="Arial" w:cs="Arial"/>
+          <w:lang w:val="es-CO"/>
+        </w:rPr>
+        <w:t>dataset</w:t>
+      </w:r>
+      <w:proofErr w:type="spellEnd"/>
+      <w:r>
+        <w:rPr>
+          <w:rFonts w:ascii="Arial" w:hAnsi="Arial" w:cs="Arial"/>
+          <w:lang w:val="es-CO"/>
+        </w:rPr>
+        <w:t>?</w:t>
+      </w:r>
+    </w:p>
+    <w:p>
+      <w:pPr>
+        <w:pStyle w:val="Prrafodelista"/>
+        <w:numPr>
+          <w:ilvl w:val="0"/>
+          <w:numId w:val="1"/>
+        </w:numPr>
+        <w:rPr>
+          <w:rFonts w:ascii="Arial" w:hAnsi="Arial" w:cs="Arial"/>
+          <w:b/>
+          <w:bCs/>
+          <w:lang w:val="es-CO"/>
+        </w:rPr>
+      </w:pPr>
+      <w:r>
+        <w:rPr>
+          <w:rFonts w:ascii="Arial" w:hAnsi="Arial" w:cs="Arial"/>
+          <w:lang w:val="es-CO"/>
+        </w:rPr>
+        <w:t xml:space="preserve">¿Cuál es la ruta más utilizada en todo el </w:t>
+      </w:r>
+      <w:proofErr w:type="spellStart"/>
+      <w:r>
+        <w:rPr>
+          <w:rFonts w:ascii="Arial" w:hAnsi="Arial" w:cs="Arial"/>
+          <w:lang w:val="es-CO"/>
+        </w:rPr>
+        <w:t>dataset</w:t>
+      </w:r>
+      <w:proofErr w:type="spellEnd"/>
+      <w:r>
+        <w:rPr>
+          <w:rFonts w:ascii="Arial" w:hAnsi="Arial" w:cs="Arial"/>
+          <w:lang w:val="es-CO"/>
+        </w:rPr>
+        <w:t xml:space="preserve"> por usuarios miembros y casuales?</w:t>
+      </w:r>
+    </w:p>
+    <w:p>
+      <w:pPr>
+        <w:pStyle w:val="Prrafodelista"/>
+        <w:numPr>
+          <w:ilvl w:val="0"/>
+          <w:numId w:val="1"/>
+        </w:numPr>
+        <w:rPr>
+          <w:rFonts w:ascii="Arial" w:hAnsi="Arial" w:cs="Arial"/>
+          <w:b/>
+          <w:bCs/>
+          <w:lang w:val="es-CO"/>
+        </w:rPr>
+      </w:pPr>
+      <w:r>
+        <w:rPr>
+          <w:rFonts w:ascii="Arial" w:hAnsi="Arial" w:cs="Arial"/>
+          <w:lang w:val="es-CO"/>
+        </w:rPr>
+        <w:t>¿Cuál es la ruta menos utilizada por mes?</w:t>
+      </w:r>
+    </w:p>
+    <w:p>
+      <w:pPr>
+        <w:pStyle w:val="Prrafodelista"/>
+        <w:numPr>
+          <w:ilvl w:val="0"/>
+          <w:numId w:val="1"/>
+        </w:numPr>
+        <w:rPr>
+          <w:rFonts w:ascii="Arial" w:hAnsi="Arial" w:cs="Arial"/>
+          <w:b/>
+          <w:bCs/>
+          <w:lang w:val="es-CO"/>
+        </w:rPr>
+      </w:pPr>
+      <w:r>
+        <w:rPr>
+          <w:rFonts w:ascii="Arial" w:hAnsi="Arial" w:cs="Arial"/>
+          <w:lang w:val="es-CO"/>
+        </w:rPr>
+        <w:t>¿Cuál es la ruta menos utilizada por mes por los usuarios miembros y casuales?</w:t>
+      </w:r>
+    </w:p>
+    <w:p>
+      <w:pPr>
+        <w:pStyle w:val="Prrafodelista"/>
+        <w:numPr>
+          <w:ilvl w:val="0"/>
+          <w:numId w:val="1"/>
+        </w:numPr>
+        <w:rPr>
+          <w:rFonts w:ascii="Arial" w:hAnsi="Arial" w:cs="Arial"/>
+          <w:b/>
+          <w:bCs/>
+          <w:lang w:val="es-CO"/>
+        </w:rPr>
+      </w:pPr>
+      <w:r>
+        <w:rPr>
+          <w:rFonts w:ascii="Arial" w:hAnsi="Arial" w:cs="Arial"/>
+          <w:lang w:val="es-CO"/>
+        </w:rPr>
+        <w:t xml:space="preserve">¿Cuál es la ruta menos utilizada en todo el </w:t>
+      </w:r>
+      <w:proofErr w:type="spellStart"/>
+      <w:r>
+        <w:rPr>
+          <w:rFonts w:ascii="Arial" w:hAnsi="Arial" w:cs="Arial"/>
+          <w:lang w:val="es-CO"/>
+        </w:rPr>
+        <w:t>dataset</w:t>
+      </w:r>
+      <w:proofErr w:type="spellEnd"/>
+      <w:r>
+        <w:rPr>
+          <w:rFonts w:ascii="Arial" w:hAnsi="Arial" w:cs="Arial"/>
+          <w:lang w:val="es-CO"/>
+        </w:rPr>
+        <w:t>?</w:t>
+      </w:r>
+    </w:p>
+    <w:p>
+      <w:pPr>
+        <w:pStyle w:val="Prrafodelista"/>
+        <w:numPr>
+          <w:ilvl w:val="0"/>
+          <w:numId w:val="1"/>
+        </w:numPr>
+        <w:rPr>
+          <w:rFonts w:ascii="Arial" w:hAnsi="Arial" w:cs="Arial"/>
+          <w:b/>
+          <w:bCs/>
+          <w:lang w:val="es-CO"/>
+        </w:rPr>
+      </w:pPr>
+      <w:r>
+        <w:rPr>
+          <w:rFonts w:ascii="Arial" w:hAnsi="Arial" w:cs="Arial"/>
+          <w:lang w:val="es-CO"/>
+        </w:rPr>
+        <w:t xml:space="preserve">¿Cuál es la ruta menos utilizada en todo el </w:t>
+      </w:r>
+      <w:proofErr w:type="spellStart"/>
+      <w:r>
+        <w:rPr>
+          <w:rFonts w:ascii="Arial" w:hAnsi="Arial" w:cs="Arial"/>
+          <w:lang w:val="es-CO"/>
+        </w:rPr>
+        <w:t>dataset</w:t>
+      </w:r>
+      <w:proofErr w:type="spellEnd"/>
+      <w:r>
+        <w:rPr>
+          <w:rFonts w:ascii="Arial" w:hAnsi="Arial" w:cs="Arial"/>
+          <w:lang w:val="es-CO"/>
+        </w:rPr>
+        <w:t xml:space="preserve"> por usuarios miembros y casuales?</w:t>
+      </w:r>
+    </w:p>
+    <w:p>
+      <w:pPr>
+        <w:rPr>
+          <w:rFonts w:ascii="Arial" w:hAnsi="Arial" w:cs="Arial"/>
+          <w:b/>
+          <w:bCs/>
+          <w:lang w:val="es-CO"/>
+        </w:rPr>
+      </w:pPr>
+    </w:p>
+    <w:p>
+      <w:pPr>
+        <w:rPr>
+          <w:rFonts w:ascii="Arial" w:hAnsi="Arial" w:cs="Arial"/>
+          <w:b/>
+          <w:bCs/>
+          <w:lang w:val="es-CO"/>
+        </w:rPr>
+      </w:pPr>
+      <w:r>
+        <w:rPr>
+          <w:rFonts w:ascii="Arial" w:hAnsi="Arial" w:cs="Arial"/>
+          <w:b/>
+          <w:bCs/>
+          <w:lang w:val="es-CO"/>
+        </w:rPr>
+        <w:t>Análisis descriptivo</w:t>
+      </w:r>
+    </w:p>
+    <w:p>
+      <w:pPr>
+        <w:rPr>
+          <w:rFonts w:ascii="Arial" w:hAnsi="Arial" w:cs="Arial"/>
+          <w:lang w:val="es-CO"/>
+        </w:rPr>
+      </w:pPr>
+      <w:r>
+        <w:rPr>
+          <w:rFonts w:ascii="Arial" w:hAnsi="Arial" w:cs="Arial"/>
+          <w:lang w:val="es-CO"/>
+        </w:rPr>
+        <w:t>Para realizar el análisis descriptivo se empieza por analizar cada mes individuamente, es decir, aplicar fórmulas y tablas dinámicas a cada archivo según sea necesario.</w:t>
+      </w:r>
+    </w:p>
+    <w:p>
+      <w:pPr>
+        <w:rPr>
+          <w:rFonts w:ascii="Arial" w:hAnsi="Arial" w:cs="Arial"/>
+          <w:lang w:val="es-CO"/>
+        </w:rPr>
+      </w:pPr>
+    </w:p>
+    <w:p>
+      <w:pPr>
+        <w:rPr>
+          <w:rFonts w:ascii="Arial" w:hAnsi="Arial" w:cs="Arial"/>
+          <w:lang w:val="es-CO"/>
+        </w:rPr>
+      </w:pPr>
+    </w:p>
+    <w:p>
+      <w:pPr>
+        <w:rPr>
+          <w:rFonts w:ascii="Arial" w:hAnsi="Arial" w:cs="Arial"/>
+          <w:lang w:val="es-CO"/>
+        </w:rPr>
+      </w:pPr>
+      <w:r>
+        <w:rPr>
+          <w:rFonts w:ascii="Arial" w:hAnsi="Arial" w:cs="Arial"/>
+          <w:lang w:val="es-CO"/>
+        </w:rPr>
+        <w:lastRenderedPageBreak/>
+        <w:t>Junio de 2023</w:t>
+      </w:r>
+    </w:p>
+    <w:p>
+      <w:pPr>
+        <w:rPr>
+          <w:rFonts w:ascii="Arial" w:hAnsi="Arial" w:cs="Arial"/>
+          <w:lang w:val="es-CO"/>
+        </w:rPr>
+      </w:pPr>
+      <w:r>
+        <w:rPr>
+          <w:rFonts w:ascii="Arial" w:hAnsi="Arial" w:cs="Arial"/>
+          <w:lang w:val="es-CO"/>
+        </w:rPr>
+        <w:t xml:space="preserve">Este caso es especial porque será el único archivo para el cual </w:t>
+      </w:r>
+      <w:r>
+        <w:rPr>
+          <w:rFonts w:ascii="Arial" w:hAnsi="Arial" w:cs="Arial"/>
+          <w:lang w:val="es-CO"/>
+        </w:rPr>
+        <w:t>se aplicarán</w:t>
+      </w:r>
+      <w:r>
+        <w:rPr>
+          <w:rFonts w:ascii="Arial" w:hAnsi="Arial" w:cs="Arial"/>
+          <w:lang w:val="es-CO"/>
+        </w:rPr>
+        <w:t xml:space="preserve"> todas las fórmulas de Excel manualmente, esto con el objeto de practicarlas y enfrentar diferentes situaciones donde es necesario anidar fórmulas. Los demás archivos tendrán menos fórmulas aplicadas a mano y se optará por tablas dinámicas para acelerar el trabajo.</w:t>
+      </w:r>
+    </w:p>
+    <w:p>
+      <w:pPr>
+        <w:rPr>
+          <w:rFonts w:ascii="Arial" w:hAnsi="Arial" w:cs="Arial"/>
+          <w:lang w:val="es-CO"/>
+        </w:rPr>
+      </w:pPr>
+    </w:p>
+    <w:p>
+      <w:pPr>
+        <w:rPr>
+          <w:rFonts w:ascii="Arial" w:hAnsi="Arial" w:cs="Arial"/>
+          <w:lang w:val="es-CO"/>
+        </w:rPr>
+      </w:pPr>
     </w:p>
     <w:sectPr>
       <w:pgSz w:w="12240" w:h="15840"/>

</xml_diff>

<commit_message>
Actualiza doc análisis de datos, fecha de actualización
</commit_message>
<xml_diff>
--- a/Documentacion/Entregables/Análisis de Datos.docx
+++ b/Documentacion/Entregables/Análisis de Datos.docx
@@ -91,7 +91,14 @@
           <w:rFonts w:ascii="Arial" w:hAnsi="Arial" w:cs="Arial"/>
           <w:lang w:val="es-CO"/>
         </w:rPr>
-        <w:t>2024/12/08</w:t>
+        <w:t>2024/12/0</w:t>
+      </w:r>
+      <w:r>
+        <w:rPr>
+          <w:rFonts w:ascii="Arial" w:hAnsi="Arial" w:cs="Arial"/>
+          <w:lang w:val="es-CO"/>
+        </w:rPr>
+        <w:t>9</w:t>
       </w:r>
     </w:p>
     <w:p>
@@ -133,23 +140,7 @@
           <w:rFonts w:ascii="Arial" w:hAnsi="Arial" w:cs="Arial"/>
           <w:lang w:val="es-CO"/>
         </w:rPr>
-        <w:t xml:space="preserve">En este documento se evidenciará el proceso de análisis de datos del proyecto. Se realizará un análisis descriptivo sobre cada archivo </w:t>
-      </w:r>
-      <w:proofErr w:type="spellStart"/>
-      <w:r>
-        <w:rPr>
-          <w:rFonts w:ascii="Arial" w:hAnsi="Arial" w:cs="Arial"/>
-          <w:lang w:val="es-CO"/>
-        </w:rPr>
-        <w:t>csv</w:t>
-      </w:r>
-      <w:proofErr w:type="spellEnd"/>
-      <w:r>
-        <w:rPr>
-          <w:rFonts w:ascii="Arial" w:hAnsi="Arial" w:cs="Arial"/>
-          <w:lang w:val="es-CO"/>
-        </w:rPr>
-        <w:t xml:space="preserve"> procesado correspondiente a los meses desde junio de 2023 a mayo de 2024, </w:t>
+        <w:t xml:space="preserve">En este documento se evidenciará el proceso de análisis de datos del proyecto. Se realizará un análisis descriptivo sobre cada archivo csv procesado correspondiente a los meses desde junio de 2023 a mayo de 2024, </w:t>
       </w:r>
       <w:r>
         <w:rPr>
@@ -163,49 +154,8 @@
           <w:rFonts w:ascii="Arial" w:hAnsi="Arial" w:cs="Arial"/>
           <w:lang w:val="es-CO"/>
         </w:rPr>
-        <w:t xml:space="preserve">los datos consolidados en la tabla “consolidado_junio2023_mayo2024_raw” del </w:t>
-      </w:r>
-      <w:proofErr w:type="spellStart"/>
-      <w:r>
-        <w:rPr>
-          <w:rFonts w:ascii="Arial" w:hAnsi="Arial" w:cs="Arial"/>
-          <w:lang w:val="es-CO"/>
-        </w:rPr>
-        <w:t>dataset</w:t>
-      </w:r>
-      <w:proofErr w:type="spellEnd"/>
-      <w:r>
-        <w:rPr>
-          <w:rFonts w:ascii="Arial" w:hAnsi="Arial" w:cs="Arial"/>
-          <w:lang w:val="es-CO"/>
-        </w:rPr>
-        <w:t xml:space="preserve"> “</w:t>
-      </w:r>
-      <w:proofErr w:type="spellStart"/>
-      <w:r>
-        <w:rPr>
-          <w:rFonts w:ascii="Arial" w:hAnsi="Arial" w:cs="Arial"/>
-          <w:lang w:val="es-CO"/>
-        </w:rPr>
-        <w:t>capstone_project_data</w:t>
-      </w:r>
-      <w:proofErr w:type="spellEnd"/>
-      <w:r>
-        <w:rPr>
-          <w:rFonts w:ascii="Arial" w:hAnsi="Arial" w:cs="Arial"/>
-          <w:lang w:val="es-CO"/>
-        </w:rPr>
-        <w:t xml:space="preserve">” alojado en </w:t>
-      </w:r>
-      <w:proofErr w:type="spellStart"/>
-      <w:r>
-        <w:rPr>
-          <w:rFonts w:ascii="Arial" w:hAnsi="Arial" w:cs="Arial"/>
-          <w:lang w:val="es-CO"/>
-        </w:rPr>
-        <w:t>BigQuery</w:t>
-      </w:r>
-      <w:proofErr w:type="spellEnd"/>
+        <w:t>los datos consolidados en la tabla “consolidado_junio2023_mayo2024_raw” del dataset “capstone_project_data” alojado en BigQuery</w:t>
+      </w:r>
       <w:r>
         <w:rPr>
           <w:rFonts w:ascii="Arial" w:hAnsi="Arial" w:cs="Arial"/>
@@ -467,17 +417,81 @@
           <w:rFonts w:ascii="Arial" w:hAnsi="Arial" w:cs="Arial"/>
           <w:lang w:val="es-CO"/>
         </w:rPr>
-        <w:t xml:space="preserve">¿Qué tipo de usuario utiliza con más frecuencia el servicio en todo el </w:t>
-      </w:r>
-      <w:proofErr w:type="spellStart"/>
-      <w:r>
-        <w:rPr>
-          <w:rFonts w:ascii="Arial" w:hAnsi="Arial" w:cs="Arial"/>
-          <w:lang w:val="es-CO"/>
-        </w:rPr>
-        <w:t>dataset</w:t>
-      </w:r>
-      <w:proofErr w:type="spellEnd"/>
+        <w:t>¿Qué tipo de usuario utiliza con más frecuencia el servicio en todo el dataset?</w:t>
+      </w:r>
+    </w:p>
+    <w:p>
+      <w:pPr>
+        <w:pStyle w:val="Prrafodelista"/>
+        <w:numPr>
+          <w:ilvl w:val="0"/>
+          <w:numId w:val="1"/>
+        </w:numPr>
+        <w:rPr>
+          <w:rFonts w:ascii="Arial" w:hAnsi="Arial" w:cs="Arial"/>
+          <w:b/>
+          <w:bCs/>
+          <w:lang w:val="es-CO"/>
+        </w:rPr>
+      </w:pPr>
+      <w:r>
+        <w:rPr>
+          <w:rFonts w:ascii="Arial" w:hAnsi="Arial" w:cs="Arial"/>
+          <w:lang w:val="es-CO"/>
+        </w:rPr>
+        <w:t>¿Cuál es el tiempo de viaje promedio por mes de todos los usuarios?</w:t>
+      </w:r>
+    </w:p>
+    <w:p>
+      <w:pPr>
+        <w:pStyle w:val="Prrafodelista"/>
+        <w:numPr>
+          <w:ilvl w:val="0"/>
+          <w:numId w:val="1"/>
+        </w:numPr>
+        <w:rPr>
+          <w:rFonts w:ascii="Arial" w:hAnsi="Arial" w:cs="Arial"/>
+          <w:b/>
+          <w:bCs/>
+          <w:lang w:val="es-CO"/>
+        </w:rPr>
+      </w:pPr>
+      <w:r>
+        <w:rPr>
+          <w:rFonts w:ascii="Arial" w:hAnsi="Arial" w:cs="Arial"/>
+          <w:lang w:val="es-CO"/>
+        </w:rPr>
+        <w:t>¿Cuál es el tiempo de viaje promedio por mes de los usuarios miembros y casuales?</w:t>
+      </w:r>
+    </w:p>
+    <w:p>
+      <w:pPr>
+        <w:pStyle w:val="Prrafodelista"/>
+        <w:numPr>
+          <w:ilvl w:val="0"/>
+          <w:numId w:val="1"/>
+        </w:numPr>
+        <w:rPr>
+          <w:rFonts w:ascii="Arial" w:hAnsi="Arial" w:cs="Arial"/>
+          <w:b/>
+          <w:bCs/>
+          <w:lang w:val="es-CO"/>
+        </w:rPr>
+      </w:pPr>
+      <w:r>
+        <w:rPr>
+          <w:rFonts w:ascii="Arial" w:hAnsi="Arial" w:cs="Arial"/>
+          <w:lang w:val="es-CO"/>
+        </w:rPr>
+        <w:t>¿Cuál es el tiempo de viaje promedio</w:t>
+      </w:r>
+      <w:r>
+        <w:rPr>
+          <w:rFonts w:ascii="Arial" w:hAnsi="Arial" w:cs="Arial"/>
+          <w:lang w:val="es-CO"/>
+        </w:rPr>
+        <w:t xml:space="preserve"> en todo el dataset</w:t>
+      </w:r>
       <w:r>
         <w:rPr>
           <w:rFonts w:ascii="Arial" w:hAnsi="Arial" w:cs="Arial"/>
@@ -505,68 +519,140 @@
           <w:rFonts w:ascii="Arial" w:hAnsi="Arial" w:cs="Arial"/>
           <w:lang w:val="es-CO"/>
         </w:rPr>
-        <w:t>¿Cuál es el tiempo de viaje promedio por mes de todos los usuarios?</w:t>
-      </w:r>
-    </w:p>
-    <w:p>
-      <w:pPr>
-        <w:pStyle w:val="Prrafodelista"/>
-        <w:numPr>
-          <w:ilvl w:val="0"/>
-          <w:numId w:val="1"/>
-        </w:numPr>
-        <w:rPr>
-          <w:rFonts w:ascii="Arial" w:hAnsi="Arial" w:cs="Arial"/>
-          <w:b/>
-          <w:bCs/>
-          <w:lang w:val="es-CO"/>
-        </w:rPr>
-      </w:pPr>
-      <w:r>
-        <w:rPr>
-          <w:rFonts w:ascii="Arial" w:hAnsi="Arial" w:cs="Arial"/>
-          <w:lang w:val="es-CO"/>
-        </w:rPr>
-        <w:t>¿Cuál es el tiempo de viaje promedio por mes de los usuarios miembros y casuales?</w:t>
-      </w:r>
-    </w:p>
-    <w:p>
-      <w:pPr>
-        <w:pStyle w:val="Prrafodelista"/>
-        <w:numPr>
-          <w:ilvl w:val="0"/>
-          <w:numId w:val="1"/>
-        </w:numPr>
-        <w:rPr>
-          <w:rFonts w:ascii="Arial" w:hAnsi="Arial" w:cs="Arial"/>
-          <w:b/>
-          <w:bCs/>
-          <w:lang w:val="es-CO"/>
-        </w:rPr>
-      </w:pPr>
-      <w:r>
-        <w:rPr>
-          <w:rFonts w:ascii="Arial" w:hAnsi="Arial" w:cs="Arial"/>
-          <w:lang w:val="es-CO"/>
-        </w:rPr>
-        <w:t>¿Cuál es el tiempo de viaje promedio</w:t>
-      </w:r>
-      <w:r>
-        <w:rPr>
-          <w:rFonts w:ascii="Arial" w:hAnsi="Arial" w:cs="Arial"/>
-          <w:lang w:val="es-CO"/>
-        </w:rPr>
-        <w:t xml:space="preserve"> en todo el </w:t>
-      </w:r>
-      <w:proofErr w:type="spellStart"/>
-      <w:r>
-        <w:rPr>
-          <w:rFonts w:ascii="Arial" w:hAnsi="Arial" w:cs="Arial"/>
-          <w:lang w:val="es-CO"/>
-        </w:rPr>
-        <w:t>dataset</w:t>
-      </w:r>
-      <w:proofErr w:type="spellEnd"/>
+        <w:lastRenderedPageBreak/>
+        <w:t>¿Cuál es el tiempo de viaje promedio en todo el dataset de los usuarios miembros y casuales?</w:t>
+      </w:r>
+    </w:p>
+    <w:p>
+      <w:pPr>
+        <w:pStyle w:val="Prrafodelista"/>
+        <w:numPr>
+          <w:ilvl w:val="0"/>
+          <w:numId w:val="1"/>
+        </w:numPr>
+        <w:rPr>
+          <w:rFonts w:ascii="Arial" w:hAnsi="Arial" w:cs="Arial"/>
+          <w:b/>
+          <w:bCs/>
+          <w:lang w:val="es-CO"/>
+        </w:rPr>
+      </w:pPr>
+      <w:r>
+        <w:rPr>
+          <w:rFonts w:ascii="Arial" w:hAnsi="Arial" w:cs="Arial"/>
+          <w:lang w:val="es-CO"/>
+        </w:rPr>
+        <w:t>¿Qué duración tuvo el viaje más extenso en tiempo de cada mes?</w:t>
+      </w:r>
+    </w:p>
+    <w:p>
+      <w:pPr>
+        <w:pStyle w:val="Prrafodelista"/>
+        <w:numPr>
+          <w:ilvl w:val="0"/>
+          <w:numId w:val="1"/>
+        </w:numPr>
+        <w:rPr>
+          <w:rFonts w:ascii="Arial" w:hAnsi="Arial" w:cs="Arial"/>
+          <w:b/>
+          <w:bCs/>
+          <w:lang w:val="es-CO"/>
+        </w:rPr>
+      </w:pPr>
+      <w:r>
+        <w:rPr>
+          <w:rFonts w:ascii="Arial" w:hAnsi="Arial" w:cs="Arial"/>
+          <w:lang w:val="es-CO"/>
+        </w:rPr>
+        <w:t>¿Qué duración tuvo el viaje más extenso en tiempo de cada m</w:t>
+      </w:r>
+      <w:r>
+        <w:rPr>
+          <w:rFonts w:ascii="Arial" w:hAnsi="Arial" w:cs="Arial"/>
+          <w:lang w:val="es-CO"/>
+        </w:rPr>
+        <w:t>e</w:t>
+      </w:r>
+      <w:r>
+        <w:rPr>
+          <w:rFonts w:ascii="Arial" w:hAnsi="Arial" w:cs="Arial"/>
+          <w:lang w:val="es-CO"/>
+        </w:rPr>
+        <w:t>s de usuarios miembros y casuales?</w:t>
+      </w:r>
+    </w:p>
+    <w:p>
+      <w:pPr>
+        <w:pStyle w:val="Prrafodelista"/>
+        <w:numPr>
+          <w:ilvl w:val="0"/>
+          <w:numId w:val="1"/>
+        </w:numPr>
+        <w:rPr>
+          <w:rFonts w:ascii="Arial" w:hAnsi="Arial" w:cs="Arial"/>
+          <w:b/>
+          <w:bCs/>
+          <w:lang w:val="es-CO"/>
+        </w:rPr>
+      </w:pPr>
+      <w:r>
+        <w:rPr>
+          <w:rFonts w:ascii="Arial" w:hAnsi="Arial" w:cs="Arial"/>
+          <w:lang w:val="es-CO"/>
+        </w:rPr>
+        <w:t>¿Qué duración tuvo el viaje menos extenso en tiempo de cada mes?</w:t>
+      </w:r>
+    </w:p>
+    <w:p>
+      <w:pPr>
+        <w:pStyle w:val="Prrafodelista"/>
+        <w:numPr>
+          <w:ilvl w:val="0"/>
+          <w:numId w:val="1"/>
+        </w:numPr>
+        <w:rPr>
+          <w:rFonts w:ascii="Arial" w:hAnsi="Arial" w:cs="Arial"/>
+          <w:b/>
+          <w:bCs/>
+          <w:lang w:val="es-CO"/>
+        </w:rPr>
+      </w:pPr>
+      <w:r>
+        <w:rPr>
+          <w:rFonts w:ascii="Arial" w:hAnsi="Arial" w:cs="Arial"/>
+          <w:lang w:val="es-CO"/>
+        </w:rPr>
+        <w:t>¿Qué duración tuvo el viaje menos extenso en tiempo de cada mes de usuarios miembros y casuales?</w:t>
+      </w:r>
+    </w:p>
+    <w:p>
+      <w:pPr>
+        <w:pStyle w:val="Prrafodelista"/>
+        <w:numPr>
+          <w:ilvl w:val="0"/>
+          <w:numId w:val="1"/>
+        </w:numPr>
+        <w:rPr>
+          <w:rFonts w:ascii="Arial" w:hAnsi="Arial" w:cs="Arial"/>
+          <w:b/>
+          <w:bCs/>
+          <w:lang w:val="es-CO"/>
+        </w:rPr>
+      </w:pPr>
+      <w:r>
+        <w:rPr>
+          <w:rFonts w:ascii="Arial" w:hAnsi="Arial" w:cs="Arial"/>
+          <w:lang w:val="es-CO"/>
+        </w:rPr>
+        <w:t>¿Qué duración tuvo el viaje más extenso en tiempo</w:t>
+      </w:r>
+      <w:r>
+        <w:rPr>
+          <w:rFonts w:ascii="Arial" w:hAnsi="Arial" w:cs="Arial"/>
+          <w:lang w:val="es-CO"/>
+        </w:rPr>
+        <w:t xml:space="preserve"> de todo el dataset</w:t>
+      </w:r>
       <w:r>
         <w:rPr>
           <w:rFonts w:ascii="Arial" w:hAnsi="Arial" w:cs="Arial"/>
@@ -594,818 +680,520 @@
           <w:rFonts w:ascii="Arial" w:hAnsi="Arial" w:cs="Arial"/>
           <w:lang w:val="es-CO"/>
         </w:rPr>
+        <w:t>¿Qué duración tuvo el viaje más extenso en tiempo de todo el dataset de usuarios miembros y casuales?</w:t>
+      </w:r>
+    </w:p>
+    <w:p>
+      <w:pPr>
+        <w:pStyle w:val="Prrafodelista"/>
+        <w:numPr>
+          <w:ilvl w:val="0"/>
+          <w:numId w:val="1"/>
+        </w:numPr>
+        <w:rPr>
+          <w:rFonts w:ascii="Arial" w:hAnsi="Arial" w:cs="Arial"/>
+          <w:b/>
+          <w:bCs/>
+          <w:lang w:val="es-CO"/>
+        </w:rPr>
+      </w:pPr>
+      <w:r>
+        <w:rPr>
+          <w:rFonts w:ascii="Arial" w:hAnsi="Arial" w:cs="Arial"/>
+          <w:lang w:val="es-CO"/>
+        </w:rPr>
+        <w:t>¿Qué duración tuvo el viaje menos extenso en tiempo de todo el dataset?</w:t>
+      </w:r>
+    </w:p>
+    <w:p>
+      <w:pPr>
+        <w:pStyle w:val="Prrafodelista"/>
+        <w:numPr>
+          <w:ilvl w:val="0"/>
+          <w:numId w:val="1"/>
+        </w:numPr>
+        <w:rPr>
+          <w:rFonts w:ascii="Arial" w:hAnsi="Arial" w:cs="Arial"/>
+          <w:b/>
+          <w:bCs/>
+          <w:lang w:val="es-CO"/>
+        </w:rPr>
+      </w:pPr>
+      <w:r>
+        <w:rPr>
+          <w:rFonts w:ascii="Arial" w:hAnsi="Arial" w:cs="Arial"/>
+          <w:lang w:val="es-CO"/>
+        </w:rPr>
+        <w:t>¿Qué duración tuvo el viaje menos extenso en tiempo de todo el dataset de usuarios miembros y casuales?</w:t>
+      </w:r>
+    </w:p>
+    <w:p>
+      <w:pPr>
+        <w:pStyle w:val="Prrafodelista"/>
+        <w:numPr>
+          <w:ilvl w:val="0"/>
+          <w:numId w:val="1"/>
+        </w:numPr>
+        <w:rPr>
+          <w:rFonts w:ascii="Arial" w:hAnsi="Arial" w:cs="Arial"/>
+          <w:b/>
+          <w:bCs/>
+          <w:lang w:val="es-CO"/>
+        </w:rPr>
+      </w:pPr>
+      <w:r>
+        <w:rPr>
+          <w:rFonts w:ascii="Arial" w:hAnsi="Arial" w:cs="Arial"/>
+          <w:lang w:val="es-CO"/>
+        </w:rPr>
+        <w:t>¿Cuál es el día de la semana en que más se utiliza el servicio?</w:t>
+      </w:r>
+    </w:p>
+    <w:p>
+      <w:pPr>
+        <w:pStyle w:val="Prrafodelista"/>
+        <w:numPr>
+          <w:ilvl w:val="0"/>
+          <w:numId w:val="1"/>
+        </w:numPr>
+        <w:rPr>
+          <w:rFonts w:ascii="Arial" w:hAnsi="Arial" w:cs="Arial"/>
+          <w:b/>
+          <w:bCs/>
+          <w:lang w:val="es-CO"/>
+        </w:rPr>
+      </w:pPr>
+      <w:r>
+        <w:rPr>
+          <w:rFonts w:ascii="Arial" w:hAnsi="Arial" w:cs="Arial"/>
+          <w:lang w:val="es-CO"/>
+        </w:rPr>
+        <w:t xml:space="preserve">¿Cuál es el día de la semana en qué </w:t>
+      </w:r>
+      <w:r>
+        <w:rPr>
+          <w:rFonts w:ascii="Arial" w:hAnsi="Arial" w:cs="Arial"/>
+          <w:lang w:val="es-CO"/>
+        </w:rPr>
+        <w:t xml:space="preserve">más </w:t>
+      </w:r>
+      <w:r>
+        <w:rPr>
+          <w:rFonts w:ascii="Arial" w:hAnsi="Arial" w:cs="Arial"/>
+          <w:lang w:val="es-CO"/>
+        </w:rPr>
+        <w:t>utilizan el servicio los usuarios miembros y casuales?</w:t>
+      </w:r>
+    </w:p>
+    <w:p>
+      <w:pPr>
+        <w:pStyle w:val="Prrafodelista"/>
+        <w:numPr>
+          <w:ilvl w:val="0"/>
+          <w:numId w:val="1"/>
+        </w:numPr>
+        <w:rPr>
+          <w:rFonts w:ascii="Arial" w:hAnsi="Arial" w:cs="Arial"/>
+          <w:b/>
+          <w:bCs/>
+          <w:lang w:val="es-CO"/>
+        </w:rPr>
+      </w:pPr>
+      <w:r>
+        <w:rPr>
+          <w:rFonts w:ascii="Arial" w:hAnsi="Arial" w:cs="Arial"/>
+          <w:lang w:val="es-CO"/>
+        </w:rPr>
+        <w:t>¿Cuál es el día de la semana en que menos se utiliza el servicio?</w:t>
+      </w:r>
+    </w:p>
+    <w:p>
+      <w:pPr>
+        <w:pStyle w:val="Prrafodelista"/>
+        <w:numPr>
+          <w:ilvl w:val="0"/>
+          <w:numId w:val="1"/>
+        </w:numPr>
+        <w:rPr>
+          <w:rFonts w:ascii="Arial" w:hAnsi="Arial" w:cs="Arial"/>
+          <w:b/>
+          <w:bCs/>
+          <w:lang w:val="es-CO"/>
+        </w:rPr>
+      </w:pPr>
+      <w:r>
+        <w:rPr>
+          <w:rFonts w:ascii="Arial" w:hAnsi="Arial" w:cs="Arial"/>
+          <w:lang w:val="es-CO"/>
+        </w:rPr>
+        <w:t>¿Cuál es el día de la semana en que menos utilizan el servicio los usuarios miembros y casuales?</w:t>
+      </w:r>
+    </w:p>
+    <w:p>
+      <w:pPr>
+        <w:pStyle w:val="Prrafodelista"/>
+        <w:numPr>
+          <w:ilvl w:val="0"/>
+          <w:numId w:val="1"/>
+        </w:numPr>
+        <w:rPr>
+          <w:rFonts w:ascii="Arial" w:hAnsi="Arial" w:cs="Arial"/>
+          <w:b/>
+          <w:bCs/>
+          <w:lang w:val="es-CO"/>
+        </w:rPr>
+      </w:pPr>
+      <w:r>
+        <w:rPr>
+          <w:rFonts w:ascii="Arial" w:hAnsi="Arial" w:cs="Arial"/>
+          <w:lang w:val="es-CO"/>
+        </w:rPr>
+        <w:t>¿Cuál es el tiempo de viaje promedio por día</w:t>
+      </w:r>
+      <w:r>
+        <w:rPr>
+          <w:rFonts w:ascii="Arial" w:hAnsi="Arial" w:cs="Arial"/>
+          <w:lang w:val="es-CO"/>
+        </w:rPr>
+        <w:t>?</w:t>
+      </w:r>
+    </w:p>
+    <w:p>
+      <w:pPr>
+        <w:pStyle w:val="Prrafodelista"/>
+        <w:numPr>
+          <w:ilvl w:val="0"/>
+          <w:numId w:val="1"/>
+        </w:numPr>
+        <w:rPr>
+          <w:rFonts w:ascii="Arial" w:hAnsi="Arial" w:cs="Arial"/>
+          <w:b/>
+          <w:bCs/>
+          <w:lang w:val="es-CO"/>
+        </w:rPr>
+      </w:pPr>
+      <w:r>
+        <w:rPr>
+          <w:rFonts w:ascii="Arial" w:hAnsi="Arial" w:cs="Arial"/>
+          <w:lang w:val="es-CO"/>
+        </w:rPr>
+        <w:t>¿Cuál es el tiempo de viaje promedio por día de usuarios miembros y casuales?</w:t>
+      </w:r>
+    </w:p>
+    <w:p>
+      <w:pPr>
+        <w:pStyle w:val="Prrafodelista"/>
+        <w:numPr>
+          <w:ilvl w:val="0"/>
+          <w:numId w:val="1"/>
+        </w:numPr>
+        <w:rPr>
+          <w:rFonts w:ascii="Arial" w:hAnsi="Arial" w:cs="Arial"/>
+          <w:b/>
+          <w:bCs/>
+          <w:lang w:val="es-CO"/>
+        </w:rPr>
+      </w:pPr>
+      <w:r>
+        <w:rPr>
+          <w:rFonts w:ascii="Arial" w:hAnsi="Arial" w:cs="Arial"/>
+          <w:lang w:val="es-CO"/>
+        </w:rPr>
+        <w:t>¿Cuántos viajes se realizan por día?</w:t>
+      </w:r>
+    </w:p>
+    <w:p>
+      <w:pPr>
+        <w:pStyle w:val="Prrafodelista"/>
+        <w:numPr>
+          <w:ilvl w:val="0"/>
+          <w:numId w:val="1"/>
+        </w:numPr>
+        <w:rPr>
+          <w:rFonts w:ascii="Arial" w:hAnsi="Arial" w:cs="Arial"/>
+          <w:b/>
+          <w:bCs/>
+          <w:lang w:val="es-CO"/>
+        </w:rPr>
+      </w:pPr>
+      <w:r>
+        <w:rPr>
+          <w:rFonts w:ascii="Arial" w:hAnsi="Arial" w:cs="Arial"/>
+          <w:lang w:val="es-CO"/>
+        </w:rPr>
+        <w:t>¿Cuántos viajes realizan por día los usuarios miembros y los casuales?</w:t>
+      </w:r>
+    </w:p>
+    <w:p>
+      <w:pPr>
+        <w:pStyle w:val="Prrafodelista"/>
+        <w:numPr>
+          <w:ilvl w:val="0"/>
+          <w:numId w:val="1"/>
+        </w:numPr>
+        <w:rPr>
+          <w:rFonts w:ascii="Arial" w:hAnsi="Arial" w:cs="Arial"/>
+          <w:b/>
+          <w:bCs/>
+          <w:lang w:val="es-CO"/>
+        </w:rPr>
+      </w:pPr>
+      <w:r>
+        <w:rPr>
+          <w:rFonts w:ascii="Arial" w:hAnsi="Arial" w:cs="Arial"/>
+          <w:lang w:val="es-CO"/>
+        </w:rPr>
+        <w:t>¿Qué tipo de bicicleta es la que más se usa?</w:t>
+      </w:r>
+    </w:p>
+    <w:p>
+      <w:pPr>
+        <w:pStyle w:val="Prrafodelista"/>
+        <w:numPr>
+          <w:ilvl w:val="0"/>
+          <w:numId w:val="1"/>
+        </w:numPr>
+        <w:rPr>
+          <w:rFonts w:ascii="Arial" w:hAnsi="Arial" w:cs="Arial"/>
+          <w:b/>
+          <w:bCs/>
+          <w:lang w:val="es-CO"/>
+        </w:rPr>
+      </w:pPr>
+      <w:r>
+        <w:rPr>
+          <w:rFonts w:ascii="Arial" w:hAnsi="Arial" w:cs="Arial"/>
+          <w:lang w:val="es-CO"/>
+        </w:rPr>
+        <w:t>¿Qué tipo de bicicleta es la que más usan los usuarios miembros y casuales?</w:t>
+      </w:r>
+    </w:p>
+    <w:p>
+      <w:pPr>
+        <w:pStyle w:val="Prrafodelista"/>
+        <w:numPr>
+          <w:ilvl w:val="0"/>
+          <w:numId w:val="1"/>
+        </w:numPr>
+        <w:rPr>
+          <w:rFonts w:ascii="Arial" w:hAnsi="Arial" w:cs="Arial"/>
+          <w:b/>
+          <w:bCs/>
+          <w:lang w:val="es-CO"/>
+        </w:rPr>
+      </w:pPr>
+      <w:r>
+        <w:rPr>
+          <w:rFonts w:ascii="Arial" w:hAnsi="Arial" w:cs="Arial"/>
+          <w:lang w:val="es-CO"/>
+        </w:rPr>
+        <w:t>¿Qué tipo de bicicleta es la que menos se usa?</w:t>
+      </w:r>
+    </w:p>
+    <w:p>
+      <w:pPr>
+        <w:pStyle w:val="Prrafodelista"/>
+        <w:numPr>
+          <w:ilvl w:val="0"/>
+          <w:numId w:val="1"/>
+        </w:numPr>
+        <w:rPr>
+          <w:rFonts w:ascii="Arial" w:hAnsi="Arial" w:cs="Arial"/>
+          <w:b/>
+          <w:bCs/>
+          <w:lang w:val="es-CO"/>
+        </w:rPr>
+      </w:pPr>
+      <w:r>
+        <w:rPr>
+          <w:rFonts w:ascii="Arial" w:hAnsi="Arial" w:cs="Arial"/>
+          <w:lang w:val="es-CO"/>
+        </w:rPr>
+        <w:t>¿Qué tipo de bicicleta es la que menos usan los usuarios miembros y casuales?</w:t>
+      </w:r>
+    </w:p>
+    <w:p>
+      <w:pPr>
+        <w:pStyle w:val="Prrafodelista"/>
+        <w:numPr>
+          <w:ilvl w:val="0"/>
+          <w:numId w:val="1"/>
+        </w:numPr>
+        <w:rPr>
+          <w:rFonts w:ascii="Arial" w:hAnsi="Arial" w:cs="Arial"/>
+          <w:b/>
+          <w:bCs/>
+          <w:lang w:val="es-CO"/>
+        </w:rPr>
+      </w:pPr>
+      <w:r>
+        <w:rPr>
+          <w:rFonts w:ascii="Arial" w:hAnsi="Arial" w:cs="Arial"/>
+          <w:lang w:val="es-CO"/>
+        </w:rPr>
+        <w:t>¿Cuál es la distancia más larga recorrida en un solo viaje en cada mes?</w:t>
+      </w:r>
+    </w:p>
+    <w:p>
+      <w:pPr>
+        <w:pStyle w:val="Prrafodelista"/>
+        <w:numPr>
+          <w:ilvl w:val="0"/>
+          <w:numId w:val="1"/>
+        </w:numPr>
+        <w:rPr>
+          <w:rFonts w:ascii="Arial" w:hAnsi="Arial" w:cs="Arial"/>
+          <w:b/>
+          <w:bCs/>
+          <w:lang w:val="es-CO"/>
+        </w:rPr>
+      </w:pPr>
+      <w:r>
+        <w:rPr>
+          <w:rFonts w:ascii="Arial" w:hAnsi="Arial" w:cs="Arial"/>
+          <w:lang w:val="es-CO"/>
+        </w:rPr>
+        <w:t>¿Cuál es la distancia más larga recorrida en un solo viaje en cada mes de los usuarios miembros y casuales?</w:t>
+      </w:r>
+    </w:p>
+    <w:p>
+      <w:pPr>
+        <w:pStyle w:val="Prrafodelista"/>
+        <w:numPr>
+          <w:ilvl w:val="0"/>
+          <w:numId w:val="1"/>
+        </w:numPr>
+        <w:rPr>
+          <w:rFonts w:ascii="Arial" w:hAnsi="Arial" w:cs="Arial"/>
+          <w:b/>
+          <w:bCs/>
+          <w:lang w:val="es-CO"/>
+        </w:rPr>
+      </w:pPr>
+      <w:r>
+        <w:rPr>
+          <w:rFonts w:ascii="Arial" w:hAnsi="Arial" w:cs="Arial"/>
+          <w:lang w:val="es-CO"/>
+        </w:rPr>
+        <w:t>¿Cuál es la distancia más corta recorrida en un solo viaje en cada mes?</w:t>
+      </w:r>
+    </w:p>
+    <w:p>
+      <w:pPr>
+        <w:pStyle w:val="Prrafodelista"/>
+        <w:numPr>
+          <w:ilvl w:val="0"/>
+          <w:numId w:val="1"/>
+        </w:numPr>
+        <w:rPr>
+          <w:rFonts w:ascii="Arial" w:hAnsi="Arial" w:cs="Arial"/>
+          <w:b/>
+          <w:bCs/>
+          <w:lang w:val="es-CO"/>
+        </w:rPr>
+      </w:pPr>
+      <w:r>
+        <w:rPr>
+          <w:rFonts w:ascii="Arial" w:hAnsi="Arial" w:cs="Arial"/>
+          <w:lang w:val="es-CO"/>
+        </w:rPr>
+        <w:t>¿Cuál es la distancia más corta recorrida en un solo viaje en cada mes de los usuarios miembros y casuales?</w:t>
+      </w:r>
+    </w:p>
+    <w:p>
+      <w:pPr>
+        <w:pStyle w:val="Prrafodelista"/>
+        <w:numPr>
+          <w:ilvl w:val="0"/>
+          <w:numId w:val="1"/>
+        </w:numPr>
+        <w:rPr>
+          <w:rFonts w:ascii="Arial" w:hAnsi="Arial" w:cs="Arial"/>
+          <w:b/>
+          <w:bCs/>
+          <w:lang w:val="es-CO"/>
+        </w:rPr>
+      </w:pPr>
+      <w:r>
+        <w:rPr>
+          <w:rFonts w:ascii="Arial" w:hAnsi="Arial" w:cs="Arial"/>
+          <w:lang w:val="es-CO"/>
+        </w:rPr>
+        <w:t>¿Cuál es la distancia más larga</w:t>
+      </w:r>
+      <w:r>
+        <w:rPr>
+          <w:rFonts w:ascii="Arial" w:hAnsi="Arial" w:cs="Arial"/>
+          <w:lang w:val="es-CO"/>
+        </w:rPr>
+        <w:t xml:space="preserve"> recorrida en un solo viaje en todo el dataset?</w:t>
+      </w:r>
+    </w:p>
+    <w:p>
+      <w:pPr>
+        <w:pStyle w:val="Prrafodelista"/>
+        <w:numPr>
+          <w:ilvl w:val="0"/>
+          <w:numId w:val="1"/>
+        </w:numPr>
+        <w:rPr>
+          <w:rFonts w:ascii="Arial" w:hAnsi="Arial" w:cs="Arial"/>
+          <w:b/>
+          <w:bCs/>
+          <w:lang w:val="es-CO"/>
+        </w:rPr>
+      </w:pPr>
+      <w:r>
+        <w:rPr>
+          <w:rFonts w:ascii="Arial" w:hAnsi="Arial" w:cs="Arial"/>
+          <w:lang w:val="es-CO"/>
+        </w:rPr>
         <w:lastRenderedPageBreak/>
-        <w:t xml:space="preserve">¿Cuál es el tiempo de viaje promedio en todo el </w:t>
-      </w:r>
-      <w:proofErr w:type="spellStart"/>
-      <w:r>
-        <w:rPr>
-          <w:rFonts w:ascii="Arial" w:hAnsi="Arial" w:cs="Arial"/>
-          <w:lang w:val="es-CO"/>
-        </w:rPr>
-        <w:t>dataset</w:t>
-      </w:r>
-      <w:proofErr w:type="spellEnd"/>
-      <w:r>
-        <w:rPr>
-          <w:rFonts w:ascii="Arial" w:hAnsi="Arial" w:cs="Arial"/>
-          <w:lang w:val="es-CO"/>
-        </w:rPr>
-        <w:t xml:space="preserve"> de los usuarios miembros y casuales?</w:t>
-      </w:r>
-    </w:p>
-    <w:p>
-      <w:pPr>
-        <w:pStyle w:val="Prrafodelista"/>
-        <w:numPr>
-          <w:ilvl w:val="0"/>
-          <w:numId w:val="1"/>
-        </w:numPr>
-        <w:rPr>
-          <w:rFonts w:ascii="Arial" w:hAnsi="Arial" w:cs="Arial"/>
-          <w:b/>
-          <w:bCs/>
-          <w:lang w:val="es-CO"/>
-        </w:rPr>
-      </w:pPr>
-      <w:r>
-        <w:rPr>
-          <w:rFonts w:ascii="Arial" w:hAnsi="Arial" w:cs="Arial"/>
-          <w:lang w:val="es-CO"/>
-        </w:rPr>
-        <w:t>¿Qué duración tuvo el viaje más extenso en tiempo de cada mes?</w:t>
-      </w:r>
-    </w:p>
-    <w:p>
-      <w:pPr>
-        <w:pStyle w:val="Prrafodelista"/>
-        <w:numPr>
-          <w:ilvl w:val="0"/>
-          <w:numId w:val="1"/>
-        </w:numPr>
-        <w:rPr>
-          <w:rFonts w:ascii="Arial" w:hAnsi="Arial" w:cs="Arial"/>
-          <w:b/>
-          <w:bCs/>
-          <w:lang w:val="es-CO"/>
-        </w:rPr>
-      </w:pPr>
-      <w:r>
-        <w:rPr>
-          <w:rFonts w:ascii="Arial" w:hAnsi="Arial" w:cs="Arial"/>
-          <w:lang w:val="es-CO"/>
-        </w:rPr>
-        <w:t>¿Qué duración tuvo el viaje más extenso en tiempo de cada m</w:t>
-      </w:r>
-      <w:r>
-        <w:rPr>
-          <w:rFonts w:ascii="Arial" w:hAnsi="Arial" w:cs="Arial"/>
-          <w:lang w:val="es-CO"/>
-        </w:rPr>
-        <w:t>e</w:t>
-      </w:r>
-      <w:r>
-        <w:rPr>
-          <w:rFonts w:ascii="Arial" w:hAnsi="Arial" w:cs="Arial"/>
-          <w:lang w:val="es-CO"/>
-        </w:rPr>
-        <w:t>s de usuarios miembros y casuales?</w:t>
-      </w:r>
-    </w:p>
-    <w:p>
-      <w:pPr>
-        <w:pStyle w:val="Prrafodelista"/>
-        <w:numPr>
-          <w:ilvl w:val="0"/>
-          <w:numId w:val="1"/>
-        </w:numPr>
-        <w:rPr>
-          <w:rFonts w:ascii="Arial" w:hAnsi="Arial" w:cs="Arial"/>
-          <w:b/>
-          <w:bCs/>
-          <w:lang w:val="es-CO"/>
-        </w:rPr>
-      </w:pPr>
-      <w:r>
-        <w:rPr>
-          <w:rFonts w:ascii="Arial" w:hAnsi="Arial" w:cs="Arial"/>
-          <w:lang w:val="es-CO"/>
-        </w:rPr>
-        <w:t>¿Qué duración tuvo el viaje menos extenso en tiempo de cada mes?</w:t>
-      </w:r>
-    </w:p>
-    <w:p>
-      <w:pPr>
-        <w:pStyle w:val="Prrafodelista"/>
-        <w:numPr>
-          <w:ilvl w:val="0"/>
-          <w:numId w:val="1"/>
-        </w:numPr>
-        <w:rPr>
-          <w:rFonts w:ascii="Arial" w:hAnsi="Arial" w:cs="Arial"/>
-          <w:b/>
-          <w:bCs/>
-          <w:lang w:val="es-CO"/>
-        </w:rPr>
-      </w:pPr>
-      <w:r>
-        <w:rPr>
-          <w:rFonts w:ascii="Arial" w:hAnsi="Arial" w:cs="Arial"/>
-          <w:lang w:val="es-CO"/>
-        </w:rPr>
-        <w:t>¿Qué duración tuvo el viaje menos extenso en tiempo de cada mes de usuarios miembros y casuales?</w:t>
-      </w:r>
-    </w:p>
-    <w:p>
-      <w:pPr>
-        <w:pStyle w:val="Prrafodelista"/>
-        <w:numPr>
-          <w:ilvl w:val="0"/>
-          <w:numId w:val="1"/>
-        </w:numPr>
-        <w:rPr>
-          <w:rFonts w:ascii="Arial" w:hAnsi="Arial" w:cs="Arial"/>
-          <w:b/>
-          <w:bCs/>
-          <w:lang w:val="es-CO"/>
-        </w:rPr>
-      </w:pPr>
-      <w:r>
-        <w:rPr>
-          <w:rFonts w:ascii="Arial" w:hAnsi="Arial" w:cs="Arial"/>
-          <w:lang w:val="es-CO"/>
-        </w:rPr>
-        <w:t>¿Qué duración tuvo el viaje más extenso en tiempo</w:t>
-      </w:r>
-      <w:r>
-        <w:rPr>
-          <w:rFonts w:ascii="Arial" w:hAnsi="Arial" w:cs="Arial"/>
-          <w:lang w:val="es-CO"/>
-        </w:rPr>
-        <w:t xml:space="preserve"> de todo el </w:t>
-      </w:r>
-      <w:proofErr w:type="spellStart"/>
-      <w:r>
-        <w:rPr>
-          <w:rFonts w:ascii="Arial" w:hAnsi="Arial" w:cs="Arial"/>
-          <w:lang w:val="es-CO"/>
-        </w:rPr>
-        <w:t>dataset</w:t>
-      </w:r>
-      <w:proofErr w:type="spellEnd"/>
-      <w:r>
-        <w:rPr>
-          <w:rFonts w:ascii="Arial" w:hAnsi="Arial" w:cs="Arial"/>
-          <w:lang w:val="es-CO"/>
-        </w:rPr>
-        <w:t>?</w:t>
-      </w:r>
-    </w:p>
-    <w:p>
-      <w:pPr>
-        <w:pStyle w:val="Prrafodelista"/>
-        <w:numPr>
-          <w:ilvl w:val="0"/>
-          <w:numId w:val="1"/>
-        </w:numPr>
-        <w:rPr>
-          <w:rFonts w:ascii="Arial" w:hAnsi="Arial" w:cs="Arial"/>
-          <w:b/>
-          <w:bCs/>
-          <w:lang w:val="es-CO"/>
-        </w:rPr>
-      </w:pPr>
-      <w:r>
-        <w:rPr>
-          <w:rFonts w:ascii="Arial" w:hAnsi="Arial" w:cs="Arial"/>
-          <w:lang w:val="es-CO"/>
-        </w:rPr>
-        <w:t xml:space="preserve">¿Qué duración tuvo el viaje más extenso en tiempo de todo el </w:t>
-      </w:r>
-      <w:proofErr w:type="spellStart"/>
-      <w:r>
-        <w:rPr>
-          <w:rFonts w:ascii="Arial" w:hAnsi="Arial" w:cs="Arial"/>
-          <w:lang w:val="es-CO"/>
-        </w:rPr>
-        <w:t>dataset</w:t>
-      </w:r>
-      <w:proofErr w:type="spellEnd"/>
-      <w:r>
-        <w:rPr>
-          <w:rFonts w:ascii="Arial" w:hAnsi="Arial" w:cs="Arial"/>
-          <w:lang w:val="es-CO"/>
-        </w:rPr>
-        <w:t xml:space="preserve"> de usuarios miembros y casuales?</w:t>
-      </w:r>
-    </w:p>
-    <w:p>
-      <w:pPr>
-        <w:pStyle w:val="Prrafodelista"/>
-        <w:numPr>
-          <w:ilvl w:val="0"/>
-          <w:numId w:val="1"/>
-        </w:numPr>
-        <w:rPr>
-          <w:rFonts w:ascii="Arial" w:hAnsi="Arial" w:cs="Arial"/>
-          <w:b/>
-          <w:bCs/>
-          <w:lang w:val="es-CO"/>
-        </w:rPr>
-      </w:pPr>
-      <w:r>
-        <w:rPr>
-          <w:rFonts w:ascii="Arial" w:hAnsi="Arial" w:cs="Arial"/>
-          <w:lang w:val="es-CO"/>
-        </w:rPr>
-        <w:t xml:space="preserve">¿Qué duración tuvo el viaje menos extenso en tiempo de todo el </w:t>
-      </w:r>
-      <w:proofErr w:type="spellStart"/>
-      <w:r>
-        <w:rPr>
-          <w:rFonts w:ascii="Arial" w:hAnsi="Arial" w:cs="Arial"/>
-          <w:lang w:val="es-CO"/>
-        </w:rPr>
-        <w:t>dataset</w:t>
-      </w:r>
-      <w:proofErr w:type="spellEnd"/>
-      <w:r>
-        <w:rPr>
-          <w:rFonts w:ascii="Arial" w:hAnsi="Arial" w:cs="Arial"/>
-          <w:lang w:val="es-CO"/>
-        </w:rPr>
-        <w:t>?</w:t>
-      </w:r>
-    </w:p>
-    <w:p>
-      <w:pPr>
-        <w:pStyle w:val="Prrafodelista"/>
-        <w:numPr>
-          <w:ilvl w:val="0"/>
-          <w:numId w:val="1"/>
-        </w:numPr>
-        <w:rPr>
-          <w:rFonts w:ascii="Arial" w:hAnsi="Arial" w:cs="Arial"/>
-          <w:b/>
-          <w:bCs/>
-          <w:lang w:val="es-CO"/>
-        </w:rPr>
-      </w:pPr>
-      <w:r>
-        <w:rPr>
-          <w:rFonts w:ascii="Arial" w:hAnsi="Arial" w:cs="Arial"/>
-          <w:lang w:val="es-CO"/>
-        </w:rPr>
-        <w:t xml:space="preserve">¿Qué duración tuvo el viaje menos extenso en tiempo de todo el </w:t>
-      </w:r>
-      <w:proofErr w:type="spellStart"/>
-      <w:r>
-        <w:rPr>
-          <w:rFonts w:ascii="Arial" w:hAnsi="Arial" w:cs="Arial"/>
-          <w:lang w:val="es-CO"/>
-        </w:rPr>
-        <w:t>dataset</w:t>
-      </w:r>
-      <w:proofErr w:type="spellEnd"/>
-      <w:r>
-        <w:rPr>
-          <w:rFonts w:ascii="Arial" w:hAnsi="Arial" w:cs="Arial"/>
-          <w:lang w:val="es-CO"/>
-        </w:rPr>
-        <w:t xml:space="preserve"> de usuarios miembros y casuales?</w:t>
-      </w:r>
-    </w:p>
-    <w:p>
-      <w:pPr>
-        <w:pStyle w:val="Prrafodelista"/>
-        <w:numPr>
-          <w:ilvl w:val="0"/>
-          <w:numId w:val="1"/>
-        </w:numPr>
-        <w:rPr>
-          <w:rFonts w:ascii="Arial" w:hAnsi="Arial" w:cs="Arial"/>
-          <w:b/>
-          <w:bCs/>
-          <w:lang w:val="es-CO"/>
-        </w:rPr>
-      </w:pPr>
-      <w:r>
-        <w:rPr>
-          <w:rFonts w:ascii="Arial" w:hAnsi="Arial" w:cs="Arial"/>
-          <w:lang w:val="es-CO"/>
-        </w:rPr>
-        <w:t>¿Cuál es el día de la semana en que más se utiliza el servicio?</w:t>
-      </w:r>
-    </w:p>
-    <w:p>
-      <w:pPr>
-        <w:pStyle w:val="Prrafodelista"/>
-        <w:numPr>
-          <w:ilvl w:val="0"/>
-          <w:numId w:val="1"/>
-        </w:numPr>
-        <w:rPr>
-          <w:rFonts w:ascii="Arial" w:hAnsi="Arial" w:cs="Arial"/>
-          <w:b/>
-          <w:bCs/>
-          <w:lang w:val="es-CO"/>
-        </w:rPr>
-      </w:pPr>
-      <w:r>
-        <w:rPr>
-          <w:rFonts w:ascii="Arial" w:hAnsi="Arial" w:cs="Arial"/>
-          <w:lang w:val="es-CO"/>
-        </w:rPr>
-        <w:t xml:space="preserve">¿Cuál es el día de la semana en qué </w:t>
-      </w:r>
-      <w:r>
-        <w:rPr>
-          <w:rFonts w:ascii="Arial" w:hAnsi="Arial" w:cs="Arial"/>
-          <w:lang w:val="es-CO"/>
-        </w:rPr>
-        <w:t xml:space="preserve">más </w:t>
-      </w:r>
-      <w:r>
-        <w:rPr>
-          <w:rFonts w:ascii="Arial" w:hAnsi="Arial" w:cs="Arial"/>
-          <w:lang w:val="es-CO"/>
-        </w:rPr>
-        <w:t>utilizan el servicio los usuarios miembros y casuales?</w:t>
-      </w:r>
-    </w:p>
-    <w:p>
-      <w:pPr>
-        <w:pStyle w:val="Prrafodelista"/>
-        <w:numPr>
-          <w:ilvl w:val="0"/>
-          <w:numId w:val="1"/>
-        </w:numPr>
-        <w:rPr>
-          <w:rFonts w:ascii="Arial" w:hAnsi="Arial" w:cs="Arial"/>
-          <w:b/>
-          <w:bCs/>
-          <w:lang w:val="es-CO"/>
-        </w:rPr>
-      </w:pPr>
-      <w:r>
-        <w:rPr>
-          <w:rFonts w:ascii="Arial" w:hAnsi="Arial" w:cs="Arial"/>
-          <w:lang w:val="es-CO"/>
-        </w:rPr>
-        <w:t>¿Cuál es el día de la semana en que menos se utiliza el servicio?</w:t>
-      </w:r>
-    </w:p>
-    <w:p>
-      <w:pPr>
-        <w:pStyle w:val="Prrafodelista"/>
-        <w:numPr>
-          <w:ilvl w:val="0"/>
-          <w:numId w:val="1"/>
-        </w:numPr>
-        <w:rPr>
-          <w:rFonts w:ascii="Arial" w:hAnsi="Arial" w:cs="Arial"/>
-          <w:b/>
-          <w:bCs/>
-          <w:lang w:val="es-CO"/>
-        </w:rPr>
-      </w:pPr>
-      <w:r>
-        <w:rPr>
-          <w:rFonts w:ascii="Arial" w:hAnsi="Arial" w:cs="Arial"/>
-          <w:lang w:val="es-CO"/>
-        </w:rPr>
-        <w:t>¿Cuál es el día de la semana en que menos utilizan el servicio los usuarios miembros y casuales?</w:t>
-      </w:r>
-    </w:p>
-    <w:p>
-      <w:pPr>
-        <w:pStyle w:val="Prrafodelista"/>
-        <w:numPr>
-          <w:ilvl w:val="0"/>
-          <w:numId w:val="1"/>
-        </w:numPr>
-        <w:rPr>
-          <w:rFonts w:ascii="Arial" w:hAnsi="Arial" w:cs="Arial"/>
-          <w:b/>
-          <w:bCs/>
-          <w:lang w:val="es-CO"/>
-        </w:rPr>
-      </w:pPr>
-      <w:r>
-        <w:rPr>
-          <w:rFonts w:ascii="Arial" w:hAnsi="Arial" w:cs="Arial"/>
-          <w:lang w:val="es-CO"/>
-        </w:rPr>
-        <w:t>¿Cuál es el tiempo de viaje promedio por día</w:t>
-      </w:r>
-      <w:r>
-        <w:rPr>
-          <w:rFonts w:ascii="Arial" w:hAnsi="Arial" w:cs="Arial"/>
-          <w:lang w:val="es-CO"/>
-        </w:rPr>
-        <w:t>?</w:t>
-      </w:r>
-    </w:p>
-    <w:p>
-      <w:pPr>
-        <w:pStyle w:val="Prrafodelista"/>
-        <w:numPr>
-          <w:ilvl w:val="0"/>
-          <w:numId w:val="1"/>
-        </w:numPr>
-        <w:rPr>
-          <w:rFonts w:ascii="Arial" w:hAnsi="Arial" w:cs="Arial"/>
-          <w:b/>
-          <w:bCs/>
-          <w:lang w:val="es-CO"/>
-        </w:rPr>
-      </w:pPr>
-      <w:r>
-        <w:rPr>
-          <w:rFonts w:ascii="Arial" w:hAnsi="Arial" w:cs="Arial"/>
-          <w:lang w:val="es-CO"/>
-        </w:rPr>
-        <w:t>¿Cuál es el tiempo de viaje promedio por día de usuarios miembros y casuales?</w:t>
-      </w:r>
-    </w:p>
-    <w:p>
-      <w:pPr>
-        <w:pStyle w:val="Prrafodelista"/>
-        <w:numPr>
-          <w:ilvl w:val="0"/>
-          <w:numId w:val="1"/>
-        </w:numPr>
-        <w:rPr>
-          <w:rFonts w:ascii="Arial" w:hAnsi="Arial" w:cs="Arial"/>
-          <w:b/>
-          <w:bCs/>
-          <w:lang w:val="es-CO"/>
-        </w:rPr>
-      </w:pPr>
-      <w:r>
-        <w:rPr>
-          <w:rFonts w:ascii="Arial" w:hAnsi="Arial" w:cs="Arial"/>
-          <w:lang w:val="es-CO"/>
-        </w:rPr>
-        <w:t>¿Cuántos viajes se realizan por día?</w:t>
-      </w:r>
-    </w:p>
-    <w:p>
-      <w:pPr>
-        <w:pStyle w:val="Prrafodelista"/>
-        <w:numPr>
-          <w:ilvl w:val="0"/>
-          <w:numId w:val="1"/>
-        </w:numPr>
-        <w:rPr>
-          <w:rFonts w:ascii="Arial" w:hAnsi="Arial" w:cs="Arial"/>
-          <w:b/>
-          <w:bCs/>
-          <w:lang w:val="es-CO"/>
-        </w:rPr>
-      </w:pPr>
-      <w:r>
-        <w:rPr>
-          <w:rFonts w:ascii="Arial" w:hAnsi="Arial" w:cs="Arial"/>
-          <w:lang w:val="es-CO"/>
-        </w:rPr>
-        <w:t>¿Cuántos viajes realizan por día los usuarios miembros y los casuales?</w:t>
-      </w:r>
-    </w:p>
-    <w:p>
-      <w:pPr>
-        <w:pStyle w:val="Prrafodelista"/>
-        <w:numPr>
-          <w:ilvl w:val="0"/>
-          <w:numId w:val="1"/>
-        </w:numPr>
-        <w:rPr>
-          <w:rFonts w:ascii="Arial" w:hAnsi="Arial" w:cs="Arial"/>
-          <w:b/>
-          <w:bCs/>
-          <w:lang w:val="es-CO"/>
-        </w:rPr>
-      </w:pPr>
-      <w:r>
-        <w:rPr>
-          <w:rFonts w:ascii="Arial" w:hAnsi="Arial" w:cs="Arial"/>
-          <w:lang w:val="es-CO"/>
-        </w:rPr>
-        <w:t>¿Qué tipo de bicicleta es la que más se usa?</w:t>
-      </w:r>
-    </w:p>
-    <w:p>
-      <w:pPr>
-        <w:pStyle w:val="Prrafodelista"/>
-        <w:numPr>
-          <w:ilvl w:val="0"/>
-          <w:numId w:val="1"/>
-        </w:numPr>
-        <w:rPr>
-          <w:rFonts w:ascii="Arial" w:hAnsi="Arial" w:cs="Arial"/>
-          <w:b/>
-          <w:bCs/>
-          <w:lang w:val="es-CO"/>
-        </w:rPr>
-      </w:pPr>
-      <w:r>
-        <w:rPr>
-          <w:rFonts w:ascii="Arial" w:hAnsi="Arial" w:cs="Arial"/>
-          <w:lang w:val="es-CO"/>
-        </w:rPr>
-        <w:t>¿Qué tipo de bicicleta es la que más usan los usuarios miembros y casuales?</w:t>
-      </w:r>
-    </w:p>
-    <w:p>
-      <w:pPr>
-        <w:pStyle w:val="Prrafodelista"/>
-        <w:numPr>
-          <w:ilvl w:val="0"/>
-          <w:numId w:val="1"/>
-        </w:numPr>
-        <w:rPr>
-          <w:rFonts w:ascii="Arial" w:hAnsi="Arial" w:cs="Arial"/>
-          <w:b/>
-          <w:bCs/>
-          <w:lang w:val="es-CO"/>
-        </w:rPr>
-      </w:pPr>
-      <w:r>
-        <w:rPr>
-          <w:rFonts w:ascii="Arial" w:hAnsi="Arial" w:cs="Arial"/>
-          <w:lang w:val="es-CO"/>
-        </w:rPr>
-        <w:t>¿Qué tipo de bicicleta es la que menos se usa?</w:t>
-      </w:r>
-    </w:p>
-    <w:p>
-      <w:pPr>
-        <w:pStyle w:val="Prrafodelista"/>
-        <w:numPr>
-          <w:ilvl w:val="0"/>
-          <w:numId w:val="1"/>
-        </w:numPr>
-        <w:rPr>
-          <w:rFonts w:ascii="Arial" w:hAnsi="Arial" w:cs="Arial"/>
-          <w:b/>
-          <w:bCs/>
-          <w:lang w:val="es-CO"/>
-        </w:rPr>
-      </w:pPr>
-      <w:r>
-        <w:rPr>
-          <w:rFonts w:ascii="Arial" w:hAnsi="Arial" w:cs="Arial"/>
-          <w:lang w:val="es-CO"/>
-        </w:rPr>
-        <w:t>¿Qué tipo de bicicleta es la que menos usan los usuarios miembros y casuales?</w:t>
-      </w:r>
-    </w:p>
-    <w:p>
-      <w:pPr>
-        <w:pStyle w:val="Prrafodelista"/>
-        <w:numPr>
-          <w:ilvl w:val="0"/>
-          <w:numId w:val="1"/>
-        </w:numPr>
-        <w:rPr>
-          <w:rFonts w:ascii="Arial" w:hAnsi="Arial" w:cs="Arial"/>
-          <w:b/>
-          <w:bCs/>
-          <w:lang w:val="es-CO"/>
-        </w:rPr>
-      </w:pPr>
-      <w:r>
-        <w:rPr>
-          <w:rFonts w:ascii="Arial" w:hAnsi="Arial" w:cs="Arial"/>
-          <w:lang w:val="es-CO"/>
-        </w:rPr>
-        <w:t>¿Cuál es la distancia más larga recorrida en un solo viaje en cada mes?</w:t>
-      </w:r>
-    </w:p>
-    <w:p>
-      <w:pPr>
-        <w:pStyle w:val="Prrafodelista"/>
-        <w:numPr>
-          <w:ilvl w:val="0"/>
-          <w:numId w:val="1"/>
-        </w:numPr>
-        <w:rPr>
-          <w:rFonts w:ascii="Arial" w:hAnsi="Arial" w:cs="Arial"/>
-          <w:b/>
-          <w:bCs/>
-          <w:lang w:val="es-CO"/>
-        </w:rPr>
-      </w:pPr>
-      <w:r>
-        <w:rPr>
-          <w:rFonts w:ascii="Arial" w:hAnsi="Arial" w:cs="Arial"/>
-          <w:lang w:val="es-CO"/>
-        </w:rPr>
-        <w:t>¿Cuál es la distancia más larga recorrida en un solo viaje en cada mes de los usuarios miembros y casuales?</w:t>
-      </w:r>
-    </w:p>
-    <w:p>
-      <w:pPr>
-        <w:pStyle w:val="Prrafodelista"/>
-        <w:numPr>
-          <w:ilvl w:val="0"/>
-          <w:numId w:val="1"/>
-        </w:numPr>
-        <w:rPr>
-          <w:rFonts w:ascii="Arial" w:hAnsi="Arial" w:cs="Arial"/>
-          <w:b/>
-          <w:bCs/>
-          <w:lang w:val="es-CO"/>
-        </w:rPr>
-      </w:pPr>
-      <w:r>
-        <w:rPr>
-          <w:rFonts w:ascii="Arial" w:hAnsi="Arial" w:cs="Arial"/>
-          <w:lang w:val="es-CO"/>
-        </w:rPr>
-        <w:t>¿Cuál es la distancia más corta recorrida en un solo viaje en cada mes?</w:t>
-      </w:r>
-    </w:p>
-    <w:p>
-      <w:pPr>
-        <w:pStyle w:val="Prrafodelista"/>
-        <w:numPr>
-          <w:ilvl w:val="0"/>
-          <w:numId w:val="1"/>
-        </w:numPr>
-        <w:rPr>
-          <w:rFonts w:ascii="Arial" w:hAnsi="Arial" w:cs="Arial"/>
-          <w:b/>
-          <w:bCs/>
-          <w:lang w:val="es-CO"/>
-        </w:rPr>
-      </w:pPr>
-      <w:r>
-        <w:rPr>
-          <w:rFonts w:ascii="Arial" w:hAnsi="Arial" w:cs="Arial"/>
-          <w:lang w:val="es-CO"/>
-        </w:rPr>
-        <w:t>¿Cuál es la distancia más corta recorrida en un solo viaje en cada mes de los usuarios miembros y casuales?</w:t>
-      </w:r>
-    </w:p>
-    <w:p>
-      <w:pPr>
-        <w:pStyle w:val="Prrafodelista"/>
-        <w:numPr>
-          <w:ilvl w:val="0"/>
-          <w:numId w:val="1"/>
-        </w:numPr>
-        <w:rPr>
-          <w:rFonts w:ascii="Arial" w:hAnsi="Arial" w:cs="Arial"/>
-          <w:b/>
-          <w:bCs/>
-          <w:lang w:val="es-CO"/>
-        </w:rPr>
-      </w:pPr>
-      <w:r>
-        <w:rPr>
-          <w:rFonts w:ascii="Arial" w:hAnsi="Arial" w:cs="Arial"/>
-          <w:lang w:val="es-CO"/>
-        </w:rPr>
-        <w:t>¿Cuál es la distancia más larga</w:t>
-      </w:r>
-      <w:r>
-        <w:rPr>
-          <w:rFonts w:ascii="Arial" w:hAnsi="Arial" w:cs="Arial"/>
-          <w:lang w:val="es-CO"/>
-        </w:rPr>
-        <w:t xml:space="preserve"> recorrida en un solo viaje en todo el </w:t>
-      </w:r>
-      <w:proofErr w:type="spellStart"/>
-      <w:r>
-        <w:rPr>
-          <w:rFonts w:ascii="Arial" w:hAnsi="Arial" w:cs="Arial"/>
-          <w:lang w:val="es-CO"/>
-        </w:rPr>
-        <w:t>dataset</w:t>
-      </w:r>
-      <w:proofErr w:type="spellEnd"/>
-      <w:r>
-        <w:rPr>
-          <w:rFonts w:ascii="Arial" w:hAnsi="Arial" w:cs="Arial"/>
-          <w:lang w:val="es-CO"/>
-        </w:rPr>
-        <w:t>?</w:t>
-      </w:r>
-    </w:p>
-    <w:p>
-      <w:pPr>
-        <w:pStyle w:val="Prrafodelista"/>
-        <w:numPr>
-          <w:ilvl w:val="0"/>
-          <w:numId w:val="1"/>
-        </w:numPr>
-        <w:rPr>
-          <w:rFonts w:ascii="Arial" w:hAnsi="Arial" w:cs="Arial"/>
-          <w:b/>
-          <w:bCs/>
-          <w:lang w:val="es-CO"/>
-        </w:rPr>
-      </w:pPr>
-      <w:r>
-        <w:rPr>
-          <w:rFonts w:ascii="Arial" w:hAnsi="Arial" w:cs="Arial"/>
-          <w:lang w:val="es-CO"/>
-        </w:rPr>
-        <w:lastRenderedPageBreak/>
-        <w:t xml:space="preserve">¿Cuál es la distancia más larga recorrida en un solo viaje en todo el </w:t>
-      </w:r>
-      <w:proofErr w:type="spellStart"/>
-      <w:r>
-        <w:rPr>
-          <w:rFonts w:ascii="Arial" w:hAnsi="Arial" w:cs="Arial"/>
-          <w:lang w:val="es-CO"/>
-        </w:rPr>
-        <w:t>dataset</w:t>
-      </w:r>
-      <w:proofErr w:type="spellEnd"/>
-      <w:r>
-        <w:rPr>
-          <w:rFonts w:ascii="Arial" w:hAnsi="Arial" w:cs="Arial"/>
-          <w:lang w:val="es-CO"/>
-        </w:rPr>
-        <w:t xml:space="preserve"> de los usuarios miembros y casuales?</w:t>
-      </w:r>
-    </w:p>
-    <w:p>
-      <w:pPr>
-        <w:pStyle w:val="Prrafodelista"/>
-        <w:numPr>
-          <w:ilvl w:val="0"/>
-          <w:numId w:val="1"/>
-        </w:numPr>
-        <w:rPr>
-          <w:rFonts w:ascii="Arial" w:hAnsi="Arial" w:cs="Arial"/>
-          <w:b/>
-          <w:bCs/>
-          <w:lang w:val="es-CO"/>
-        </w:rPr>
-      </w:pPr>
-      <w:r>
-        <w:rPr>
-          <w:rFonts w:ascii="Arial" w:hAnsi="Arial" w:cs="Arial"/>
-          <w:lang w:val="es-CO"/>
-        </w:rPr>
-        <w:t xml:space="preserve">¿Cuál es la distancia más corta recorrida en un solo viaje en todo el </w:t>
-      </w:r>
-      <w:proofErr w:type="spellStart"/>
-      <w:r>
-        <w:rPr>
-          <w:rFonts w:ascii="Arial" w:hAnsi="Arial" w:cs="Arial"/>
-          <w:lang w:val="es-CO"/>
-        </w:rPr>
-        <w:t>dataset</w:t>
-      </w:r>
-      <w:proofErr w:type="spellEnd"/>
-      <w:r>
-        <w:rPr>
-          <w:rFonts w:ascii="Arial" w:hAnsi="Arial" w:cs="Arial"/>
-          <w:lang w:val="es-CO"/>
-        </w:rPr>
-        <w:t>?</w:t>
-      </w:r>
-    </w:p>
-    <w:p>
-      <w:pPr>
-        <w:pStyle w:val="Prrafodelista"/>
-        <w:numPr>
-          <w:ilvl w:val="0"/>
-          <w:numId w:val="1"/>
-        </w:numPr>
-        <w:rPr>
-          <w:rFonts w:ascii="Arial" w:hAnsi="Arial" w:cs="Arial"/>
-          <w:b/>
-          <w:bCs/>
-          <w:lang w:val="es-CO"/>
-        </w:rPr>
-      </w:pPr>
-      <w:r>
-        <w:rPr>
-          <w:rFonts w:ascii="Arial" w:hAnsi="Arial" w:cs="Arial"/>
-          <w:lang w:val="es-CO"/>
-        </w:rPr>
-        <w:t xml:space="preserve">¿Cuál es la distancia más corta recorrida en un solo viaje en todo el </w:t>
-      </w:r>
-      <w:proofErr w:type="spellStart"/>
-      <w:r>
-        <w:rPr>
-          <w:rFonts w:ascii="Arial" w:hAnsi="Arial" w:cs="Arial"/>
-          <w:lang w:val="es-CO"/>
-        </w:rPr>
-        <w:t>dataset</w:t>
-      </w:r>
-      <w:proofErr w:type="spellEnd"/>
-      <w:r>
-        <w:rPr>
-          <w:rFonts w:ascii="Arial" w:hAnsi="Arial" w:cs="Arial"/>
-          <w:lang w:val="es-CO"/>
-        </w:rPr>
-        <w:t xml:space="preserve"> de los usuarios miembros y casuales?</w:t>
+        <w:t>¿Cuál es la distancia más larga recorrida en un solo viaje en todo el dataset de los usuarios miembros y casuales?</w:t>
+      </w:r>
+    </w:p>
+    <w:p>
+      <w:pPr>
+        <w:pStyle w:val="Prrafodelista"/>
+        <w:numPr>
+          <w:ilvl w:val="0"/>
+          <w:numId w:val="1"/>
+        </w:numPr>
+        <w:rPr>
+          <w:rFonts w:ascii="Arial" w:hAnsi="Arial" w:cs="Arial"/>
+          <w:b/>
+          <w:bCs/>
+          <w:lang w:val="es-CO"/>
+        </w:rPr>
+      </w:pPr>
+      <w:r>
+        <w:rPr>
+          <w:rFonts w:ascii="Arial" w:hAnsi="Arial" w:cs="Arial"/>
+          <w:lang w:val="es-CO"/>
+        </w:rPr>
+        <w:t>¿Cuál es la distancia más corta recorrida en un solo viaje en todo el dataset?</w:t>
+      </w:r>
+    </w:p>
+    <w:p>
+      <w:pPr>
+        <w:pStyle w:val="Prrafodelista"/>
+        <w:numPr>
+          <w:ilvl w:val="0"/>
+          <w:numId w:val="1"/>
+        </w:numPr>
+        <w:rPr>
+          <w:rFonts w:ascii="Arial" w:hAnsi="Arial" w:cs="Arial"/>
+          <w:b/>
+          <w:bCs/>
+          <w:lang w:val="es-CO"/>
+        </w:rPr>
+      </w:pPr>
+      <w:r>
+        <w:rPr>
+          <w:rFonts w:ascii="Arial" w:hAnsi="Arial" w:cs="Arial"/>
+          <w:lang w:val="es-CO"/>
+        </w:rPr>
+        <w:t>¿Cuál es la distancia más corta recorrida en un solo viaje en todo el dataset de los usuarios miembros y casuales?</w:t>
       </w:r>
     </w:p>
     <w:p>
@@ -1471,61 +1259,29 @@
           <w:rFonts w:ascii="Arial" w:hAnsi="Arial" w:cs="Arial"/>
           <w:lang w:val="es-CO"/>
         </w:rPr>
-        <w:t xml:space="preserve">¿Cuál es la distancia promedio recorrida en todo el </w:t>
-      </w:r>
-      <w:proofErr w:type="spellStart"/>
-      <w:r>
-        <w:rPr>
-          <w:rFonts w:ascii="Arial" w:hAnsi="Arial" w:cs="Arial"/>
-          <w:lang w:val="es-CO"/>
-        </w:rPr>
-        <w:t>dataset</w:t>
-      </w:r>
-      <w:proofErr w:type="spellEnd"/>
-      <w:r>
-        <w:rPr>
-          <w:rFonts w:ascii="Arial" w:hAnsi="Arial" w:cs="Arial"/>
-          <w:lang w:val="es-CO"/>
-        </w:rPr>
-        <w:t>?</w:t>
-      </w:r>
-    </w:p>
-    <w:p>
-      <w:pPr>
-        <w:pStyle w:val="Prrafodelista"/>
-        <w:numPr>
-          <w:ilvl w:val="0"/>
-          <w:numId w:val="1"/>
-        </w:numPr>
-        <w:rPr>
-          <w:rFonts w:ascii="Arial" w:hAnsi="Arial" w:cs="Arial"/>
-          <w:b/>
-          <w:bCs/>
-          <w:lang w:val="es-CO"/>
-        </w:rPr>
-      </w:pPr>
-      <w:r>
-        <w:rPr>
-          <w:rFonts w:ascii="Arial" w:hAnsi="Arial" w:cs="Arial"/>
-          <w:lang w:val="es-CO"/>
-        </w:rPr>
-        <w:t xml:space="preserve">¿Cuál es la distancia promedio recorrida en todo el </w:t>
-      </w:r>
-      <w:proofErr w:type="spellStart"/>
-      <w:r>
-        <w:rPr>
-          <w:rFonts w:ascii="Arial" w:hAnsi="Arial" w:cs="Arial"/>
-          <w:lang w:val="es-CO"/>
-        </w:rPr>
-        <w:t>dataset</w:t>
-      </w:r>
-      <w:proofErr w:type="spellEnd"/>
-      <w:r>
-        <w:rPr>
-          <w:rFonts w:ascii="Arial" w:hAnsi="Arial" w:cs="Arial"/>
-          <w:lang w:val="es-CO"/>
-        </w:rPr>
-        <w:t xml:space="preserve"> por usuarios miembros y casuales?</w:t>
+        <w:t>¿Cuál es la distancia promedio recorrida en todo el dataset?</w:t>
+      </w:r>
+    </w:p>
+    <w:p>
+      <w:pPr>
+        <w:pStyle w:val="Prrafodelista"/>
+        <w:numPr>
+          <w:ilvl w:val="0"/>
+          <w:numId w:val="1"/>
+        </w:numPr>
+        <w:rPr>
+          <w:rFonts w:ascii="Arial" w:hAnsi="Arial" w:cs="Arial"/>
+          <w:b/>
+          <w:bCs/>
+          <w:lang w:val="es-CO"/>
+        </w:rPr>
+      </w:pPr>
+      <w:r>
+        <w:rPr>
+          <w:rFonts w:ascii="Arial" w:hAnsi="Arial" w:cs="Arial"/>
+          <w:lang w:val="es-CO"/>
+        </w:rPr>
+        <w:t>¿Cuál es la distancia promedio recorrida en todo el dataset por usuarios miembros y casuales?</w:t>
       </w:r>
     </w:p>
     <w:p>
@@ -1591,61 +1347,29 @@
           <w:rFonts w:ascii="Arial" w:hAnsi="Arial" w:cs="Arial"/>
           <w:lang w:val="es-CO"/>
         </w:rPr>
-        <w:t xml:space="preserve">¿Cuál es la estación más utilizada en todo el </w:t>
-      </w:r>
-      <w:proofErr w:type="spellStart"/>
-      <w:r>
-        <w:rPr>
-          <w:rFonts w:ascii="Arial" w:hAnsi="Arial" w:cs="Arial"/>
-          <w:lang w:val="es-CO"/>
-        </w:rPr>
-        <w:t>dataset</w:t>
-      </w:r>
-      <w:proofErr w:type="spellEnd"/>
-      <w:r>
-        <w:rPr>
-          <w:rFonts w:ascii="Arial" w:hAnsi="Arial" w:cs="Arial"/>
-          <w:lang w:val="es-CO"/>
-        </w:rPr>
-        <w:t>?</w:t>
-      </w:r>
-    </w:p>
-    <w:p>
-      <w:pPr>
-        <w:pStyle w:val="Prrafodelista"/>
-        <w:numPr>
-          <w:ilvl w:val="0"/>
-          <w:numId w:val="1"/>
-        </w:numPr>
-        <w:rPr>
-          <w:rFonts w:ascii="Arial" w:hAnsi="Arial" w:cs="Arial"/>
-          <w:b/>
-          <w:bCs/>
-          <w:lang w:val="es-CO"/>
-        </w:rPr>
-      </w:pPr>
-      <w:r>
-        <w:rPr>
-          <w:rFonts w:ascii="Arial" w:hAnsi="Arial" w:cs="Arial"/>
-          <w:lang w:val="es-CO"/>
-        </w:rPr>
-        <w:t xml:space="preserve">¿Cuál es la estación más utilizada en todo el </w:t>
-      </w:r>
-      <w:proofErr w:type="spellStart"/>
-      <w:r>
-        <w:rPr>
-          <w:rFonts w:ascii="Arial" w:hAnsi="Arial" w:cs="Arial"/>
-          <w:lang w:val="es-CO"/>
-        </w:rPr>
-        <w:t>dataset</w:t>
-      </w:r>
-      <w:proofErr w:type="spellEnd"/>
-      <w:r>
-        <w:rPr>
-          <w:rFonts w:ascii="Arial" w:hAnsi="Arial" w:cs="Arial"/>
-          <w:lang w:val="es-CO"/>
-        </w:rPr>
-        <w:t xml:space="preserve"> por usuarios miembros y casuales?</w:t>
+        <w:t>¿Cuál es la estación más utilizada en todo el dataset?</w:t>
+      </w:r>
+    </w:p>
+    <w:p>
+      <w:pPr>
+        <w:pStyle w:val="Prrafodelista"/>
+        <w:numPr>
+          <w:ilvl w:val="0"/>
+          <w:numId w:val="1"/>
+        </w:numPr>
+        <w:rPr>
+          <w:rFonts w:ascii="Arial" w:hAnsi="Arial" w:cs="Arial"/>
+          <w:b/>
+          <w:bCs/>
+          <w:lang w:val="es-CO"/>
+        </w:rPr>
+      </w:pPr>
+      <w:r>
+        <w:rPr>
+          <w:rFonts w:ascii="Arial" w:hAnsi="Arial" w:cs="Arial"/>
+          <w:lang w:val="es-CO"/>
+        </w:rPr>
+        <w:t>¿Cuál es la estación más utilizada en todo el dataset por usuarios miembros y casuales?</w:t>
       </w:r>
     </w:p>
     <w:p>
@@ -1711,61 +1435,29 @@
           <w:rFonts w:ascii="Arial" w:hAnsi="Arial" w:cs="Arial"/>
           <w:lang w:val="es-CO"/>
         </w:rPr>
-        <w:t xml:space="preserve">¿Cuál es la ruta más utilizada en todo el </w:t>
-      </w:r>
-      <w:proofErr w:type="spellStart"/>
-      <w:r>
-        <w:rPr>
-          <w:rFonts w:ascii="Arial" w:hAnsi="Arial" w:cs="Arial"/>
-          <w:lang w:val="es-CO"/>
-        </w:rPr>
-        <w:t>dataset</w:t>
-      </w:r>
-      <w:proofErr w:type="spellEnd"/>
-      <w:r>
-        <w:rPr>
-          <w:rFonts w:ascii="Arial" w:hAnsi="Arial" w:cs="Arial"/>
-          <w:lang w:val="es-CO"/>
-        </w:rPr>
-        <w:t>?</w:t>
-      </w:r>
-    </w:p>
-    <w:p>
-      <w:pPr>
-        <w:pStyle w:val="Prrafodelista"/>
-        <w:numPr>
-          <w:ilvl w:val="0"/>
-          <w:numId w:val="1"/>
-        </w:numPr>
-        <w:rPr>
-          <w:rFonts w:ascii="Arial" w:hAnsi="Arial" w:cs="Arial"/>
-          <w:b/>
-          <w:bCs/>
-          <w:lang w:val="es-CO"/>
-        </w:rPr>
-      </w:pPr>
-      <w:r>
-        <w:rPr>
-          <w:rFonts w:ascii="Arial" w:hAnsi="Arial" w:cs="Arial"/>
-          <w:lang w:val="es-CO"/>
-        </w:rPr>
-        <w:t xml:space="preserve">¿Cuál es la ruta más utilizada en todo el </w:t>
-      </w:r>
-      <w:proofErr w:type="spellStart"/>
-      <w:r>
-        <w:rPr>
-          <w:rFonts w:ascii="Arial" w:hAnsi="Arial" w:cs="Arial"/>
-          <w:lang w:val="es-CO"/>
-        </w:rPr>
-        <w:t>dataset</w:t>
-      </w:r>
-      <w:proofErr w:type="spellEnd"/>
-      <w:r>
-        <w:rPr>
-          <w:rFonts w:ascii="Arial" w:hAnsi="Arial" w:cs="Arial"/>
-          <w:lang w:val="es-CO"/>
-        </w:rPr>
-        <w:t xml:space="preserve"> por usuarios miembros y casuales?</w:t>
+        <w:t>¿Cuál es la ruta más utilizada en todo el dataset?</w:t>
+      </w:r>
+    </w:p>
+    <w:p>
+      <w:pPr>
+        <w:pStyle w:val="Prrafodelista"/>
+        <w:numPr>
+          <w:ilvl w:val="0"/>
+          <w:numId w:val="1"/>
+        </w:numPr>
+        <w:rPr>
+          <w:rFonts w:ascii="Arial" w:hAnsi="Arial" w:cs="Arial"/>
+          <w:b/>
+          <w:bCs/>
+          <w:lang w:val="es-CO"/>
+        </w:rPr>
+      </w:pPr>
+      <w:r>
+        <w:rPr>
+          <w:rFonts w:ascii="Arial" w:hAnsi="Arial" w:cs="Arial"/>
+          <w:lang w:val="es-CO"/>
+        </w:rPr>
+        <w:t>¿Cuál es la ruta más utilizada en todo el dataset por usuarios miembros y casuales?</w:t>
       </w:r>
     </w:p>
     <w:p>
@@ -1831,61 +1523,29 @@
           <w:rFonts w:ascii="Arial" w:hAnsi="Arial" w:cs="Arial"/>
           <w:lang w:val="es-CO"/>
         </w:rPr>
-        <w:t xml:space="preserve">¿Cuál es la ruta menos utilizada en todo el </w:t>
-      </w:r>
-      <w:proofErr w:type="spellStart"/>
-      <w:r>
-        <w:rPr>
-          <w:rFonts w:ascii="Arial" w:hAnsi="Arial" w:cs="Arial"/>
-          <w:lang w:val="es-CO"/>
-        </w:rPr>
-        <w:t>dataset</w:t>
-      </w:r>
-      <w:proofErr w:type="spellEnd"/>
-      <w:r>
-        <w:rPr>
-          <w:rFonts w:ascii="Arial" w:hAnsi="Arial" w:cs="Arial"/>
-          <w:lang w:val="es-CO"/>
-        </w:rPr>
-        <w:t>?</w:t>
-      </w:r>
-    </w:p>
-    <w:p>
-      <w:pPr>
-        <w:pStyle w:val="Prrafodelista"/>
-        <w:numPr>
-          <w:ilvl w:val="0"/>
-          <w:numId w:val="1"/>
-        </w:numPr>
-        <w:rPr>
-          <w:rFonts w:ascii="Arial" w:hAnsi="Arial" w:cs="Arial"/>
-          <w:b/>
-          <w:bCs/>
-          <w:lang w:val="es-CO"/>
-        </w:rPr>
-      </w:pPr>
-      <w:r>
-        <w:rPr>
-          <w:rFonts w:ascii="Arial" w:hAnsi="Arial" w:cs="Arial"/>
-          <w:lang w:val="es-CO"/>
-        </w:rPr>
-        <w:t xml:space="preserve">¿Cuál es la ruta menos utilizada en todo el </w:t>
-      </w:r>
-      <w:proofErr w:type="spellStart"/>
-      <w:r>
-        <w:rPr>
-          <w:rFonts w:ascii="Arial" w:hAnsi="Arial" w:cs="Arial"/>
-          <w:lang w:val="es-CO"/>
-        </w:rPr>
-        <w:t>dataset</w:t>
-      </w:r>
-      <w:proofErr w:type="spellEnd"/>
-      <w:r>
-        <w:rPr>
-          <w:rFonts w:ascii="Arial" w:hAnsi="Arial" w:cs="Arial"/>
-          <w:lang w:val="es-CO"/>
-        </w:rPr>
-        <w:t xml:space="preserve"> por usuarios miembros y casuales?</w:t>
+        <w:t>¿Cuál es la ruta menos utilizada en todo el dataset?</w:t>
+      </w:r>
+    </w:p>
+    <w:p>
+      <w:pPr>
+        <w:pStyle w:val="Prrafodelista"/>
+        <w:numPr>
+          <w:ilvl w:val="0"/>
+          <w:numId w:val="1"/>
+        </w:numPr>
+        <w:rPr>
+          <w:rFonts w:ascii="Arial" w:hAnsi="Arial" w:cs="Arial"/>
+          <w:b/>
+          <w:bCs/>
+          <w:lang w:val="es-CO"/>
+        </w:rPr>
+      </w:pPr>
+      <w:r>
+        <w:rPr>
+          <w:rFonts w:ascii="Arial" w:hAnsi="Arial" w:cs="Arial"/>
+          <w:lang w:val="es-CO"/>
+        </w:rPr>
+        <w:t>¿Cuál es la ruta menos utilizada en todo el dataset por usuarios miembros y casuales?</w:t>
       </w:r>
     </w:p>
     <w:p>

</xml_diff>

<commit_message>
Agrega imagenes de análisis descriptivo con formulas de excel
</commit_message>
<xml_diff>
--- a/Documentacion/Entregables/Análisis de Datos.docx
+++ b/Documentacion/Entregables/Análisis de Datos.docx
@@ -140,7 +140,23 @@
           <w:rFonts w:ascii="Arial" w:hAnsi="Arial" w:cs="Arial"/>
           <w:lang w:val="es-CO"/>
         </w:rPr>
-        <w:t xml:space="preserve">En este documento se evidenciará el proceso de análisis de datos del proyecto. Se realizará un análisis descriptivo sobre cada archivo csv procesado correspondiente a los meses desde junio de 2023 a mayo de 2024, </w:t>
+        <w:t xml:space="preserve">En este documento se evidenciará el proceso de análisis de datos del proyecto. Se realizará un análisis descriptivo sobre cada archivo </w:t>
+      </w:r>
+      <w:proofErr w:type="spellStart"/>
+      <w:r>
+        <w:rPr>
+          <w:rFonts w:ascii="Arial" w:hAnsi="Arial" w:cs="Arial"/>
+          <w:lang w:val="es-CO"/>
+        </w:rPr>
+        <w:t>csv</w:t>
+      </w:r>
+      <w:proofErr w:type="spellEnd"/>
+      <w:r>
+        <w:rPr>
+          <w:rFonts w:ascii="Arial" w:hAnsi="Arial" w:cs="Arial"/>
+          <w:lang w:val="es-CO"/>
+        </w:rPr>
+        <w:t xml:space="preserve"> procesado correspondiente a los meses desde junio de 2023 a mayo de 2024, </w:t>
       </w:r>
       <w:r>
         <w:rPr>
@@ -154,8 +170,49 @@
           <w:rFonts w:ascii="Arial" w:hAnsi="Arial" w:cs="Arial"/>
           <w:lang w:val="es-CO"/>
         </w:rPr>
-        <w:t>los datos consolidados en la tabla “consolidado_junio2023_mayo2024_raw” del dataset “capstone_project_data” alojado en BigQuery</w:t>
-      </w:r>
+        <w:t xml:space="preserve">los datos consolidados en la tabla “consolidado_junio2023_mayo2024_raw” del </w:t>
+      </w:r>
+      <w:proofErr w:type="spellStart"/>
+      <w:r>
+        <w:rPr>
+          <w:rFonts w:ascii="Arial" w:hAnsi="Arial" w:cs="Arial"/>
+          <w:lang w:val="es-CO"/>
+        </w:rPr>
+        <w:t>dataset</w:t>
+      </w:r>
+      <w:proofErr w:type="spellEnd"/>
+      <w:r>
+        <w:rPr>
+          <w:rFonts w:ascii="Arial" w:hAnsi="Arial" w:cs="Arial"/>
+          <w:lang w:val="es-CO"/>
+        </w:rPr>
+        <w:t xml:space="preserve"> “</w:t>
+      </w:r>
+      <w:proofErr w:type="spellStart"/>
+      <w:r>
+        <w:rPr>
+          <w:rFonts w:ascii="Arial" w:hAnsi="Arial" w:cs="Arial"/>
+          <w:lang w:val="es-CO"/>
+        </w:rPr>
+        <w:t>capstone_project_data</w:t>
+      </w:r>
+      <w:proofErr w:type="spellEnd"/>
+      <w:r>
+        <w:rPr>
+          <w:rFonts w:ascii="Arial" w:hAnsi="Arial" w:cs="Arial"/>
+          <w:lang w:val="es-CO"/>
+        </w:rPr>
+        <w:t xml:space="preserve">” alojado en </w:t>
+      </w:r>
+      <w:proofErr w:type="spellStart"/>
+      <w:r>
+        <w:rPr>
+          <w:rFonts w:ascii="Arial" w:hAnsi="Arial" w:cs="Arial"/>
+          <w:lang w:val="es-CO"/>
+        </w:rPr>
+        <w:t>BigQuery</w:t>
+      </w:r>
+      <w:proofErr w:type="spellEnd"/>
       <w:r>
         <w:rPr>
           <w:rFonts w:ascii="Arial" w:hAnsi="Arial" w:cs="Arial"/>
@@ -417,7 +474,23 @@
           <w:rFonts w:ascii="Arial" w:hAnsi="Arial" w:cs="Arial"/>
           <w:lang w:val="es-CO"/>
         </w:rPr>
-        <w:t>¿Qué tipo de usuario utiliza con más frecuencia el servicio en todo el dataset?</w:t>
+        <w:t xml:space="preserve">¿Qué tipo de usuario utiliza con más frecuencia el servicio en todo el </w:t>
+      </w:r>
+      <w:proofErr w:type="spellStart"/>
+      <w:r>
+        <w:rPr>
+          <w:rFonts w:ascii="Arial" w:hAnsi="Arial" w:cs="Arial"/>
+          <w:lang w:val="es-CO"/>
+        </w:rPr>
+        <w:t>dataset</w:t>
+      </w:r>
+      <w:proofErr w:type="spellEnd"/>
+      <w:r>
+        <w:rPr>
+          <w:rFonts w:ascii="Arial" w:hAnsi="Arial" w:cs="Arial"/>
+          <w:lang w:val="es-CO"/>
+        </w:rPr>
+        <w:t>?</w:t>
       </w:r>
     </w:p>
     <w:p>
@@ -490,8 +563,17 @@
           <w:rFonts w:ascii="Arial" w:hAnsi="Arial" w:cs="Arial"/>
           <w:lang w:val="es-CO"/>
         </w:rPr>
-        <w:t xml:space="preserve"> en todo el dataset</w:t>
-      </w:r>
+        <w:t xml:space="preserve"> en todo el </w:t>
+      </w:r>
+      <w:proofErr w:type="spellStart"/>
+      <w:r>
+        <w:rPr>
+          <w:rFonts w:ascii="Arial" w:hAnsi="Arial" w:cs="Arial"/>
+          <w:lang w:val="es-CO"/>
+        </w:rPr>
+        <w:t>dataset</w:t>
+      </w:r>
+      <w:proofErr w:type="spellEnd"/>
       <w:r>
         <w:rPr>
           <w:rFonts w:ascii="Arial" w:hAnsi="Arial" w:cs="Arial"/>
@@ -520,7 +602,23 @@
           <w:lang w:val="es-CO"/>
         </w:rPr>
         <w:lastRenderedPageBreak/>
-        <w:t>¿Cuál es el tiempo de viaje promedio en todo el dataset de los usuarios miembros y casuales?</w:t>
+        <w:t xml:space="preserve">¿Cuál es el tiempo de viaje promedio en todo el </w:t>
+      </w:r>
+      <w:proofErr w:type="spellStart"/>
+      <w:r>
+        <w:rPr>
+          <w:rFonts w:ascii="Arial" w:hAnsi="Arial" w:cs="Arial"/>
+          <w:lang w:val="es-CO"/>
+        </w:rPr>
+        <w:t>dataset</w:t>
+      </w:r>
+      <w:proofErr w:type="spellEnd"/>
+      <w:r>
+        <w:rPr>
+          <w:rFonts w:ascii="Arial" w:hAnsi="Arial" w:cs="Arial"/>
+          <w:lang w:val="es-CO"/>
+        </w:rPr>
+        <w:t xml:space="preserve"> de los usuarios miembros y casuales?</w:t>
       </w:r>
     </w:p>
     <w:p>
@@ -651,8 +749,17 @@
           <w:rFonts w:ascii="Arial" w:hAnsi="Arial" w:cs="Arial"/>
           <w:lang w:val="es-CO"/>
         </w:rPr>
-        <w:t xml:space="preserve"> de todo el dataset</w:t>
-      </w:r>
+        <w:t xml:space="preserve"> de todo el </w:t>
+      </w:r>
+      <w:proofErr w:type="spellStart"/>
+      <w:r>
+        <w:rPr>
+          <w:rFonts w:ascii="Arial" w:hAnsi="Arial" w:cs="Arial"/>
+          <w:lang w:val="es-CO"/>
+        </w:rPr>
+        <w:t>dataset</w:t>
+      </w:r>
+      <w:proofErr w:type="spellEnd"/>
       <w:r>
         <w:rPr>
           <w:rFonts w:ascii="Arial" w:hAnsi="Arial" w:cs="Arial"/>
@@ -680,51 +787,99 @@
           <w:rFonts w:ascii="Arial" w:hAnsi="Arial" w:cs="Arial"/>
           <w:lang w:val="es-CO"/>
         </w:rPr>
-        <w:t>¿Qué duración tuvo el viaje más extenso en tiempo de todo el dataset de usuarios miembros y casuales?</w:t>
-      </w:r>
-    </w:p>
-    <w:p>
-      <w:pPr>
-        <w:pStyle w:val="Prrafodelista"/>
-        <w:numPr>
-          <w:ilvl w:val="0"/>
-          <w:numId w:val="1"/>
-        </w:numPr>
-        <w:rPr>
-          <w:rFonts w:ascii="Arial" w:hAnsi="Arial" w:cs="Arial"/>
-          <w:b/>
-          <w:bCs/>
-          <w:lang w:val="es-CO"/>
-        </w:rPr>
-      </w:pPr>
-      <w:r>
-        <w:rPr>
-          <w:rFonts w:ascii="Arial" w:hAnsi="Arial" w:cs="Arial"/>
-          <w:lang w:val="es-CO"/>
-        </w:rPr>
-        <w:t>¿Qué duración tuvo el viaje menos extenso en tiempo de todo el dataset?</w:t>
-      </w:r>
-    </w:p>
-    <w:p>
-      <w:pPr>
-        <w:pStyle w:val="Prrafodelista"/>
-        <w:numPr>
-          <w:ilvl w:val="0"/>
-          <w:numId w:val="1"/>
-        </w:numPr>
-        <w:rPr>
-          <w:rFonts w:ascii="Arial" w:hAnsi="Arial" w:cs="Arial"/>
-          <w:b/>
-          <w:bCs/>
-          <w:lang w:val="es-CO"/>
-        </w:rPr>
-      </w:pPr>
-      <w:r>
-        <w:rPr>
-          <w:rFonts w:ascii="Arial" w:hAnsi="Arial" w:cs="Arial"/>
-          <w:lang w:val="es-CO"/>
-        </w:rPr>
-        <w:t>¿Qué duración tuvo el viaje menos extenso en tiempo de todo el dataset de usuarios miembros y casuales?</w:t>
+        <w:t xml:space="preserve">¿Qué duración tuvo el viaje más extenso en tiempo de todo el </w:t>
+      </w:r>
+      <w:proofErr w:type="spellStart"/>
+      <w:r>
+        <w:rPr>
+          <w:rFonts w:ascii="Arial" w:hAnsi="Arial" w:cs="Arial"/>
+          <w:lang w:val="es-CO"/>
+        </w:rPr>
+        <w:t>dataset</w:t>
+      </w:r>
+      <w:proofErr w:type="spellEnd"/>
+      <w:r>
+        <w:rPr>
+          <w:rFonts w:ascii="Arial" w:hAnsi="Arial" w:cs="Arial"/>
+          <w:lang w:val="es-CO"/>
+        </w:rPr>
+        <w:t xml:space="preserve"> de usuarios miembros y casuales?</w:t>
+      </w:r>
+    </w:p>
+    <w:p>
+      <w:pPr>
+        <w:pStyle w:val="Prrafodelista"/>
+        <w:numPr>
+          <w:ilvl w:val="0"/>
+          <w:numId w:val="1"/>
+        </w:numPr>
+        <w:rPr>
+          <w:rFonts w:ascii="Arial" w:hAnsi="Arial" w:cs="Arial"/>
+          <w:b/>
+          <w:bCs/>
+          <w:lang w:val="es-CO"/>
+        </w:rPr>
+      </w:pPr>
+      <w:r>
+        <w:rPr>
+          <w:rFonts w:ascii="Arial" w:hAnsi="Arial" w:cs="Arial"/>
+          <w:lang w:val="es-CO"/>
+        </w:rPr>
+        <w:t xml:space="preserve">¿Qué duración tuvo el viaje menos extenso en tiempo de todo el </w:t>
+      </w:r>
+      <w:proofErr w:type="spellStart"/>
+      <w:r>
+        <w:rPr>
+          <w:rFonts w:ascii="Arial" w:hAnsi="Arial" w:cs="Arial"/>
+          <w:lang w:val="es-CO"/>
+        </w:rPr>
+        <w:t>dataset</w:t>
+      </w:r>
+      <w:proofErr w:type="spellEnd"/>
+      <w:r>
+        <w:rPr>
+          <w:rFonts w:ascii="Arial" w:hAnsi="Arial" w:cs="Arial"/>
+          <w:lang w:val="es-CO"/>
+        </w:rPr>
+        <w:t>?</w:t>
+      </w:r>
+    </w:p>
+    <w:p>
+      <w:pPr>
+        <w:pStyle w:val="Prrafodelista"/>
+        <w:numPr>
+          <w:ilvl w:val="0"/>
+          <w:numId w:val="1"/>
+        </w:numPr>
+        <w:rPr>
+          <w:rFonts w:ascii="Arial" w:hAnsi="Arial" w:cs="Arial"/>
+          <w:b/>
+          <w:bCs/>
+          <w:lang w:val="es-CO"/>
+        </w:rPr>
+      </w:pPr>
+      <w:r>
+        <w:rPr>
+          <w:rFonts w:ascii="Arial" w:hAnsi="Arial" w:cs="Arial"/>
+          <w:lang w:val="es-CO"/>
+        </w:rPr>
+        <w:t xml:space="preserve">¿Qué duración tuvo el viaje menos extenso en tiempo de todo el </w:t>
+      </w:r>
+      <w:proofErr w:type="spellStart"/>
+      <w:r>
+        <w:rPr>
+          <w:rFonts w:ascii="Arial" w:hAnsi="Arial" w:cs="Arial"/>
+          <w:lang w:val="es-CO"/>
+        </w:rPr>
+        <w:t>dataset</w:t>
+      </w:r>
+      <w:proofErr w:type="spellEnd"/>
+      <w:r>
+        <w:rPr>
+          <w:rFonts w:ascii="Arial" w:hAnsi="Arial" w:cs="Arial"/>
+          <w:lang w:val="es-CO"/>
+        </w:rPr>
+        <w:t xml:space="preserve"> de usuarios miembros y casuales?</w:t>
       </w:r>
     </w:p>
     <w:p>
@@ -1126,7 +1281,23 @@
           <w:rFonts w:ascii="Arial" w:hAnsi="Arial" w:cs="Arial"/>
           <w:lang w:val="es-CO"/>
         </w:rPr>
-        <w:t xml:space="preserve"> recorrida en un solo viaje en todo el dataset?</w:t>
+        <w:t xml:space="preserve"> recorrida en un solo viaje en todo el </w:t>
+      </w:r>
+      <w:proofErr w:type="spellStart"/>
+      <w:r>
+        <w:rPr>
+          <w:rFonts w:ascii="Arial" w:hAnsi="Arial" w:cs="Arial"/>
+          <w:lang w:val="es-CO"/>
+        </w:rPr>
+        <w:t>dataset</w:t>
+      </w:r>
+      <w:proofErr w:type="spellEnd"/>
+      <w:r>
+        <w:rPr>
+          <w:rFonts w:ascii="Arial" w:hAnsi="Arial" w:cs="Arial"/>
+          <w:lang w:val="es-CO"/>
+        </w:rPr>
+        <w:t>?</w:t>
       </w:r>
     </w:p>
     <w:p>
@@ -1149,51 +1320,99 @@
           <w:lang w:val="es-CO"/>
         </w:rPr>
         <w:lastRenderedPageBreak/>
-        <w:t>¿Cuál es la distancia más larga recorrida en un solo viaje en todo el dataset de los usuarios miembros y casuales?</w:t>
-      </w:r>
-    </w:p>
-    <w:p>
-      <w:pPr>
-        <w:pStyle w:val="Prrafodelista"/>
-        <w:numPr>
-          <w:ilvl w:val="0"/>
-          <w:numId w:val="1"/>
-        </w:numPr>
-        <w:rPr>
-          <w:rFonts w:ascii="Arial" w:hAnsi="Arial" w:cs="Arial"/>
-          <w:b/>
-          <w:bCs/>
-          <w:lang w:val="es-CO"/>
-        </w:rPr>
-      </w:pPr>
-      <w:r>
-        <w:rPr>
-          <w:rFonts w:ascii="Arial" w:hAnsi="Arial" w:cs="Arial"/>
-          <w:lang w:val="es-CO"/>
-        </w:rPr>
-        <w:t>¿Cuál es la distancia más corta recorrida en un solo viaje en todo el dataset?</w:t>
-      </w:r>
-    </w:p>
-    <w:p>
-      <w:pPr>
-        <w:pStyle w:val="Prrafodelista"/>
-        <w:numPr>
-          <w:ilvl w:val="0"/>
-          <w:numId w:val="1"/>
-        </w:numPr>
-        <w:rPr>
-          <w:rFonts w:ascii="Arial" w:hAnsi="Arial" w:cs="Arial"/>
-          <w:b/>
-          <w:bCs/>
-          <w:lang w:val="es-CO"/>
-        </w:rPr>
-      </w:pPr>
-      <w:r>
-        <w:rPr>
-          <w:rFonts w:ascii="Arial" w:hAnsi="Arial" w:cs="Arial"/>
-          <w:lang w:val="es-CO"/>
-        </w:rPr>
-        <w:t>¿Cuál es la distancia más corta recorrida en un solo viaje en todo el dataset de los usuarios miembros y casuales?</w:t>
+        <w:t xml:space="preserve">¿Cuál es la distancia más larga recorrida en un solo viaje en todo el </w:t>
+      </w:r>
+      <w:proofErr w:type="spellStart"/>
+      <w:r>
+        <w:rPr>
+          <w:rFonts w:ascii="Arial" w:hAnsi="Arial" w:cs="Arial"/>
+          <w:lang w:val="es-CO"/>
+        </w:rPr>
+        <w:t>dataset</w:t>
+      </w:r>
+      <w:proofErr w:type="spellEnd"/>
+      <w:r>
+        <w:rPr>
+          <w:rFonts w:ascii="Arial" w:hAnsi="Arial" w:cs="Arial"/>
+          <w:lang w:val="es-CO"/>
+        </w:rPr>
+        <w:t xml:space="preserve"> de los usuarios miembros y casuales?</w:t>
+      </w:r>
+    </w:p>
+    <w:p>
+      <w:pPr>
+        <w:pStyle w:val="Prrafodelista"/>
+        <w:numPr>
+          <w:ilvl w:val="0"/>
+          <w:numId w:val="1"/>
+        </w:numPr>
+        <w:rPr>
+          <w:rFonts w:ascii="Arial" w:hAnsi="Arial" w:cs="Arial"/>
+          <w:b/>
+          <w:bCs/>
+          <w:lang w:val="es-CO"/>
+        </w:rPr>
+      </w:pPr>
+      <w:r>
+        <w:rPr>
+          <w:rFonts w:ascii="Arial" w:hAnsi="Arial" w:cs="Arial"/>
+          <w:lang w:val="es-CO"/>
+        </w:rPr>
+        <w:t xml:space="preserve">¿Cuál es la distancia más corta recorrida en un solo viaje en todo el </w:t>
+      </w:r>
+      <w:proofErr w:type="spellStart"/>
+      <w:r>
+        <w:rPr>
+          <w:rFonts w:ascii="Arial" w:hAnsi="Arial" w:cs="Arial"/>
+          <w:lang w:val="es-CO"/>
+        </w:rPr>
+        <w:t>dataset</w:t>
+      </w:r>
+      <w:proofErr w:type="spellEnd"/>
+      <w:r>
+        <w:rPr>
+          <w:rFonts w:ascii="Arial" w:hAnsi="Arial" w:cs="Arial"/>
+          <w:lang w:val="es-CO"/>
+        </w:rPr>
+        <w:t>?</w:t>
+      </w:r>
+    </w:p>
+    <w:p>
+      <w:pPr>
+        <w:pStyle w:val="Prrafodelista"/>
+        <w:numPr>
+          <w:ilvl w:val="0"/>
+          <w:numId w:val="1"/>
+        </w:numPr>
+        <w:rPr>
+          <w:rFonts w:ascii="Arial" w:hAnsi="Arial" w:cs="Arial"/>
+          <w:b/>
+          <w:bCs/>
+          <w:lang w:val="es-CO"/>
+        </w:rPr>
+      </w:pPr>
+      <w:r>
+        <w:rPr>
+          <w:rFonts w:ascii="Arial" w:hAnsi="Arial" w:cs="Arial"/>
+          <w:lang w:val="es-CO"/>
+        </w:rPr>
+        <w:t xml:space="preserve">¿Cuál es la distancia más corta recorrida en un solo viaje en todo el </w:t>
+      </w:r>
+      <w:proofErr w:type="spellStart"/>
+      <w:r>
+        <w:rPr>
+          <w:rFonts w:ascii="Arial" w:hAnsi="Arial" w:cs="Arial"/>
+          <w:lang w:val="es-CO"/>
+        </w:rPr>
+        <w:t>dataset</w:t>
+      </w:r>
+      <w:proofErr w:type="spellEnd"/>
+      <w:r>
+        <w:rPr>
+          <w:rFonts w:ascii="Arial" w:hAnsi="Arial" w:cs="Arial"/>
+          <w:lang w:val="es-CO"/>
+        </w:rPr>
+        <w:t xml:space="preserve"> de los usuarios miembros y casuales?</w:t>
       </w:r>
     </w:p>
     <w:p>
@@ -1259,29 +1478,61 @@
           <w:rFonts w:ascii="Arial" w:hAnsi="Arial" w:cs="Arial"/>
           <w:lang w:val="es-CO"/>
         </w:rPr>
-        <w:t>¿Cuál es la distancia promedio recorrida en todo el dataset?</w:t>
-      </w:r>
-    </w:p>
-    <w:p>
-      <w:pPr>
-        <w:pStyle w:val="Prrafodelista"/>
-        <w:numPr>
-          <w:ilvl w:val="0"/>
-          <w:numId w:val="1"/>
-        </w:numPr>
-        <w:rPr>
-          <w:rFonts w:ascii="Arial" w:hAnsi="Arial" w:cs="Arial"/>
-          <w:b/>
-          <w:bCs/>
-          <w:lang w:val="es-CO"/>
-        </w:rPr>
-      </w:pPr>
-      <w:r>
-        <w:rPr>
-          <w:rFonts w:ascii="Arial" w:hAnsi="Arial" w:cs="Arial"/>
-          <w:lang w:val="es-CO"/>
-        </w:rPr>
-        <w:t>¿Cuál es la distancia promedio recorrida en todo el dataset por usuarios miembros y casuales?</w:t>
+        <w:t xml:space="preserve">¿Cuál es la distancia promedio recorrida en todo el </w:t>
+      </w:r>
+      <w:proofErr w:type="spellStart"/>
+      <w:r>
+        <w:rPr>
+          <w:rFonts w:ascii="Arial" w:hAnsi="Arial" w:cs="Arial"/>
+          <w:lang w:val="es-CO"/>
+        </w:rPr>
+        <w:t>dataset</w:t>
+      </w:r>
+      <w:proofErr w:type="spellEnd"/>
+      <w:r>
+        <w:rPr>
+          <w:rFonts w:ascii="Arial" w:hAnsi="Arial" w:cs="Arial"/>
+          <w:lang w:val="es-CO"/>
+        </w:rPr>
+        <w:t>?</w:t>
+      </w:r>
+    </w:p>
+    <w:p>
+      <w:pPr>
+        <w:pStyle w:val="Prrafodelista"/>
+        <w:numPr>
+          <w:ilvl w:val="0"/>
+          <w:numId w:val="1"/>
+        </w:numPr>
+        <w:rPr>
+          <w:rFonts w:ascii="Arial" w:hAnsi="Arial" w:cs="Arial"/>
+          <w:b/>
+          <w:bCs/>
+          <w:lang w:val="es-CO"/>
+        </w:rPr>
+      </w:pPr>
+      <w:r>
+        <w:rPr>
+          <w:rFonts w:ascii="Arial" w:hAnsi="Arial" w:cs="Arial"/>
+          <w:lang w:val="es-CO"/>
+        </w:rPr>
+        <w:t xml:space="preserve">¿Cuál es la distancia promedio recorrida en todo el </w:t>
+      </w:r>
+      <w:proofErr w:type="spellStart"/>
+      <w:r>
+        <w:rPr>
+          <w:rFonts w:ascii="Arial" w:hAnsi="Arial" w:cs="Arial"/>
+          <w:lang w:val="es-CO"/>
+        </w:rPr>
+        <w:t>dataset</w:t>
+      </w:r>
+      <w:proofErr w:type="spellEnd"/>
+      <w:r>
+        <w:rPr>
+          <w:rFonts w:ascii="Arial" w:hAnsi="Arial" w:cs="Arial"/>
+          <w:lang w:val="es-CO"/>
+        </w:rPr>
+        <w:t xml:space="preserve"> por usuarios miembros y casuales?</w:t>
       </w:r>
     </w:p>
     <w:p>
@@ -1347,29 +1598,61 @@
           <w:rFonts w:ascii="Arial" w:hAnsi="Arial" w:cs="Arial"/>
           <w:lang w:val="es-CO"/>
         </w:rPr>
-        <w:t>¿Cuál es la estación más utilizada en todo el dataset?</w:t>
-      </w:r>
-    </w:p>
-    <w:p>
-      <w:pPr>
-        <w:pStyle w:val="Prrafodelista"/>
-        <w:numPr>
-          <w:ilvl w:val="0"/>
-          <w:numId w:val="1"/>
-        </w:numPr>
-        <w:rPr>
-          <w:rFonts w:ascii="Arial" w:hAnsi="Arial" w:cs="Arial"/>
-          <w:b/>
-          <w:bCs/>
-          <w:lang w:val="es-CO"/>
-        </w:rPr>
-      </w:pPr>
-      <w:r>
-        <w:rPr>
-          <w:rFonts w:ascii="Arial" w:hAnsi="Arial" w:cs="Arial"/>
-          <w:lang w:val="es-CO"/>
-        </w:rPr>
-        <w:t>¿Cuál es la estación más utilizada en todo el dataset por usuarios miembros y casuales?</w:t>
+        <w:t xml:space="preserve">¿Cuál es la estación más utilizada en todo el </w:t>
+      </w:r>
+      <w:proofErr w:type="spellStart"/>
+      <w:r>
+        <w:rPr>
+          <w:rFonts w:ascii="Arial" w:hAnsi="Arial" w:cs="Arial"/>
+          <w:lang w:val="es-CO"/>
+        </w:rPr>
+        <w:t>dataset</w:t>
+      </w:r>
+      <w:proofErr w:type="spellEnd"/>
+      <w:r>
+        <w:rPr>
+          <w:rFonts w:ascii="Arial" w:hAnsi="Arial" w:cs="Arial"/>
+          <w:lang w:val="es-CO"/>
+        </w:rPr>
+        <w:t>?</w:t>
+      </w:r>
+    </w:p>
+    <w:p>
+      <w:pPr>
+        <w:pStyle w:val="Prrafodelista"/>
+        <w:numPr>
+          <w:ilvl w:val="0"/>
+          <w:numId w:val="1"/>
+        </w:numPr>
+        <w:rPr>
+          <w:rFonts w:ascii="Arial" w:hAnsi="Arial" w:cs="Arial"/>
+          <w:b/>
+          <w:bCs/>
+          <w:lang w:val="es-CO"/>
+        </w:rPr>
+      </w:pPr>
+      <w:r>
+        <w:rPr>
+          <w:rFonts w:ascii="Arial" w:hAnsi="Arial" w:cs="Arial"/>
+          <w:lang w:val="es-CO"/>
+        </w:rPr>
+        <w:t xml:space="preserve">¿Cuál es la estación más utilizada en todo el </w:t>
+      </w:r>
+      <w:proofErr w:type="spellStart"/>
+      <w:r>
+        <w:rPr>
+          <w:rFonts w:ascii="Arial" w:hAnsi="Arial" w:cs="Arial"/>
+          <w:lang w:val="es-CO"/>
+        </w:rPr>
+        <w:t>dataset</w:t>
+      </w:r>
+      <w:proofErr w:type="spellEnd"/>
+      <w:r>
+        <w:rPr>
+          <w:rFonts w:ascii="Arial" w:hAnsi="Arial" w:cs="Arial"/>
+          <w:lang w:val="es-CO"/>
+        </w:rPr>
+        <w:t xml:space="preserve"> por usuarios miembros y casuales?</w:t>
       </w:r>
     </w:p>
     <w:p>
@@ -1435,29 +1718,61 @@
           <w:rFonts w:ascii="Arial" w:hAnsi="Arial" w:cs="Arial"/>
           <w:lang w:val="es-CO"/>
         </w:rPr>
-        <w:t>¿Cuál es la ruta más utilizada en todo el dataset?</w:t>
-      </w:r>
-    </w:p>
-    <w:p>
-      <w:pPr>
-        <w:pStyle w:val="Prrafodelista"/>
-        <w:numPr>
-          <w:ilvl w:val="0"/>
-          <w:numId w:val="1"/>
-        </w:numPr>
-        <w:rPr>
-          <w:rFonts w:ascii="Arial" w:hAnsi="Arial" w:cs="Arial"/>
-          <w:b/>
-          <w:bCs/>
-          <w:lang w:val="es-CO"/>
-        </w:rPr>
-      </w:pPr>
-      <w:r>
-        <w:rPr>
-          <w:rFonts w:ascii="Arial" w:hAnsi="Arial" w:cs="Arial"/>
-          <w:lang w:val="es-CO"/>
-        </w:rPr>
-        <w:t>¿Cuál es la ruta más utilizada en todo el dataset por usuarios miembros y casuales?</w:t>
+        <w:t xml:space="preserve">¿Cuál es la ruta más utilizada en todo el </w:t>
+      </w:r>
+      <w:proofErr w:type="spellStart"/>
+      <w:r>
+        <w:rPr>
+          <w:rFonts w:ascii="Arial" w:hAnsi="Arial" w:cs="Arial"/>
+          <w:lang w:val="es-CO"/>
+        </w:rPr>
+        <w:t>dataset</w:t>
+      </w:r>
+      <w:proofErr w:type="spellEnd"/>
+      <w:r>
+        <w:rPr>
+          <w:rFonts w:ascii="Arial" w:hAnsi="Arial" w:cs="Arial"/>
+          <w:lang w:val="es-CO"/>
+        </w:rPr>
+        <w:t>?</w:t>
+      </w:r>
+    </w:p>
+    <w:p>
+      <w:pPr>
+        <w:pStyle w:val="Prrafodelista"/>
+        <w:numPr>
+          <w:ilvl w:val="0"/>
+          <w:numId w:val="1"/>
+        </w:numPr>
+        <w:rPr>
+          <w:rFonts w:ascii="Arial" w:hAnsi="Arial" w:cs="Arial"/>
+          <w:b/>
+          <w:bCs/>
+          <w:lang w:val="es-CO"/>
+        </w:rPr>
+      </w:pPr>
+      <w:r>
+        <w:rPr>
+          <w:rFonts w:ascii="Arial" w:hAnsi="Arial" w:cs="Arial"/>
+          <w:lang w:val="es-CO"/>
+        </w:rPr>
+        <w:t xml:space="preserve">¿Cuál es la ruta más utilizada en todo el </w:t>
+      </w:r>
+      <w:proofErr w:type="spellStart"/>
+      <w:r>
+        <w:rPr>
+          <w:rFonts w:ascii="Arial" w:hAnsi="Arial" w:cs="Arial"/>
+          <w:lang w:val="es-CO"/>
+        </w:rPr>
+        <w:t>dataset</w:t>
+      </w:r>
+      <w:proofErr w:type="spellEnd"/>
+      <w:r>
+        <w:rPr>
+          <w:rFonts w:ascii="Arial" w:hAnsi="Arial" w:cs="Arial"/>
+          <w:lang w:val="es-CO"/>
+        </w:rPr>
+        <w:t xml:space="preserve"> por usuarios miembros y casuales?</w:t>
       </w:r>
     </w:p>
     <w:p>
@@ -1523,29 +1838,61 @@
           <w:rFonts w:ascii="Arial" w:hAnsi="Arial" w:cs="Arial"/>
           <w:lang w:val="es-CO"/>
         </w:rPr>
-        <w:t>¿Cuál es la ruta menos utilizada en todo el dataset?</w:t>
-      </w:r>
-    </w:p>
-    <w:p>
-      <w:pPr>
-        <w:pStyle w:val="Prrafodelista"/>
-        <w:numPr>
-          <w:ilvl w:val="0"/>
-          <w:numId w:val="1"/>
-        </w:numPr>
-        <w:rPr>
-          <w:rFonts w:ascii="Arial" w:hAnsi="Arial" w:cs="Arial"/>
-          <w:b/>
-          <w:bCs/>
-          <w:lang w:val="es-CO"/>
-        </w:rPr>
-      </w:pPr>
-      <w:r>
-        <w:rPr>
-          <w:rFonts w:ascii="Arial" w:hAnsi="Arial" w:cs="Arial"/>
-          <w:lang w:val="es-CO"/>
-        </w:rPr>
-        <w:t>¿Cuál es la ruta menos utilizada en todo el dataset por usuarios miembros y casuales?</w:t>
+        <w:t xml:space="preserve">¿Cuál es la ruta menos utilizada en todo el </w:t>
+      </w:r>
+      <w:proofErr w:type="spellStart"/>
+      <w:r>
+        <w:rPr>
+          <w:rFonts w:ascii="Arial" w:hAnsi="Arial" w:cs="Arial"/>
+          <w:lang w:val="es-CO"/>
+        </w:rPr>
+        <w:t>dataset</w:t>
+      </w:r>
+      <w:proofErr w:type="spellEnd"/>
+      <w:r>
+        <w:rPr>
+          <w:rFonts w:ascii="Arial" w:hAnsi="Arial" w:cs="Arial"/>
+          <w:lang w:val="es-CO"/>
+        </w:rPr>
+        <w:t>?</w:t>
+      </w:r>
+    </w:p>
+    <w:p>
+      <w:pPr>
+        <w:pStyle w:val="Prrafodelista"/>
+        <w:numPr>
+          <w:ilvl w:val="0"/>
+          <w:numId w:val="1"/>
+        </w:numPr>
+        <w:rPr>
+          <w:rFonts w:ascii="Arial" w:hAnsi="Arial" w:cs="Arial"/>
+          <w:b/>
+          <w:bCs/>
+          <w:lang w:val="es-CO"/>
+        </w:rPr>
+      </w:pPr>
+      <w:r>
+        <w:rPr>
+          <w:rFonts w:ascii="Arial" w:hAnsi="Arial" w:cs="Arial"/>
+          <w:lang w:val="es-CO"/>
+        </w:rPr>
+        <w:t xml:space="preserve">¿Cuál es la ruta menos utilizada en todo el </w:t>
+      </w:r>
+      <w:proofErr w:type="spellStart"/>
+      <w:r>
+        <w:rPr>
+          <w:rFonts w:ascii="Arial" w:hAnsi="Arial" w:cs="Arial"/>
+          <w:lang w:val="es-CO"/>
+        </w:rPr>
+        <w:t>dataset</w:t>
+      </w:r>
+      <w:proofErr w:type="spellEnd"/>
+      <w:r>
+        <w:rPr>
+          <w:rFonts w:ascii="Arial" w:hAnsi="Arial" w:cs="Arial"/>
+          <w:lang w:val="es-CO"/>
+        </w:rPr>
+        <w:t xml:space="preserve"> por usuarios miembros y casuales?</w:t>
       </w:r>
     </w:p>
     <w:p>
@@ -1660,14 +2007,1014 @@
           <w:lang w:val="es-CO"/>
         </w:rPr>
       </w:pPr>
-    </w:p>
-    <w:p>
-      <w:pPr>
-        <w:rPr>
-          <w:rFonts w:ascii="Arial" w:hAnsi="Arial" w:cs="Arial"/>
-          <w:lang w:val="es-CO"/>
-        </w:rPr>
-      </w:pPr>
+      <w:r>
+        <w:rPr>
+          <w:rFonts w:ascii="Arial" w:hAnsi="Arial" w:cs="Arial"/>
+          <w:noProof/>
+          <w:lang w:val="es-CO"/>
+        </w:rPr>
+        <w:drawing>
+          <wp:inline distT="0" distB="0" distL="0" distR="0" wp14:anchorId="2DF35A9D" wp14:editId="4CBEF302">
+            <wp:extent cx="5612130" cy="1386840"/>
+            <wp:effectExtent l="0" t="0" r="7620" b="3810"/>
+            <wp:docPr id="478314033" name="Imagen 1"/>
+            <wp:cNvGraphicFramePr>
+              <a:graphicFrameLocks xmlns:a="http://schemas.openxmlformats.org/drawingml/2006/main" noChangeAspect="1"/>
+            </wp:cNvGraphicFramePr>
+            <a:graphic xmlns:a="http://schemas.openxmlformats.org/drawingml/2006/main">
+              <a:graphicData uri="http://schemas.openxmlformats.org/drawingml/2006/picture">
+                <pic:pic xmlns:pic="http://schemas.openxmlformats.org/drawingml/2006/picture">
+                  <pic:nvPicPr>
+                    <pic:cNvPr id="478314033" name="Imagen 478314033"/>
+                    <pic:cNvPicPr/>
+                  </pic:nvPicPr>
+                  <pic:blipFill>
+                    <a:blip r:embed="rId5">
+                      <a:extLst>
+                        <a:ext uri="{28A0092B-C50C-407E-A947-70E740481C1C}">
+                          <a14:useLocalDpi xmlns:a14="http://schemas.microsoft.com/office/drawing/2010/main" val="0"/>
+                        </a:ext>
+                      </a:extLst>
+                    </a:blip>
+                    <a:stretch>
+                      <a:fillRect/>
+                    </a:stretch>
+                  </pic:blipFill>
+                  <pic:spPr>
+                    <a:xfrm>
+                      <a:off x="0" y="0"/>
+                      <a:ext cx="5612130" cy="1386840"/>
+                    </a:xfrm>
+                    <a:prstGeom prst="rect">
+                      <a:avLst/>
+                    </a:prstGeom>
+                  </pic:spPr>
+                </pic:pic>
+              </a:graphicData>
+            </a:graphic>
+          </wp:inline>
+        </w:drawing>
+      </w:r>
+    </w:p>
+    <w:p>
+      <w:pPr>
+        <w:rPr>
+          <w:rFonts w:ascii="Arial" w:hAnsi="Arial" w:cs="Arial"/>
+          <w:lang w:val="es-CO"/>
+        </w:rPr>
+      </w:pPr>
+    </w:p>
+    <w:p>
+      <w:pPr>
+        <w:rPr>
+          <w:rFonts w:ascii="Arial" w:hAnsi="Arial" w:cs="Arial"/>
+          <w:lang w:val="es-CO"/>
+        </w:rPr>
+      </w:pPr>
+      <w:r>
+        <w:rPr>
+          <w:rFonts w:ascii="Arial" w:hAnsi="Arial" w:cs="Arial"/>
+          <w:lang w:val="es-CO"/>
+        </w:rPr>
+        <w:t>Julio de 2023</w:t>
+      </w:r>
+    </w:p>
+    <w:p>
+      <w:pPr>
+        <w:rPr>
+          <w:rFonts w:ascii="Arial" w:hAnsi="Arial" w:cs="Arial"/>
+          <w:lang w:val="es-CO"/>
+        </w:rPr>
+      </w:pPr>
+      <w:r>
+        <w:rPr>
+          <w:rFonts w:ascii="Arial" w:hAnsi="Arial" w:cs="Arial"/>
+          <w:noProof/>
+          <w:lang w:val="es-CO"/>
+        </w:rPr>
+        <w:drawing>
+          <wp:inline distT="0" distB="0" distL="0" distR="0" wp14:anchorId="35BE61A5" wp14:editId="2AFF323E">
+            <wp:extent cx="4010585" cy="1533739"/>
+            <wp:effectExtent l="0" t="0" r="9525" b="9525"/>
+            <wp:docPr id="1588149718" name="Imagen 2"/>
+            <wp:cNvGraphicFramePr>
+              <a:graphicFrameLocks xmlns:a="http://schemas.openxmlformats.org/drawingml/2006/main" noChangeAspect="1"/>
+            </wp:cNvGraphicFramePr>
+            <a:graphic xmlns:a="http://schemas.openxmlformats.org/drawingml/2006/main">
+              <a:graphicData uri="http://schemas.openxmlformats.org/drawingml/2006/picture">
+                <pic:pic xmlns:pic="http://schemas.openxmlformats.org/drawingml/2006/picture">
+                  <pic:nvPicPr>
+                    <pic:cNvPr id="1588149718" name="Imagen 1588149718"/>
+                    <pic:cNvPicPr/>
+                  </pic:nvPicPr>
+                  <pic:blipFill>
+                    <a:blip r:embed="rId6">
+                      <a:extLst>
+                        <a:ext uri="{28A0092B-C50C-407E-A947-70E740481C1C}">
+                          <a14:useLocalDpi xmlns:a14="http://schemas.microsoft.com/office/drawing/2010/main" val="0"/>
+                        </a:ext>
+                      </a:extLst>
+                    </a:blip>
+                    <a:stretch>
+                      <a:fillRect/>
+                    </a:stretch>
+                  </pic:blipFill>
+                  <pic:spPr>
+                    <a:xfrm>
+                      <a:off x="0" y="0"/>
+                      <a:ext cx="4010585" cy="1533739"/>
+                    </a:xfrm>
+                    <a:prstGeom prst="rect">
+                      <a:avLst/>
+                    </a:prstGeom>
+                  </pic:spPr>
+                </pic:pic>
+              </a:graphicData>
+            </a:graphic>
+          </wp:inline>
+        </w:drawing>
+      </w:r>
+    </w:p>
+    <w:p>
+      <w:pPr>
+        <w:rPr>
+          <w:rFonts w:ascii="Arial" w:hAnsi="Arial" w:cs="Arial"/>
+          <w:lang w:val="es-CO"/>
+        </w:rPr>
+      </w:pPr>
+    </w:p>
+    <w:p>
+      <w:pPr>
+        <w:rPr>
+          <w:rFonts w:ascii="Arial" w:hAnsi="Arial" w:cs="Arial"/>
+          <w:lang w:val="es-CO"/>
+        </w:rPr>
+      </w:pPr>
+      <w:r>
+        <w:rPr>
+          <w:rFonts w:ascii="Arial" w:hAnsi="Arial" w:cs="Arial"/>
+          <w:lang w:val="es-CO"/>
+        </w:rPr>
+        <w:t>Agosto de 2023</w:t>
+      </w:r>
+    </w:p>
+    <w:p>
+      <w:pPr>
+        <w:rPr>
+          <w:rFonts w:ascii="Arial" w:hAnsi="Arial" w:cs="Arial"/>
+          <w:lang w:val="es-CO"/>
+        </w:rPr>
+      </w:pPr>
+      <w:r>
+        <w:rPr>
+          <w:rFonts w:ascii="Arial" w:hAnsi="Arial" w:cs="Arial"/>
+          <w:noProof/>
+          <w:lang w:val="es-CO"/>
+        </w:rPr>
+        <w:drawing>
+          <wp:inline distT="0" distB="0" distL="0" distR="0" wp14:anchorId="704CAB22" wp14:editId="09D9463A">
+            <wp:extent cx="3991532" cy="1543265"/>
+            <wp:effectExtent l="0" t="0" r="9525" b="0"/>
+            <wp:docPr id="293888464" name="Imagen 3" descr="Tabla&#10;&#10;Descripción generada automáticamente"/>
+            <wp:cNvGraphicFramePr>
+              <a:graphicFrameLocks xmlns:a="http://schemas.openxmlformats.org/drawingml/2006/main" noChangeAspect="1"/>
+            </wp:cNvGraphicFramePr>
+            <a:graphic xmlns:a="http://schemas.openxmlformats.org/drawingml/2006/main">
+              <a:graphicData uri="http://schemas.openxmlformats.org/drawingml/2006/picture">
+                <pic:pic xmlns:pic="http://schemas.openxmlformats.org/drawingml/2006/picture">
+                  <pic:nvPicPr>
+                    <pic:cNvPr id="293888464" name="Imagen 3" descr="Tabla&#10;&#10;Descripción generada automáticamente"/>
+                    <pic:cNvPicPr/>
+                  </pic:nvPicPr>
+                  <pic:blipFill>
+                    <a:blip r:embed="rId7">
+                      <a:extLst>
+                        <a:ext uri="{28A0092B-C50C-407E-A947-70E740481C1C}">
+                          <a14:useLocalDpi xmlns:a14="http://schemas.microsoft.com/office/drawing/2010/main" val="0"/>
+                        </a:ext>
+                      </a:extLst>
+                    </a:blip>
+                    <a:stretch>
+                      <a:fillRect/>
+                    </a:stretch>
+                  </pic:blipFill>
+                  <pic:spPr>
+                    <a:xfrm>
+                      <a:off x="0" y="0"/>
+                      <a:ext cx="3991532" cy="1543265"/>
+                    </a:xfrm>
+                    <a:prstGeom prst="rect">
+                      <a:avLst/>
+                    </a:prstGeom>
+                  </pic:spPr>
+                </pic:pic>
+              </a:graphicData>
+            </a:graphic>
+          </wp:inline>
+        </w:drawing>
+      </w:r>
+    </w:p>
+    <w:p>
+      <w:pPr>
+        <w:rPr>
+          <w:rFonts w:ascii="Arial" w:hAnsi="Arial" w:cs="Arial"/>
+          <w:lang w:val="es-CO"/>
+        </w:rPr>
+      </w:pPr>
+    </w:p>
+    <w:p>
+      <w:pPr>
+        <w:rPr>
+          <w:rFonts w:ascii="Arial" w:hAnsi="Arial" w:cs="Arial"/>
+          <w:lang w:val="es-CO"/>
+        </w:rPr>
+      </w:pPr>
+    </w:p>
+    <w:p>
+      <w:pPr>
+        <w:rPr>
+          <w:rFonts w:ascii="Arial" w:hAnsi="Arial" w:cs="Arial"/>
+          <w:lang w:val="es-CO"/>
+        </w:rPr>
+      </w:pPr>
+      <w:r>
+        <w:rPr>
+          <w:rFonts w:ascii="Arial" w:hAnsi="Arial" w:cs="Arial"/>
+          <w:lang w:val="es-CO"/>
+        </w:rPr>
+        <w:lastRenderedPageBreak/>
+        <w:t>Septiembre de 2023</w:t>
+      </w:r>
+    </w:p>
+    <w:p>
+      <w:pPr>
+        <w:rPr>
+          <w:rFonts w:ascii="Arial" w:hAnsi="Arial" w:cs="Arial"/>
+          <w:lang w:val="es-CO"/>
+        </w:rPr>
+      </w:pPr>
+      <w:r>
+        <w:rPr>
+          <w:rFonts w:ascii="Arial" w:hAnsi="Arial" w:cs="Arial"/>
+          <w:noProof/>
+          <w:lang w:val="es-CO"/>
+        </w:rPr>
+        <w:drawing>
+          <wp:inline distT="0" distB="0" distL="0" distR="0" wp14:anchorId="343E1BA2" wp14:editId="27D3D940">
+            <wp:extent cx="4001058" cy="1524213"/>
+            <wp:effectExtent l="0" t="0" r="0" b="0"/>
+            <wp:docPr id="1172870106" name="Imagen 4" descr="Tabla&#10;&#10;Descripción generada automáticamente"/>
+            <wp:cNvGraphicFramePr>
+              <a:graphicFrameLocks xmlns:a="http://schemas.openxmlformats.org/drawingml/2006/main" noChangeAspect="1"/>
+            </wp:cNvGraphicFramePr>
+            <a:graphic xmlns:a="http://schemas.openxmlformats.org/drawingml/2006/main">
+              <a:graphicData uri="http://schemas.openxmlformats.org/drawingml/2006/picture">
+                <pic:pic xmlns:pic="http://schemas.openxmlformats.org/drawingml/2006/picture">
+                  <pic:nvPicPr>
+                    <pic:cNvPr id="1172870106" name="Imagen 4" descr="Tabla&#10;&#10;Descripción generada automáticamente"/>
+                    <pic:cNvPicPr/>
+                  </pic:nvPicPr>
+                  <pic:blipFill>
+                    <a:blip r:embed="rId8">
+                      <a:extLst>
+                        <a:ext uri="{28A0092B-C50C-407E-A947-70E740481C1C}">
+                          <a14:useLocalDpi xmlns:a14="http://schemas.microsoft.com/office/drawing/2010/main" val="0"/>
+                        </a:ext>
+                      </a:extLst>
+                    </a:blip>
+                    <a:stretch>
+                      <a:fillRect/>
+                    </a:stretch>
+                  </pic:blipFill>
+                  <pic:spPr>
+                    <a:xfrm>
+                      <a:off x="0" y="0"/>
+                      <a:ext cx="4001058" cy="1524213"/>
+                    </a:xfrm>
+                    <a:prstGeom prst="rect">
+                      <a:avLst/>
+                    </a:prstGeom>
+                  </pic:spPr>
+                </pic:pic>
+              </a:graphicData>
+            </a:graphic>
+          </wp:inline>
+        </w:drawing>
+      </w:r>
+    </w:p>
+    <w:p>
+      <w:pPr>
+        <w:rPr>
+          <w:rFonts w:ascii="Arial" w:hAnsi="Arial" w:cs="Arial"/>
+          <w:lang w:val="es-CO"/>
+        </w:rPr>
+      </w:pPr>
+    </w:p>
+    <w:p>
+      <w:pPr>
+        <w:rPr>
+          <w:rFonts w:ascii="Arial" w:hAnsi="Arial" w:cs="Arial"/>
+          <w:lang w:val="es-CO"/>
+        </w:rPr>
+      </w:pPr>
+      <w:r>
+        <w:rPr>
+          <w:rFonts w:ascii="Arial" w:hAnsi="Arial" w:cs="Arial"/>
+          <w:lang w:val="es-CO"/>
+        </w:rPr>
+        <w:t>Octubre de 2023</w:t>
+      </w:r>
+    </w:p>
+    <w:p>
+      <w:pPr>
+        <w:rPr>
+          <w:rFonts w:ascii="Arial" w:hAnsi="Arial" w:cs="Arial"/>
+          <w:lang w:val="es-CO"/>
+        </w:rPr>
+      </w:pPr>
+      <w:r>
+        <w:rPr>
+          <w:rFonts w:ascii="Arial" w:hAnsi="Arial" w:cs="Arial"/>
+          <w:noProof/>
+          <w:lang w:val="es-CO"/>
+        </w:rPr>
+        <w:drawing>
+          <wp:inline distT="0" distB="0" distL="0" distR="0" wp14:anchorId="71B13802" wp14:editId="11F41AAC">
+            <wp:extent cx="4001058" cy="1543265"/>
+            <wp:effectExtent l="0" t="0" r="0" b="0"/>
+            <wp:docPr id="2050586483" name="Imagen 5" descr="Tabla&#10;&#10;Descripción generada automáticamente"/>
+            <wp:cNvGraphicFramePr>
+              <a:graphicFrameLocks xmlns:a="http://schemas.openxmlformats.org/drawingml/2006/main" noChangeAspect="1"/>
+            </wp:cNvGraphicFramePr>
+            <a:graphic xmlns:a="http://schemas.openxmlformats.org/drawingml/2006/main">
+              <a:graphicData uri="http://schemas.openxmlformats.org/drawingml/2006/picture">
+                <pic:pic xmlns:pic="http://schemas.openxmlformats.org/drawingml/2006/picture">
+                  <pic:nvPicPr>
+                    <pic:cNvPr id="2050586483" name="Imagen 5" descr="Tabla&#10;&#10;Descripción generada automáticamente"/>
+                    <pic:cNvPicPr/>
+                  </pic:nvPicPr>
+                  <pic:blipFill>
+                    <a:blip r:embed="rId9">
+                      <a:extLst>
+                        <a:ext uri="{28A0092B-C50C-407E-A947-70E740481C1C}">
+                          <a14:useLocalDpi xmlns:a14="http://schemas.microsoft.com/office/drawing/2010/main" val="0"/>
+                        </a:ext>
+                      </a:extLst>
+                    </a:blip>
+                    <a:stretch>
+                      <a:fillRect/>
+                    </a:stretch>
+                  </pic:blipFill>
+                  <pic:spPr>
+                    <a:xfrm>
+                      <a:off x="0" y="0"/>
+                      <a:ext cx="4001058" cy="1543265"/>
+                    </a:xfrm>
+                    <a:prstGeom prst="rect">
+                      <a:avLst/>
+                    </a:prstGeom>
+                  </pic:spPr>
+                </pic:pic>
+              </a:graphicData>
+            </a:graphic>
+          </wp:inline>
+        </w:drawing>
+      </w:r>
+    </w:p>
+    <w:p>
+      <w:pPr>
+        <w:rPr>
+          <w:rFonts w:ascii="Arial" w:hAnsi="Arial" w:cs="Arial"/>
+          <w:lang w:val="es-CO"/>
+        </w:rPr>
+      </w:pPr>
+    </w:p>
+    <w:p>
+      <w:pPr>
+        <w:rPr>
+          <w:rFonts w:ascii="Arial" w:hAnsi="Arial" w:cs="Arial"/>
+          <w:lang w:val="es-CO"/>
+        </w:rPr>
+      </w:pPr>
+      <w:r>
+        <w:rPr>
+          <w:rFonts w:ascii="Arial" w:hAnsi="Arial" w:cs="Arial"/>
+          <w:lang w:val="es-CO"/>
+        </w:rPr>
+        <w:t>Noviembre de 2023</w:t>
+      </w:r>
+    </w:p>
+    <w:p>
+      <w:pPr>
+        <w:rPr>
+          <w:rFonts w:ascii="Arial" w:hAnsi="Arial" w:cs="Arial"/>
+          <w:lang w:val="es-CO"/>
+        </w:rPr>
+      </w:pPr>
+      <w:r>
+        <w:rPr>
+          <w:rFonts w:ascii="Arial" w:hAnsi="Arial" w:cs="Arial"/>
+          <w:noProof/>
+          <w:lang w:val="es-CO"/>
+        </w:rPr>
+        <w:drawing>
+          <wp:inline distT="0" distB="0" distL="0" distR="0" wp14:anchorId="4F2E3B6A" wp14:editId="2B57AA13">
+            <wp:extent cx="4001058" cy="1533739"/>
+            <wp:effectExtent l="0" t="0" r="0" b="9525"/>
+            <wp:docPr id="1795473649" name="Imagen 6" descr="Tabla&#10;&#10;Descripción generada automáticamente"/>
+            <wp:cNvGraphicFramePr>
+              <a:graphicFrameLocks xmlns:a="http://schemas.openxmlformats.org/drawingml/2006/main" noChangeAspect="1"/>
+            </wp:cNvGraphicFramePr>
+            <a:graphic xmlns:a="http://schemas.openxmlformats.org/drawingml/2006/main">
+              <a:graphicData uri="http://schemas.openxmlformats.org/drawingml/2006/picture">
+                <pic:pic xmlns:pic="http://schemas.openxmlformats.org/drawingml/2006/picture">
+                  <pic:nvPicPr>
+                    <pic:cNvPr id="1795473649" name="Imagen 6" descr="Tabla&#10;&#10;Descripción generada automáticamente"/>
+                    <pic:cNvPicPr/>
+                  </pic:nvPicPr>
+                  <pic:blipFill>
+                    <a:blip r:embed="rId10">
+                      <a:extLst>
+                        <a:ext uri="{28A0092B-C50C-407E-A947-70E740481C1C}">
+                          <a14:useLocalDpi xmlns:a14="http://schemas.microsoft.com/office/drawing/2010/main" val="0"/>
+                        </a:ext>
+                      </a:extLst>
+                    </a:blip>
+                    <a:stretch>
+                      <a:fillRect/>
+                    </a:stretch>
+                  </pic:blipFill>
+                  <pic:spPr>
+                    <a:xfrm>
+                      <a:off x="0" y="0"/>
+                      <a:ext cx="4001058" cy="1533739"/>
+                    </a:xfrm>
+                    <a:prstGeom prst="rect">
+                      <a:avLst/>
+                    </a:prstGeom>
+                  </pic:spPr>
+                </pic:pic>
+              </a:graphicData>
+            </a:graphic>
+          </wp:inline>
+        </w:drawing>
+      </w:r>
+    </w:p>
+    <w:p>
+      <w:pPr>
+        <w:rPr>
+          <w:rFonts w:ascii="Arial" w:hAnsi="Arial" w:cs="Arial"/>
+          <w:lang w:val="es-CO"/>
+        </w:rPr>
+      </w:pPr>
+    </w:p>
+    <w:p>
+      <w:pPr>
+        <w:rPr>
+          <w:rFonts w:ascii="Arial" w:hAnsi="Arial" w:cs="Arial"/>
+          <w:lang w:val="es-CO"/>
+        </w:rPr>
+      </w:pPr>
+    </w:p>
+    <w:p>
+      <w:pPr>
+        <w:rPr>
+          <w:rFonts w:ascii="Arial" w:hAnsi="Arial" w:cs="Arial"/>
+          <w:lang w:val="es-CO"/>
+        </w:rPr>
+      </w:pPr>
+    </w:p>
+    <w:p>
+      <w:pPr>
+        <w:rPr>
+          <w:rFonts w:ascii="Arial" w:hAnsi="Arial" w:cs="Arial"/>
+          <w:lang w:val="es-CO"/>
+        </w:rPr>
+      </w:pPr>
+    </w:p>
+    <w:p>
+      <w:pPr>
+        <w:rPr>
+          <w:rFonts w:ascii="Arial" w:hAnsi="Arial" w:cs="Arial"/>
+          <w:lang w:val="es-CO"/>
+        </w:rPr>
+      </w:pPr>
+    </w:p>
+    <w:p>
+      <w:pPr>
+        <w:rPr>
+          <w:rFonts w:ascii="Arial" w:hAnsi="Arial" w:cs="Arial"/>
+          <w:lang w:val="es-CO"/>
+        </w:rPr>
+      </w:pPr>
+    </w:p>
+    <w:p>
+      <w:pPr>
+        <w:rPr>
+          <w:rFonts w:ascii="Arial" w:hAnsi="Arial" w:cs="Arial"/>
+          <w:lang w:val="es-CO"/>
+        </w:rPr>
+      </w:pPr>
+      <w:r>
+        <w:rPr>
+          <w:rFonts w:ascii="Arial" w:hAnsi="Arial" w:cs="Arial"/>
+          <w:lang w:val="es-CO"/>
+        </w:rPr>
+        <w:lastRenderedPageBreak/>
+        <w:t>Diciembre de 2023</w:t>
+      </w:r>
+    </w:p>
+    <w:p>
+      <w:pPr>
+        <w:rPr>
+          <w:rFonts w:ascii="Arial" w:hAnsi="Arial" w:cs="Arial"/>
+          <w:lang w:val="es-CO"/>
+        </w:rPr>
+      </w:pPr>
+      <w:r>
+        <w:rPr>
+          <w:rFonts w:ascii="Arial" w:hAnsi="Arial" w:cs="Arial"/>
+          <w:noProof/>
+          <w:lang w:val="es-CO"/>
+        </w:rPr>
+        <w:drawing>
+          <wp:inline distT="0" distB="0" distL="0" distR="0" wp14:anchorId="5861D779" wp14:editId="04B60E94">
+            <wp:extent cx="4001058" cy="1552792"/>
+            <wp:effectExtent l="0" t="0" r="0" b="9525"/>
+            <wp:docPr id="496027991" name="Imagen 7" descr="Tabla&#10;&#10;Descripción generada automáticamente"/>
+            <wp:cNvGraphicFramePr>
+              <a:graphicFrameLocks xmlns:a="http://schemas.openxmlformats.org/drawingml/2006/main" noChangeAspect="1"/>
+            </wp:cNvGraphicFramePr>
+            <a:graphic xmlns:a="http://schemas.openxmlformats.org/drawingml/2006/main">
+              <a:graphicData uri="http://schemas.openxmlformats.org/drawingml/2006/picture">
+                <pic:pic xmlns:pic="http://schemas.openxmlformats.org/drawingml/2006/picture">
+                  <pic:nvPicPr>
+                    <pic:cNvPr id="496027991" name="Imagen 7" descr="Tabla&#10;&#10;Descripción generada automáticamente"/>
+                    <pic:cNvPicPr/>
+                  </pic:nvPicPr>
+                  <pic:blipFill>
+                    <a:blip r:embed="rId11">
+                      <a:extLst>
+                        <a:ext uri="{28A0092B-C50C-407E-A947-70E740481C1C}">
+                          <a14:useLocalDpi xmlns:a14="http://schemas.microsoft.com/office/drawing/2010/main" val="0"/>
+                        </a:ext>
+                      </a:extLst>
+                    </a:blip>
+                    <a:stretch>
+                      <a:fillRect/>
+                    </a:stretch>
+                  </pic:blipFill>
+                  <pic:spPr>
+                    <a:xfrm>
+                      <a:off x="0" y="0"/>
+                      <a:ext cx="4001058" cy="1552792"/>
+                    </a:xfrm>
+                    <a:prstGeom prst="rect">
+                      <a:avLst/>
+                    </a:prstGeom>
+                  </pic:spPr>
+                </pic:pic>
+              </a:graphicData>
+            </a:graphic>
+          </wp:inline>
+        </w:drawing>
+      </w:r>
+    </w:p>
+    <w:p>
+      <w:pPr>
+        <w:rPr>
+          <w:rFonts w:ascii="Arial" w:hAnsi="Arial" w:cs="Arial"/>
+          <w:lang w:val="es-CO"/>
+        </w:rPr>
+      </w:pPr>
+    </w:p>
+    <w:p>
+      <w:pPr>
+        <w:rPr>
+          <w:rFonts w:ascii="Arial" w:hAnsi="Arial" w:cs="Arial"/>
+          <w:lang w:val="es-CO"/>
+        </w:rPr>
+      </w:pPr>
+      <w:r>
+        <w:rPr>
+          <w:rFonts w:ascii="Arial" w:hAnsi="Arial" w:cs="Arial"/>
+          <w:lang w:val="es-CO"/>
+        </w:rPr>
+        <w:t>Enero de 2024</w:t>
+      </w:r>
+    </w:p>
+    <w:p>
+      <w:pPr>
+        <w:rPr>
+          <w:rFonts w:ascii="Arial" w:hAnsi="Arial" w:cs="Arial"/>
+          <w:lang w:val="es-CO"/>
+        </w:rPr>
+      </w:pPr>
+      <w:r>
+        <w:rPr>
+          <w:rFonts w:ascii="Arial" w:hAnsi="Arial" w:cs="Arial"/>
+          <w:noProof/>
+          <w:lang w:val="es-CO"/>
+        </w:rPr>
+        <w:drawing>
+          <wp:inline distT="0" distB="0" distL="0" distR="0" wp14:anchorId="20FC4CCD" wp14:editId="390324B6">
+            <wp:extent cx="4010585" cy="1524213"/>
+            <wp:effectExtent l="0" t="0" r="9525" b="0"/>
+            <wp:docPr id="2044075304" name="Imagen 8" descr="Tabla&#10;&#10;Descripción generada automáticamente"/>
+            <wp:cNvGraphicFramePr>
+              <a:graphicFrameLocks xmlns:a="http://schemas.openxmlformats.org/drawingml/2006/main" noChangeAspect="1"/>
+            </wp:cNvGraphicFramePr>
+            <a:graphic xmlns:a="http://schemas.openxmlformats.org/drawingml/2006/main">
+              <a:graphicData uri="http://schemas.openxmlformats.org/drawingml/2006/picture">
+                <pic:pic xmlns:pic="http://schemas.openxmlformats.org/drawingml/2006/picture">
+                  <pic:nvPicPr>
+                    <pic:cNvPr id="2044075304" name="Imagen 8" descr="Tabla&#10;&#10;Descripción generada automáticamente"/>
+                    <pic:cNvPicPr/>
+                  </pic:nvPicPr>
+                  <pic:blipFill>
+                    <a:blip r:embed="rId12">
+                      <a:extLst>
+                        <a:ext uri="{28A0092B-C50C-407E-A947-70E740481C1C}">
+                          <a14:useLocalDpi xmlns:a14="http://schemas.microsoft.com/office/drawing/2010/main" val="0"/>
+                        </a:ext>
+                      </a:extLst>
+                    </a:blip>
+                    <a:stretch>
+                      <a:fillRect/>
+                    </a:stretch>
+                  </pic:blipFill>
+                  <pic:spPr>
+                    <a:xfrm>
+                      <a:off x="0" y="0"/>
+                      <a:ext cx="4010585" cy="1524213"/>
+                    </a:xfrm>
+                    <a:prstGeom prst="rect">
+                      <a:avLst/>
+                    </a:prstGeom>
+                  </pic:spPr>
+                </pic:pic>
+              </a:graphicData>
+            </a:graphic>
+          </wp:inline>
+        </w:drawing>
+      </w:r>
+    </w:p>
+    <w:p>
+      <w:pPr>
+        <w:rPr>
+          <w:rFonts w:ascii="Arial" w:hAnsi="Arial" w:cs="Arial"/>
+          <w:lang w:val="es-CO"/>
+        </w:rPr>
+      </w:pPr>
+    </w:p>
+    <w:p>
+      <w:pPr>
+        <w:rPr>
+          <w:rFonts w:ascii="Arial" w:hAnsi="Arial" w:cs="Arial"/>
+          <w:lang w:val="es-CO"/>
+        </w:rPr>
+      </w:pPr>
+      <w:r>
+        <w:rPr>
+          <w:rFonts w:ascii="Arial" w:hAnsi="Arial" w:cs="Arial"/>
+          <w:lang w:val="es-CO"/>
+        </w:rPr>
+        <w:t>Febrero de 2024</w:t>
+      </w:r>
+    </w:p>
+    <w:p>
+      <w:pPr>
+        <w:rPr>
+          <w:rFonts w:ascii="Arial" w:hAnsi="Arial" w:cs="Arial"/>
+          <w:lang w:val="es-CO"/>
+        </w:rPr>
+      </w:pPr>
+      <w:r>
+        <w:rPr>
+          <w:rFonts w:ascii="Arial" w:hAnsi="Arial" w:cs="Arial"/>
+          <w:noProof/>
+          <w:lang w:val="es-CO"/>
+        </w:rPr>
+        <w:drawing>
+          <wp:inline distT="0" distB="0" distL="0" distR="0" wp14:anchorId="294AD7C0" wp14:editId="64338B97">
+            <wp:extent cx="4020111" cy="1533739"/>
+            <wp:effectExtent l="0" t="0" r="0" b="9525"/>
+            <wp:docPr id="829251884" name="Imagen 9" descr="Tabla&#10;&#10;Descripción generada automáticamente"/>
+            <wp:cNvGraphicFramePr>
+              <a:graphicFrameLocks xmlns:a="http://schemas.openxmlformats.org/drawingml/2006/main" noChangeAspect="1"/>
+            </wp:cNvGraphicFramePr>
+            <a:graphic xmlns:a="http://schemas.openxmlformats.org/drawingml/2006/main">
+              <a:graphicData uri="http://schemas.openxmlformats.org/drawingml/2006/picture">
+                <pic:pic xmlns:pic="http://schemas.openxmlformats.org/drawingml/2006/picture">
+                  <pic:nvPicPr>
+                    <pic:cNvPr id="829251884" name="Imagen 9" descr="Tabla&#10;&#10;Descripción generada automáticamente"/>
+                    <pic:cNvPicPr/>
+                  </pic:nvPicPr>
+                  <pic:blipFill>
+                    <a:blip r:embed="rId13">
+                      <a:extLst>
+                        <a:ext uri="{28A0092B-C50C-407E-A947-70E740481C1C}">
+                          <a14:useLocalDpi xmlns:a14="http://schemas.microsoft.com/office/drawing/2010/main" val="0"/>
+                        </a:ext>
+                      </a:extLst>
+                    </a:blip>
+                    <a:stretch>
+                      <a:fillRect/>
+                    </a:stretch>
+                  </pic:blipFill>
+                  <pic:spPr>
+                    <a:xfrm>
+                      <a:off x="0" y="0"/>
+                      <a:ext cx="4020111" cy="1533739"/>
+                    </a:xfrm>
+                    <a:prstGeom prst="rect">
+                      <a:avLst/>
+                    </a:prstGeom>
+                  </pic:spPr>
+                </pic:pic>
+              </a:graphicData>
+            </a:graphic>
+          </wp:inline>
+        </w:drawing>
+      </w:r>
+    </w:p>
+    <w:p>
+      <w:pPr>
+        <w:rPr>
+          <w:rFonts w:ascii="Arial" w:hAnsi="Arial" w:cs="Arial"/>
+          <w:lang w:val="es-CO"/>
+        </w:rPr>
+      </w:pPr>
+    </w:p>
+    <w:p>
+      <w:pPr>
+        <w:rPr>
+          <w:rFonts w:ascii="Arial" w:hAnsi="Arial" w:cs="Arial"/>
+          <w:lang w:val="es-CO"/>
+        </w:rPr>
+      </w:pPr>
+    </w:p>
+    <w:p>
+      <w:pPr>
+        <w:rPr>
+          <w:rFonts w:ascii="Arial" w:hAnsi="Arial" w:cs="Arial"/>
+          <w:lang w:val="es-CO"/>
+        </w:rPr>
+      </w:pPr>
+    </w:p>
+    <w:p>
+      <w:pPr>
+        <w:rPr>
+          <w:rFonts w:ascii="Arial" w:hAnsi="Arial" w:cs="Arial"/>
+          <w:lang w:val="es-CO"/>
+        </w:rPr>
+      </w:pPr>
+    </w:p>
+    <w:p>
+      <w:pPr>
+        <w:rPr>
+          <w:rFonts w:ascii="Arial" w:hAnsi="Arial" w:cs="Arial"/>
+          <w:lang w:val="es-CO"/>
+        </w:rPr>
+      </w:pPr>
+    </w:p>
+    <w:p>
+      <w:pPr>
+        <w:rPr>
+          <w:rFonts w:ascii="Arial" w:hAnsi="Arial" w:cs="Arial"/>
+          <w:lang w:val="es-CO"/>
+        </w:rPr>
+      </w:pPr>
+    </w:p>
+    <w:p>
+      <w:pPr>
+        <w:rPr>
+          <w:rFonts w:ascii="Arial" w:hAnsi="Arial" w:cs="Arial"/>
+          <w:lang w:val="es-CO"/>
+        </w:rPr>
+      </w:pPr>
+      <w:r>
+        <w:rPr>
+          <w:rFonts w:ascii="Arial" w:hAnsi="Arial" w:cs="Arial"/>
+          <w:lang w:val="es-CO"/>
+        </w:rPr>
+        <w:lastRenderedPageBreak/>
+        <w:t>Marzo de 2024</w:t>
+      </w:r>
+    </w:p>
+    <w:p>
+      <w:pPr>
+        <w:rPr>
+          <w:rFonts w:ascii="Arial" w:hAnsi="Arial" w:cs="Arial"/>
+          <w:lang w:val="es-CO"/>
+        </w:rPr>
+      </w:pPr>
+      <w:r>
+        <w:rPr>
+          <w:rFonts w:ascii="Arial" w:hAnsi="Arial" w:cs="Arial"/>
+          <w:noProof/>
+          <w:lang w:val="es-CO"/>
+        </w:rPr>
+        <w:drawing>
+          <wp:inline distT="0" distB="0" distL="0" distR="0" wp14:anchorId="5B9261D6" wp14:editId="13176F39">
+            <wp:extent cx="4001058" cy="1524213"/>
+            <wp:effectExtent l="0" t="0" r="0" b="0"/>
+            <wp:docPr id="155642741" name="Imagen 10" descr="Tabla&#10;&#10;Descripción generada automáticamente"/>
+            <wp:cNvGraphicFramePr>
+              <a:graphicFrameLocks xmlns:a="http://schemas.openxmlformats.org/drawingml/2006/main" noChangeAspect="1"/>
+            </wp:cNvGraphicFramePr>
+            <a:graphic xmlns:a="http://schemas.openxmlformats.org/drawingml/2006/main">
+              <a:graphicData uri="http://schemas.openxmlformats.org/drawingml/2006/picture">
+                <pic:pic xmlns:pic="http://schemas.openxmlformats.org/drawingml/2006/picture">
+                  <pic:nvPicPr>
+                    <pic:cNvPr id="155642741" name="Imagen 10" descr="Tabla&#10;&#10;Descripción generada automáticamente"/>
+                    <pic:cNvPicPr/>
+                  </pic:nvPicPr>
+                  <pic:blipFill>
+                    <a:blip r:embed="rId14">
+                      <a:extLst>
+                        <a:ext uri="{28A0092B-C50C-407E-A947-70E740481C1C}">
+                          <a14:useLocalDpi xmlns:a14="http://schemas.microsoft.com/office/drawing/2010/main" val="0"/>
+                        </a:ext>
+                      </a:extLst>
+                    </a:blip>
+                    <a:stretch>
+                      <a:fillRect/>
+                    </a:stretch>
+                  </pic:blipFill>
+                  <pic:spPr>
+                    <a:xfrm>
+                      <a:off x="0" y="0"/>
+                      <a:ext cx="4001058" cy="1524213"/>
+                    </a:xfrm>
+                    <a:prstGeom prst="rect">
+                      <a:avLst/>
+                    </a:prstGeom>
+                  </pic:spPr>
+                </pic:pic>
+              </a:graphicData>
+            </a:graphic>
+          </wp:inline>
+        </w:drawing>
+      </w:r>
+    </w:p>
+    <w:p>
+      <w:pPr>
+        <w:rPr>
+          <w:rFonts w:ascii="Arial" w:hAnsi="Arial" w:cs="Arial"/>
+          <w:lang w:val="es-CO"/>
+        </w:rPr>
+      </w:pPr>
+    </w:p>
+    <w:p>
+      <w:pPr>
+        <w:rPr>
+          <w:rFonts w:ascii="Arial" w:hAnsi="Arial" w:cs="Arial"/>
+          <w:lang w:val="es-CO"/>
+        </w:rPr>
+      </w:pPr>
+      <w:r>
+        <w:rPr>
+          <w:rFonts w:ascii="Arial" w:hAnsi="Arial" w:cs="Arial"/>
+          <w:lang w:val="es-CO"/>
+        </w:rPr>
+        <w:t>Abril de 2024</w:t>
+      </w:r>
+    </w:p>
+    <w:p>
+      <w:pPr>
+        <w:rPr>
+          <w:rFonts w:ascii="Arial" w:hAnsi="Arial" w:cs="Arial"/>
+          <w:lang w:val="es-CO"/>
+        </w:rPr>
+      </w:pPr>
+      <w:r>
+        <w:rPr>
+          <w:rFonts w:ascii="Arial" w:hAnsi="Arial" w:cs="Arial"/>
+          <w:noProof/>
+          <w:lang w:val="es-CO"/>
+        </w:rPr>
+        <w:drawing>
+          <wp:inline distT="0" distB="0" distL="0" distR="0" wp14:anchorId="151F8CBB" wp14:editId="6F21C328">
+            <wp:extent cx="4020111" cy="1524213"/>
+            <wp:effectExtent l="0" t="0" r="0" b="0"/>
+            <wp:docPr id="1970397300" name="Imagen 11" descr="Tabla&#10;&#10;Descripción generada automáticamente"/>
+            <wp:cNvGraphicFramePr>
+              <a:graphicFrameLocks xmlns:a="http://schemas.openxmlformats.org/drawingml/2006/main" noChangeAspect="1"/>
+            </wp:cNvGraphicFramePr>
+            <a:graphic xmlns:a="http://schemas.openxmlformats.org/drawingml/2006/main">
+              <a:graphicData uri="http://schemas.openxmlformats.org/drawingml/2006/picture">
+                <pic:pic xmlns:pic="http://schemas.openxmlformats.org/drawingml/2006/picture">
+                  <pic:nvPicPr>
+                    <pic:cNvPr id="1970397300" name="Imagen 11" descr="Tabla&#10;&#10;Descripción generada automáticamente"/>
+                    <pic:cNvPicPr/>
+                  </pic:nvPicPr>
+                  <pic:blipFill>
+                    <a:blip r:embed="rId15">
+                      <a:extLst>
+                        <a:ext uri="{28A0092B-C50C-407E-A947-70E740481C1C}">
+                          <a14:useLocalDpi xmlns:a14="http://schemas.microsoft.com/office/drawing/2010/main" val="0"/>
+                        </a:ext>
+                      </a:extLst>
+                    </a:blip>
+                    <a:stretch>
+                      <a:fillRect/>
+                    </a:stretch>
+                  </pic:blipFill>
+                  <pic:spPr>
+                    <a:xfrm>
+                      <a:off x="0" y="0"/>
+                      <a:ext cx="4020111" cy="1524213"/>
+                    </a:xfrm>
+                    <a:prstGeom prst="rect">
+                      <a:avLst/>
+                    </a:prstGeom>
+                  </pic:spPr>
+                </pic:pic>
+              </a:graphicData>
+            </a:graphic>
+          </wp:inline>
+        </w:drawing>
+      </w:r>
+    </w:p>
+    <w:p>
+      <w:pPr>
+        <w:rPr>
+          <w:rFonts w:ascii="Arial" w:hAnsi="Arial" w:cs="Arial"/>
+          <w:lang w:val="es-CO"/>
+        </w:rPr>
+      </w:pPr>
+    </w:p>
+    <w:p>
+      <w:pPr>
+        <w:rPr>
+          <w:rFonts w:ascii="Arial" w:hAnsi="Arial" w:cs="Arial"/>
+          <w:lang w:val="es-CO"/>
+        </w:rPr>
+      </w:pPr>
+      <w:r>
+        <w:rPr>
+          <w:rFonts w:ascii="Arial" w:hAnsi="Arial" w:cs="Arial"/>
+          <w:lang w:val="es-CO"/>
+        </w:rPr>
+        <w:t>Mayo de 2024</w:t>
+      </w:r>
+    </w:p>
+    <w:p>
+      <w:pPr>
+        <w:rPr>
+          <w:rFonts w:ascii="Arial" w:hAnsi="Arial" w:cs="Arial"/>
+          <w:lang w:val="es-CO"/>
+        </w:rPr>
+      </w:pPr>
+      <w:r>
+        <w:rPr>
+          <w:rFonts w:ascii="Arial" w:hAnsi="Arial" w:cs="Arial"/>
+          <w:noProof/>
+          <w:lang w:val="es-CO"/>
+        </w:rPr>
+        <w:drawing>
+          <wp:inline distT="0" distB="0" distL="0" distR="0" wp14:anchorId="6785F44E" wp14:editId="4F334810">
+            <wp:extent cx="4010585" cy="1543265"/>
+            <wp:effectExtent l="0" t="0" r="9525" b="0"/>
+            <wp:docPr id="938087224" name="Imagen 12" descr="Tabla&#10;&#10;Descripción generada automáticamente"/>
+            <wp:cNvGraphicFramePr>
+              <a:graphicFrameLocks xmlns:a="http://schemas.openxmlformats.org/drawingml/2006/main" noChangeAspect="1"/>
+            </wp:cNvGraphicFramePr>
+            <a:graphic xmlns:a="http://schemas.openxmlformats.org/drawingml/2006/main">
+              <a:graphicData uri="http://schemas.openxmlformats.org/drawingml/2006/picture">
+                <pic:pic xmlns:pic="http://schemas.openxmlformats.org/drawingml/2006/picture">
+                  <pic:nvPicPr>
+                    <pic:cNvPr id="938087224" name="Imagen 12" descr="Tabla&#10;&#10;Descripción generada automáticamente"/>
+                    <pic:cNvPicPr/>
+                  </pic:nvPicPr>
+                  <pic:blipFill>
+                    <a:blip r:embed="rId16">
+                      <a:extLst>
+                        <a:ext uri="{28A0092B-C50C-407E-A947-70E740481C1C}">
+                          <a14:useLocalDpi xmlns:a14="http://schemas.microsoft.com/office/drawing/2010/main" val="0"/>
+                        </a:ext>
+                      </a:extLst>
+                    </a:blip>
+                    <a:stretch>
+                      <a:fillRect/>
+                    </a:stretch>
+                  </pic:blipFill>
+                  <pic:spPr>
+                    <a:xfrm>
+                      <a:off x="0" y="0"/>
+                      <a:ext cx="4010585" cy="1543265"/>
+                    </a:xfrm>
+                    <a:prstGeom prst="rect">
+                      <a:avLst/>
+                    </a:prstGeom>
+                  </pic:spPr>
+                </pic:pic>
+              </a:graphicData>
+            </a:graphic>
+          </wp:inline>
+        </w:drawing>
+      </w:r>
     </w:p>
     <w:sectPr>
       <w:pgSz w:w="12240" w:h="15840"/>

</xml_diff>

<commit_message>
Agrega analisis por dia y tipo usuario
</commit_message>
<xml_diff>
--- a/Documentacion/Entregables/Análisis de Datos.docx
+++ b/Documentacion/Entregables/Análisis de Datos.docx
@@ -136,7 +136,16 @@
           <w:szCs w:val="22"/>
           <w:lang w:val="es-CO"/>
         </w:rPr>
-        <w:t>01</w:t>
+        <w:t>0</w:t>
+      </w:r>
+      <w:r>
+        <w:rPr>
+          <w:rFonts w:ascii="Arial" w:hAnsi="Arial" w:cs="Arial"/>
+          <w:sz w:val="22"/>
+          <w:szCs w:val="22"/>
+          <w:lang w:val="es-CO"/>
+        </w:rPr>
+        <w:t>2</w:t>
       </w:r>
       <w:r>
         <w:rPr>
@@ -154,16 +163,7 @@
           <w:szCs w:val="22"/>
           <w:lang w:val="es-CO"/>
         </w:rPr>
-        <w:t>2</w:t>
-      </w:r>
-      <w:r>
-        <w:rPr>
-          <w:rFonts w:ascii="Arial" w:hAnsi="Arial" w:cs="Arial"/>
-          <w:sz w:val="22"/>
-          <w:szCs w:val="22"/>
-          <w:lang w:val="es-CO"/>
-        </w:rPr>
-        <w:t>7</w:t>
+        <w:t>03</w:t>
       </w:r>
     </w:p>
     <w:p>
@@ -215,27 +215,7 @@
           <w:szCs w:val="22"/>
           <w:lang w:val="es-CO"/>
         </w:rPr>
-        <w:t xml:space="preserve">En este documento se evidenciará el proceso de análisis de datos del proyecto. Se realizará un análisis descriptivo sobre cada archivo </w:t>
-      </w:r>
-      <w:proofErr w:type="spellStart"/>
-      <w:r>
-        <w:rPr>
-          <w:rFonts w:ascii="Arial" w:hAnsi="Arial" w:cs="Arial"/>
-          <w:sz w:val="22"/>
-          <w:szCs w:val="22"/>
-          <w:lang w:val="es-CO"/>
-        </w:rPr>
-        <w:t>csv</w:t>
-      </w:r>
-      <w:proofErr w:type="spellEnd"/>
-      <w:r>
-        <w:rPr>
-          <w:rFonts w:ascii="Arial" w:hAnsi="Arial" w:cs="Arial"/>
-          <w:sz w:val="22"/>
-          <w:szCs w:val="22"/>
-          <w:lang w:val="es-CO"/>
-        </w:rPr>
-        <w:t xml:space="preserve"> procesado correspondiente a los meses desde junio de 2023 a mayo de 2024, </w:t>
+        <w:t xml:space="preserve">En este documento se evidenciará el proceso de análisis de datos del proyecto. Se realizará un análisis descriptivo sobre cada archivo csv procesado correspondiente a los meses desde junio de 2023 a mayo de 2024, </w:t>
       </w:r>
       <w:r>
         <w:rPr>
@@ -253,59 +233,8 @@
           <w:szCs w:val="22"/>
           <w:lang w:val="es-CO"/>
         </w:rPr>
-        <w:t xml:space="preserve">los datos consolidados en la tabla “consolidado_junio2023_mayo2024_raw” del </w:t>
-      </w:r>
-      <w:proofErr w:type="spellStart"/>
-      <w:r>
-        <w:rPr>
-          <w:rFonts w:ascii="Arial" w:hAnsi="Arial" w:cs="Arial"/>
-          <w:sz w:val="22"/>
-          <w:szCs w:val="22"/>
-          <w:lang w:val="es-CO"/>
-        </w:rPr>
-        <w:t>dataset</w:t>
-      </w:r>
-      <w:proofErr w:type="spellEnd"/>
-      <w:r>
-        <w:rPr>
-          <w:rFonts w:ascii="Arial" w:hAnsi="Arial" w:cs="Arial"/>
-          <w:sz w:val="22"/>
-          <w:szCs w:val="22"/>
-          <w:lang w:val="es-CO"/>
-        </w:rPr>
-        <w:t xml:space="preserve"> “</w:t>
-      </w:r>
-      <w:proofErr w:type="spellStart"/>
-      <w:r>
-        <w:rPr>
-          <w:rFonts w:ascii="Arial" w:hAnsi="Arial" w:cs="Arial"/>
-          <w:sz w:val="22"/>
-          <w:szCs w:val="22"/>
-          <w:lang w:val="es-CO"/>
-        </w:rPr>
-        <w:t>capstone_project_data</w:t>
-      </w:r>
-      <w:proofErr w:type="spellEnd"/>
-      <w:r>
-        <w:rPr>
-          <w:rFonts w:ascii="Arial" w:hAnsi="Arial" w:cs="Arial"/>
-          <w:sz w:val="22"/>
-          <w:szCs w:val="22"/>
-          <w:lang w:val="es-CO"/>
-        </w:rPr>
-        <w:t xml:space="preserve">” alojado en </w:t>
-      </w:r>
-      <w:proofErr w:type="spellStart"/>
-      <w:r>
-        <w:rPr>
-          <w:rFonts w:ascii="Arial" w:hAnsi="Arial" w:cs="Arial"/>
-          <w:sz w:val="22"/>
-          <w:szCs w:val="22"/>
-          <w:lang w:val="es-CO"/>
-        </w:rPr>
-        <w:t>BigQuery</w:t>
-      </w:r>
-      <w:proofErr w:type="spellEnd"/>
+        <w:t>los datos consolidados en la tabla “consolidado_junio2023_mayo2024_raw” del dataset “capstone_project_data” alojado en BigQuery</w:t>
+      </w:r>
       <w:r>
         <w:rPr>
           <w:rFonts w:ascii="Arial" w:hAnsi="Arial" w:cs="Arial"/>
@@ -587,66 +516,26 @@
           <w:szCs w:val="22"/>
           <w:lang w:val="es-CO"/>
         </w:rPr>
-        <w:t xml:space="preserve">Debido al volumen de datos, la mayor parte del análisis se realizará utilizando SQL, de todas formas, se aplicarán formulas y usarán herramientas dentro de los archivos que contienen la información limpia en formato </w:t>
-      </w:r>
-      <w:proofErr w:type="spellStart"/>
-      <w:r>
-        <w:rPr>
-          <w:rFonts w:ascii="Arial" w:hAnsi="Arial" w:cs="Arial"/>
-          <w:sz w:val="22"/>
-          <w:szCs w:val="22"/>
-          <w:lang w:val="es-CO"/>
-        </w:rPr>
-        <w:t>excel</w:t>
-      </w:r>
-      <w:proofErr w:type="spellEnd"/>
-      <w:r>
-        <w:rPr>
-          <w:rFonts w:ascii="Arial" w:hAnsi="Arial" w:cs="Arial"/>
-          <w:sz w:val="22"/>
-          <w:szCs w:val="22"/>
-          <w:lang w:val="es-CO"/>
-        </w:rPr>
-        <w:t xml:space="preserve">, lo anterior para practicar y fortalecer habilidades relacionadas con hojas de cálculo. Para consultarlos dirigirse a la carpeta del proyecto </w:t>
-      </w:r>
-    </w:p>
-    <w:p>
-      <w:pPr>
-        <w:rPr>
-          <w:rFonts w:ascii="Arial" w:hAnsi="Arial" w:cs="Arial"/>
-          <w:sz w:val="22"/>
-          <w:szCs w:val="22"/>
-          <w:lang w:val="es-CO"/>
-        </w:rPr>
-      </w:pPr>
-      <w:r>
-        <w:rPr>
-          <w:rFonts w:ascii="Arial" w:hAnsi="Arial" w:cs="Arial"/>
-          <w:sz w:val="22"/>
-          <w:szCs w:val="22"/>
-          <w:lang w:val="es-CO"/>
-        </w:rPr>
-        <w:t>“</w:t>
-      </w:r>
-      <w:proofErr w:type="spellStart"/>
-      <w:r>
-        <w:rPr>
-          <w:rFonts w:ascii="Arial" w:hAnsi="Arial" w:cs="Arial"/>
-          <w:sz w:val="22"/>
-          <w:szCs w:val="22"/>
-          <w:lang w:val="es-CO"/>
-        </w:rPr>
-        <w:t>Capstone</w:t>
-      </w:r>
-      <w:proofErr w:type="spellEnd"/>
-      <w:r>
-        <w:rPr>
-          <w:rFonts w:ascii="Arial" w:hAnsi="Arial" w:cs="Arial"/>
-          <w:sz w:val="22"/>
-          <w:szCs w:val="22"/>
-          <w:lang w:val="es-CO"/>
-        </w:rPr>
-        <w:t xml:space="preserve"> Project\Data\Análisis\xlsx”, allí se utilizan diferentes fórmulas como, IF, MODE, </w:t>
+        <w:t xml:space="preserve">Debido al volumen de datos, la mayor parte del análisis se realizará utilizando SQL, de todas formas, se aplicarán formulas y usarán herramientas dentro de los archivos que contienen la información limpia en formato excel, lo anterior para practicar y fortalecer habilidades relacionadas con hojas de cálculo. Para consultarlos dirigirse a la carpeta del proyecto </w:t>
+      </w:r>
+    </w:p>
+    <w:p>
+      <w:pPr>
+        <w:rPr>
+          <w:rFonts w:ascii="Arial" w:hAnsi="Arial" w:cs="Arial"/>
+          <w:sz w:val="22"/>
+          <w:szCs w:val="22"/>
+          <w:lang w:val="es-CO"/>
+        </w:rPr>
+      </w:pPr>
+      <w:r>
+        <w:rPr>
+          <w:rFonts w:ascii="Arial" w:hAnsi="Arial" w:cs="Arial"/>
+          <w:sz w:val="22"/>
+          <w:szCs w:val="22"/>
+          <w:lang w:val="es-CO"/>
+        </w:rPr>
+        <w:t xml:space="preserve">“Capstone Project\Data\Análisis\xlsx”, allí se utilizan diferentes fórmulas como, IF, MODE, </w:t>
       </w:r>
       <w:r>
         <w:rPr>
@@ -664,27 +553,7 @@
           <w:szCs w:val="22"/>
           <w:lang w:val="es-CO"/>
         </w:rPr>
-        <w:t xml:space="preserve">, AVERAGE, </w:t>
-      </w:r>
-      <w:proofErr w:type="spellStart"/>
-      <w:r>
-        <w:rPr>
-          <w:rFonts w:ascii="Arial" w:hAnsi="Arial" w:cs="Arial"/>
-          <w:sz w:val="22"/>
-          <w:szCs w:val="22"/>
-          <w:lang w:val="es-CO"/>
-        </w:rPr>
-        <w:t>etc</w:t>
-      </w:r>
-      <w:proofErr w:type="spellEnd"/>
-      <w:r>
-        <w:rPr>
-          <w:rFonts w:ascii="Arial" w:hAnsi="Arial" w:cs="Arial"/>
-          <w:sz w:val="22"/>
-          <w:szCs w:val="22"/>
-          <w:lang w:val="es-CO"/>
-        </w:rPr>
-        <w:t>, y se aplican tablas dinámicas a los datos.</w:t>
+        <w:t>, AVERAGE, etc, y se aplican tablas dinámicas a los datos.</w:t>
       </w:r>
     </w:p>
     <w:p>
@@ -1011,6 +880,731 @@
       <w:pPr>
         <w:rPr>
           <w:rFonts w:ascii="Arial" w:hAnsi="Arial" w:cs="Arial"/>
+          <w:sz w:val="22"/>
+          <w:szCs w:val="22"/>
+          <w:lang w:val="es-CO"/>
+        </w:rPr>
+      </w:pPr>
+    </w:p>
+    <w:p>
+      <w:pPr>
+        <w:rPr>
+          <w:rFonts w:ascii="Arial" w:hAnsi="Arial" w:cs="Arial"/>
+          <w:sz w:val="22"/>
+          <w:szCs w:val="22"/>
+          <w:lang w:val="es-CO"/>
+        </w:rPr>
+      </w:pPr>
+    </w:p>
+    <w:p>
+      <w:pPr>
+        <w:rPr>
+          <w:rFonts w:ascii="Arial" w:hAnsi="Arial" w:cs="Arial"/>
+          <w:sz w:val="22"/>
+          <w:szCs w:val="22"/>
+          <w:lang w:val="es-CO"/>
+        </w:rPr>
+      </w:pPr>
+    </w:p>
+    <w:p>
+      <w:pPr>
+        <w:rPr>
+          <w:rFonts w:ascii="Arial" w:hAnsi="Arial" w:cs="Arial"/>
+          <w:sz w:val="22"/>
+          <w:szCs w:val="22"/>
+          <w:lang w:val="es-CO"/>
+        </w:rPr>
+      </w:pPr>
+    </w:p>
+    <w:p>
+      <w:pPr>
+        <w:rPr>
+          <w:rFonts w:ascii="Arial" w:hAnsi="Arial" w:cs="Arial"/>
+          <w:sz w:val="22"/>
+          <w:szCs w:val="22"/>
+          <w:lang w:val="es-CO"/>
+        </w:rPr>
+      </w:pPr>
+    </w:p>
+    <w:p>
+      <w:pPr>
+        <w:rPr>
+          <w:rFonts w:ascii="Arial" w:hAnsi="Arial" w:cs="Arial"/>
+          <w:sz w:val="22"/>
+          <w:szCs w:val="22"/>
+          <w:lang w:val="es-CO"/>
+        </w:rPr>
+      </w:pPr>
+    </w:p>
+    <w:p>
+      <w:pPr>
+        <w:rPr>
+          <w:rFonts w:ascii="Arial" w:hAnsi="Arial" w:cs="Arial"/>
+          <w:sz w:val="22"/>
+          <w:szCs w:val="22"/>
+          <w:lang w:val="es-CO"/>
+        </w:rPr>
+      </w:pPr>
+    </w:p>
+    <w:p>
+      <w:pPr>
+        <w:rPr>
+          <w:rFonts w:ascii="Arial" w:hAnsi="Arial" w:cs="Arial"/>
+          <w:sz w:val="22"/>
+          <w:szCs w:val="22"/>
+          <w:lang w:val="es-CO"/>
+        </w:rPr>
+      </w:pPr>
+    </w:p>
+    <w:p>
+      <w:pPr>
+        <w:rPr>
+          <w:rFonts w:ascii="Arial" w:hAnsi="Arial" w:cs="Arial"/>
+          <w:sz w:val="22"/>
+          <w:szCs w:val="22"/>
+          <w:lang w:val="es-CO"/>
+        </w:rPr>
+      </w:pPr>
+    </w:p>
+    <w:p>
+      <w:pPr>
+        <w:rPr>
+          <w:rFonts w:ascii="Arial" w:hAnsi="Arial" w:cs="Arial"/>
+          <w:sz w:val="22"/>
+          <w:szCs w:val="22"/>
+          <w:lang w:val="es-CO"/>
+        </w:rPr>
+      </w:pPr>
+    </w:p>
+    <w:p>
+      <w:pPr>
+        <w:rPr>
+          <w:rFonts w:ascii="Arial" w:hAnsi="Arial" w:cs="Arial"/>
+          <w:sz w:val="22"/>
+          <w:szCs w:val="22"/>
+          <w:lang w:val="es-CO"/>
+        </w:rPr>
+      </w:pPr>
+      <w:r>
+        <w:rPr>
+          <w:rFonts w:ascii="Arial" w:hAnsi="Arial" w:cs="Arial"/>
+          <w:sz w:val="22"/>
+          <w:szCs w:val="22"/>
+          <w:lang w:val="es-CO"/>
+        </w:rPr>
+        <w:lastRenderedPageBreak/>
+        <w:t>Cantidad de viajes por día</w:t>
+      </w:r>
+      <w:r>
+        <w:rPr>
+          <w:rFonts w:ascii="Arial" w:hAnsi="Arial" w:cs="Arial"/>
+          <w:sz w:val="22"/>
+          <w:szCs w:val="22"/>
+          <w:lang w:val="es-CO"/>
+        </w:rPr>
+        <w:t xml:space="preserve"> de la semana</w:t>
+      </w:r>
+    </w:p>
+    <w:p>
+      <w:pPr>
+        <w:jc w:val="center"/>
+        <w:rPr>
+          <w:rFonts w:ascii="Arial" w:hAnsi="Arial" w:cs="Arial"/>
+          <w:sz w:val="22"/>
+          <w:szCs w:val="22"/>
+          <w:lang w:val="es-CO"/>
+        </w:rPr>
+      </w:pPr>
+      <w:r>
+        <w:rPr>
+          <w:rFonts w:ascii="Arial" w:hAnsi="Arial" w:cs="Arial"/>
+          <w:noProof/>
+          <w:sz w:val="22"/>
+          <w:szCs w:val="22"/>
+          <w:lang w:val="es-CO"/>
+        </w:rPr>
+        <w:drawing>
+          <wp:inline distT="0" distB="0" distL="0" distR="0" wp14:anchorId="305159C6" wp14:editId="3F0B1045">
+            <wp:extent cx="5612130" cy="516890"/>
+            <wp:effectExtent l="0" t="0" r="7620" b="0"/>
+            <wp:docPr id="1295326819" name="Imagen 1"/>
+            <wp:cNvGraphicFramePr>
+              <a:graphicFrameLocks xmlns:a="http://schemas.openxmlformats.org/drawingml/2006/main" noChangeAspect="1"/>
+            </wp:cNvGraphicFramePr>
+            <a:graphic xmlns:a="http://schemas.openxmlformats.org/drawingml/2006/main">
+              <a:graphicData uri="http://schemas.openxmlformats.org/drawingml/2006/picture">
+                <pic:pic xmlns:pic="http://schemas.openxmlformats.org/drawingml/2006/picture">
+                  <pic:nvPicPr>
+                    <pic:cNvPr id="1295326819" name="Imagen 1295326819"/>
+                    <pic:cNvPicPr/>
+                  </pic:nvPicPr>
+                  <pic:blipFill>
+                    <a:blip r:embed="rId8">
+                      <a:extLst>
+                        <a:ext uri="{28A0092B-C50C-407E-A947-70E740481C1C}">
+                          <a14:useLocalDpi xmlns:a14="http://schemas.microsoft.com/office/drawing/2010/main" val="0"/>
+                        </a:ext>
+                      </a:extLst>
+                    </a:blip>
+                    <a:stretch>
+                      <a:fillRect/>
+                    </a:stretch>
+                  </pic:blipFill>
+                  <pic:spPr>
+                    <a:xfrm>
+                      <a:off x="0" y="0"/>
+                      <a:ext cx="5612130" cy="516890"/>
+                    </a:xfrm>
+                    <a:prstGeom prst="rect">
+                      <a:avLst/>
+                    </a:prstGeom>
+                  </pic:spPr>
+                </pic:pic>
+              </a:graphicData>
+            </a:graphic>
+          </wp:inline>
+        </w:drawing>
+      </w:r>
+      <w:r>
+        <w:rPr>
+          <w:rFonts w:ascii="Arial" w:hAnsi="Arial" w:cs="Arial"/>
+          <w:noProof/>
+          <w:sz w:val="22"/>
+          <w:szCs w:val="22"/>
+          <w:lang w:val="es-CO"/>
+        </w:rPr>
+        <w:drawing>
+          <wp:inline distT="0" distB="0" distL="0" distR="0" wp14:anchorId="62624F33" wp14:editId="5D193262">
+            <wp:extent cx="2628900" cy="2127475"/>
+            <wp:effectExtent l="0" t="0" r="0" b="6350"/>
+            <wp:docPr id="627889199" name="Imagen 2" descr="Captura de pantalla de un celular&#10;&#10;Descripción generada automáticamente"/>
+            <wp:cNvGraphicFramePr>
+              <a:graphicFrameLocks xmlns:a="http://schemas.openxmlformats.org/drawingml/2006/main" noChangeAspect="1"/>
+            </wp:cNvGraphicFramePr>
+            <a:graphic xmlns:a="http://schemas.openxmlformats.org/drawingml/2006/main">
+              <a:graphicData uri="http://schemas.openxmlformats.org/drawingml/2006/picture">
+                <pic:pic xmlns:pic="http://schemas.openxmlformats.org/drawingml/2006/picture">
+                  <pic:nvPicPr>
+                    <pic:cNvPr id="627889199" name="Imagen 2" descr="Captura de pantalla de un celular&#10;&#10;Descripción generada automáticamente"/>
+                    <pic:cNvPicPr/>
+                  </pic:nvPicPr>
+                  <pic:blipFill>
+                    <a:blip r:embed="rId9">
+                      <a:extLst>
+                        <a:ext uri="{28A0092B-C50C-407E-A947-70E740481C1C}">
+                          <a14:useLocalDpi xmlns:a14="http://schemas.microsoft.com/office/drawing/2010/main" val="0"/>
+                        </a:ext>
+                      </a:extLst>
+                    </a:blip>
+                    <a:stretch>
+                      <a:fillRect/>
+                    </a:stretch>
+                  </pic:blipFill>
+                  <pic:spPr>
+                    <a:xfrm>
+                      <a:off x="0" y="0"/>
+                      <a:ext cx="2634497" cy="2132004"/>
+                    </a:xfrm>
+                    <a:prstGeom prst="rect">
+                      <a:avLst/>
+                    </a:prstGeom>
+                  </pic:spPr>
+                </pic:pic>
+              </a:graphicData>
+            </a:graphic>
+          </wp:inline>
+        </w:drawing>
+      </w:r>
+    </w:p>
+    <w:p>
+      <w:pPr>
+        <w:rPr>
+          <w:rFonts w:ascii="Arial" w:hAnsi="Arial" w:cs="Arial"/>
+          <w:sz w:val="22"/>
+          <w:szCs w:val="22"/>
+          <w:lang w:val="es-CO"/>
+        </w:rPr>
+      </w:pPr>
+      <w:r>
+        <w:rPr>
+          <w:rFonts w:ascii="Arial" w:hAnsi="Arial" w:cs="Arial"/>
+          <w:sz w:val="22"/>
+          <w:szCs w:val="22"/>
+          <w:lang w:val="es-CO"/>
+        </w:rPr>
+        <w:t>La cantidad de viajes aumenta a medida que se acerca el día sábado, siendo este día el pico de uso y el domingo el día en que menos alquileres se presentan.</w:t>
+      </w:r>
+    </w:p>
+    <w:p>
+      <w:pPr>
+        <w:rPr>
+          <w:rFonts w:ascii="Arial" w:hAnsi="Arial" w:cs="Arial"/>
+          <w:sz w:val="22"/>
+          <w:szCs w:val="22"/>
+          <w:lang w:val="es-CO"/>
+        </w:rPr>
+      </w:pPr>
+    </w:p>
+    <w:p>
+      <w:pPr>
+        <w:rPr>
+          <w:rFonts w:ascii="Arial" w:hAnsi="Arial" w:cs="Arial"/>
+          <w:sz w:val="22"/>
+          <w:szCs w:val="22"/>
+          <w:lang w:val="es-CO"/>
+        </w:rPr>
+      </w:pPr>
+      <w:r>
+        <w:rPr>
+          <w:rFonts w:ascii="Arial" w:hAnsi="Arial" w:cs="Arial"/>
+          <w:sz w:val="22"/>
+          <w:szCs w:val="22"/>
+          <w:lang w:val="es-CO"/>
+        </w:rPr>
+        <w:t>Cantidad de viajes por día de la semana y tipo de usuario</w:t>
+      </w:r>
+    </w:p>
+    <w:p>
+      <w:pPr>
+        <w:rPr>
+          <w:rFonts w:ascii="Arial" w:hAnsi="Arial" w:cs="Arial"/>
+          <w:sz w:val="22"/>
+          <w:szCs w:val="22"/>
+          <w:lang w:val="es-CO"/>
+        </w:rPr>
+      </w:pPr>
+      <w:r>
+        <w:rPr>
+          <w:rFonts w:ascii="Arial" w:hAnsi="Arial" w:cs="Arial"/>
+          <w:noProof/>
+          <w:sz w:val="22"/>
+          <w:szCs w:val="22"/>
+          <w:lang w:val="es-CO"/>
+        </w:rPr>
+        <w:drawing>
+          <wp:inline distT="0" distB="0" distL="0" distR="0" wp14:anchorId="6180D0CC" wp14:editId="78452CC3">
+            <wp:extent cx="5612130" cy="384175"/>
+            <wp:effectExtent l="0" t="0" r="7620" b="0"/>
+            <wp:docPr id="420154335" name="Imagen 5"/>
+            <wp:cNvGraphicFramePr>
+              <a:graphicFrameLocks xmlns:a="http://schemas.openxmlformats.org/drawingml/2006/main" noChangeAspect="1"/>
+            </wp:cNvGraphicFramePr>
+            <a:graphic xmlns:a="http://schemas.openxmlformats.org/drawingml/2006/main">
+              <a:graphicData uri="http://schemas.openxmlformats.org/drawingml/2006/picture">
+                <pic:pic xmlns:pic="http://schemas.openxmlformats.org/drawingml/2006/picture">
+                  <pic:nvPicPr>
+                    <pic:cNvPr id="420154335" name="Imagen 420154335"/>
+                    <pic:cNvPicPr/>
+                  </pic:nvPicPr>
+                  <pic:blipFill>
+                    <a:blip r:embed="rId10">
+                      <a:extLst>
+                        <a:ext uri="{28A0092B-C50C-407E-A947-70E740481C1C}">
+                          <a14:useLocalDpi xmlns:a14="http://schemas.microsoft.com/office/drawing/2010/main" val="0"/>
+                        </a:ext>
+                      </a:extLst>
+                    </a:blip>
+                    <a:stretch>
+                      <a:fillRect/>
+                    </a:stretch>
+                  </pic:blipFill>
+                  <pic:spPr>
+                    <a:xfrm>
+                      <a:off x="0" y="0"/>
+                      <a:ext cx="5612130" cy="384175"/>
+                    </a:xfrm>
+                    <a:prstGeom prst="rect">
+                      <a:avLst/>
+                    </a:prstGeom>
+                  </pic:spPr>
+                </pic:pic>
+              </a:graphicData>
+            </a:graphic>
+          </wp:inline>
+        </w:drawing>
+      </w:r>
+    </w:p>
+    <w:p>
+      <w:pPr>
+        <w:rPr>
+          <w:rFonts w:ascii="Arial" w:hAnsi="Arial" w:cs="Arial"/>
+          <w:sz w:val="22"/>
+          <w:szCs w:val="22"/>
+          <w:lang w:val="es-CO"/>
+        </w:rPr>
+      </w:pPr>
+      <w:r>
+        <w:rPr>
+          <w:rFonts w:ascii="Arial" w:hAnsi="Arial" w:cs="Arial"/>
+          <w:noProof/>
+          <w:sz w:val="22"/>
+          <w:szCs w:val="22"/>
+          <w:lang w:val="es-CO"/>
+        </w:rPr>
+        <w:lastRenderedPageBreak/>
+        <w:drawing>
+          <wp:inline distT="0" distB="0" distL="0" distR="0" wp14:anchorId="45F11572" wp14:editId="23D9CFE1">
+            <wp:extent cx="5258534" cy="5077534"/>
+            <wp:effectExtent l="0" t="0" r="0" b="8890"/>
+            <wp:docPr id="78786500" name="Imagen 6" descr="Interfaz de usuario gráfica, Aplicación, Tabla&#10;&#10;Descripción generada automáticamente"/>
+            <wp:cNvGraphicFramePr>
+              <a:graphicFrameLocks xmlns:a="http://schemas.openxmlformats.org/drawingml/2006/main" noChangeAspect="1"/>
+            </wp:cNvGraphicFramePr>
+            <a:graphic xmlns:a="http://schemas.openxmlformats.org/drawingml/2006/main">
+              <a:graphicData uri="http://schemas.openxmlformats.org/drawingml/2006/picture">
+                <pic:pic xmlns:pic="http://schemas.openxmlformats.org/drawingml/2006/picture">
+                  <pic:nvPicPr>
+                    <pic:cNvPr id="78786500" name="Imagen 6" descr="Interfaz de usuario gráfica, Aplicación, Tabla&#10;&#10;Descripción generada automáticamente"/>
+                    <pic:cNvPicPr/>
+                  </pic:nvPicPr>
+                  <pic:blipFill>
+                    <a:blip r:embed="rId11">
+                      <a:extLst>
+                        <a:ext uri="{28A0092B-C50C-407E-A947-70E740481C1C}">
+                          <a14:useLocalDpi xmlns:a14="http://schemas.microsoft.com/office/drawing/2010/main" val="0"/>
+                        </a:ext>
+                      </a:extLst>
+                    </a:blip>
+                    <a:stretch>
+                      <a:fillRect/>
+                    </a:stretch>
+                  </pic:blipFill>
+                  <pic:spPr>
+                    <a:xfrm>
+                      <a:off x="0" y="0"/>
+                      <a:ext cx="5258534" cy="5077534"/>
+                    </a:xfrm>
+                    <a:prstGeom prst="rect">
+                      <a:avLst/>
+                    </a:prstGeom>
+                  </pic:spPr>
+                </pic:pic>
+              </a:graphicData>
+            </a:graphic>
+          </wp:inline>
+        </w:drawing>
+      </w:r>
+    </w:p>
+    <w:p>
+      <w:pPr>
+        <w:rPr>
+          <w:rFonts w:ascii="Arial" w:hAnsi="Arial" w:cs="Arial"/>
+          <w:sz w:val="22"/>
+          <w:szCs w:val="22"/>
+          <w:lang w:val="es-CO"/>
+        </w:rPr>
+      </w:pPr>
+      <w:r>
+        <w:rPr>
+          <w:rFonts w:ascii="Arial" w:hAnsi="Arial" w:cs="Arial"/>
+          <w:sz w:val="22"/>
+          <w:szCs w:val="22"/>
+          <w:lang w:val="es-CO"/>
+        </w:rPr>
+        <w:t>Si bien la cantidad total de viajes aumenta hacia el día sábado, los usuarios miembros tienen su pico de actividad los días martes, miércoles y jueves, mientras que los usuarios casuales tienen como pico los fines de semana.</w:t>
+      </w:r>
+    </w:p>
+    <w:p>
+      <w:pPr>
+        <w:rPr>
+          <w:rFonts w:ascii="Arial" w:hAnsi="Arial" w:cs="Arial"/>
+          <w:sz w:val="22"/>
+          <w:szCs w:val="22"/>
+          <w:lang w:val="es-CO"/>
+        </w:rPr>
+      </w:pPr>
+    </w:p>
+    <w:p>
+      <w:pPr>
+        <w:rPr>
+          <w:rFonts w:ascii="Arial" w:hAnsi="Arial" w:cs="Arial"/>
+          <w:sz w:val="22"/>
+          <w:szCs w:val="22"/>
+          <w:lang w:val="es-CO"/>
+        </w:rPr>
+      </w:pPr>
+    </w:p>
+    <w:p>
+      <w:pPr>
+        <w:rPr>
+          <w:rFonts w:ascii="Arial" w:hAnsi="Arial" w:cs="Arial"/>
+          <w:sz w:val="22"/>
+          <w:szCs w:val="22"/>
+          <w:lang w:val="es-CO"/>
+        </w:rPr>
+      </w:pPr>
+    </w:p>
+    <w:p>
+      <w:pPr>
+        <w:rPr>
+          <w:rFonts w:ascii="Arial" w:hAnsi="Arial" w:cs="Arial"/>
+          <w:sz w:val="22"/>
+          <w:szCs w:val="22"/>
+          <w:lang w:val="es-CO"/>
+        </w:rPr>
+      </w:pPr>
+    </w:p>
+    <w:p>
+      <w:pPr>
+        <w:rPr>
+          <w:rFonts w:ascii="Arial" w:hAnsi="Arial" w:cs="Arial"/>
+          <w:sz w:val="22"/>
+          <w:szCs w:val="22"/>
+          <w:lang w:val="es-CO"/>
+        </w:rPr>
+      </w:pPr>
+    </w:p>
+    <w:p>
+      <w:pPr>
+        <w:rPr>
+          <w:rFonts w:ascii="Arial" w:hAnsi="Arial" w:cs="Arial"/>
+          <w:sz w:val="22"/>
+          <w:szCs w:val="22"/>
+          <w:lang w:val="es-CO"/>
+        </w:rPr>
+      </w:pPr>
+    </w:p>
+    <w:p>
+      <w:pPr>
+        <w:rPr>
+          <w:rFonts w:ascii="Arial" w:hAnsi="Arial" w:cs="Arial"/>
+          <w:sz w:val="22"/>
+          <w:szCs w:val="22"/>
+          <w:lang w:val="es-CO"/>
+        </w:rPr>
+      </w:pPr>
+    </w:p>
+    <w:p>
+      <w:pPr>
+        <w:rPr>
+          <w:rFonts w:ascii="Arial" w:hAnsi="Arial" w:cs="Arial"/>
+          <w:sz w:val="22"/>
+          <w:szCs w:val="22"/>
+          <w:lang w:val="es-CO"/>
+        </w:rPr>
+      </w:pPr>
+    </w:p>
+    <w:p>
+      <w:pPr>
+        <w:rPr>
+          <w:rFonts w:ascii="Arial" w:hAnsi="Arial" w:cs="Arial"/>
+          <w:sz w:val="22"/>
+          <w:szCs w:val="22"/>
+          <w:lang w:val="es-CO"/>
+        </w:rPr>
+      </w:pPr>
+      <w:r>
+        <w:rPr>
+          <w:rFonts w:ascii="Arial" w:hAnsi="Arial" w:cs="Arial"/>
+          <w:sz w:val="22"/>
+          <w:szCs w:val="22"/>
+          <w:lang w:val="es-CO"/>
+        </w:rPr>
+        <w:lastRenderedPageBreak/>
+        <w:t>Promedio de viajes por día</w:t>
+      </w:r>
+    </w:p>
+    <w:p>
+      <w:pPr>
+        <w:rPr>
+          <w:rFonts w:ascii="Arial" w:hAnsi="Arial" w:cs="Arial"/>
+          <w:sz w:val="22"/>
+          <w:szCs w:val="22"/>
+          <w:lang w:val="es-CO"/>
+        </w:rPr>
+      </w:pPr>
+      <w:r>
+        <w:rPr>
+          <w:rFonts w:ascii="Arial" w:hAnsi="Arial" w:cs="Arial"/>
+          <w:noProof/>
+          <w:sz w:val="22"/>
+          <w:szCs w:val="22"/>
+          <w:lang w:val="es-CO"/>
+        </w:rPr>
+        <w:drawing>
+          <wp:inline distT="0" distB="0" distL="0" distR="0" wp14:anchorId="5099B437" wp14:editId="7A5B3524">
+            <wp:extent cx="5612130" cy="1852295"/>
+            <wp:effectExtent l="0" t="0" r="7620" b="0"/>
+            <wp:docPr id="1352327425" name="Imagen 3" descr="Interfaz de usuario gráfica, Texto, Aplicación&#10;&#10;Descripción generada automáticamente"/>
+            <wp:cNvGraphicFramePr>
+              <a:graphicFrameLocks xmlns:a="http://schemas.openxmlformats.org/drawingml/2006/main" noChangeAspect="1"/>
+            </wp:cNvGraphicFramePr>
+            <a:graphic xmlns:a="http://schemas.openxmlformats.org/drawingml/2006/main">
+              <a:graphicData uri="http://schemas.openxmlformats.org/drawingml/2006/picture">
+                <pic:pic xmlns:pic="http://schemas.openxmlformats.org/drawingml/2006/picture">
+                  <pic:nvPicPr>
+                    <pic:cNvPr id="1352327425" name="Imagen 3" descr="Interfaz de usuario gráfica, Texto, Aplicación&#10;&#10;Descripción generada automáticamente"/>
+                    <pic:cNvPicPr/>
+                  </pic:nvPicPr>
+                  <pic:blipFill>
+                    <a:blip r:embed="rId12">
+                      <a:extLst>
+                        <a:ext uri="{28A0092B-C50C-407E-A947-70E740481C1C}">
+                          <a14:useLocalDpi xmlns:a14="http://schemas.microsoft.com/office/drawing/2010/main" val="0"/>
+                        </a:ext>
+                      </a:extLst>
+                    </a:blip>
+                    <a:stretch>
+                      <a:fillRect/>
+                    </a:stretch>
+                  </pic:blipFill>
+                  <pic:spPr>
+                    <a:xfrm>
+                      <a:off x="0" y="0"/>
+                      <a:ext cx="5612130" cy="1852295"/>
+                    </a:xfrm>
+                    <a:prstGeom prst="rect">
+                      <a:avLst/>
+                    </a:prstGeom>
+                  </pic:spPr>
+                </pic:pic>
+              </a:graphicData>
+            </a:graphic>
+          </wp:inline>
+        </w:drawing>
+      </w:r>
+    </w:p>
+    <w:p>
+      <w:pPr>
+        <w:rPr>
+          <w:rFonts w:ascii="Arial" w:hAnsi="Arial" w:cs="Arial"/>
+          <w:sz w:val="22"/>
+          <w:szCs w:val="22"/>
+          <w:lang w:val="es-CO"/>
+        </w:rPr>
+      </w:pPr>
+      <w:r>
+        <w:rPr>
+          <w:rFonts w:ascii="Arial" w:hAnsi="Arial" w:cs="Arial"/>
+          <w:sz w:val="22"/>
+          <w:szCs w:val="22"/>
+          <w:lang w:val="es-CO"/>
+        </w:rPr>
+        <w:t>En promedio, se realizan 11669 viajes por día.</w:t>
+      </w:r>
+    </w:p>
+    <w:p>
+      <w:pPr>
+        <w:rPr>
+          <w:rFonts w:ascii="Arial" w:hAnsi="Arial" w:cs="Arial"/>
+          <w:sz w:val="22"/>
+          <w:szCs w:val="22"/>
+          <w:lang w:val="es-CO"/>
+        </w:rPr>
+      </w:pPr>
+    </w:p>
+    <w:p>
+      <w:pPr>
+        <w:rPr>
+          <w:rFonts w:ascii="Arial" w:hAnsi="Arial" w:cs="Arial"/>
+          <w:sz w:val="22"/>
+          <w:szCs w:val="22"/>
+          <w:lang w:val="es-CO"/>
+        </w:rPr>
+      </w:pPr>
+      <w:r>
+        <w:rPr>
+          <w:rFonts w:ascii="Arial" w:hAnsi="Arial" w:cs="Arial"/>
+          <w:sz w:val="22"/>
+          <w:szCs w:val="22"/>
+          <w:lang w:val="es-CO"/>
+        </w:rPr>
+        <w:t>Promedio de viajes por día por tipo de usuario</w:t>
+      </w:r>
+    </w:p>
+    <w:p>
+      <w:pPr>
+        <w:rPr>
+          <w:rFonts w:ascii="Arial" w:hAnsi="Arial" w:cs="Arial"/>
+          <w:sz w:val="22"/>
+          <w:szCs w:val="22"/>
+          <w:lang w:val="es-CO"/>
+        </w:rPr>
+      </w:pPr>
+      <w:r>
+        <w:rPr>
+          <w:rFonts w:ascii="Arial" w:hAnsi="Arial" w:cs="Arial"/>
+          <w:noProof/>
+          <w:sz w:val="22"/>
+          <w:szCs w:val="22"/>
+          <w:lang w:val="es-CO"/>
+        </w:rPr>
+        <w:drawing>
+          <wp:inline distT="0" distB="0" distL="0" distR="0" wp14:anchorId="51B2849F" wp14:editId="5C6DCB25">
+            <wp:extent cx="5612130" cy="1882140"/>
+            <wp:effectExtent l="0" t="0" r="7620" b="3810"/>
+            <wp:docPr id="1959094237" name="Imagen 4"/>
+            <wp:cNvGraphicFramePr>
+              <a:graphicFrameLocks xmlns:a="http://schemas.openxmlformats.org/drawingml/2006/main" noChangeAspect="1"/>
+            </wp:cNvGraphicFramePr>
+            <a:graphic xmlns:a="http://schemas.openxmlformats.org/drawingml/2006/main">
+              <a:graphicData uri="http://schemas.openxmlformats.org/drawingml/2006/picture">
+                <pic:pic xmlns:pic="http://schemas.openxmlformats.org/drawingml/2006/picture">
+                  <pic:nvPicPr>
+                    <pic:cNvPr id="1959094237" name="Imagen 1959094237"/>
+                    <pic:cNvPicPr/>
+                  </pic:nvPicPr>
+                  <pic:blipFill>
+                    <a:blip r:embed="rId13">
+                      <a:extLst>
+                        <a:ext uri="{28A0092B-C50C-407E-A947-70E740481C1C}">
+                          <a14:useLocalDpi xmlns:a14="http://schemas.microsoft.com/office/drawing/2010/main" val="0"/>
+                        </a:ext>
+                      </a:extLst>
+                    </a:blip>
+                    <a:stretch>
+                      <a:fillRect/>
+                    </a:stretch>
+                  </pic:blipFill>
+                  <pic:spPr>
+                    <a:xfrm>
+                      <a:off x="0" y="0"/>
+                      <a:ext cx="5612130" cy="1882140"/>
+                    </a:xfrm>
+                    <a:prstGeom prst="rect">
+                      <a:avLst/>
+                    </a:prstGeom>
+                  </pic:spPr>
+                </pic:pic>
+              </a:graphicData>
+            </a:graphic>
+          </wp:inline>
+        </w:drawing>
+      </w:r>
+    </w:p>
+    <w:p>
+      <w:pPr>
+        <w:rPr>
+          <w:rFonts w:ascii="Arial" w:hAnsi="Arial" w:cs="Arial"/>
+          <w:sz w:val="22"/>
+          <w:szCs w:val="22"/>
+          <w:lang w:val="es-CO"/>
+        </w:rPr>
+      </w:pPr>
+      <w:r>
+        <w:rPr>
+          <w:rFonts w:ascii="Arial" w:hAnsi="Arial" w:cs="Arial"/>
+          <w:sz w:val="22"/>
+          <w:szCs w:val="22"/>
+          <w:lang w:val="es-CO"/>
+        </w:rPr>
+        <w:t>En promedio los usuarios miembros alquilan más bicicletas al día</w:t>
+      </w:r>
+    </w:p>
+    <w:p>
+      <w:pPr>
+        <w:rPr>
+          <w:rFonts w:ascii="Arial" w:hAnsi="Arial" w:cs="Arial"/>
+          <w:sz w:val="22"/>
+          <w:szCs w:val="22"/>
+          <w:lang w:val="es-CO"/>
+        </w:rPr>
+      </w:pPr>
+    </w:p>
+    <w:p>
+      <w:pPr>
+        <w:rPr>
+          <w:rFonts w:ascii="Arial" w:hAnsi="Arial" w:cs="Arial"/>
           <w:b/>
           <w:bCs/>
           <w:sz w:val="22"/>
@@ -1091,7 +1685,7 @@
                     <pic:cNvPicPr/>
                   </pic:nvPicPr>
                   <pic:blipFill>
-                    <a:blip r:embed="rId8">
+                    <a:blip r:embed="rId14">
                       <a:extLst>
                         <a:ext uri="{28A0092B-C50C-407E-A947-70E740481C1C}">
                           <a14:useLocalDpi xmlns:a14="http://schemas.microsoft.com/office/drawing/2010/main" val="0"/>
@@ -1222,7 +1816,7 @@
           <w:lang w:val="es-CO"/>
         </w:rPr>
         <w:drawing>
-          <wp:inline distT="0" distB="0" distL="0" distR="0" wp14:anchorId="3F312DB8" wp14:editId="195D4561">
+          <wp:inline distT="0" distB="0" distL="0" distR="0" wp14:anchorId="3F312DB8" wp14:editId="13FE88F5">
             <wp:extent cx="5612130" cy="1410335"/>
             <wp:effectExtent l="0" t="0" r="7620" b="0"/>
             <wp:docPr id="878227168" name="Imagen 11" descr="Interfaz de usuario gráfica, Aplicación&#10;&#10;Descripción generada automáticamente"/>
@@ -1237,7 +1831,7 @@
                     <pic:cNvPicPr/>
                   </pic:nvPicPr>
                   <pic:blipFill>
-                    <a:blip r:embed="rId9" cstate="print">
+                    <a:blip r:embed="rId15" cstate="print">
                       <a:extLst>
                         <a:ext uri="{28A0092B-C50C-407E-A947-70E740481C1C}">
                           <a14:useLocalDpi xmlns:a14="http://schemas.microsoft.com/office/drawing/2010/main" val="0"/>
@@ -1354,7 +1948,7 @@
                     <pic:cNvPicPr/>
                   </pic:nvPicPr>
                   <pic:blipFill>
-                    <a:blip r:embed="rId10">
+                    <a:blip r:embed="rId16">
                       <a:extLst>
                         <a:ext uri="{28A0092B-C50C-407E-A947-70E740481C1C}">
                           <a14:useLocalDpi xmlns:a14="http://schemas.microsoft.com/office/drawing/2010/main" val="0"/>
@@ -1414,7 +2008,7 @@
                     <pic:cNvPicPr/>
                   </pic:nvPicPr>
                   <pic:blipFill>
-                    <a:blip r:embed="rId11">
+                    <a:blip r:embed="rId17">
                       <a:extLst>
                         <a:ext uri="{28A0092B-C50C-407E-A947-70E740481C1C}">
                           <a14:useLocalDpi xmlns:a14="http://schemas.microsoft.com/office/drawing/2010/main" val="0"/>
@@ -1489,6 +2083,323 @@
           <w:lang w:val="es-CO"/>
         </w:rPr>
       </w:pPr>
+      <w:r>
+        <w:rPr>
+          <w:rFonts w:ascii="Arial" w:hAnsi="Arial" w:cs="Arial"/>
+          <w:sz w:val="22"/>
+          <w:szCs w:val="22"/>
+          <w:lang w:val="es-CO"/>
+        </w:rPr>
+        <w:t>Tiempo de viaje promedio por día de la semana</w:t>
+      </w:r>
+    </w:p>
+    <w:p>
+      <w:pPr>
+        <w:rPr>
+          <w:rFonts w:ascii="Arial" w:hAnsi="Arial" w:cs="Arial"/>
+          <w:sz w:val="22"/>
+          <w:szCs w:val="22"/>
+          <w:lang w:val="es-CO"/>
+        </w:rPr>
+      </w:pPr>
+      <w:r>
+        <w:rPr>
+          <w:rFonts w:ascii="Arial" w:hAnsi="Arial" w:cs="Arial"/>
+          <w:noProof/>
+          <w:sz w:val="22"/>
+          <w:szCs w:val="22"/>
+          <w:lang w:val="es-CO"/>
+        </w:rPr>
+        <w:drawing>
+          <wp:inline distT="0" distB="0" distL="0" distR="0" wp14:anchorId="1788FE9D" wp14:editId="2053652B">
+            <wp:extent cx="5612130" cy="716280"/>
+            <wp:effectExtent l="0" t="0" r="7620" b="7620"/>
+            <wp:docPr id="901881701" name="Imagen 7"/>
+            <wp:cNvGraphicFramePr>
+              <a:graphicFrameLocks xmlns:a="http://schemas.openxmlformats.org/drawingml/2006/main" noChangeAspect="1"/>
+            </wp:cNvGraphicFramePr>
+            <a:graphic xmlns:a="http://schemas.openxmlformats.org/drawingml/2006/main">
+              <a:graphicData uri="http://schemas.openxmlformats.org/drawingml/2006/picture">
+                <pic:pic xmlns:pic="http://schemas.openxmlformats.org/drawingml/2006/picture">
+                  <pic:nvPicPr>
+                    <pic:cNvPr id="901881701" name="Imagen 901881701"/>
+                    <pic:cNvPicPr/>
+                  </pic:nvPicPr>
+                  <pic:blipFill>
+                    <a:blip r:embed="rId18">
+                      <a:extLst>
+                        <a:ext uri="{28A0092B-C50C-407E-A947-70E740481C1C}">
+                          <a14:useLocalDpi xmlns:a14="http://schemas.microsoft.com/office/drawing/2010/main" val="0"/>
+                        </a:ext>
+                      </a:extLst>
+                    </a:blip>
+                    <a:stretch>
+                      <a:fillRect/>
+                    </a:stretch>
+                  </pic:blipFill>
+                  <pic:spPr>
+                    <a:xfrm>
+                      <a:off x="0" y="0"/>
+                      <a:ext cx="5612130" cy="716280"/>
+                    </a:xfrm>
+                    <a:prstGeom prst="rect">
+                      <a:avLst/>
+                    </a:prstGeom>
+                  </pic:spPr>
+                </pic:pic>
+              </a:graphicData>
+            </a:graphic>
+          </wp:inline>
+        </w:drawing>
+      </w:r>
+    </w:p>
+    <w:p>
+      <w:pPr>
+        <w:rPr>
+          <w:rFonts w:ascii="Arial" w:hAnsi="Arial" w:cs="Arial"/>
+          <w:sz w:val="22"/>
+          <w:szCs w:val="22"/>
+          <w:lang w:val="es-CO"/>
+        </w:rPr>
+      </w:pPr>
+      <w:r>
+        <w:rPr>
+          <w:rFonts w:ascii="Arial" w:hAnsi="Arial" w:cs="Arial"/>
+          <w:noProof/>
+          <w:sz w:val="22"/>
+          <w:szCs w:val="22"/>
+          <w:lang w:val="es-CO"/>
+        </w:rPr>
+        <w:drawing>
+          <wp:inline distT="0" distB="0" distL="0" distR="0" wp14:anchorId="60C74CFF" wp14:editId="7BF06963">
+            <wp:extent cx="5612130" cy="1570355"/>
+            <wp:effectExtent l="0" t="0" r="7620" b="0"/>
+            <wp:docPr id="1901756752" name="Imagen 8" descr="Tabla&#10;&#10;Descripción generada automáticamente"/>
+            <wp:cNvGraphicFramePr>
+              <a:graphicFrameLocks xmlns:a="http://schemas.openxmlformats.org/drawingml/2006/main" noChangeAspect="1"/>
+            </wp:cNvGraphicFramePr>
+            <a:graphic xmlns:a="http://schemas.openxmlformats.org/drawingml/2006/main">
+              <a:graphicData uri="http://schemas.openxmlformats.org/drawingml/2006/picture">
+                <pic:pic xmlns:pic="http://schemas.openxmlformats.org/drawingml/2006/picture">
+                  <pic:nvPicPr>
+                    <pic:cNvPr id="1901756752" name="Imagen 8" descr="Tabla&#10;&#10;Descripción generada automáticamente"/>
+                    <pic:cNvPicPr/>
+                  </pic:nvPicPr>
+                  <pic:blipFill>
+                    <a:blip r:embed="rId19">
+                      <a:extLst>
+                        <a:ext uri="{28A0092B-C50C-407E-A947-70E740481C1C}">
+                          <a14:useLocalDpi xmlns:a14="http://schemas.microsoft.com/office/drawing/2010/main" val="0"/>
+                        </a:ext>
+                      </a:extLst>
+                    </a:blip>
+                    <a:stretch>
+                      <a:fillRect/>
+                    </a:stretch>
+                  </pic:blipFill>
+                  <pic:spPr>
+                    <a:xfrm>
+                      <a:off x="0" y="0"/>
+                      <a:ext cx="5612130" cy="1570355"/>
+                    </a:xfrm>
+                    <a:prstGeom prst="rect">
+                      <a:avLst/>
+                    </a:prstGeom>
+                  </pic:spPr>
+                </pic:pic>
+              </a:graphicData>
+            </a:graphic>
+          </wp:inline>
+        </w:drawing>
+      </w:r>
+    </w:p>
+    <w:p>
+      <w:pPr>
+        <w:rPr>
+          <w:rFonts w:ascii="Arial" w:hAnsi="Arial" w:cs="Arial"/>
+          <w:sz w:val="22"/>
+          <w:szCs w:val="22"/>
+          <w:lang w:val="es-CO"/>
+        </w:rPr>
+      </w:pPr>
+      <w:r>
+        <w:rPr>
+          <w:rFonts w:ascii="Arial" w:hAnsi="Arial" w:cs="Arial"/>
+          <w:sz w:val="22"/>
+          <w:szCs w:val="22"/>
+          <w:lang w:val="es-CO"/>
+        </w:rPr>
+        <w:t>En promedio, los usuarios utilizan las bicicletas más tiempo por viaje los fines de semana.</w:t>
+      </w:r>
+    </w:p>
+    <w:p>
+      <w:pPr>
+        <w:rPr>
+          <w:rFonts w:ascii="Arial" w:hAnsi="Arial" w:cs="Arial"/>
+          <w:sz w:val="22"/>
+          <w:szCs w:val="22"/>
+          <w:lang w:val="es-CO"/>
+        </w:rPr>
+      </w:pPr>
+    </w:p>
+    <w:p>
+      <w:pPr>
+        <w:rPr>
+          <w:rFonts w:ascii="Arial" w:hAnsi="Arial" w:cs="Arial"/>
+          <w:sz w:val="22"/>
+          <w:szCs w:val="22"/>
+          <w:lang w:val="es-CO"/>
+        </w:rPr>
+      </w:pPr>
+      <w:r>
+        <w:rPr>
+          <w:rFonts w:ascii="Arial" w:hAnsi="Arial" w:cs="Arial"/>
+          <w:sz w:val="22"/>
+          <w:szCs w:val="22"/>
+          <w:lang w:val="es-CO"/>
+        </w:rPr>
+        <w:t>Tiempo de viaje promedio por día de la semana y tipo de usuario</w:t>
+      </w:r>
+    </w:p>
+    <w:p>
+      <w:pPr>
+        <w:rPr>
+          <w:rFonts w:ascii="Arial" w:hAnsi="Arial" w:cs="Arial"/>
+          <w:sz w:val="22"/>
+          <w:szCs w:val="22"/>
+          <w:lang w:val="es-CO"/>
+        </w:rPr>
+      </w:pPr>
+      <w:r>
+        <w:rPr>
+          <w:rFonts w:ascii="Arial" w:hAnsi="Arial" w:cs="Arial"/>
+          <w:noProof/>
+          <w:sz w:val="22"/>
+          <w:szCs w:val="22"/>
+          <w:lang w:val="es-CO"/>
+        </w:rPr>
+        <w:drawing>
+          <wp:inline distT="0" distB="0" distL="0" distR="0" wp14:anchorId="48CA9840" wp14:editId="0D7C1068">
+            <wp:extent cx="5612130" cy="691515"/>
+            <wp:effectExtent l="0" t="0" r="7620" b="0"/>
+            <wp:docPr id="8241814" name="Imagen 9"/>
+            <wp:cNvGraphicFramePr>
+              <a:graphicFrameLocks xmlns:a="http://schemas.openxmlformats.org/drawingml/2006/main" noChangeAspect="1"/>
+            </wp:cNvGraphicFramePr>
+            <a:graphic xmlns:a="http://schemas.openxmlformats.org/drawingml/2006/main">
+              <a:graphicData uri="http://schemas.openxmlformats.org/drawingml/2006/picture">
+                <pic:pic xmlns:pic="http://schemas.openxmlformats.org/drawingml/2006/picture">
+                  <pic:nvPicPr>
+                    <pic:cNvPr id="8241814" name="Imagen 8241814"/>
+                    <pic:cNvPicPr/>
+                  </pic:nvPicPr>
+                  <pic:blipFill>
+                    <a:blip r:embed="rId20">
+                      <a:extLst>
+                        <a:ext uri="{28A0092B-C50C-407E-A947-70E740481C1C}">
+                          <a14:useLocalDpi xmlns:a14="http://schemas.microsoft.com/office/drawing/2010/main" val="0"/>
+                        </a:ext>
+                      </a:extLst>
+                    </a:blip>
+                    <a:stretch>
+                      <a:fillRect/>
+                    </a:stretch>
+                  </pic:blipFill>
+                  <pic:spPr>
+                    <a:xfrm>
+                      <a:off x="0" y="0"/>
+                      <a:ext cx="5612130" cy="691515"/>
+                    </a:xfrm>
+                    <a:prstGeom prst="rect">
+                      <a:avLst/>
+                    </a:prstGeom>
+                  </pic:spPr>
+                </pic:pic>
+              </a:graphicData>
+            </a:graphic>
+          </wp:inline>
+        </w:drawing>
+      </w:r>
+    </w:p>
+    <w:p>
+      <w:pPr>
+        <w:rPr>
+          <w:rFonts w:ascii="Arial" w:hAnsi="Arial" w:cs="Arial"/>
+          <w:sz w:val="22"/>
+          <w:szCs w:val="22"/>
+          <w:lang w:val="es-CO"/>
+        </w:rPr>
+      </w:pPr>
+      <w:r>
+        <w:rPr>
+          <w:rFonts w:ascii="Arial" w:hAnsi="Arial" w:cs="Arial"/>
+          <w:noProof/>
+          <w:sz w:val="22"/>
+          <w:szCs w:val="22"/>
+          <w:lang w:val="es-CO"/>
+        </w:rPr>
+        <w:drawing>
+          <wp:inline distT="0" distB="0" distL="0" distR="0" wp14:anchorId="79986854" wp14:editId="1CD6FBAB">
+            <wp:extent cx="5612130" cy="2119630"/>
+            <wp:effectExtent l="0" t="0" r="7620" b="0"/>
+            <wp:docPr id="1815063432" name="Imagen 10" descr="Interfaz de usuario gráfica, Tabla&#10;&#10;Descripción generada automáticamente"/>
+            <wp:cNvGraphicFramePr>
+              <a:graphicFrameLocks xmlns:a="http://schemas.openxmlformats.org/drawingml/2006/main" noChangeAspect="1"/>
+            </wp:cNvGraphicFramePr>
+            <a:graphic xmlns:a="http://schemas.openxmlformats.org/drawingml/2006/main">
+              <a:graphicData uri="http://schemas.openxmlformats.org/drawingml/2006/picture">
+                <pic:pic xmlns:pic="http://schemas.openxmlformats.org/drawingml/2006/picture">
+                  <pic:nvPicPr>
+                    <pic:cNvPr id="1815063432" name="Imagen 10" descr="Interfaz de usuario gráfica, Tabla&#10;&#10;Descripción generada automáticamente"/>
+                    <pic:cNvPicPr/>
+                  </pic:nvPicPr>
+                  <pic:blipFill>
+                    <a:blip r:embed="rId21" cstate="print">
+                      <a:extLst>
+                        <a:ext uri="{28A0092B-C50C-407E-A947-70E740481C1C}">
+                          <a14:useLocalDpi xmlns:a14="http://schemas.microsoft.com/office/drawing/2010/main" val="0"/>
+                        </a:ext>
+                      </a:extLst>
+                    </a:blip>
+                    <a:stretch>
+                      <a:fillRect/>
+                    </a:stretch>
+                  </pic:blipFill>
+                  <pic:spPr>
+                    <a:xfrm>
+                      <a:off x="0" y="0"/>
+                      <a:ext cx="5612130" cy="2119630"/>
+                    </a:xfrm>
+                    <a:prstGeom prst="rect">
+                      <a:avLst/>
+                    </a:prstGeom>
+                  </pic:spPr>
+                </pic:pic>
+              </a:graphicData>
+            </a:graphic>
+          </wp:inline>
+        </w:drawing>
+      </w:r>
+    </w:p>
+    <w:p>
+      <w:pPr>
+        <w:rPr>
+          <w:rFonts w:ascii="Arial" w:hAnsi="Arial" w:cs="Arial"/>
+          <w:sz w:val="22"/>
+          <w:szCs w:val="22"/>
+          <w:lang w:val="es-CO"/>
+        </w:rPr>
+      </w:pPr>
+      <w:r>
+        <w:rPr>
+          <w:rFonts w:ascii="Arial" w:hAnsi="Arial" w:cs="Arial"/>
+          <w:sz w:val="22"/>
+          <w:szCs w:val="22"/>
+          <w:lang w:val="es-CO"/>
+        </w:rPr>
+        <w:lastRenderedPageBreak/>
+        <w:t>En promedio los usuarios casuales alquilan por periodos de tiempo más largos que los usuarios miembros. Mientras el tiempo de uso de los usuarios casuales aumenta los fines de semana, para los usuarios miembros es constante durante todos los días de la semana.</w:t>
+      </w:r>
     </w:p>
     <w:sectPr>
       <w:pgSz w:w="12240" w:h="15840"/>

</xml_diff>

<commit_message>
Agrega análisis de tipo de bicicleta usada
</commit_message>
<xml_diff>
--- a/Documentacion/Entregables/Análisis de Datos.docx
+++ b/Documentacion/Entregables/Análisis de Datos.docx
@@ -1816,7 +1816,7 @@
           <w:lang w:val="es-CO"/>
         </w:rPr>
         <w:drawing>
-          <wp:inline distT="0" distB="0" distL="0" distR="0" wp14:anchorId="3F312DB8" wp14:editId="13FE88F5">
+          <wp:inline distT="0" distB="0" distL="0" distR="0" wp14:anchorId="3F312DB8" wp14:editId="5DDF640C">
             <wp:extent cx="5612130" cy="1410335"/>
             <wp:effectExtent l="0" t="0" r="7620" b="0"/>
             <wp:docPr id="878227168" name="Imagen 11" descr="Interfaz de usuario gráfica, Aplicación&#10;&#10;Descripción generada automáticamente"/>
@@ -2339,7 +2339,7 @@
           <w:lang w:val="es-CO"/>
         </w:rPr>
         <w:drawing>
-          <wp:inline distT="0" distB="0" distL="0" distR="0" wp14:anchorId="79986854" wp14:editId="1CD6FBAB">
+          <wp:inline distT="0" distB="0" distL="0" distR="0" wp14:anchorId="79986854" wp14:editId="2AD8E53F">
             <wp:extent cx="5612130" cy="2119630"/>
             <wp:effectExtent l="0" t="0" r="7620" b="0"/>
             <wp:docPr id="1815063432" name="Imagen 10" descr="Interfaz de usuario gráfica, Tabla&#10;&#10;Descripción generada automáticamente"/>
@@ -2399,6 +2399,239 @@
         </w:rPr>
         <w:lastRenderedPageBreak/>
         <w:t>En promedio los usuarios casuales alquilan por periodos de tiempo más largos que los usuarios miembros. Mientras el tiempo de uso de los usuarios casuales aumenta los fines de semana, para los usuarios miembros es constante durante todos los días de la semana.</w:t>
+      </w:r>
+    </w:p>
+    <w:p>
+      <w:pPr>
+        <w:rPr>
+          <w:rFonts w:ascii="Arial" w:hAnsi="Arial" w:cs="Arial"/>
+          <w:sz w:val="22"/>
+          <w:szCs w:val="22"/>
+          <w:lang w:val="es-CO"/>
+        </w:rPr>
+      </w:pPr>
+    </w:p>
+    <w:p>
+      <w:pPr>
+        <w:rPr>
+          <w:rFonts w:ascii="Arial" w:hAnsi="Arial" w:cs="Arial"/>
+          <w:b/>
+          <w:bCs/>
+          <w:sz w:val="22"/>
+          <w:szCs w:val="22"/>
+          <w:lang w:val="es-CO"/>
+        </w:rPr>
+      </w:pPr>
+      <w:r>
+        <w:rPr>
+          <w:rFonts w:ascii="Arial" w:hAnsi="Arial" w:cs="Arial"/>
+          <w:b/>
+          <w:bCs/>
+          <w:sz w:val="22"/>
+          <w:szCs w:val="22"/>
+          <w:lang w:val="es-CO"/>
+        </w:rPr>
+        <w:t>Tipo de bicicleta</w:t>
+      </w:r>
+    </w:p>
+    <w:p>
+      <w:pPr>
+        <w:rPr>
+          <w:rFonts w:ascii="Arial" w:hAnsi="Arial" w:cs="Arial"/>
+          <w:b/>
+          <w:bCs/>
+          <w:sz w:val="22"/>
+          <w:szCs w:val="22"/>
+          <w:lang w:val="es-CO"/>
+        </w:rPr>
+      </w:pPr>
+      <w:r>
+        <w:rPr>
+          <w:rFonts w:ascii="Arial" w:hAnsi="Arial" w:cs="Arial"/>
+          <w:b/>
+          <w:bCs/>
+          <w:noProof/>
+          <w:sz w:val="22"/>
+          <w:szCs w:val="22"/>
+          <w:lang w:val="es-CO"/>
+        </w:rPr>
+        <w:drawing>
+          <wp:inline distT="0" distB="0" distL="0" distR="0" wp14:anchorId="17B03F83" wp14:editId="27ECBADE">
+            <wp:extent cx="5612130" cy="2136775"/>
+            <wp:effectExtent l="0" t="0" r="7620" b="0"/>
+            <wp:docPr id="2102141345" name="Imagen 1"/>
+            <wp:cNvGraphicFramePr>
+              <a:graphicFrameLocks xmlns:a="http://schemas.openxmlformats.org/drawingml/2006/main" noChangeAspect="1"/>
+            </wp:cNvGraphicFramePr>
+            <a:graphic xmlns:a="http://schemas.openxmlformats.org/drawingml/2006/main">
+              <a:graphicData uri="http://schemas.openxmlformats.org/drawingml/2006/picture">
+                <pic:pic xmlns:pic="http://schemas.openxmlformats.org/drawingml/2006/picture">
+                  <pic:nvPicPr>
+                    <pic:cNvPr id="2102141345" name="Imagen 2102141345"/>
+                    <pic:cNvPicPr/>
+                  </pic:nvPicPr>
+                  <pic:blipFill>
+                    <a:blip r:embed="rId22">
+                      <a:extLst>
+                        <a:ext uri="{28A0092B-C50C-407E-A947-70E740481C1C}">
+                          <a14:useLocalDpi xmlns:a14="http://schemas.microsoft.com/office/drawing/2010/main" val="0"/>
+                        </a:ext>
+                      </a:extLst>
+                    </a:blip>
+                    <a:stretch>
+                      <a:fillRect/>
+                    </a:stretch>
+                  </pic:blipFill>
+                  <pic:spPr>
+                    <a:xfrm>
+                      <a:off x="0" y="0"/>
+                      <a:ext cx="5612130" cy="2136775"/>
+                    </a:xfrm>
+                    <a:prstGeom prst="rect">
+                      <a:avLst/>
+                    </a:prstGeom>
+                  </pic:spPr>
+                </pic:pic>
+              </a:graphicData>
+            </a:graphic>
+          </wp:inline>
+        </w:drawing>
+      </w:r>
+    </w:p>
+    <w:p>
+      <w:pPr>
+        <w:rPr>
+          <w:rFonts w:ascii="Arial" w:hAnsi="Arial" w:cs="Arial"/>
+          <w:sz w:val="22"/>
+          <w:szCs w:val="22"/>
+          <w:lang w:val="es-CO"/>
+        </w:rPr>
+      </w:pPr>
+      <w:r>
+        <w:rPr>
+          <w:rFonts w:ascii="Arial" w:hAnsi="Arial" w:cs="Arial"/>
+          <w:sz w:val="22"/>
+          <w:szCs w:val="22"/>
+          <w:lang w:val="es-CO"/>
+        </w:rPr>
+        <w:t>El tipo de bicicleta más usado es la bicicleta clásica, aproximadamente el 65% de los viajes se realizan utilizando este tipo de bicicleta.</w:t>
+      </w:r>
+    </w:p>
+    <w:p>
+      <w:pPr>
+        <w:rPr>
+          <w:rFonts w:ascii="Arial" w:hAnsi="Arial" w:cs="Arial"/>
+          <w:sz w:val="22"/>
+          <w:szCs w:val="22"/>
+          <w:lang w:val="es-CO"/>
+        </w:rPr>
+      </w:pPr>
+    </w:p>
+    <w:p>
+      <w:pPr>
+        <w:rPr>
+          <w:rFonts w:ascii="Arial" w:hAnsi="Arial" w:cs="Arial"/>
+          <w:sz w:val="22"/>
+          <w:szCs w:val="22"/>
+          <w:lang w:val="es-CO"/>
+        </w:rPr>
+      </w:pPr>
+      <w:r>
+        <w:rPr>
+          <w:rFonts w:ascii="Arial" w:hAnsi="Arial" w:cs="Arial"/>
+          <w:sz w:val="22"/>
+          <w:szCs w:val="22"/>
+          <w:lang w:val="es-CO"/>
+        </w:rPr>
+        <w:t xml:space="preserve"> </w:t>
+      </w:r>
+      <w:r>
+        <w:rPr>
+          <w:rFonts w:ascii="Arial" w:hAnsi="Arial" w:cs="Arial"/>
+          <w:sz w:val="22"/>
+          <w:szCs w:val="22"/>
+          <w:lang w:val="es-CO"/>
+        </w:rPr>
+        <w:t>Tipo de bicicleta por tipo de usuario</w:t>
+      </w:r>
+    </w:p>
+    <w:p>
+      <w:pPr>
+        <w:rPr>
+          <w:rFonts w:ascii="Arial" w:hAnsi="Arial" w:cs="Arial"/>
+          <w:sz w:val="22"/>
+          <w:szCs w:val="22"/>
+          <w:lang w:val="es-CO"/>
+        </w:rPr>
+      </w:pPr>
+      <w:r>
+        <w:rPr>
+          <w:rFonts w:ascii="Arial" w:hAnsi="Arial" w:cs="Arial"/>
+          <w:noProof/>
+          <w:sz w:val="22"/>
+          <w:szCs w:val="22"/>
+          <w:lang w:val="es-CO"/>
+        </w:rPr>
+        <w:drawing>
+          <wp:inline distT="0" distB="0" distL="0" distR="0" wp14:anchorId="62C2958A" wp14:editId="478BFB14">
+            <wp:extent cx="5612130" cy="2269490"/>
+            <wp:effectExtent l="0" t="0" r="7620" b="0"/>
+            <wp:docPr id="417036797" name="Imagen 2" descr="Tabla&#10;&#10;Descripción generada automáticamente"/>
+            <wp:cNvGraphicFramePr>
+              <a:graphicFrameLocks xmlns:a="http://schemas.openxmlformats.org/drawingml/2006/main" noChangeAspect="1"/>
+            </wp:cNvGraphicFramePr>
+            <a:graphic xmlns:a="http://schemas.openxmlformats.org/drawingml/2006/main">
+              <a:graphicData uri="http://schemas.openxmlformats.org/drawingml/2006/picture">
+                <pic:pic xmlns:pic="http://schemas.openxmlformats.org/drawingml/2006/picture">
+                  <pic:nvPicPr>
+                    <pic:cNvPr id="417036797" name="Imagen 2" descr="Tabla&#10;&#10;Descripción generada automáticamente"/>
+                    <pic:cNvPicPr/>
+                  </pic:nvPicPr>
+                  <pic:blipFill>
+                    <a:blip r:embed="rId23">
+                      <a:extLst>
+                        <a:ext uri="{28A0092B-C50C-407E-A947-70E740481C1C}">
+                          <a14:useLocalDpi xmlns:a14="http://schemas.microsoft.com/office/drawing/2010/main" val="0"/>
+                        </a:ext>
+                      </a:extLst>
+                    </a:blip>
+                    <a:stretch>
+                      <a:fillRect/>
+                    </a:stretch>
+                  </pic:blipFill>
+                  <pic:spPr>
+                    <a:xfrm>
+                      <a:off x="0" y="0"/>
+                      <a:ext cx="5612130" cy="2269490"/>
+                    </a:xfrm>
+                    <a:prstGeom prst="rect">
+                      <a:avLst/>
+                    </a:prstGeom>
+                  </pic:spPr>
+                </pic:pic>
+              </a:graphicData>
+            </a:graphic>
+          </wp:inline>
+        </w:drawing>
+      </w:r>
+    </w:p>
+    <w:p>
+      <w:pPr>
+        <w:rPr>
+          <w:rFonts w:ascii="Arial" w:hAnsi="Arial" w:cs="Arial"/>
+          <w:sz w:val="22"/>
+          <w:szCs w:val="22"/>
+          <w:lang w:val="es-CO"/>
+        </w:rPr>
+      </w:pPr>
+      <w:r>
+        <w:rPr>
+          <w:rFonts w:ascii="Arial" w:hAnsi="Arial" w:cs="Arial"/>
+          <w:sz w:val="22"/>
+          <w:szCs w:val="22"/>
+          <w:lang w:val="es-CO"/>
+        </w:rPr>
+        <w:t>La distribución de tipo de bicicleta usada es relativamente el mismo para ambos grupos, aproximadamente el 1/3 de los viajes se realizan en bicicletas clásicas.</w:t>
       </w:r>
     </w:p>
     <w:sectPr>

</xml_diff>

<commit_message>
Corrige preguntas de análisis
</commit_message>
<xml_diff>
--- a/Documentacion/Entregables/Análisis de Datos.docx
+++ b/Documentacion/Entregables/Análisis de Datos.docx
@@ -163,7 +163,16 @@
           <w:szCs w:val="22"/>
           <w:lang w:val="es-CO"/>
         </w:rPr>
-        <w:t>03</w:t>
+        <w:t>0</w:t>
+      </w:r>
+      <w:r>
+        <w:rPr>
+          <w:rFonts w:ascii="Arial" w:hAnsi="Arial" w:cs="Arial"/>
+          <w:sz w:val="22"/>
+          <w:szCs w:val="22"/>
+          <w:lang w:val="es-CO"/>
+        </w:rPr>
+        <w:t>7</w:t>
       </w:r>
     </w:p>
     <w:p>
@@ -215,7 +224,27 @@
           <w:szCs w:val="22"/>
           <w:lang w:val="es-CO"/>
         </w:rPr>
-        <w:t xml:space="preserve">En este documento se evidenciará el proceso de análisis de datos del proyecto. Se realizará un análisis descriptivo sobre cada archivo csv procesado correspondiente a los meses desde junio de 2023 a mayo de 2024, </w:t>
+        <w:t xml:space="preserve">En este documento se evidenciará el proceso de análisis de datos del proyecto. Se realizará un análisis descriptivo sobre cada archivo </w:t>
+      </w:r>
+      <w:proofErr w:type="spellStart"/>
+      <w:r>
+        <w:rPr>
+          <w:rFonts w:ascii="Arial" w:hAnsi="Arial" w:cs="Arial"/>
+          <w:sz w:val="22"/>
+          <w:szCs w:val="22"/>
+          <w:lang w:val="es-CO"/>
+        </w:rPr>
+        <w:t>csv</w:t>
+      </w:r>
+      <w:proofErr w:type="spellEnd"/>
+      <w:r>
+        <w:rPr>
+          <w:rFonts w:ascii="Arial" w:hAnsi="Arial" w:cs="Arial"/>
+          <w:sz w:val="22"/>
+          <w:szCs w:val="22"/>
+          <w:lang w:val="es-CO"/>
+        </w:rPr>
+        <w:t xml:space="preserve"> procesado correspondiente a los meses desde junio de 2023 a mayo de 2024, </w:t>
       </w:r>
       <w:r>
         <w:rPr>
@@ -233,8 +262,77 @@
           <w:szCs w:val="22"/>
           <w:lang w:val="es-CO"/>
         </w:rPr>
-        <w:t>los datos consolidados en la tabla “consolidado_junio2023_mayo2024_raw” del dataset “capstone_project_data” alojado en BigQuery</w:t>
-      </w:r>
+        <w:t>los datos consolidados en la tabla “consolidado_junio2023_mayo2024_</w:t>
+      </w:r>
+      <w:r>
+        <w:rPr>
+          <w:rFonts w:ascii="Arial" w:hAnsi="Arial" w:cs="Arial"/>
+          <w:sz w:val="22"/>
+          <w:szCs w:val="22"/>
+          <w:lang w:val="es-CO"/>
+        </w:rPr>
+        <w:t>transformed</w:t>
+      </w:r>
+      <w:r>
+        <w:rPr>
+          <w:rFonts w:ascii="Arial" w:hAnsi="Arial" w:cs="Arial"/>
+          <w:sz w:val="22"/>
+          <w:szCs w:val="22"/>
+          <w:lang w:val="es-CO"/>
+        </w:rPr>
+        <w:t xml:space="preserve">” del </w:t>
+      </w:r>
+      <w:proofErr w:type="spellStart"/>
+      <w:r>
+        <w:rPr>
+          <w:rFonts w:ascii="Arial" w:hAnsi="Arial" w:cs="Arial"/>
+          <w:sz w:val="22"/>
+          <w:szCs w:val="22"/>
+          <w:lang w:val="es-CO"/>
+        </w:rPr>
+        <w:t>dataset</w:t>
+      </w:r>
+      <w:proofErr w:type="spellEnd"/>
+      <w:r>
+        <w:rPr>
+          <w:rFonts w:ascii="Arial" w:hAnsi="Arial" w:cs="Arial"/>
+          <w:sz w:val="22"/>
+          <w:szCs w:val="22"/>
+          <w:lang w:val="es-CO"/>
+        </w:rPr>
+        <w:t xml:space="preserve"> “</w:t>
+      </w:r>
+      <w:proofErr w:type="spellStart"/>
+      <w:r>
+        <w:rPr>
+          <w:rFonts w:ascii="Arial" w:hAnsi="Arial" w:cs="Arial"/>
+          <w:sz w:val="22"/>
+          <w:szCs w:val="22"/>
+          <w:lang w:val="es-CO"/>
+        </w:rPr>
+        <w:t>capstone_project_data</w:t>
+      </w:r>
+      <w:proofErr w:type="spellEnd"/>
+      <w:r>
+        <w:rPr>
+          <w:rFonts w:ascii="Arial" w:hAnsi="Arial" w:cs="Arial"/>
+          <w:sz w:val="22"/>
+          <w:szCs w:val="22"/>
+          <w:lang w:val="es-CO"/>
+        </w:rPr>
+        <w:t xml:space="preserve">” alojado en </w:t>
+      </w:r>
+      <w:proofErr w:type="spellStart"/>
+      <w:r>
+        <w:rPr>
+          <w:rFonts w:ascii="Arial" w:hAnsi="Arial" w:cs="Arial"/>
+          <w:sz w:val="22"/>
+          <w:szCs w:val="22"/>
+          <w:lang w:val="es-CO"/>
+        </w:rPr>
+        <w:t>BigQuery</w:t>
+      </w:r>
+      <w:proofErr w:type="spellEnd"/>
       <w:r>
         <w:rPr>
           <w:rFonts w:ascii="Arial" w:hAnsi="Arial" w:cs="Arial"/>
@@ -377,74 +475,13 @@
     <w:p>
       <w:pPr>
         <w:pStyle w:val="Prrafodelista"/>
-        <w:numPr>
-          <w:ilvl w:val="0"/>
-          <w:numId w:val="2"/>
-        </w:numPr>
-        <w:rPr>
-          <w:rFonts w:ascii="Arial" w:hAnsi="Arial" w:cs="Arial"/>
-          <w:sz w:val="22"/>
-          <w:szCs w:val="22"/>
-          <w:lang w:val="es-CO"/>
-        </w:rPr>
-      </w:pPr>
-      <w:r>
-        <w:rPr>
-          <w:rFonts w:ascii="Arial" w:hAnsi="Arial" w:cs="Arial"/>
-          <w:sz w:val="22"/>
-          <w:szCs w:val="22"/>
-          <w:lang w:val="es-CO"/>
-        </w:rPr>
-        <w:t>¿Existe una relación entre el tipo de miembro y las distancias recorridas en los viajes?</w:t>
-      </w:r>
-    </w:p>
-    <w:p>
-      <w:pPr>
-        <w:pStyle w:val="Prrafodelista"/>
-        <w:numPr>
-          <w:ilvl w:val="0"/>
-          <w:numId w:val="2"/>
-        </w:numPr>
-        <w:rPr>
-          <w:rFonts w:ascii="Arial" w:hAnsi="Arial" w:cs="Arial"/>
-          <w:sz w:val="22"/>
-          <w:szCs w:val="22"/>
-          <w:lang w:val="es-CO"/>
-        </w:rPr>
-      </w:pPr>
-      <w:r>
-        <w:rPr>
-          <w:rFonts w:ascii="Arial" w:hAnsi="Arial" w:cs="Arial"/>
-          <w:sz w:val="22"/>
-          <w:szCs w:val="22"/>
-          <w:lang w:val="es-CO"/>
-        </w:rPr>
-        <w:t>¿Existe una relación entre el tipo de miembro y las estaciones utilizadas?</w:t>
-      </w:r>
-    </w:p>
-    <w:p>
-      <w:pPr>
-        <w:pStyle w:val="Prrafodelista"/>
-        <w:numPr>
-          <w:ilvl w:val="0"/>
-          <w:numId w:val="2"/>
-        </w:numPr>
-        <w:rPr>
-          <w:rFonts w:ascii="Arial" w:hAnsi="Arial" w:cs="Arial"/>
-          <w:sz w:val="22"/>
-          <w:szCs w:val="22"/>
-          <w:lang w:val="es-CO"/>
-        </w:rPr>
-      </w:pPr>
-      <w:r>
-        <w:rPr>
-          <w:rFonts w:ascii="Arial" w:hAnsi="Arial" w:cs="Arial"/>
-          <w:sz w:val="22"/>
-          <w:szCs w:val="22"/>
-          <w:lang w:val="es-CO"/>
-        </w:rPr>
-        <w:t>¿Existe alguna relación entre el tipo de miembro y las rutas utilizadas?</w:t>
-      </w:r>
+        <w:rPr>
+          <w:rFonts w:ascii="Arial" w:hAnsi="Arial" w:cs="Arial"/>
+          <w:sz w:val="22"/>
+          <w:szCs w:val="22"/>
+          <w:lang w:val="es-CO"/>
+        </w:rPr>
+      </w:pPr>
     </w:p>
     <w:p>
       <w:pPr>
@@ -457,9 +494,7 @@
           <w:lang w:val="es-CO"/>
         </w:rPr>
       </w:pPr>
-    </w:p>
-    <w:p>
-      <w:pPr>
+      <w:r>
         <w:rPr>
           <w:rFonts w:ascii="Arial" w:hAnsi="Arial" w:cs="Arial"/>
           <w:b/>
@@ -468,16 +503,6 @@
           <w:szCs w:val="22"/>
           <w:lang w:val="es-CO"/>
         </w:rPr>
-      </w:pPr>
-      <w:r>
-        <w:rPr>
-          <w:rFonts w:ascii="Arial" w:hAnsi="Arial" w:cs="Arial"/>
-          <w:b/>
-          <w:bCs/>
-          <w:sz w:val="22"/>
-          <w:szCs w:val="22"/>
-          <w:lang w:val="es-CO"/>
-        </w:rPr>
         <w:t>Análisis descriptivo</w:t>
       </w:r>
     </w:p>
@@ -516,26 +541,66 @@
           <w:szCs w:val="22"/>
           <w:lang w:val="es-CO"/>
         </w:rPr>
-        <w:t xml:space="preserve">Debido al volumen de datos, la mayor parte del análisis se realizará utilizando SQL, de todas formas, se aplicarán formulas y usarán herramientas dentro de los archivos que contienen la información limpia en formato excel, lo anterior para practicar y fortalecer habilidades relacionadas con hojas de cálculo. Para consultarlos dirigirse a la carpeta del proyecto </w:t>
-      </w:r>
-    </w:p>
-    <w:p>
-      <w:pPr>
-        <w:rPr>
-          <w:rFonts w:ascii="Arial" w:hAnsi="Arial" w:cs="Arial"/>
-          <w:sz w:val="22"/>
-          <w:szCs w:val="22"/>
-          <w:lang w:val="es-CO"/>
-        </w:rPr>
-      </w:pPr>
-      <w:r>
-        <w:rPr>
-          <w:rFonts w:ascii="Arial" w:hAnsi="Arial" w:cs="Arial"/>
-          <w:sz w:val="22"/>
-          <w:szCs w:val="22"/>
-          <w:lang w:val="es-CO"/>
-        </w:rPr>
-        <w:t xml:space="preserve">“Capstone Project\Data\Análisis\xlsx”, allí se utilizan diferentes fórmulas como, IF, MODE, </w:t>
+        <w:t xml:space="preserve">Debido al volumen de datos, la mayor parte del análisis se realizará utilizando SQL, de todas formas, se aplicarán formulas y usarán herramientas dentro de los archivos que contienen la información limpia en formato </w:t>
+      </w:r>
+      <w:proofErr w:type="spellStart"/>
+      <w:r>
+        <w:rPr>
+          <w:rFonts w:ascii="Arial" w:hAnsi="Arial" w:cs="Arial"/>
+          <w:sz w:val="22"/>
+          <w:szCs w:val="22"/>
+          <w:lang w:val="es-CO"/>
+        </w:rPr>
+        <w:t>excel</w:t>
+      </w:r>
+      <w:proofErr w:type="spellEnd"/>
+      <w:r>
+        <w:rPr>
+          <w:rFonts w:ascii="Arial" w:hAnsi="Arial" w:cs="Arial"/>
+          <w:sz w:val="22"/>
+          <w:szCs w:val="22"/>
+          <w:lang w:val="es-CO"/>
+        </w:rPr>
+        <w:t xml:space="preserve">, lo anterior para practicar y fortalecer habilidades relacionadas con hojas de cálculo. Para consultarlos dirigirse a la carpeta del proyecto </w:t>
+      </w:r>
+    </w:p>
+    <w:p>
+      <w:pPr>
+        <w:rPr>
+          <w:rFonts w:ascii="Arial" w:hAnsi="Arial" w:cs="Arial"/>
+          <w:sz w:val="22"/>
+          <w:szCs w:val="22"/>
+          <w:lang w:val="es-CO"/>
+        </w:rPr>
+      </w:pPr>
+      <w:r>
+        <w:rPr>
+          <w:rFonts w:ascii="Arial" w:hAnsi="Arial" w:cs="Arial"/>
+          <w:sz w:val="22"/>
+          <w:szCs w:val="22"/>
+          <w:lang w:val="es-CO"/>
+        </w:rPr>
+        <w:t>“</w:t>
+      </w:r>
+      <w:proofErr w:type="spellStart"/>
+      <w:r>
+        <w:rPr>
+          <w:rFonts w:ascii="Arial" w:hAnsi="Arial" w:cs="Arial"/>
+          <w:sz w:val="22"/>
+          <w:szCs w:val="22"/>
+          <w:lang w:val="es-CO"/>
+        </w:rPr>
+        <w:t>Capstone</w:t>
+      </w:r>
+      <w:proofErr w:type="spellEnd"/>
+      <w:r>
+        <w:rPr>
+          <w:rFonts w:ascii="Arial" w:hAnsi="Arial" w:cs="Arial"/>
+          <w:sz w:val="22"/>
+          <w:szCs w:val="22"/>
+          <w:lang w:val="es-CO"/>
+        </w:rPr>
+        <w:t xml:space="preserve"> Project\Data\Análisis\xlsx”, allí se utilizan diferentes fórmulas como, IF, MODE, </w:t>
       </w:r>
       <w:r>
         <w:rPr>
@@ -553,7 +618,27 @@
           <w:szCs w:val="22"/>
           <w:lang w:val="es-CO"/>
         </w:rPr>
-        <w:t>, AVERAGE, etc, y se aplican tablas dinámicas a los datos.</w:t>
+        <w:t xml:space="preserve">, AVERAGE, </w:t>
+      </w:r>
+      <w:proofErr w:type="spellStart"/>
+      <w:r>
+        <w:rPr>
+          <w:rFonts w:ascii="Arial" w:hAnsi="Arial" w:cs="Arial"/>
+          <w:sz w:val="22"/>
+          <w:szCs w:val="22"/>
+          <w:lang w:val="es-CO"/>
+        </w:rPr>
+        <w:t>etc</w:t>
+      </w:r>
+      <w:proofErr w:type="spellEnd"/>
+      <w:r>
+        <w:rPr>
+          <w:rFonts w:ascii="Arial" w:hAnsi="Arial" w:cs="Arial"/>
+          <w:sz w:val="22"/>
+          <w:szCs w:val="22"/>
+          <w:lang w:val="es-CO"/>
+        </w:rPr>
+        <w:t>, y se aplican tablas dinámicas a los datos.</w:t>
       </w:r>
     </w:p>
     <w:p>
@@ -625,6 +710,7 @@
           <w:noProof/>
           <w:lang w:val="es-CO"/>
         </w:rPr>
+        <w:lastRenderedPageBreak/>
         <w:drawing>
           <wp:inline distT="0" distB="0" distL="0" distR="0" wp14:anchorId="04A70A48" wp14:editId="2BB11B26">
             <wp:extent cx="5612130" cy="1763395"/>
@@ -1132,7 +1218,27 @@
           <w:szCs w:val="22"/>
           <w:lang w:val="es-CO"/>
         </w:rPr>
-        <w:t>La cantidad de viajes aumenta a medida que se acerca el día sábado, siendo este día el pico de uso y el domingo el día en que menos alquileres se presentan.</w:t>
+        <w:t xml:space="preserve">La cantidad de viajes aumenta a medida que se acerca el </w:t>
+      </w:r>
+      <w:proofErr w:type="gramStart"/>
+      <w:r>
+        <w:rPr>
+          <w:rFonts w:ascii="Arial" w:hAnsi="Arial" w:cs="Arial"/>
+          <w:sz w:val="22"/>
+          <w:szCs w:val="22"/>
+          <w:lang w:val="es-CO"/>
+        </w:rPr>
+        <w:t>día sábado</w:t>
+      </w:r>
+      <w:proofErr w:type="gramEnd"/>
+      <w:r>
+        <w:rPr>
+          <w:rFonts w:ascii="Arial" w:hAnsi="Arial" w:cs="Arial"/>
+          <w:sz w:val="22"/>
+          <w:szCs w:val="22"/>
+          <w:lang w:val="es-CO"/>
+        </w:rPr>
+        <w:t>, siendo este día el pico de uso y el domingo el día en que menos alquileres se presentan.</w:t>
       </w:r>
     </w:p>
     <w:p>
@@ -1301,7 +1407,27 @@
           <w:szCs w:val="22"/>
           <w:lang w:val="es-CO"/>
         </w:rPr>
-        <w:t>Si bien la cantidad total de viajes aumenta hacia el día sábado, los usuarios miembros tienen su pico de actividad los días martes, miércoles y jueves, mientras que los usuarios casuales tienen como pico los fines de semana.</w:t>
+        <w:t xml:space="preserve">Si bien la cantidad total de viajes aumenta hacia el </w:t>
+      </w:r>
+      <w:proofErr w:type="gramStart"/>
+      <w:r>
+        <w:rPr>
+          <w:rFonts w:ascii="Arial" w:hAnsi="Arial" w:cs="Arial"/>
+          <w:sz w:val="22"/>
+          <w:szCs w:val="22"/>
+          <w:lang w:val="es-CO"/>
+        </w:rPr>
+        <w:t>día sábado</w:t>
+      </w:r>
+      <w:proofErr w:type="gramEnd"/>
+      <w:r>
+        <w:rPr>
+          <w:rFonts w:ascii="Arial" w:hAnsi="Arial" w:cs="Arial"/>
+          <w:sz w:val="22"/>
+          <w:szCs w:val="22"/>
+          <w:lang w:val="es-CO"/>
+        </w:rPr>
+        <w:t>, los usuarios miembros tienen su pico de actividad los días martes, miércoles y jueves, mientras que los usuarios casuales tienen como pico los fines de semana.</w:t>
       </w:r>
     </w:p>
     <w:p>
@@ -1816,7 +1942,7 @@
           <w:lang w:val="es-CO"/>
         </w:rPr>
         <w:drawing>
-          <wp:inline distT="0" distB="0" distL="0" distR="0" wp14:anchorId="3F312DB8" wp14:editId="5DDF640C">
+          <wp:inline distT="0" distB="0" distL="0" distR="0" wp14:anchorId="3F312DB8" wp14:editId="49709475">
             <wp:extent cx="5612130" cy="1410335"/>
             <wp:effectExtent l="0" t="0" r="7620" b="0"/>
             <wp:docPr id="878227168" name="Imagen 11" descr="Interfaz de usuario gráfica, Aplicación&#10;&#10;Descripción generada automáticamente"/>
@@ -2339,7 +2465,7 @@
           <w:lang w:val="es-CO"/>
         </w:rPr>
         <w:drawing>
-          <wp:inline distT="0" distB="0" distL="0" distR="0" wp14:anchorId="79986854" wp14:editId="2AD8E53F">
+          <wp:inline distT="0" distB="0" distL="0" distR="0" wp14:anchorId="79986854" wp14:editId="36E6A5BA">
             <wp:extent cx="5612130" cy="2119630"/>
             <wp:effectExtent l="0" t="0" r="7620" b="0"/>
             <wp:docPr id="1815063432" name="Imagen 10" descr="Interfaz de usuario gráfica, Tabla&#10;&#10;Descripción generada automáticamente"/>

</xml_diff>

<commit_message>
Agrega visualizaciones al documento
</commit_message>
<xml_diff>
--- a/Documentacion/Entregables/Análisis de Datos.docx
+++ b/Documentacion/Entregables/Análisis de Datos.docx
@@ -163,16 +163,16 @@
           <w:szCs w:val="22"/>
           <w:lang w:val="es-CO"/>
         </w:rPr>
-        <w:t>0</w:t>
-      </w:r>
-      <w:r>
-        <w:rPr>
-          <w:rFonts w:ascii="Arial" w:hAnsi="Arial" w:cs="Arial"/>
-          <w:sz w:val="22"/>
-          <w:szCs w:val="22"/>
-          <w:lang w:val="es-CO"/>
-        </w:rPr>
-        <w:t>7</w:t>
+        <w:t>1</w:t>
+      </w:r>
+      <w:r>
+        <w:rPr>
+          <w:rFonts w:ascii="Arial" w:hAnsi="Arial" w:cs="Arial"/>
+          <w:sz w:val="22"/>
+          <w:szCs w:val="22"/>
+          <w:lang w:val="es-CO"/>
+        </w:rPr>
+        <w:t>8</w:t>
       </w:r>
     </w:p>
     <w:p>
@@ -224,27 +224,7 @@
           <w:szCs w:val="22"/>
           <w:lang w:val="es-CO"/>
         </w:rPr>
-        <w:t xml:space="preserve">En este documento se evidenciará el proceso de análisis de datos del proyecto. Se realizará un análisis descriptivo sobre cada archivo </w:t>
-      </w:r>
-      <w:proofErr w:type="spellStart"/>
-      <w:r>
-        <w:rPr>
-          <w:rFonts w:ascii="Arial" w:hAnsi="Arial" w:cs="Arial"/>
-          <w:sz w:val="22"/>
-          <w:szCs w:val="22"/>
-          <w:lang w:val="es-CO"/>
-        </w:rPr>
-        <w:t>csv</w:t>
-      </w:r>
-      <w:proofErr w:type="spellEnd"/>
-      <w:r>
-        <w:rPr>
-          <w:rFonts w:ascii="Arial" w:hAnsi="Arial" w:cs="Arial"/>
-          <w:sz w:val="22"/>
-          <w:szCs w:val="22"/>
-          <w:lang w:val="es-CO"/>
-        </w:rPr>
-        <w:t xml:space="preserve"> procesado correspondiente a los meses desde junio de 2023 a mayo de 2024, </w:t>
+        <w:t xml:space="preserve">En este documento se evidenciará el proceso de análisis de datos del proyecto. Se realizará un análisis descriptivo sobre cada archivo csv procesado correspondiente a los meses desde junio de 2023 a mayo de 2024, </w:t>
       </w:r>
       <w:r>
         <w:rPr>
@@ -280,67 +260,16 @@
           <w:szCs w:val="22"/>
           <w:lang w:val="es-CO"/>
         </w:rPr>
-        <w:t xml:space="preserve">” del </w:t>
-      </w:r>
-      <w:proofErr w:type="spellStart"/>
-      <w:r>
-        <w:rPr>
-          <w:rFonts w:ascii="Arial" w:hAnsi="Arial" w:cs="Arial"/>
-          <w:sz w:val="22"/>
-          <w:szCs w:val="22"/>
-          <w:lang w:val="es-CO"/>
-        </w:rPr>
-        <w:t>dataset</w:t>
-      </w:r>
-      <w:proofErr w:type="spellEnd"/>
-      <w:r>
-        <w:rPr>
-          <w:rFonts w:ascii="Arial" w:hAnsi="Arial" w:cs="Arial"/>
-          <w:sz w:val="22"/>
-          <w:szCs w:val="22"/>
-          <w:lang w:val="es-CO"/>
-        </w:rPr>
-        <w:t xml:space="preserve"> “</w:t>
-      </w:r>
-      <w:proofErr w:type="spellStart"/>
-      <w:r>
-        <w:rPr>
-          <w:rFonts w:ascii="Arial" w:hAnsi="Arial" w:cs="Arial"/>
-          <w:sz w:val="22"/>
-          <w:szCs w:val="22"/>
-          <w:lang w:val="es-CO"/>
-        </w:rPr>
-        <w:t>capstone_project_data</w:t>
-      </w:r>
-      <w:proofErr w:type="spellEnd"/>
-      <w:r>
-        <w:rPr>
-          <w:rFonts w:ascii="Arial" w:hAnsi="Arial" w:cs="Arial"/>
-          <w:sz w:val="22"/>
-          <w:szCs w:val="22"/>
-          <w:lang w:val="es-CO"/>
-        </w:rPr>
-        <w:t xml:space="preserve">” alojado en </w:t>
-      </w:r>
-      <w:proofErr w:type="spellStart"/>
-      <w:r>
-        <w:rPr>
-          <w:rFonts w:ascii="Arial" w:hAnsi="Arial" w:cs="Arial"/>
-          <w:sz w:val="22"/>
-          <w:szCs w:val="22"/>
-          <w:lang w:val="es-CO"/>
-        </w:rPr>
-        <w:t>BigQuery</w:t>
-      </w:r>
-      <w:proofErr w:type="spellEnd"/>
-      <w:r>
-        <w:rPr>
-          <w:rFonts w:ascii="Arial" w:hAnsi="Arial" w:cs="Arial"/>
-          <w:sz w:val="22"/>
-          <w:szCs w:val="22"/>
-          <w:lang w:val="es-CO"/>
-        </w:rPr>
-        <w:t>, y para finalizar se llevará a cabo un análisis descriptivo utilizando R.</w:t>
+        <w:t>” del dataset “capstone_project_data” alojado en BigQuery</w:t>
+      </w:r>
+      <w:r>
+        <w:rPr>
+          <w:rFonts w:ascii="Arial" w:hAnsi="Arial" w:cs="Arial"/>
+          <w:sz w:val="22"/>
+          <w:szCs w:val="22"/>
+          <w:lang w:val="es-CO"/>
+        </w:rPr>
+        <w:t>.</w:t>
       </w:r>
     </w:p>
     <w:p>
@@ -541,66 +470,26 @@
           <w:szCs w:val="22"/>
           <w:lang w:val="es-CO"/>
         </w:rPr>
-        <w:t xml:space="preserve">Debido al volumen de datos, la mayor parte del análisis se realizará utilizando SQL, de todas formas, se aplicarán formulas y usarán herramientas dentro de los archivos que contienen la información limpia en formato </w:t>
-      </w:r>
-      <w:proofErr w:type="spellStart"/>
-      <w:r>
-        <w:rPr>
-          <w:rFonts w:ascii="Arial" w:hAnsi="Arial" w:cs="Arial"/>
-          <w:sz w:val="22"/>
-          <w:szCs w:val="22"/>
-          <w:lang w:val="es-CO"/>
-        </w:rPr>
-        <w:t>excel</w:t>
-      </w:r>
-      <w:proofErr w:type="spellEnd"/>
-      <w:r>
-        <w:rPr>
-          <w:rFonts w:ascii="Arial" w:hAnsi="Arial" w:cs="Arial"/>
-          <w:sz w:val="22"/>
-          <w:szCs w:val="22"/>
-          <w:lang w:val="es-CO"/>
-        </w:rPr>
-        <w:t xml:space="preserve">, lo anterior para practicar y fortalecer habilidades relacionadas con hojas de cálculo. Para consultarlos dirigirse a la carpeta del proyecto </w:t>
-      </w:r>
-    </w:p>
-    <w:p>
-      <w:pPr>
-        <w:rPr>
-          <w:rFonts w:ascii="Arial" w:hAnsi="Arial" w:cs="Arial"/>
-          <w:sz w:val="22"/>
-          <w:szCs w:val="22"/>
-          <w:lang w:val="es-CO"/>
-        </w:rPr>
-      </w:pPr>
-      <w:r>
-        <w:rPr>
-          <w:rFonts w:ascii="Arial" w:hAnsi="Arial" w:cs="Arial"/>
-          <w:sz w:val="22"/>
-          <w:szCs w:val="22"/>
-          <w:lang w:val="es-CO"/>
-        </w:rPr>
-        <w:t>“</w:t>
-      </w:r>
-      <w:proofErr w:type="spellStart"/>
-      <w:r>
-        <w:rPr>
-          <w:rFonts w:ascii="Arial" w:hAnsi="Arial" w:cs="Arial"/>
-          <w:sz w:val="22"/>
-          <w:szCs w:val="22"/>
-          <w:lang w:val="es-CO"/>
-        </w:rPr>
-        <w:t>Capstone</w:t>
-      </w:r>
-      <w:proofErr w:type="spellEnd"/>
-      <w:r>
-        <w:rPr>
-          <w:rFonts w:ascii="Arial" w:hAnsi="Arial" w:cs="Arial"/>
-          <w:sz w:val="22"/>
-          <w:szCs w:val="22"/>
-          <w:lang w:val="es-CO"/>
-        </w:rPr>
-        <w:t xml:space="preserve"> Project\Data\Análisis\xlsx”, allí se utilizan diferentes fórmulas como, IF, MODE, </w:t>
+        <w:t xml:space="preserve">Debido al volumen de datos, la mayor parte del análisis se realizará utilizando SQL, de todas formas, se aplicarán formulas y usarán herramientas dentro de los archivos que contienen la información limpia en formato excel, lo anterior para practicar y fortalecer habilidades relacionadas con hojas de cálculo. Para consultarlos dirigirse a la carpeta del proyecto </w:t>
+      </w:r>
+    </w:p>
+    <w:p>
+      <w:pPr>
+        <w:rPr>
+          <w:rFonts w:ascii="Arial" w:hAnsi="Arial" w:cs="Arial"/>
+          <w:sz w:val="22"/>
+          <w:szCs w:val="22"/>
+          <w:lang w:val="es-CO"/>
+        </w:rPr>
+      </w:pPr>
+      <w:r>
+        <w:rPr>
+          <w:rFonts w:ascii="Arial" w:hAnsi="Arial" w:cs="Arial"/>
+          <w:sz w:val="22"/>
+          <w:szCs w:val="22"/>
+          <w:lang w:val="es-CO"/>
+        </w:rPr>
+        <w:t xml:space="preserve">“Capstone Project\Data\Análisis\xlsx”, allí se utilizan diferentes fórmulas como, IF, MODE, </w:t>
       </w:r>
       <w:r>
         <w:rPr>
@@ -618,27 +507,7 @@
           <w:szCs w:val="22"/>
           <w:lang w:val="es-CO"/>
         </w:rPr>
-        <w:t xml:space="preserve">, AVERAGE, </w:t>
-      </w:r>
-      <w:proofErr w:type="spellStart"/>
-      <w:r>
-        <w:rPr>
-          <w:rFonts w:ascii="Arial" w:hAnsi="Arial" w:cs="Arial"/>
-          <w:sz w:val="22"/>
-          <w:szCs w:val="22"/>
-          <w:lang w:val="es-CO"/>
-        </w:rPr>
-        <w:t>etc</w:t>
-      </w:r>
-      <w:proofErr w:type="spellEnd"/>
-      <w:r>
-        <w:rPr>
-          <w:rFonts w:ascii="Arial" w:hAnsi="Arial" w:cs="Arial"/>
-          <w:sz w:val="22"/>
-          <w:szCs w:val="22"/>
-          <w:lang w:val="es-CO"/>
-        </w:rPr>
-        <w:t>, y se aplican tablas dinámicas a los datos.</w:t>
+        <w:t>, AVERAGE, etc, y se aplican tablas dinámicas a los datos.</w:t>
       </w:r>
     </w:p>
     <w:p>
@@ -926,6 +795,127 @@
     </w:p>
     <w:p>
       <w:pPr>
+        <w:jc w:val="center"/>
+        <w:rPr>
+          <w:rFonts w:ascii="Arial" w:hAnsi="Arial" w:cs="Arial"/>
+          <w:sz w:val="22"/>
+          <w:szCs w:val="22"/>
+          <w:lang w:val="es-CO"/>
+        </w:rPr>
+      </w:pPr>
+      <w:r>
+        <w:rPr>
+          <w:rFonts w:ascii="Arial" w:hAnsi="Arial" w:cs="Arial"/>
+          <w:noProof/>
+          <w:sz w:val="22"/>
+          <w:szCs w:val="22"/>
+          <w:lang w:val="es-CO"/>
+        </w:rPr>
+        <w:drawing>
+          <wp:inline distT="0" distB="0" distL="0" distR="0" wp14:anchorId="67112E3A" wp14:editId="3FA73CDA">
+            <wp:extent cx="5612130" cy="1307465"/>
+            <wp:effectExtent l="0" t="0" r="7620" b="6985"/>
+            <wp:docPr id="234205795" name="Imagen 5"/>
+            <wp:cNvGraphicFramePr>
+              <a:graphicFrameLocks xmlns:a="http://schemas.openxmlformats.org/drawingml/2006/main" noChangeAspect="1"/>
+            </wp:cNvGraphicFramePr>
+            <a:graphic xmlns:a="http://schemas.openxmlformats.org/drawingml/2006/main">
+              <a:graphicData uri="http://schemas.openxmlformats.org/drawingml/2006/picture">
+                <pic:pic xmlns:pic="http://schemas.openxmlformats.org/drawingml/2006/picture">
+                  <pic:nvPicPr>
+                    <pic:cNvPr id="234205795" name="Imagen 234205795"/>
+                    <pic:cNvPicPr/>
+                  </pic:nvPicPr>
+                  <pic:blipFill>
+                    <a:blip r:embed="rId8">
+                      <a:extLst>
+                        <a:ext uri="{28A0092B-C50C-407E-A947-70E740481C1C}">
+                          <a14:useLocalDpi xmlns:a14="http://schemas.microsoft.com/office/drawing/2010/main" val="0"/>
+                        </a:ext>
+                      </a:extLst>
+                    </a:blip>
+                    <a:stretch>
+                      <a:fillRect/>
+                    </a:stretch>
+                  </pic:blipFill>
+                  <pic:spPr>
+                    <a:xfrm>
+                      <a:off x="0" y="0"/>
+                      <a:ext cx="5612130" cy="1307465"/>
+                    </a:xfrm>
+                    <a:prstGeom prst="rect">
+                      <a:avLst/>
+                    </a:prstGeom>
+                  </pic:spPr>
+                </pic:pic>
+              </a:graphicData>
+            </a:graphic>
+          </wp:inline>
+        </w:drawing>
+      </w:r>
+    </w:p>
+    <w:p>
+      <w:pPr>
+        <w:rPr>
+          <w:rFonts w:ascii="Arial" w:hAnsi="Arial" w:cs="Arial"/>
+          <w:sz w:val="22"/>
+          <w:szCs w:val="22"/>
+          <w:lang w:val="es-CO"/>
+        </w:rPr>
+      </w:pPr>
+      <w:r>
+        <w:rPr>
+          <w:rFonts w:ascii="Arial" w:hAnsi="Arial" w:cs="Arial"/>
+          <w:noProof/>
+          <w:sz w:val="22"/>
+          <w:szCs w:val="22"/>
+          <w:lang w:val="es-CO"/>
+        </w:rPr>
+        <w:drawing>
+          <wp:inline distT="0" distB="0" distL="0" distR="0" wp14:anchorId="1D36A71D" wp14:editId="0534F9E4">
+            <wp:extent cx="1467055" cy="800212"/>
+            <wp:effectExtent l="0" t="0" r="0" b="0"/>
+            <wp:docPr id="1968355319" name="Imagen 6" descr="Texto&#10;&#10;El contenido generado por IA puede ser incorrecto."/>
+            <wp:cNvGraphicFramePr>
+              <a:graphicFrameLocks xmlns:a="http://schemas.openxmlformats.org/drawingml/2006/main" noChangeAspect="1"/>
+            </wp:cNvGraphicFramePr>
+            <a:graphic xmlns:a="http://schemas.openxmlformats.org/drawingml/2006/main">
+              <a:graphicData uri="http://schemas.openxmlformats.org/drawingml/2006/picture">
+                <pic:pic xmlns:pic="http://schemas.openxmlformats.org/drawingml/2006/picture">
+                  <pic:nvPicPr>
+                    <pic:cNvPr id="1968355319" name="Imagen 6" descr="Texto&#10;&#10;El contenido generado por IA puede ser incorrecto."/>
+                    <pic:cNvPicPr/>
+                  </pic:nvPicPr>
+                  <pic:blipFill>
+                    <a:blip r:embed="rId9">
+                      <a:extLst>
+                        <a:ext uri="{28A0092B-C50C-407E-A947-70E740481C1C}">
+                          <a14:useLocalDpi xmlns:a14="http://schemas.microsoft.com/office/drawing/2010/main" val="0"/>
+                        </a:ext>
+                      </a:extLst>
+                    </a:blip>
+                    <a:stretch>
+                      <a:fillRect/>
+                    </a:stretch>
+                  </pic:blipFill>
+                  <pic:spPr>
+                    <a:xfrm>
+                      <a:off x="0" y="0"/>
+                      <a:ext cx="1467055" cy="800212"/>
+                    </a:xfrm>
+                    <a:prstGeom prst="rect">
+                      <a:avLst/>
+                    </a:prstGeom>
+                  </pic:spPr>
+                </pic:pic>
+              </a:graphicData>
+            </a:graphic>
+          </wp:inline>
+        </w:drawing>
+      </w:r>
+    </w:p>
+    <w:p>
+      <w:pPr>
         <w:rPr>
           <w:rFonts w:ascii="Arial" w:hAnsi="Arial" w:cs="Arial"/>
           <w:sz w:val="22"/>
@@ -1078,7 +1068,6 @@
           <w:szCs w:val="22"/>
           <w:lang w:val="es-CO"/>
         </w:rPr>
-        <w:lastRenderedPageBreak/>
         <w:t>Cantidad de viajes por día</w:t>
       </w:r>
       <w:r>
@@ -1125,7 +1114,7 @@
                     <pic:cNvPicPr/>
                   </pic:nvPicPr>
                   <pic:blipFill>
-                    <a:blip r:embed="rId8">
+                    <a:blip r:embed="rId10">
                       <a:extLst>
                         <a:ext uri="{28A0092B-C50C-407E-A947-70E740481C1C}">
                           <a14:useLocalDpi xmlns:a14="http://schemas.microsoft.com/office/drawing/2010/main" val="0"/>
@@ -1175,7 +1164,7 @@
                     <pic:cNvPicPr/>
                   </pic:nvPicPr>
                   <pic:blipFill>
-                    <a:blip r:embed="rId9">
+                    <a:blip r:embed="rId11">
                       <a:extLst>
                         <a:ext uri="{28A0092B-C50C-407E-A947-70E740481C1C}">
                           <a14:useLocalDpi xmlns:a14="http://schemas.microsoft.com/office/drawing/2010/main" val="0"/>
@@ -1218,27 +1207,7 @@
           <w:szCs w:val="22"/>
           <w:lang w:val="es-CO"/>
         </w:rPr>
-        <w:t xml:space="preserve">La cantidad de viajes aumenta a medida que se acerca el </w:t>
-      </w:r>
-      <w:proofErr w:type="gramStart"/>
-      <w:r>
-        <w:rPr>
-          <w:rFonts w:ascii="Arial" w:hAnsi="Arial" w:cs="Arial"/>
-          <w:sz w:val="22"/>
-          <w:szCs w:val="22"/>
-          <w:lang w:val="es-CO"/>
-        </w:rPr>
-        <w:t>día sábado</w:t>
-      </w:r>
-      <w:proofErr w:type="gramEnd"/>
-      <w:r>
-        <w:rPr>
-          <w:rFonts w:ascii="Arial" w:hAnsi="Arial" w:cs="Arial"/>
-          <w:sz w:val="22"/>
-          <w:szCs w:val="22"/>
-          <w:lang w:val="es-CO"/>
-        </w:rPr>
-        <w:t>, siendo este día el pico de uso y el domingo el día en que menos alquileres se presentan.</w:t>
+        <w:t>La cantidad de viajes aumenta a medida que se acerca el día sábado, siendo este día el pico de uso y el domingo el día en que menos alquileres se presentan.</w:t>
       </w:r>
     </w:p>
     <w:p>
@@ -1303,7 +1272,7 @@
                     <pic:cNvPicPr/>
                   </pic:nvPicPr>
                   <pic:blipFill>
-                    <a:blip r:embed="rId10">
+                    <a:blip r:embed="rId12">
                       <a:extLst>
                         <a:ext uri="{28A0092B-C50C-407E-A947-70E740481C1C}">
                           <a14:useLocalDpi xmlns:a14="http://schemas.microsoft.com/office/drawing/2010/main" val="0"/>
@@ -1364,7 +1333,7 @@
                     <pic:cNvPicPr/>
                   </pic:nvPicPr>
                   <pic:blipFill>
-                    <a:blip r:embed="rId11">
+                    <a:blip r:embed="rId13">
                       <a:extLst>
                         <a:ext uri="{28A0092B-C50C-407E-A947-70E740481C1C}">
                           <a14:useLocalDpi xmlns:a14="http://schemas.microsoft.com/office/drawing/2010/main" val="0"/>
@@ -1400,6 +1369,147 @@
           <w:lang w:val="es-CO"/>
         </w:rPr>
       </w:pPr>
+    </w:p>
+    <w:p>
+      <w:pPr>
+        <w:rPr>
+          <w:rFonts w:ascii="Arial" w:hAnsi="Arial" w:cs="Arial"/>
+          <w:sz w:val="22"/>
+          <w:szCs w:val="22"/>
+          <w:lang w:val="es-CO"/>
+        </w:rPr>
+      </w:pPr>
+    </w:p>
+    <w:p>
+      <w:pPr>
+        <w:rPr>
+          <w:rFonts w:ascii="Arial" w:hAnsi="Arial" w:cs="Arial"/>
+          <w:sz w:val="22"/>
+          <w:szCs w:val="22"/>
+          <w:lang w:val="es-CO"/>
+        </w:rPr>
+      </w:pPr>
+      <w:r>
+        <w:rPr>
+          <w:rFonts w:ascii="Arial" w:hAnsi="Arial" w:cs="Arial"/>
+          <w:noProof/>
+          <w:sz w:val="22"/>
+          <w:szCs w:val="22"/>
+          <w:lang w:val="es-CO"/>
+        </w:rPr>
+        <w:lastRenderedPageBreak/>
+        <w:drawing>
+          <wp:inline distT="0" distB="0" distL="0" distR="0" wp14:anchorId="2C56D69D" wp14:editId="569ADAE2">
+            <wp:extent cx="5612130" cy="2748915"/>
+            <wp:effectExtent l="0" t="0" r="7620" b="0"/>
+            <wp:docPr id="2042805078" name="Imagen 7" descr="Gráfico, Gráfico de dispersión&#10;&#10;El contenido generado por IA puede ser incorrecto."/>
+            <wp:cNvGraphicFramePr>
+              <a:graphicFrameLocks xmlns:a="http://schemas.openxmlformats.org/drawingml/2006/main" noChangeAspect="1"/>
+            </wp:cNvGraphicFramePr>
+            <a:graphic xmlns:a="http://schemas.openxmlformats.org/drawingml/2006/main">
+              <a:graphicData uri="http://schemas.openxmlformats.org/drawingml/2006/picture">
+                <pic:pic xmlns:pic="http://schemas.openxmlformats.org/drawingml/2006/picture">
+                  <pic:nvPicPr>
+                    <pic:cNvPr id="2042805078" name="Imagen 7" descr="Gráfico, Gráfico de dispersión&#10;&#10;El contenido generado por IA puede ser incorrecto."/>
+                    <pic:cNvPicPr/>
+                  </pic:nvPicPr>
+                  <pic:blipFill>
+                    <a:blip r:embed="rId14" cstate="print">
+                      <a:extLst>
+                        <a:ext uri="{28A0092B-C50C-407E-A947-70E740481C1C}">
+                          <a14:useLocalDpi xmlns:a14="http://schemas.microsoft.com/office/drawing/2010/main" val="0"/>
+                        </a:ext>
+                      </a:extLst>
+                    </a:blip>
+                    <a:stretch>
+                      <a:fillRect/>
+                    </a:stretch>
+                  </pic:blipFill>
+                  <pic:spPr>
+                    <a:xfrm>
+                      <a:off x="0" y="0"/>
+                      <a:ext cx="5612130" cy="2748915"/>
+                    </a:xfrm>
+                    <a:prstGeom prst="rect">
+                      <a:avLst/>
+                    </a:prstGeom>
+                  </pic:spPr>
+                </pic:pic>
+              </a:graphicData>
+            </a:graphic>
+          </wp:inline>
+        </w:drawing>
+      </w:r>
+    </w:p>
+    <w:p>
+      <w:pPr>
+        <w:rPr>
+          <w:rFonts w:ascii="Arial" w:hAnsi="Arial" w:cs="Arial"/>
+          <w:sz w:val="22"/>
+          <w:szCs w:val="22"/>
+          <w:lang w:val="es-CO"/>
+        </w:rPr>
+      </w:pPr>
+      <w:r>
+        <w:rPr>
+          <w:rFonts w:ascii="Arial" w:hAnsi="Arial" w:cs="Arial"/>
+          <w:noProof/>
+          <w:sz w:val="22"/>
+          <w:szCs w:val="22"/>
+          <w:lang w:val="es-CO"/>
+        </w:rPr>
+        <w:drawing>
+          <wp:inline distT="0" distB="0" distL="0" distR="0" wp14:anchorId="64662825" wp14:editId="430B0F2D">
+            <wp:extent cx="1467055" cy="800212"/>
+            <wp:effectExtent l="0" t="0" r="0" b="0"/>
+            <wp:docPr id="1151845602" name="Imagen 8" descr="Texto&#10;&#10;El contenido generado por IA puede ser incorrecto."/>
+            <wp:cNvGraphicFramePr>
+              <a:graphicFrameLocks xmlns:a="http://schemas.openxmlformats.org/drawingml/2006/main" noChangeAspect="1"/>
+            </wp:cNvGraphicFramePr>
+            <a:graphic xmlns:a="http://schemas.openxmlformats.org/drawingml/2006/main">
+              <a:graphicData uri="http://schemas.openxmlformats.org/drawingml/2006/picture">
+                <pic:pic xmlns:pic="http://schemas.openxmlformats.org/drawingml/2006/picture">
+                  <pic:nvPicPr>
+                    <pic:cNvPr id="1151845602" name="Imagen 8" descr="Texto&#10;&#10;El contenido generado por IA puede ser incorrecto."/>
+                    <pic:cNvPicPr/>
+                  </pic:nvPicPr>
+                  <pic:blipFill>
+                    <a:blip r:embed="rId9">
+                      <a:extLst>
+                        <a:ext uri="{28A0092B-C50C-407E-A947-70E740481C1C}">
+                          <a14:useLocalDpi xmlns:a14="http://schemas.microsoft.com/office/drawing/2010/main" val="0"/>
+                        </a:ext>
+                      </a:extLst>
+                    </a:blip>
+                    <a:stretch>
+                      <a:fillRect/>
+                    </a:stretch>
+                  </pic:blipFill>
+                  <pic:spPr>
+                    <a:xfrm>
+                      <a:off x="0" y="0"/>
+                      <a:ext cx="1467055" cy="800212"/>
+                    </a:xfrm>
+                    <a:prstGeom prst="rect">
+                      <a:avLst/>
+                    </a:prstGeom>
+                  </pic:spPr>
+                </pic:pic>
+              </a:graphicData>
+            </a:graphic>
+          </wp:inline>
+        </w:drawing>
+      </w:r>
+    </w:p>
+    <w:p>
+      <w:pPr>
+        <w:rPr>
+          <w:rFonts w:ascii="Arial" w:hAnsi="Arial" w:cs="Arial"/>
+          <w:sz w:val="22"/>
+          <w:szCs w:val="22"/>
+          <w:lang w:val="es-CO"/>
+        </w:rPr>
+      </w:pPr>
       <w:r>
         <w:rPr>
           <w:rFonts w:ascii="Arial" w:hAnsi="Arial" w:cs="Arial"/>
@@ -1409,17 +1519,15 @@
         </w:rPr>
         <w:t xml:space="preserve">Si bien la cantidad total de viajes aumenta hacia el </w:t>
       </w:r>
-      <w:proofErr w:type="gramStart"/>
-      <w:r>
-        <w:rPr>
-          <w:rFonts w:ascii="Arial" w:hAnsi="Arial" w:cs="Arial"/>
-          <w:sz w:val="22"/>
-          <w:szCs w:val="22"/>
-          <w:lang w:val="es-CO"/>
-        </w:rPr>
-        <w:t>día sábado</w:t>
-      </w:r>
-      <w:proofErr w:type="gramEnd"/>
+      <w:r>
+        <w:rPr>
+          <w:rFonts w:ascii="Arial" w:hAnsi="Arial" w:cs="Arial"/>
+          <w:sz w:val="22"/>
+          <w:szCs w:val="22"/>
+          <w:lang w:val="es-CO"/>
+        </w:rPr>
+        <w:t>sábado</w:t>
+      </w:r>
       <w:r>
         <w:rPr>
           <w:rFonts w:ascii="Arial" w:hAnsi="Arial" w:cs="Arial"/>
@@ -1429,6 +1537,56 @@
         </w:rPr>
         <w:t>, los usuarios miembros tienen su pico de actividad los días martes, miércoles y jueves, mientras que los usuarios casuales tienen como pico los fines de semana.</w:t>
       </w:r>
+    </w:p>
+    <w:p>
+      <w:pPr>
+        <w:rPr>
+          <w:rFonts w:ascii="Arial" w:hAnsi="Arial" w:cs="Arial"/>
+          <w:sz w:val="22"/>
+          <w:szCs w:val="22"/>
+          <w:lang w:val="es-CO"/>
+        </w:rPr>
+      </w:pPr>
+    </w:p>
+    <w:p>
+      <w:pPr>
+        <w:rPr>
+          <w:rFonts w:ascii="Arial" w:hAnsi="Arial" w:cs="Arial"/>
+          <w:sz w:val="22"/>
+          <w:szCs w:val="22"/>
+          <w:lang w:val="es-CO"/>
+        </w:rPr>
+      </w:pPr>
+    </w:p>
+    <w:p>
+      <w:pPr>
+        <w:rPr>
+          <w:rFonts w:ascii="Arial" w:hAnsi="Arial" w:cs="Arial"/>
+          <w:sz w:val="22"/>
+          <w:szCs w:val="22"/>
+          <w:lang w:val="es-CO"/>
+        </w:rPr>
+      </w:pPr>
+    </w:p>
+    <w:p>
+      <w:pPr>
+        <w:rPr>
+          <w:rFonts w:ascii="Arial" w:hAnsi="Arial" w:cs="Arial"/>
+          <w:sz w:val="22"/>
+          <w:szCs w:val="22"/>
+          <w:lang w:val="es-CO"/>
+        </w:rPr>
+      </w:pPr>
+    </w:p>
+    <w:p>
+      <w:pPr>
+        <w:rPr>
+          <w:rFonts w:ascii="Arial" w:hAnsi="Arial" w:cs="Arial"/>
+          <w:sz w:val="22"/>
+          <w:szCs w:val="22"/>
+          <w:lang w:val="es-CO"/>
+        </w:rPr>
+      </w:pPr>
     </w:p>
     <w:p>
       <w:pPr>
@@ -1563,7 +1721,7 @@
                     <pic:cNvPicPr/>
                   </pic:nvPicPr>
                   <pic:blipFill>
-                    <a:blip r:embed="rId12">
+                    <a:blip r:embed="rId15">
                       <a:extLst>
                         <a:ext uri="{28A0092B-C50C-407E-A947-70E740481C1C}">
                           <a14:useLocalDpi xmlns:a14="http://schemas.microsoft.com/office/drawing/2010/main" val="0"/>
@@ -1671,7 +1829,7 @@
                     <pic:cNvPicPr/>
                   </pic:nvPicPr>
                   <pic:blipFill>
-                    <a:blip r:embed="rId13">
+                    <a:blip r:embed="rId16">
                       <a:extLst>
                         <a:ext uri="{28A0092B-C50C-407E-A947-70E740481C1C}">
                           <a14:useLocalDpi xmlns:a14="http://schemas.microsoft.com/office/drawing/2010/main" val="0"/>
@@ -1731,6 +1889,127 @@
       <w:pPr>
         <w:rPr>
           <w:rFonts w:ascii="Arial" w:hAnsi="Arial" w:cs="Arial"/>
+          <w:sz w:val="22"/>
+          <w:szCs w:val="22"/>
+          <w:lang w:val="es-CO"/>
+        </w:rPr>
+      </w:pPr>
+      <w:r>
+        <w:rPr>
+          <w:rFonts w:ascii="Arial" w:hAnsi="Arial" w:cs="Arial"/>
+          <w:noProof/>
+          <w:sz w:val="22"/>
+          <w:szCs w:val="22"/>
+          <w:lang w:val="es-CO"/>
+        </w:rPr>
+        <w:lastRenderedPageBreak/>
+        <w:drawing>
+          <wp:inline distT="0" distB="0" distL="0" distR="0" wp14:anchorId="43061324" wp14:editId="455B3206">
+            <wp:extent cx="5099664" cy="2590800"/>
+            <wp:effectExtent l="0" t="0" r="6350" b="0"/>
+            <wp:docPr id="784865703" name="Imagen 9" descr="Gráfico, Gráfico de dispersión&#10;&#10;El contenido generado por IA puede ser incorrecto."/>
+            <wp:cNvGraphicFramePr>
+              <a:graphicFrameLocks xmlns:a="http://schemas.openxmlformats.org/drawingml/2006/main" noChangeAspect="1"/>
+            </wp:cNvGraphicFramePr>
+            <a:graphic xmlns:a="http://schemas.openxmlformats.org/drawingml/2006/main">
+              <a:graphicData uri="http://schemas.openxmlformats.org/drawingml/2006/picture">
+                <pic:pic xmlns:pic="http://schemas.openxmlformats.org/drawingml/2006/picture">
+                  <pic:nvPicPr>
+                    <pic:cNvPr id="784865703" name="Imagen 9" descr="Gráfico, Gráfico de dispersión&#10;&#10;El contenido generado por IA puede ser incorrecto."/>
+                    <pic:cNvPicPr/>
+                  </pic:nvPicPr>
+                  <pic:blipFill>
+                    <a:blip r:embed="rId17" cstate="print">
+                      <a:extLst>
+                        <a:ext uri="{28A0092B-C50C-407E-A947-70E740481C1C}">
+                          <a14:useLocalDpi xmlns:a14="http://schemas.microsoft.com/office/drawing/2010/main" val="0"/>
+                        </a:ext>
+                      </a:extLst>
+                    </a:blip>
+                    <a:stretch>
+                      <a:fillRect/>
+                    </a:stretch>
+                  </pic:blipFill>
+                  <pic:spPr>
+                    <a:xfrm>
+                      <a:off x="0" y="0"/>
+                      <a:ext cx="5107309" cy="2594684"/>
+                    </a:xfrm>
+                    <a:prstGeom prst="rect">
+                      <a:avLst/>
+                    </a:prstGeom>
+                  </pic:spPr>
+                </pic:pic>
+              </a:graphicData>
+            </a:graphic>
+          </wp:inline>
+        </w:drawing>
+      </w:r>
+    </w:p>
+    <w:p>
+      <w:pPr>
+        <w:rPr>
+          <w:rFonts w:ascii="Arial" w:hAnsi="Arial" w:cs="Arial"/>
+          <w:sz w:val="22"/>
+          <w:szCs w:val="22"/>
+          <w:lang w:val="es-CO"/>
+        </w:rPr>
+      </w:pPr>
+      <w:r>
+        <w:rPr>
+          <w:rFonts w:ascii="Arial" w:hAnsi="Arial" w:cs="Arial"/>
+          <w:noProof/>
+          <w:sz w:val="22"/>
+          <w:szCs w:val="22"/>
+          <w:lang w:val="es-CO"/>
+        </w:rPr>
+        <w:drawing>
+          <wp:inline distT="0" distB="0" distL="0" distR="0" wp14:anchorId="44655EB3" wp14:editId="78776E55">
+            <wp:extent cx="1467055" cy="800212"/>
+            <wp:effectExtent l="0" t="0" r="0" b="0"/>
+            <wp:docPr id="1518511151" name="Imagen 12" descr="Texto&#10;&#10;El contenido generado por IA puede ser incorrecto."/>
+            <wp:cNvGraphicFramePr>
+              <a:graphicFrameLocks xmlns:a="http://schemas.openxmlformats.org/drawingml/2006/main" noChangeAspect="1"/>
+            </wp:cNvGraphicFramePr>
+            <a:graphic xmlns:a="http://schemas.openxmlformats.org/drawingml/2006/main">
+              <a:graphicData uri="http://schemas.openxmlformats.org/drawingml/2006/picture">
+                <pic:pic xmlns:pic="http://schemas.openxmlformats.org/drawingml/2006/picture">
+                  <pic:nvPicPr>
+                    <pic:cNvPr id="1518511151" name="Imagen 12" descr="Texto&#10;&#10;El contenido generado por IA puede ser incorrecto."/>
+                    <pic:cNvPicPr/>
+                  </pic:nvPicPr>
+                  <pic:blipFill>
+                    <a:blip r:embed="rId9">
+                      <a:extLst>
+                        <a:ext uri="{28A0092B-C50C-407E-A947-70E740481C1C}">
+                          <a14:useLocalDpi xmlns:a14="http://schemas.microsoft.com/office/drawing/2010/main" val="0"/>
+                        </a:ext>
+                      </a:extLst>
+                    </a:blip>
+                    <a:stretch>
+                      <a:fillRect/>
+                    </a:stretch>
+                  </pic:blipFill>
+                  <pic:spPr>
+                    <a:xfrm>
+                      <a:off x="0" y="0"/>
+                      <a:ext cx="1467055" cy="800212"/>
+                    </a:xfrm>
+                    <a:prstGeom prst="rect">
+                      <a:avLst/>
+                    </a:prstGeom>
+                  </pic:spPr>
+                </pic:pic>
+              </a:graphicData>
+            </a:graphic>
+          </wp:inline>
+        </w:drawing>
+      </w:r>
+    </w:p>
+    <w:p>
+      <w:pPr>
+        <w:rPr>
+          <w:rFonts w:ascii="Arial" w:hAnsi="Arial" w:cs="Arial"/>
           <w:b/>
           <w:bCs/>
           <w:sz w:val="22"/>
@@ -1811,7 +2090,7 @@
                     <pic:cNvPicPr/>
                   </pic:nvPicPr>
                   <pic:blipFill>
-                    <a:blip r:embed="rId14">
+                    <a:blip r:embed="rId18">
                       <a:extLst>
                         <a:ext uri="{28A0092B-C50C-407E-A947-70E740481C1C}">
                           <a14:useLocalDpi xmlns:a14="http://schemas.microsoft.com/office/drawing/2010/main" val="0"/>
@@ -1896,13 +2175,54 @@
           <w:lang w:val="es-CO"/>
         </w:rPr>
       </w:pPr>
-      <w:r>
-        <w:rPr>
-          <w:rFonts w:ascii="Arial" w:hAnsi="Arial" w:cs="Arial"/>
-          <w:sz w:val="22"/>
-          <w:szCs w:val="22"/>
-          <w:lang w:val="es-CO"/>
-        </w:rPr>
+    </w:p>
+    <w:p>
+      <w:pPr>
+        <w:rPr>
+          <w:rFonts w:ascii="Arial" w:hAnsi="Arial" w:cs="Arial"/>
+          <w:sz w:val="22"/>
+          <w:szCs w:val="22"/>
+          <w:lang w:val="es-CO"/>
+        </w:rPr>
+      </w:pPr>
+    </w:p>
+    <w:p>
+      <w:pPr>
+        <w:rPr>
+          <w:rFonts w:ascii="Arial" w:hAnsi="Arial" w:cs="Arial"/>
+          <w:sz w:val="22"/>
+          <w:szCs w:val="22"/>
+          <w:lang w:val="es-CO"/>
+        </w:rPr>
+      </w:pPr>
+    </w:p>
+    <w:p>
+      <w:pPr>
+        <w:rPr>
+          <w:rFonts w:ascii="Arial" w:hAnsi="Arial" w:cs="Arial"/>
+          <w:sz w:val="22"/>
+          <w:szCs w:val="22"/>
+          <w:lang w:val="es-CO"/>
+        </w:rPr>
+      </w:pPr>
+    </w:p>
+    <w:p>
+      <w:pPr>
+        <w:rPr>
+          <w:rFonts w:ascii="Arial" w:hAnsi="Arial" w:cs="Arial"/>
+          <w:sz w:val="22"/>
+          <w:szCs w:val="22"/>
+          <w:lang w:val="es-CO"/>
+        </w:rPr>
+      </w:pPr>
+      <w:r>
+        <w:rPr>
+          <w:rFonts w:ascii="Arial" w:hAnsi="Arial" w:cs="Arial"/>
+          <w:sz w:val="22"/>
+          <w:szCs w:val="22"/>
+          <w:lang w:val="es-CO"/>
+        </w:rPr>
+        <w:lastRenderedPageBreak/>
         <w:t>Tiempo de viaje promedio</w:t>
       </w:r>
       <w:r>
@@ -1942,7 +2262,7 @@
           <w:lang w:val="es-CO"/>
         </w:rPr>
         <w:drawing>
-          <wp:inline distT="0" distB="0" distL="0" distR="0" wp14:anchorId="3F312DB8" wp14:editId="49709475">
+          <wp:inline distT="0" distB="0" distL="0" distR="0" wp14:anchorId="3F312DB8" wp14:editId="4CBCB74F">
             <wp:extent cx="5612130" cy="1410335"/>
             <wp:effectExtent l="0" t="0" r="7620" b="0"/>
             <wp:docPr id="878227168" name="Imagen 11" descr="Interfaz de usuario gráfica, Aplicación&#10;&#10;Descripción generada automáticamente"/>
@@ -1957,7 +2277,7 @@
                     <pic:cNvPicPr/>
                   </pic:nvPicPr>
                   <pic:blipFill>
-                    <a:blip r:embed="rId15" cstate="print">
+                    <a:blip r:embed="rId19" cstate="print">
                       <a:extLst>
                         <a:ext uri="{28A0092B-C50C-407E-A947-70E740481C1C}">
                           <a14:useLocalDpi xmlns:a14="http://schemas.microsoft.com/office/drawing/2010/main" val="0"/>
@@ -2074,7 +2394,7 @@
                     <pic:cNvPicPr/>
                   </pic:nvPicPr>
                   <pic:blipFill>
-                    <a:blip r:embed="rId16">
+                    <a:blip r:embed="rId20">
                       <a:extLst>
                         <a:ext uri="{28A0092B-C50C-407E-A947-70E740481C1C}">
                           <a14:useLocalDpi xmlns:a14="http://schemas.microsoft.com/office/drawing/2010/main" val="0"/>
@@ -2134,7 +2454,7 @@
                     <pic:cNvPicPr/>
                   </pic:nvPicPr>
                   <pic:blipFill>
-                    <a:blip r:embed="rId17">
+                    <a:blip r:embed="rId21">
                       <a:extLst>
                         <a:ext uri="{28A0092B-C50C-407E-A947-70E740481C1C}">
                           <a14:useLocalDpi xmlns:a14="http://schemas.microsoft.com/office/drawing/2010/main" val="0"/>
@@ -2173,11 +2493,131 @@
       <w:r>
         <w:rPr>
           <w:rFonts w:ascii="Arial" w:hAnsi="Arial" w:cs="Arial"/>
+          <w:noProof/>
           <w:sz w:val="22"/>
           <w:szCs w:val="22"/>
           <w:lang w:val="es-CO"/>
         </w:rPr>
         <w:lastRenderedPageBreak/>
+        <w:drawing>
+          <wp:inline distT="0" distB="0" distL="0" distR="0" wp14:anchorId="5CA72176" wp14:editId="70773BDB">
+            <wp:extent cx="5612130" cy="2760345"/>
+            <wp:effectExtent l="0" t="0" r="7620" b="1905"/>
+            <wp:docPr id="719797101" name="Imagen 10" descr="Gráfico, Gráfico de líneas&#10;&#10;El contenido generado por IA puede ser incorrecto."/>
+            <wp:cNvGraphicFramePr>
+              <a:graphicFrameLocks xmlns:a="http://schemas.openxmlformats.org/drawingml/2006/main" noChangeAspect="1"/>
+            </wp:cNvGraphicFramePr>
+            <a:graphic xmlns:a="http://schemas.openxmlformats.org/drawingml/2006/main">
+              <a:graphicData uri="http://schemas.openxmlformats.org/drawingml/2006/picture">
+                <pic:pic xmlns:pic="http://schemas.openxmlformats.org/drawingml/2006/picture">
+                  <pic:nvPicPr>
+                    <pic:cNvPr id="719797101" name="Imagen 10" descr="Gráfico, Gráfico de líneas&#10;&#10;El contenido generado por IA puede ser incorrecto."/>
+                    <pic:cNvPicPr/>
+                  </pic:nvPicPr>
+                  <pic:blipFill>
+                    <a:blip r:embed="rId22" cstate="print">
+                      <a:extLst>
+                        <a:ext uri="{28A0092B-C50C-407E-A947-70E740481C1C}">
+                          <a14:useLocalDpi xmlns:a14="http://schemas.microsoft.com/office/drawing/2010/main" val="0"/>
+                        </a:ext>
+                      </a:extLst>
+                    </a:blip>
+                    <a:stretch>
+                      <a:fillRect/>
+                    </a:stretch>
+                  </pic:blipFill>
+                  <pic:spPr>
+                    <a:xfrm>
+                      <a:off x="0" y="0"/>
+                      <a:ext cx="5612130" cy="2760345"/>
+                    </a:xfrm>
+                    <a:prstGeom prst="rect">
+                      <a:avLst/>
+                    </a:prstGeom>
+                  </pic:spPr>
+                </pic:pic>
+              </a:graphicData>
+            </a:graphic>
+          </wp:inline>
+        </w:drawing>
+      </w:r>
+    </w:p>
+    <w:p>
+      <w:pPr>
+        <w:rPr>
+          <w:rFonts w:ascii="Arial" w:hAnsi="Arial" w:cs="Arial"/>
+          <w:sz w:val="22"/>
+          <w:szCs w:val="22"/>
+          <w:lang w:val="es-CO"/>
+        </w:rPr>
+      </w:pPr>
+      <w:r>
+        <w:rPr>
+          <w:rFonts w:ascii="Arial" w:hAnsi="Arial" w:cs="Arial"/>
+          <w:noProof/>
+          <w:sz w:val="22"/>
+          <w:szCs w:val="22"/>
+          <w:lang w:val="es-CO"/>
+        </w:rPr>
+        <w:drawing>
+          <wp:inline distT="0" distB="0" distL="0" distR="0" wp14:anchorId="6BC0D312" wp14:editId="79B1FE1C">
+            <wp:extent cx="1467055" cy="800212"/>
+            <wp:effectExtent l="0" t="0" r="0" b="0"/>
+            <wp:docPr id="398981487" name="Imagen 13" descr="Texto&#10;&#10;El contenido generado por IA puede ser incorrecto."/>
+            <wp:cNvGraphicFramePr>
+              <a:graphicFrameLocks xmlns:a="http://schemas.openxmlformats.org/drawingml/2006/main" noChangeAspect="1"/>
+            </wp:cNvGraphicFramePr>
+            <a:graphic xmlns:a="http://schemas.openxmlformats.org/drawingml/2006/main">
+              <a:graphicData uri="http://schemas.openxmlformats.org/drawingml/2006/picture">
+                <pic:pic xmlns:pic="http://schemas.openxmlformats.org/drawingml/2006/picture">
+                  <pic:nvPicPr>
+                    <pic:cNvPr id="398981487" name="Imagen 13" descr="Texto&#10;&#10;El contenido generado por IA puede ser incorrecto."/>
+                    <pic:cNvPicPr/>
+                  </pic:nvPicPr>
+                  <pic:blipFill>
+                    <a:blip r:embed="rId9">
+                      <a:extLst>
+                        <a:ext uri="{28A0092B-C50C-407E-A947-70E740481C1C}">
+                          <a14:useLocalDpi xmlns:a14="http://schemas.microsoft.com/office/drawing/2010/main" val="0"/>
+                        </a:ext>
+                      </a:extLst>
+                    </a:blip>
+                    <a:stretch>
+                      <a:fillRect/>
+                    </a:stretch>
+                  </pic:blipFill>
+                  <pic:spPr>
+                    <a:xfrm>
+                      <a:off x="0" y="0"/>
+                      <a:ext cx="1467055" cy="800212"/>
+                    </a:xfrm>
+                    <a:prstGeom prst="rect">
+                      <a:avLst/>
+                    </a:prstGeom>
+                  </pic:spPr>
+                </pic:pic>
+              </a:graphicData>
+            </a:graphic>
+          </wp:inline>
+        </w:drawing>
+      </w:r>
+    </w:p>
+    <w:p>
+      <w:pPr>
+        <w:rPr>
+          <w:rFonts w:ascii="Arial" w:hAnsi="Arial" w:cs="Arial"/>
+          <w:sz w:val="22"/>
+          <w:szCs w:val="22"/>
+          <w:lang w:val="es-CO"/>
+        </w:rPr>
+      </w:pPr>
+      <w:r>
+        <w:rPr>
+          <w:rFonts w:ascii="Arial" w:hAnsi="Arial" w:cs="Arial"/>
+          <w:sz w:val="22"/>
+          <w:szCs w:val="22"/>
+          <w:lang w:val="es-CO"/>
+        </w:rPr>
         <w:t>Los tiempos de viaje promedio también aumentan hacia la mitad del año, aunque el aumento está un poco más inclinado hacia los primeros meses</w:t>
       </w:r>
       <w:r>
@@ -2189,6 +2629,26 @@
         </w:rPr>
         <w:t>, mientras que los máximos y mínimos son semejantes para todos los meses y tipos de usuario, con excepción de unas contadas ocurrencias que no reflejan el comportamiento normal de los datos (junio y agosto con usuarios casuales).</w:t>
       </w:r>
+    </w:p>
+    <w:p>
+      <w:pPr>
+        <w:rPr>
+          <w:rFonts w:ascii="Arial" w:hAnsi="Arial" w:cs="Arial"/>
+          <w:sz w:val="22"/>
+          <w:szCs w:val="22"/>
+          <w:lang w:val="es-CO"/>
+        </w:rPr>
+      </w:pPr>
+    </w:p>
+    <w:p>
+      <w:pPr>
+        <w:rPr>
+          <w:rFonts w:ascii="Arial" w:hAnsi="Arial" w:cs="Arial"/>
+          <w:sz w:val="22"/>
+          <w:szCs w:val="22"/>
+          <w:lang w:val="es-CO"/>
+        </w:rPr>
+      </w:pPr>
     </w:p>
     <w:p>
       <w:pPr>
@@ -2252,7 +2712,7 @@
                     <pic:cNvPicPr/>
                   </pic:nvPicPr>
                   <pic:blipFill>
-                    <a:blip r:embed="rId18">
+                    <a:blip r:embed="rId23">
                       <a:extLst>
                         <a:ext uri="{28A0092B-C50C-407E-A947-70E740481C1C}">
                           <a14:useLocalDpi xmlns:a14="http://schemas.microsoft.com/office/drawing/2010/main" val="0"/>
@@ -2296,6 +2756,7 @@
           <w:szCs w:val="22"/>
           <w:lang w:val="es-CO"/>
         </w:rPr>
+        <w:lastRenderedPageBreak/>
         <w:drawing>
           <wp:inline distT="0" distB="0" distL="0" distR="0" wp14:anchorId="60C74CFF" wp14:editId="7BF06963">
             <wp:extent cx="5612130" cy="1570355"/>
@@ -2312,7 +2773,7 @@
                     <pic:cNvPicPr/>
                   </pic:nvPicPr>
                   <pic:blipFill>
-                    <a:blip r:embed="rId19">
+                    <a:blip r:embed="rId24">
                       <a:extLst>
                         <a:ext uri="{28A0092B-C50C-407E-A947-70E740481C1C}">
                           <a14:useLocalDpi xmlns:a14="http://schemas.microsoft.com/office/drawing/2010/main" val="0"/>
@@ -2420,7 +2881,7 @@
                     <pic:cNvPicPr/>
                   </pic:nvPicPr>
                   <pic:blipFill>
-                    <a:blip r:embed="rId20">
+                    <a:blip r:embed="rId25">
                       <a:extLst>
                         <a:ext uri="{28A0092B-C50C-407E-A947-70E740481C1C}">
                           <a14:useLocalDpi xmlns:a14="http://schemas.microsoft.com/office/drawing/2010/main" val="0"/>
@@ -2465,7 +2926,7 @@
           <w:lang w:val="es-CO"/>
         </w:rPr>
         <w:drawing>
-          <wp:inline distT="0" distB="0" distL="0" distR="0" wp14:anchorId="79986854" wp14:editId="36E6A5BA">
+          <wp:inline distT="0" distB="0" distL="0" distR="0" wp14:anchorId="79986854" wp14:editId="40C47B58">
             <wp:extent cx="5612130" cy="2119630"/>
             <wp:effectExtent l="0" t="0" r="7620" b="0"/>
             <wp:docPr id="1815063432" name="Imagen 10" descr="Interfaz de usuario gráfica, Tabla&#10;&#10;Descripción generada automáticamente"/>
@@ -2480,7 +2941,7 @@
                     <pic:cNvPicPr/>
                   </pic:nvPicPr>
                   <pic:blipFill>
-                    <a:blip r:embed="rId21" cstate="print">
+                    <a:blip r:embed="rId26" cstate="print">
                       <a:extLst>
                         <a:ext uri="{28A0092B-C50C-407E-A947-70E740481C1C}">
                           <a14:useLocalDpi xmlns:a14="http://schemas.microsoft.com/office/drawing/2010/main" val="0"/>
@@ -2519,13 +2980,143 @@
       <w:r>
         <w:rPr>
           <w:rFonts w:ascii="Arial" w:hAnsi="Arial" w:cs="Arial"/>
+          <w:noProof/>
           <w:sz w:val="22"/>
           <w:szCs w:val="22"/>
           <w:lang w:val="es-CO"/>
         </w:rPr>
         <w:lastRenderedPageBreak/>
+        <w:drawing>
+          <wp:inline distT="0" distB="0" distL="0" distR="0" wp14:anchorId="60499A93" wp14:editId="7CA2111B">
+            <wp:extent cx="5612130" cy="2811780"/>
+            <wp:effectExtent l="0" t="0" r="7620" b="7620"/>
+            <wp:docPr id="1541303904" name="Imagen 11" descr="Gráfico, Gráfico de dispersión&#10;&#10;El contenido generado por IA puede ser incorrecto."/>
+            <wp:cNvGraphicFramePr>
+              <a:graphicFrameLocks xmlns:a="http://schemas.openxmlformats.org/drawingml/2006/main" noChangeAspect="1"/>
+            </wp:cNvGraphicFramePr>
+            <a:graphic xmlns:a="http://schemas.openxmlformats.org/drawingml/2006/main">
+              <a:graphicData uri="http://schemas.openxmlformats.org/drawingml/2006/picture">
+                <pic:pic xmlns:pic="http://schemas.openxmlformats.org/drawingml/2006/picture">
+                  <pic:nvPicPr>
+                    <pic:cNvPr id="1541303904" name="Imagen 11" descr="Gráfico, Gráfico de dispersión&#10;&#10;El contenido generado por IA puede ser incorrecto."/>
+                    <pic:cNvPicPr/>
+                  </pic:nvPicPr>
+                  <pic:blipFill>
+                    <a:blip r:embed="rId27" cstate="print">
+                      <a:extLst>
+                        <a:ext uri="{28A0092B-C50C-407E-A947-70E740481C1C}">
+                          <a14:useLocalDpi xmlns:a14="http://schemas.microsoft.com/office/drawing/2010/main" val="0"/>
+                        </a:ext>
+                      </a:extLst>
+                    </a:blip>
+                    <a:stretch>
+                      <a:fillRect/>
+                    </a:stretch>
+                  </pic:blipFill>
+                  <pic:spPr>
+                    <a:xfrm>
+                      <a:off x="0" y="0"/>
+                      <a:ext cx="5612130" cy="2811780"/>
+                    </a:xfrm>
+                    <a:prstGeom prst="rect">
+                      <a:avLst/>
+                    </a:prstGeom>
+                  </pic:spPr>
+                </pic:pic>
+              </a:graphicData>
+            </a:graphic>
+          </wp:inline>
+        </w:drawing>
+      </w:r>
+    </w:p>
+    <w:p>
+      <w:pPr>
+        <w:rPr>
+          <w:rFonts w:ascii="Arial" w:hAnsi="Arial" w:cs="Arial"/>
+          <w:sz w:val="22"/>
+          <w:szCs w:val="22"/>
+          <w:lang w:val="es-CO"/>
+        </w:rPr>
+      </w:pPr>
+      <w:r>
+        <w:rPr>
+          <w:rFonts w:ascii="Arial" w:hAnsi="Arial" w:cs="Arial"/>
+          <w:noProof/>
+          <w:sz w:val="22"/>
+          <w:szCs w:val="22"/>
+          <w:lang w:val="es-CO"/>
+        </w:rPr>
+        <w:drawing>
+          <wp:inline distT="0" distB="0" distL="0" distR="0" wp14:anchorId="4CDC5030" wp14:editId="19898B62">
+            <wp:extent cx="1467055" cy="800212"/>
+            <wp:effectExtent l="0" t="0" r="0" b="0"/>
+            <wp:docPr id="855743771" name="Imagen 14" descr="Texto&#10;&#10;El contenido generado por IA puede ser incorrecto."/>
+            <wp:cNvGraphicFramePr>
+              <a:graphicFrameLocks xmlns:a="http://schemas.openxmlformats.org/drawingml/2006/main" noChangeAspect="1"/>
+            </wp:cNvGraphicFramePr>
+            <a:graphic xmlns:a="http://schemas.openxmlformats.org/drawingml/2006/main">
+              <a:graphicData uri="http://schemas.openxmlformats.org/drawingml/2006/picture">
+                <pic:pic xmlns:pic="http://schemas.openxmlformats.org/drawingml/2006/picture">
+                  <pic:nvPicPr>
+                    <pic:cNvPr id="855743771" name="Imagen 14" descr="Texto&#10;&#10;El contenido generado por IA puede ser incorrecto."/>
+                    <pic:cNvPicPr/>
+                  </pic:nvPicPr>
+                  <pic:blipFill>
+                    <a:blip r:embed="rId9">
+                      <a:extLst>
+                        <a:ext uri="{28A0092B-C50C-407E-A947-70E740481C1C}">
+                          <a14:useLocalDpi xmlns:a14="http://schemas.microsoft.com/office/drawing/2010/main" val="0"/>
+                        </a:ext>
+                      </a:extLst>
+                    </a:blip>
+                    <a:stretch>
+                      <a:fillRect/>
+                    </a:stretch>
+                  </pic:blipFill>
+                  <pic:spPr>
+                    <a:xfrm>
+                      <a:off x="0" y="0"/>
+                      <a:ext cx="1467055" cy="800212"/>
+                    </a:xfrm>
+                    <a:prstGeom prst="rect">
+                      <a:avLst/>
+                    </a:prstGeom>
+                  </pic:spPr>
+                </pic:pic>
+              </a:graphicData>
+            </a:graphic>
+          </wp:inline>
+        </w:drawing>
+      </w:r>
+    </w:p>
+    <w:p>
+      <w:pPr>
+        <w:rPr>
+          <w:rFonts w:ascii="Arial" w:hAnsi="Arial" w:cs="Arial"/>
+          <w:sz w:val="22"/>
+          <w:szCs w:val="22"/>
+          <w:lang w:val="es-CO"/>
+        </w:rPr>
+      </w:pPr>
+      <w:r>
+        <w:rPr>
+          <w:rFonts w:ascii="Arial" w:hAnsi="Arial" w:cs="Arial"/>
+          <w:sz w:val="22"/>
+          <w:szCs w:val="22"/>
+          <w:lang w:val="es-CO"/>
+        </w:rPr>
         <w:t>En promedio los usuarios casuales alquilan por periodos de tiempo más largos que los usuarios miembros. Mientras el tiempo de uso de los usuarios casuales aumenta los fines de semana, para los usuarios miembros es constante durante todos los días de la semana.</w:t>
       </w:r>
+    </w:p>
+    <w:p>
+      <w:pPr>
+        <w:rPr>
+          <w:rFonts w:ascii="Arial" w:hAnsi="Arial" w:cs="Arial"/>
+          <w:sz w:val="22"/>
+          <w:szCs w:val="22"/>
+          <w:lang w:val="es-CO"/>
+        </w:rPr>
+      </w:pPr>
     </w:p>
     <w:p>
       <w:pPr>
@@ -2597,7 +3188,7 @@
                     <pic:cNvPicPr/>
                   </pic:nvPicPr>
                   <pic:blipFill>
-                    <a:blip r:embed="rId22">
+                    <a:blip r:embed="rId28">
                       <a:extLst>
                         <a:ext uri="{28A0092B-C50C-407E-A947-70E740481C1C}">
                           <a14:useLocalDpi xmlns:a14="http://schemas.microsoft.com/office/drawing/2010/main" val="0"/>
@@ -2662,6 +3253,26 @@
           <w:lang w:val="es-CO"/>
         </w:rPr>
       </w:pPr>
+    </w:p>
+    <w:p>
+      <w:pPr>
+        <w:rPr>
+          <w:rFonts w:ascii="Arial" w:hAnsi="Arial" w:cs="Arial"/>
+          <w:sz w:val="22"/>
+          <w:szCs w:val="22"/>
+          <w:lang w:val="es-CO"/>
+        </w:rPr>
+      </w:pPr>
+    </w:p>
+    <w:p>
+      <w:pPr>
+        <w:rPr>
+          <w:rFonts w:ascii="Arial" w:hAnsi="Arial" w:cs="Arial"/>
+          <w:sz w:val="22"/>
+          <w:szCs w:val="22"/>
+          <w:lang w:val="es-CO"/>
+        </w:rPr>
+      </w:pPr>
       <w:r>
         <w:rPr>
           <w:rFonts w:ascii="Arial" w:hAnsi="Arial" w:cs="Arial"/>
@@ -2714,7 +3325,7 @@
                     <pic:cNvPicPr/>
                   </pic:nvPicPr>
                   <pic:blipFill>
-                    <a:blip r:embed="rId23">
+                    <a:blip r:embed="rId29">
                       <a:extLst>
                         <a:ext uri="{28A0092B-C50C-407E-A947-70E740481C1C}">
                           <a14:useLocalDpi xmlns:a14="http://schemas.microsoft.com/office/drawing/2010/main" val="0"/>

</xml_diff>